<commit_message>
describe criteria for creating new records
- introduce concept of name variant, describe when to use name variant
field as opposed to creating a new entry
</commit_message>
<xml_diff>
--- a/review/County Names Database - Review Instructions.docx
+++ b/review/County Names Database - Review Instructions.docx
@@ -282,249 +282,6 @@
           <w:sz w:val="24"/>
           <w:szCs w:val="24"/>
         </w:rPr>
-        <w:t xml:space="preserve"> (the dataset will be posted on our website for public use once the project is complete).</w:t>
-      </w:r>
-    </w:p>
-    <w:p>
-      <w:pPr>
-        <w:spacing w:after="0" w:line="240" w:lineRule="auto"/>
-        <w:rPr>
-          <w:rFonts w:ascii="Times New Roman" w:hAnsi="Times New Roman" w:cs="Times New Roman"/>
-          <w:sz w:val="24"/>
-          <w:szCs w:val="24"/>
-        </w:rPr>
-      </w:pPr>
-    </w:p>
-    <w:p>
-      <w:pPr>
-        <w:spacing w:after="0" w:line="240" w:lineRule="auto"/>
-        <w:rPr>
-          <w:rFonts w:ascii="Times New Roman" w:hAnsi="Times New Roman" w:cs="Times New Roman"/>
-          <w:sz w:val="24"/>
-          <w:szCs w:val="24"/>
-        </w:rPr>
-      </w:pPr>
-    </w:p>
-    <w:p>
-      <w:pPr>
-        <w:spacing w:after="0" w:line="240" w:lineRule="auto"/>
-        <w:rPr>
-          <w:rFonts w:ascii="Times New Roman" w:hAnsi="Times New Roman" w:cs="Times New Roman"/>
-          <w:sz w:val="24"/>
-          <w:szCs w:val="24"/>
-        </w:rPr>
-      </w:pPr>
-      <w:r>
-        <w:rPr>
-          <w:rFonts w:ascii="Times New Roman" w:hAnsi="Times New Roman" w:cs="Times New Roman"/>
-          <w:sz w:val="24"/>
-          <w:szCs w:val="24"/>
-          <w:u w:val="single"/>
-        </w:rPr>
-        <w:t>Why do we need your help?</w:t>
-      </w:r>
-    </w:p>
-    <w:p>
-      <w:pPr>
-        <w:spacing w:after="0" w:line="240" w:lineRule="auto"/>
-        <w:rPr>
-          <w:rFonts w:ascii="Times New Roman" w:hAnsi="Times New Roman" w:cs="Times New Roman"/>
-          <w:sz w:val="24"/>
-          <w:szCs w:val="24"/>
-        </w:rPr>
-      </w:pPr>
-      <w:r>
-        <w:rPr>
-          <w:rFonts w:ascii="Times New Roman" w:hAnsi="Times New Roman" w:cs="Times New Roman"/>
-          <w:sz w:val="24"/>
-          <w:szCs w:val="24"/>
-        </w:rPr>
-        <w:t xml:space="preserve">Our interns have built a dataset, but we do not want to deploy it on the website (or release it to the public) without some rigorous checking first. There is simply too much data here to be edited by one person. Therefore, we are asking that each of you </w:t>
-      </w:r>
-      <w:r>
-        <w:rPr>
-          <w:rFonts w:ascii="Times New Roman" w:hAnsi="Times New Roman" w:cs="Times New Roman"/>
-          <w:sz w:val="24"/>
-          <w:szCs w:val="24"/>
-        </w:rPr>
-        <w:t xml:space="preserve">to review between </w:t>
-      </w:r>
-      <w:r>
-        <w:rPr>
-          <w:rFonts w:ascii="Times New Roman" w:hAnsi="Times New Roman" w:cs="Times New Roman"/>
-          <w:sz w:val="24"/>
-          <w:szCs w:val="24"/>
-        </w:rPr>
-        <w:t>eight</w:t>
-      </w:r>
-      <w:r>
-        <w:rPr>
-          <w:rFonts w:ascii="Times New Roman" w:hAnsi="Times New Roman" w:cs="Times New Roman"/>
-          <w:sz w:val="24"/>
-          <w:szCs w:val="24"/>
-        </w:rPr>
-        <w:t xml:space="preserve"> and </w:t>
-      </w:r>
-      <w:r>
-        <w:rPr>
-          <w:rFonts w:ascii="Times New Roman" w:hAnsi="Times New Roman" w:cs="Times New Roman"/>
-          <w:sz w:val="24"/>
-          <w:szCs w:val="24"/>
-        </w:rPr>
-        <w:t>ten</w:t>
-      </w:r>
-      <w:r>
-        <w:rPr>
-          <w:rFonts w:ascii="Times New Roman" w:hAnsi="Times New Roman" w:cs="Times New Roman"/>
-          <w:sz w:val="24"/>
-          <w:szCs w:val="24"/>
-        </w:rPr>
-        <w:t xml:space="preserve"> individual countries (</w:t>
-      </w:r>
-      <w:r>
-        <w:rPr>
-          <w:rFonts w:ascii="Times New Roman" w:hAnsi="Times New Roman" w:cs="Times New Roman"/>
-          <w:sz w:val="24"/>
-          <w:szCs w:val="24"/>
-        </w:rPr>
-        <w:t>see the attached list of assignments</w:t>
-      </w:r>
-      <w:r>
-        <w:rPr>
-          <w:rFonts w:ascii="Times New Roman" w:hAnsi="Times New Roman" w:cs="Times New Roman"/>
-          <w:sz w:val="24"/>
-          <w:szCs w:val="24"/>
-        </w:rPr>
-        <w:t xml:space="preserve">). Your evaluation of the interns’ work will be the </w:t>
-      </w:r>
-      <w:r>
-        <w:rPr>
-          <w:rFonts w:ascii="Times New Roman" w:hAnsi="Times New Roman" w:cs="Times New Roman"/>
-          <w:sz w:val="24"/>
-          <w:szCs w:val="24"/>
-          <w:u w:val="single"/>
-        </w:rPr>
-        <w:t>last</w:t>
-      </w:r>
-      <w:r>
-        <w:rPr>
-          <w:rFonts w:ascii="Times New Roman" w:hAnsi="Times New Roman" w:cs="Times New Roman"/>
-          <w:sz w:val="24"/>
-          <w:szCs w:val="24"/>
-        </w:rPr>
-        <w:t xml:space="preserve"> stage in checking this material prior to our deploying it on the website. Therefore, we would be grateful if you cou</w:t>
-      </w:r>
-      <w:r>
-        <w:rPr>
-          <w:rFonts w:ascii="Times New Roman" w:hAnsi="Times New Roman" w:cs="Times New Roman"/>
-          <w:sz w:val="24"/>
-          <w:szCs w:val="24"/>
-        </w:rPr>
-        <w:t>ld carefully examine the intern</w:t>
-      </w:r>
-      <w:r>
-        <w:rPr>
-          <w:rFonts w:ascii="Times New Roman" w:hAnsi="Times New Roman" w:cs="Times New Roman"/>
-          <w:sz w:val="24"/>
-          <w:szCs w:val="24"/>
-        </w:rPr>
-        <w:t>s</w:t>
-      </w:r>
-      <w:r>
-        <w:rPr>
-          <w:rFonts w:ascii="Times New Roman" w:hAnsi="Times New Roman" w:cs="Times New Roman"/>
-          <w:sz w:val="24"/>
-          <w:szCs w:val="24"/>
-        </w:rPr>
-        <w:t>’</w:t>
-      </w:r>
-      <w:r>
-        <w:rPr>
-          <w:rFonts w:ascii="Times New Roman" w:hAnsi="Times New Roman" w:cs="Times New Roman"/>
-          <w:sz w:val="24"/>
-          <w:szCs w:val="24"/>
-        </w:rPr>
-        <w:t xml:space="preserve"> work, and supply any corrections as necessary.</w:t>
-      </w:r>
-    </w:p>
-    <w:p>
-      <w:pPr>
-        <w:spacing w:after="0" w:line="240" w:lineRule="auto"/>
-        <w:rPr>
-          <w:rFonts w:ascii="Times New Roman" w:hAnsi="Times New Roman" w:cs="Times New Roman"/>
-          <w:sz w:val="24"/>
-          <w:szCs w:val="24"/>
-        </w:rPr>
-      </w:pPr>
-    </w:p>
-    <w:p>
-      <w:pPr>
-        <w:spacing w:after="0" w:line="240" w:lineRule="auto"/>
-        <w:rPr>
-          <w:rFonts w:ascii="Times New Roman" w:hAnsi="Times New Roman" w:cs="Times New Roman"/>
-          <w:sz w:val="24"/>
-          <w:szCs w:val="24"/>
-        </w:rPr>
-      </w:pPr>
-    </w:p>
-    <w:p>
-      <w:pPr>
-        <w:spacing w:after="0" w:line="240" w:lineRule="auto"/>
-        <w:rPr>
-          <w:rFonts w:ascii="Times New Roman" w:hAnsi="Times New Roman" w:cs="Times New Roman"/>
-          <w:sz w:val="24"/>
-          <w:szCs w:val="24"/>
-        </w:rPr>
-      </w:pPr>
-      <w:r>
-        <w:rPr>
-          <w:rFonts w:ascii="Times New Roman" w:hAnsi="Times New Roman" w:cs="Times New Roman"/>
-          <w:sz w:val="24"/>
-          <w:szCs w:val="24"/>
-          <w:u w:val="single"/>
-        </w:rPr>
-        <w:t>What should you be looking for?</w:t>
-      </w:r>
-    </w:p>
-    <w:p>
-      <w:pPr>
-        <w:spacing w:after="0" w:line="240" w:lineRule="auto"/>
-        <w:rPr>
-          <w:rFonts w:ascii="Times New Roman" w:hAnsi="Times New Roman" w:cs="Times New Roman"/>
-          <w:sz w:val="24"/>
-          <w:szCs w:val="24"/>
-        </w:rPr>
-      </w:pPr>
-      <w:r>
-        <w:rPr>
-          <w:rFonts w:ascii="Times New Roman" w:hAnsi="Times New Roman" w:cs="Times New Roman"/>
-          <w:sz w:val="24"/>
-          <w:szCs w:val="24"/>
-        </w:rPr>
-        <w:t>In this review, you will principally be doing two things. First, you will be checking the information provided by the intern</w:t>
-      </w:r>
-      <w:r>
-        <w:rPr>
-          <w:rFonts w:ascii="Times New Roman" w:hAnsi="Times New Roman" w:cs="Times New Roman"/>
-          <w:sz w:val="24"/>
-          <w:szCs w:val="24"/>
-        </w:rPr>
-        <w:t>s</w:t>
-      </w:r>
-      <w:r>
-        <w:rPr>
-          <w:rFonts w:ascii="Times New Roman" w:hAnsi="Times New Roman" w:cs="Times New Roman"/>
-          <w:sz w:val="24"/>
-          <w:szCs w:val="24"/>
-        </w:rPr>
-        <w:t xml:space="preserve"> to make sure it is accurate</w:t>
-      </w:r>
-      <w:r>
-        <w:rPr>
-          <w:rFonts w:ascii="Times New Roman" w:hAnsi="Times New Roman" w:cs="Times New Roman"/>
-          <w:sz w:val="24"/>
-          <w:szCs w:val="24"/>
-        </w:rPr>
         <w:t>.</w:t>
       </w:r>
       <w:r>
@@ -541,23 +298,23 @@
           <w:sz w:val="24"/>
           <w:szCs w:val="24"/>
         </w:rPr>
-        <w:t>The interns provided</w:t>
-      </w:r>
-      <w:r>
-        <w:rPr>
-          <w:rFonts w:ascii="Times New Roman" w:hAnsi="Times New Roman" w:cs="Times New Roman"/>
-          <w:sz w:val="24"/>
-          <w:szCs w:val="24"/>
-        </w:rPr>
-        <w:t xml:space="preserve"> </w:t>
-      </w:r>
-      <w:r>
-        <w:rPr>
-          <w:rFonts w:ascii="Times New Roman" w:hAnsi="Times New Roman" w:cs="Times New Roman"/>
-          <w:sz w:val="24"/>
-          <w:szCs w:val="24"/>
-        </w:rPr>
-        <w:t>links to their sources</w:t>
+        <w:t>T</w:t>
+      </w:r>
+      <w:r>
+        <w:rPr>
+          <w:rFonts w:ascii="Times New Roman" w:hAnsi="Times New Roman" w:cs="Times New Roman"/>
+          <w:sz w:val="24"/>
+          <w:szCs w:val="24"/>
+        </w:rPr>
+        <w:t>he dataset will be posted on our website for public u</w:t>
+      </w:r>
+      <w:r>
+        <w:rPr>
+          <w:rFonts w:ascii="Times New Roman" w:hAnsi="Times New Roman" w:cs="Times New Roman"/>
+          <w:sz w:val="24"/>
+          <w:szCs w:val="24"/>
+        </w:rPr>
+        <w:t>se once the project is complete</w:t>
       </w:r>
       <w:bookmarkStart w:id="0" w:name="_GoBack"/>
       <w:bookmarkEnd w:id="0"/>
@@ -567,7 +324,282 @@
           <w:sz w:val="24"/>
           <w:szCs w:val="24"/>
         </w:rPr>
-        <w:t xml:space="preserve"> on each country</w:t>
+        <w:t>.</w:t>
+      </w:r>
+    </w:p>
+    <w:p>
+      <w:pPr>
+        <w:spacing w:after="0" w:line="240" w:lineRule="auto"/>
+        <w:rPr>
+          <w:rFonts w:ascii="Times New Roman" w:hAnsi="Times New Roman" w:cs="Times New Roman"/>
+          <w:sz w:val="24"/>
+          <w:szCs w:val="24"/>
+        </w:rPr>
+      </w:pPr>
+    </w:p>
+    <w:p>
+      <w:pPr>
+        <w:spacing w:after="0" w:line="240" w:lineRule="auto"/>
+        <w:rPr>
+          <w:rFonts w:ascii="Times New Roman" w:hAnsi="Times New Roman" w:cs="Times New Roman"/>
+          <w:sz w:val="24"/>
+          <w:szCs w:val="24"/>
+        </w:rPr>
+      </w:pPr>
+    </w:p>
+    <w:p>
+      <w:pPr>
+        <w:spacing w:after="0" w:line="240" w:lineRule="auto"/>
+        <w:rPr>
+          <w:rFonts w:ascii="Times New Roman" w:hAnsi="Times New Roman" w:cs="Times New Roman"/>
+          <w:sz w:val="24"/>
+          <w:szCs w:val="24"/>
+        </w:rPr>
+      </w:pPr>
+      <w:r>
+        <w:rPr>
+          <w:rFonts w:ascii="Times New Roman" w:hAnsi="Times New Roman" w:cs="Times New Roman"/>
+          <w:sz w:val="24"/>
+          <w:szCs w:val="24"/>
+          <w:u w:val="single"/>
+        </w:rPr>
+        <w:t>Why do we need your help?</w:t>
+      </w:r>
+    </w:p>
+    <w:p>
+      <w:pPr>
+        <w:spacing w:after="0" w:line="240" w:lineRule="auto"/>
+        <w:rPr>
+          <w:rFonts w:ascii="Times New Roman" w:hAnsi="Times New Roman" w:cs="Times New Roman"/>
+          <w:sz w:val="24"/>
+          <w:szCs w:val="24"/>
+        </w:rPr>
+      </w:pPr>
+      <w:r>
+        <w:rPr>
+          <w:rFonts w:ascii="Times New Roman" w:hAnsi="Times New Roman" w:cs="Times New Roman"/>
+          <w:sz w:val="24"/>
+          <w:szCs w:val="24"/>
+        </w:rPr>
+        <w:t xml:space="preserve">Our interns have built a dataset, but we do not want to deploy it on the website (or release it to the public) without some rigorous checking first. There is simply too much data here to be edited by one person. Therefore, we are asking that each of you </w:t>
+      </w:r>
+      <w:r>
+        <w:rPr>
+          <w:rFonts w:ascii="Times New Roman" w:hAnsi="Times New Roman" w:cs="Times New Roman"/>
+          <w:sz w:val="24"/>
+          <w:szCs w:val="24"/>
+        </w:rPr>
+        <w:t xml:space="preserve">to review between </w:t>
+      </w:r>
+      <w:r>
+        <w:rPr>
+          <w:rFonts w:ascii="Times New Roman" w:hAnsi="Times New Roman" w:cs="Times New Roman"/>
+          <w:sz w:val="24"/>
+          <w:szCs w:val="24"/>
+        </w:rPr>
+        <w:t>eight</w:t>
+      </w:r>
+      <w:r>
+        <w:rPr>
+          <w:rFonts w:ascii="Times New Roman" w:hAnsi="Times New Roman" w:cs="Times New Roman"/>
+          <w:sz w:val="24"/>
+          <w:szCs w:val="24"/>
+        </w:rPr>
+        <w:t xml:space="preserve"> and </w:t>
+      </w:r>
+      <w:r>
+        <w:rPr>
+          <w:rFonts w:ascii="Times New Roman" w:hAnsi="Times New Roman" w:cs="Times New Roman"/>
+          <w:sz w:val="24"/>
+          <w:szCs w:val="24"/>
+        </w:rPr>
+        <w:t>ten</w:t>
+      </w:r>
+      <w:r>
+        <w:rPr>
+          <w:rFonts w:ascii="Times New Roman" w:hAnsi="Times New Roman" w:cs="Times New Roman"/>
+          <w:sz w:val="24"/>
+          <w:szCs w:val="24"/>
+        </w:rPr>
+        <w:t xml:space="preserve"> individual countries (</w:t>
+      </w:r>
+      <w:r>
+        <w:rPr>
+          <w:rFonts w:ascii="Times New Roman" w:hAnsi="Times New Roman" w:cs="Times New Roman"/>
+          <w:sz w:val="24"/>
+          <w:szCs w:val="24"/>
+        </w:rPr>
+        <w:t>see the attached list of assignments</w:t>
+      </w:r>
+      <w:r>
+        <w:rPr>
+          <w:rFonts w:ascii="Times New Roman" w:hAnsi="Times New Roman" w:cs="Times New Roman"/>
+          <w:sz w:val="24"/>
+          <w:szCs w:val="24"/>
+        </w:rPr>
+        <w:t xml:space="preserve">). Your evaluation of the interns’ work will be the </w:t>
+      </w:r>
+      <w:r>
+        <w:rPr>
+          <w:rFonts w:ascii="Times New Roman" w:hAnsi="Times New Roman" w:cs="Times New Roman"/>
+          <w:sz w:val="24"/>
+          <w:szCs w:val="24"/>
+          <w:u w:val="single"/>
+        </w:rPr>
+        <w:t>last</w:t>
+      </w:r>
+      <w:r>
+        <w:rPr>
+          <w:rFonts w:ascii="Times New Roman" w:hAnsi="Times New Roman" w:cs="Times New Roman"/>
+          <w:sz w:val="24"/>
+          <w:szCs w:val="24"/>
+        </w:rPr>
+        <w:t xml:space="preserve"> stage in checking this material prior to our deploying it on the website. Therefore, we would be grateful if you cou</w:t>
+      </w:r>
+      <w:r>
+        <w:rPr>
+          <w:rFonts w:ascii="Times New Roman" w:hAnsi="Times New Roman" w:cs="Times New Roman"/>
+          <w:sz w:val="24"/>
+          <w:szCs w:val="24"/>
+        </w:rPr>
+        <w:t>ld carefully examine the intern</w:t>
+      </w:r>
+      <w:r>
+        <w:rPr>
+          <w:rFonts w:ascii="Times New Roman" w:hAnsi="Times New Roman" w:cs="Times New Roman"/>
+          <w:sz w:val="24"/>
+          <w:szCs w:val="24"/>
+        </w:rPr>
+        <w:t>s</w:t>
+      </w:r>
+      <w:r>
+        <w:rPr>
+          <w:rFonts w:ascii="Times New Roman" w:hAnsi="Times New Roman" w:cs="Times New Roman"/>
+          <w:sz w:val="24"/>
+          <w:szCs w:val="24"/>
+        </w:rPr>
+        <w:t>’</w:t>
+      </w:r>
+      <w:r>
+        <w:rPr>
+          <w:rFonts w:ascii="Times New Roman" w:hAnsi="Times New Roman" w:cs="Times New Roman"/>
+          <w:sz w:val="24"/>
+          <w:szCs w:val="24"/>
+        </w:rPr>
+        <w:t xml:space="preserve"> work, and supply any corrections as necessary.</w:t>
+      </w:r>
+    </w:p>
+    <w:p>
+      <w:pPr>
+        <w:spacing w:after="0" w:line="240" w:lineRule="auto"/>
+        <w:rPr>
+          <w:rFonts w:ascii="Times New Roman" w:hAnsi="Times New Roman" w:cs="Times New Roman"/>
+          <w:sz w:val="24"/>
+          <w:szCs w:val="24"/>
+        </w:rPr>
+      </w:pPr>
+    </w:p>
+    <w:p>
+      <w:pPr>
+        <w:spacing w:after="0" w:line="240" w:lineRule="auto"/>
+        <w:rPr>
+          <w:rFonts w:ascii="Times New Roman" w:hAnsi="Times New Roman" w:cs="Times New Roman"/>
+          <w:sz w:val="24"/>
+          <w:szCs w:val="24"/>
+        </w:rPr>
+      </w:pPr>
+    </w:p>
+    <w:p>
+      <w:pPr>
+        <w:spacing w:after="0" w:line="240" w:lineRule="auto"/>
+        <w:rPr>
+          <w:rFonts w:ascii="Times New Roman" w:hAnsi="Times New Roman" w:cs="Times New Roman"/>
+          <w:sz w:val="24"/>
+          <w:szCs w:val="24"/>
+        </w:rPr>
+      </w:pPr>
+      <w:r>
+        <w:rPr>
+          <w:rFonts w:ascii="Times New Roman" w:hAnsi="Times New Roman" w:cs="Times New Roman"/>
+          <w:sz w:val="24"/>
+          <w:szCs w:val="24"/>
+          <w:u w:val="single"/>
+        </w:rPr>
+        <w:t>What should you be looking for?</w:t>
+      </w:r>
+    </w:p>
+    <w:p>
+      <w:pPr>
+        <w:spacing w:after="0" w:line="240" w:lineRule="auto"/>
+        <w:rPr>
+          <w:rFonts w:ascii="Times New Roman" w:hAnsi="Times New Roman" w:cs="Times New Roman"/>
+          <w:sz w:val="24"/>
+          <w:szCs w:val="24"/>
+        </w:rPr>
+      </w:pPr>
+      <w:r>
+        <w:rPr>
+          <w:rFonts w:ascii="Times New Roman" w:hAnsi="Times New Roman" w:cs="Times New Roman"/>
+          <w:sz w:val="24"/>
+          <w:szCs w:val="24"/>
+        </w:rPr>
+        <w:t>In this review, you will principally be doing two things. First, you will be checking the information provided by the intern</w:t>
+      </w:r>
+      <w:r>
+        <w:rPr>
+          <w:rFonts w:ascii="Times New Roman" w:hAnsi="Times New Roman" w:cs="Times New Roman"/>
+          <w:sz w:val="24"/>
+          <w:szCs w:val="24"/>
+        </w:rPr>
+        <w:t>s</w:t>
+      </w:r>
+      <w:r>
+        <w:rPr>
+          <w:rFonts w:ascii="Times New Roman" w:hAnsi="Times New Roman" w:cs="Times New Roman"/>
+          <w:sz w:val="24"/>
+          <w:szCs w:val="24"/>
+        </w:rPr>
+        <w:t xml:space="preserve"> to make sure it is accurate</w:t>
+      </w:r>
+      <w:r>
+        <w:rPr>
+          <w:rFonts w:ascii="Times New Roman" w:hAnsi="Times New Roman" w:cs="Times New Roman"/>
+          <w:sz w:val="24"/>
+          <w:szCs w:val="24"/>
+        </w:rPr>
+        <w:t>.</w:t>
+      </w:r>
+      <w:r>
+        <w:rPr>
+          <w:rFonts w:ascii="Times New Roman" w:hAnsi="Times New Roman" w:cs="Times New Roman"/>
+          <w:sz w:val="24"/>
+          <w:szCs w:val="24"/>
+        </w:rPr>
+        <w:t xml:space="preserve"> </w:t>
+      </w:r>
+      <w:r>
+        <w:rPr>
+          <w:rFonts w:ascii="Times New Roman" w:hAnsi="Times New Roman" w:cs="Times New Roman"/>
+          <w:sz w:val="24"/>
+          <w:szCs w:val="24"/>
+        </w:rPr>
+        <w:t>The interns provided</w:t>
+      </w:r>
+      <w:r>
+        <w:rPr>
+          <w:rFonts w:ascii="Times New Roman" w:hAnsi="Times New Roman" w:cs="Times New Roman"/>
+          <w:sz w:val="24"/>
+          <w:szCs w:val="24"/>
+        </w:rPr>
+        <w:t xml:space="preserve"> </w:t>
+      </w:r>
+      <w:r>
+        <w:rPr>
+          <w:rFonts w:ascii="Times New Roman" w:hAnsi="Times New Roman" w:cs="Times New Roman"/>
+          <w:sz w:val="24"/>
+          <w:szCs w:val="24"/>
+        </w:rPr>
+        <w:t>links to their sources on each country</w:t>
       </w:r>
       <w:r>
         <w:rPr>
@@ -763,61 +795,210 @@
     </w:p>
     <w:p>
       <w:pPr>
-        <w:pStyle w:val="ListParagraph"/>
-        <w:numPr>
-          <w:ilvl w:val="0"/>
-          <w:numId w:val="3"/>
-        </w:numPr>
-        <w:spacing w:after="0" w:line="240" w:lineRule="auto"/>
-        <w:rPr>
-          <w:rFonts w:ascii="Times New Roman" w:hAnsi="Times New Roman" w:cs="Times New Roman"/>
-          <w:sz w:val="24"/>
-          <w:szCs w:val="24"/>
-        </w:rPr>
-      </w:pPr>
-      <w:r>
-        <w:rPr>
-          <w:rFonts w:ascii="Times New Roman" w:hAnsi="Times New Roman" w:cs="Times New Roman"/>
-          <w:sz w:val="24"/>
-          <w:szCs w:val="24"/>
-        </w:rPr>
-        <w:t>Rename</w:t>
-      </w:r>
-      <w:r>
-        <w:rPr>
-          <w:rFonts w:ascii="Times New Roman" w:hAnsi="Times New Roman" w:cs="Times New Roman"/>
-          <w:sz w:val="24"/>
-          <w:szCs w:val="24"/>
-        </w:rPr>
-        <w:t xml:space="preserve"> (Country changes name; example: Cape Verde becomes Cabo Verde)</w:t>
-      </w:r>
-    </w:p>
-    <w:p>
-      <w:pPr>
-        <w:spacing w:after="0" w:line="240" w:lineRule="auto"/>
-        <w:rPr>
-          <w:rFonts w:ascii="Times New Roman" w:hAnsi="Times New Roman" w:cs="Times New Roman"/>
-          <w:sz w:val="24"/>
-          <w:szCs w:val="24"/>
-        </w:rPr>
-      </w:pPr>
-    </w:p>
-    <w:p>
-      <w:pPr>
-        <w:spacing w:after="0" w:line="240" w:lineRule="auto"/>
-        <w:rPr>
-          <w:rFonts w:ascii="Times New Roman" w:hAnsi="Times New Roman" w:cs="Times New Roman"/>
-          <w:sz w:val="24"/>
-          <w:szCs w:val="24"/>
-        </w:rPr>
-      </w:pPr>
-      <w:r>
-        <w:rPr>
-          <w:rFonts w:ascii="Times New Roman" w:hAnsi="Times New Roman" w:cs="Times New Roman"/>
-          <w:sz w:val="24"/>
-          <w:szCs w:val="24"/>
-        </w:rPr>
-        <w:t>There may be additional reasons for changes; if you find one that does not fit into one of the above five categories, please describe it as best you can in your notes.</w:t>
+        <w:spacing w:after="0" w:line="240" w:lineRule="auto"/>
+        <w:rPr>
+          <w:rFonts w:ascii="Times New Roman" w:hAnsi="Times New Roman" w:cs="Times New Roman"/>
+          <w:sz w:val="24"/>
+          <w:szCs w:val="24"/>
+        </w:rPr>
+      </w:pPr>
+    </w:p>
+    <w:p>
+      <w:pPr>
+        <w:spacing w:after="0" w:line="240" w:lineRule="auto"/>
+        <w:rPr>
+          <w:rFonts w:ascii="Times New Roman" w:hAnsi="Times New Roman" w:cs="Times New Roman"/>
+          <w:sz w:val="24"/>
+          <w:szCs w:val="24"/>
+        </w:rPr>
+      </w:pPr>
+      <w:r>
+        <w:rPr>
+          <w:rFonts w:ascii="Times New Roman" w:hAnsi="Times New Roman" w:cs="Times New Roman"/>
+          <w:sz w:val="24"/>
+          <w:szCs w:val="24"/>
+        </w:rPr>
+        <w:t xml:space="preserve">There may be additional reasons for changes; if you find one that does not fit into one of the above </w:t>
+      </w:r>
+      <w:r>
+        <w:rPr>
+          <w:rFonts w:ascii="Times New Roman" w:hAnsi="Times New Roman" w:cs="Times New Roman"/>
+          <w:sz w:val="24"/>
+          <w:szCs w:val="24"/>
+        </w:rPr>
+        <w:t>four</w:t>
+      </w:r>
+      <w:r>
+        <w:rPr>
+          <w:rFonts w:ascii="Times New Roman" w:hAnsi="Times New Roman" w:cs="Times New Roman"/>
+          <w:sz w:val="24"/>
+          <w:szCs w:val="24"/>
+        </w:rPr>
+        <w:t xml:space="preserve"> categories, please describe it as best you can in your notes.</w:t>
+      </w:r>
+    </w:p>
+    <w:p>
+      <w:pPr>
+        <w:spacing w:after="0" w:line="240" w:lineRule="auto"/>
+        <w:rPr>
+          <w:rFonts w:ascii="Times New Roman" w:hAnsi="Times New Roman" w:cs="Times New Roman"/>
+          <w:sz w:val="24"/>
+          <w:szCs w:val="24"/>
+        </w:rPr>
+      </w:pPr>
+    </w:p>
+    <w:p>
+      <w:pPr>
+        <w:spacing w:after="0" w:line="240" w:lineRule="auto"/>
+        <w:rPr>
+          <w:rFonts w:ascii="Times New Roman" w:hAnsi="Times New Roman" w:cs="Times New Roman"/>
+          <w:sz w:val="24"/>
+          <w:szCs w:val="24"/>
+        </w:rPr>
+      </w:pPr>
+      <w:r>
+        <w:rPr>
+          <w:rFonts w:ascii="Times New Roman" w:hAnsi="Times New Roman" w:cs="Times New Roman"/>
+          <w:sz w:val="24"/>
+          <w:szCs w:val="24"/>
+        </w:rPr>
+        <w:t xml:space="preserve">Please note that a </w:t>
+      </w:r>
+      <w:r>
+        <w:rPr>
+          <w:rFonts w:ascii="Times New Roman" w:hAnsi="Times New Roman" w:cs="Times New Roman"/>
+          <w:sz w:val="24"/>
+          <w:szCs w:val="24"/>
+        </w:rPr>
+        <w:t>simple change of a country’s name without an accompanying change of political status (i.e., any of those actions listed above)</w:t>
+      </w:r>
+      <w:r>
+        <w:rPr>
+          <w:rFonts w:ascii="Times New Roman" w:hAnsi="Times New Roman" w:cs="Times New Roman"/>
+          <w:sz w:val="24"/>
+          <w:szCs w:val="24"/>
+        </w:rPr>
+        <w:t xml:space="preserve"> is captured as a “name variant</w:t>
+      </w:r>
+      <w:r>
+        <w:rPr>
+          <w:rFonts w:ascii="Times New Roman" w:hAnsi="Times New Roman" w:cs="Times New Roman"/>
+          <w:sz w:val="24"/>
+          <w:szCs w:val="24"/>
+        </w:rPr>
+        <w:t>.</w:t>
+      </w:r>
+      <w:r>
+        <w:rPr>
+          <w:rFonts w:ascii="Times New Roman" w:hAnsi="Times New Roman" w:cs="Times New Roman"/>
+          <w:sz w:val="24"/>
+          <w:szCs w:val="24"/>
+        </w:rPr>
+        <w:t>”</w:t>
+      </w:r>
+      <w:r>
+        <w:rPr>
+          <w:rFonts w:ascii="Times New Roman" w:hAnsi="Times New Roman" w:cs="Times New Roman"/>
+          <w:sz w:val="24"/>
+          <w:szCs w:val="24"/>
+        </w:rPr>
+        <w:t xml:space="preserve"> For example, </w:t>
+      </w:r>
+      <w:r>
+        <w:rPr>
+          <w:rFonts w:ascii="Times New Roman" w:hAnsi="Times New Roman" w:cs="Times New Roman"/>
+          <w:sz w:val="24"/>
+          <w:szCs w:val="24"/>
+        </w:rPr>
+        <w:t xml:space="preserve">in 2013, the government of </w:t>
+      </w:r>
+      <w:r>
+        <w:rPr>
+          <w:rFonts w:ascii="Times New Roman" w:hAnsi="Times New Roman" w:cs="Times New Roman"/>
+          <w:sz w:val="24"/>
+          <w:szCs w:val="24"/>
+        </w:rPr>
+        <w:t>Cape Verde announced</w:t>
+      </w:r>
+      <w:r>
+        <w:rPr>
+          <w:rFonts w:ascii="Times New Roman" w:hAnsi="Times New Roman" w:cs="Times New Roman"/>
+          <w:sz w:val="24"/>
+          <w:szCs w:val="24"/>
+        </w:rPr>
+        <w:t xml:space="preserve"> </w:t>
+      </w:r>
+      <w:r>
+        <w:rPr>
+          <w:rFonts w:ascii="Times New Roman" w:hAnsi="Times New Roman" w:cs="Times New Roman"/>
+          <w:sz w:val="24"/>
+          <w:szCs w:val="24"/>
+        </w:rPr>
+        <w:t>t</w:t>
+      </w:r>
+      <w:r>
+        <w:rPr>
+          <w:rFonts w:ascii="Times New Roman" w:hAnsi="Times New Roman" w:cs="Times New Roman"/>
+          <w:sz w:val="24"/>
+          <w:szCs w:val="24"/>
+        </w:rPr>
+        <w:t>hat it would henceforth be known by the Portuguese name,</w:t>
+      </w:r>
+      <w:r>
+        <w:rPr>
+          <w:rFonts w:ascii="Times New Roman" w:hAnsi="Times New Roman" w:cs="Times New Roman"/>
+          <w:sz w:val="24"/>
+          <w:szCs w:val="24"/>
+        </w:rPr>
+        <w:t xml:space="preserve"> </w:t>
+      </w:r>
+      <w:r>
+        <w:rPr>
+          <w:rFonts w:ascii="Times New Roman" w:hAnsi="Times New Roman" w:cs="Times New Roman"/>
+          <w:sz w:val="24"/>
+          <w:szCs w:val="24"/>
+        </w:rPr>
+        <w:t>Cabo Verde</w:t>
+      </w:r>
+      <w:r>
+        <w:rPr>
+          <w:rFonts w:ascii="Times New Roman" w:hAnsi="Times New Roman" w:cs="Times New Roman"/>
+          <w:sz w:val="24"/>
+          <w:szCs w:val="24"/>
+        </w:rPr>
+        <w:t xml:space="preserve">, in all languages. </w:t>
+      </w:r>
+      <w:r>
+        <w:rPr>
+          <w:rFonts w:ascii="Times New Roman" w:hAnsi="Times New Roman" w:cs="Times New Roman"/>
+          <w:sz w:val="24"/>
+          <w:szCs w:val="24"/>
+        </w:rPr>
+        <w:t xml:space="preserve">To account for this change in our database, we would change the name of the country’s main entry from “Cape Verde” to “Cabo Verde”, and we would move the old name, “Cape Verde,” into a “name variant” field, specifying it as relevant to the </w:t>
+      </w:r>
+      <w:r>
+        <w:rPr>
+          <w:rFonts w:ascii="Times New Roman" w:hAnsi="Times New Roman" w:cs="Times New Roman"/>
+          <w:sz w:val="24"/>
+          <w:szCs w:val="24"/>
+        </w:rPr>
+        <w:t xml:space="preserve">period </w:t>
+      </w:r>
+      <w:r>
+        <w:rPr>
+          <w:rFonts w:ascii="Times New Roman" w:hAnsi="Times New Roman" w:cs="Times New Roman"/>
+          <w:sz w:val="24"/>
+          <w:szCs w:val="24"/>
+        </w:rPr>
+        <w:t>1975-</w:t>
+      </w:r>
+      <w:r>
+        <w:rPr>
+          <w:rFonts w:ascii="Times New Roman" w:hAnsi="Times New Roman" w:cs="Times New Roman"/>
+          <w:sz w:val="24"/>
+          <w:szCs w:val="24"/>
+        </w:rPr>
+        <w:t>2013.</w:t>
       </w:r>
     </w:p>
     <w:p>
@@ -1164,23 +1345,7 @@
           <w:sz w:val="24"/>
           <w:szCs w:val="24"/>
         </w:rPr>
-        <w:t xml:space="preserve"> relationships</w:t>
-      </w:r>
-      <w:r>
-        <w:rPr>
-          <w:rFonts w:ascii="Times New Roman" w:hAnsi="Times New Roman" w:cs="Times New Roman"/>
-          <w:sz w:val="24"/>
-          <w:szCs w:val="24"/>
-        </w:rPr>
-        <w:t xml:space="preserve"> in the lineage</w:t>
-      </w:r>
-      <w:r>
-        <w:rPr>
-          <w:rFonts w:ascii="Times New Roman" w:hAnsi="Times New Roman" w:cs="Times New Roman"/>
-          <w:sz w:val="24"/>
-          <w:szCs w:val="24"/>
-        </w:rPr>
-        <w:t xml:space="preserve"> correct? </w:t>
+        <w:t xml:space="preserve"> relationships in the lineage correct? </w:t>
       </w:r>
     </w:p>
     <w:p>
@@ -1203,23 +1368,7 @@
           <w:sz w:val="24"/>
           <w:szCs w:val="24"/>
         </w:rPr>
-        <w:t xml:space="preserve">Are there any significant changes </w:t>
-      </w:r>
-      <w:r>
-        <w:rPr>
-          <w:rFonts w:ascii="Times New Roman" w:hAnsi="Times New Roman" w:cs="Times New Roman"/>
-          <w:sz w:val="24"/>
-          <w:szCs w:val="24"/>
-        </w:rPr>
-        <w:t xml:space="preserve">to the countries </w:t>
-      </w:r>
-      <w:r>
-        <w:rPr>
-          <w:rFonts w:ascii="Times New Roman" w:hAnsi="Times New Roman" w:cs="Times New Roman"/>
-          <w:sz w:val="24"/>
-          <w:szCs w:val="24"/>
-        </w:rPr>
-        <w:t>that are not captured?</w:t>
+        <w:t>Are there any significant changes to the countries that are not captured?</w:t>
       </w:r>
     </w:p>
     <w:p>
@@ -1511,7 +1660,6 @@
           <w:sz w:val="24"/>
           <w:szCs w:val="24"/>
         </w:rPr>
-        <w:lastRenderedPageBreak/>
         <w:t>If you have additional que</w:t>
       </w:r>
       <w:r>

</xml_diff>

<commit_message>
Add editorial introduction and principles of inclusion
</commit_message>
<xml_diff>
--- a/review/County Names Database - Review Instructions.docx
+++ b/review/County Names Database - Review Instructions.docx
@@ -316,8 +316,6 @@
         </w:rPr>
         <w:t>se once the project is complete</w:t>
       </w:r>
-      <w:bookmarkStart w:id="0" w:name="_GoBack"/>
-      <w:bookmarkEnd w:id="0"/>
       <w:r>
         <w:rPr>
           <w:rFonts w:ascii="Times New Roman" w:hAnsi="Times New Roman" w:cs="Times New Roman"/>
@@ -918,23 +916,7 @@
           <w:sz w:val="24"/>
           <w:szCs w:val="24"/>
         </w:rPr>
-        <w:t>Cape Verde announced</w:t>
-      </w:r>
-      <w:r>
-        <w:rPr>
-          <w:rFonts w:ascii="Times New Roman" w:hAnsi="Times New Roman" w:cs="Times New Roman"/>
-          <w:sz w:val="24"/>
-          <w:szCs w:val="24"/>
-        </w:rPr>
-        <w:t xml:space="preserve"> </w:t>
-      </w:r>
-      <w:r>
-        <w:rPr>
-          <w:rFonts w:ascii="Times New Roman" w:hAnsi="Times New Roman" w:cs="Times New Roman"/>
-          <w:sz w:val="24"/>
-          <w:szCs w:val="24"/>
-        </w:rPr>
-        <w:t>t</w:t>
+        <w:t>Cape Verde announced t</w:t>
       </w:r>
       <w:r>
         <w:rPr>
@@ -950,15 +932,7 @@
           <w:sz w:val="24"/>
           <w:szCs w:val="24"/>
         </w:rPr>
-        <w:t xml:space="preserve"> </w:t>
-      </w:r>
-      <w:r>
-        <w:rPr>
-          <w:rFonts w:ascii="Times New Roman" w:hAnsi="Times New Roman" w:cs="Times New Roman"/>
-          <w:sz w:val="24"/>
-          <w:szCs w:val="24"/>
-        </w:rPr>
-        <w:t>Cabo Verde</w:t>
+        <w:t xml:space="preserve"> Cabo Verde</w:t>
       </w:r>
       <w:r>
         <w:rPr>
@@ -1695,8 +1669,1683 @@
         <w:t>.</w:t>
       </w:r>
     </w:p>
+    <w:p>
+      <w:pPr>
+        <w:spacing w:after="0" w:line="240" w:lineRule="auto"/>
+        <w:rPr>
+          <w:rFonts w:ascii="Times New Roman" w:hAnsi="Times New Roman" w:cs="Times New Roman"/>
+          <w:sz w:val="24"/>
+          <w:szCs w:val="24"/>
+        </w:rPr>
+      </w:pPr>
+    </w:p>
+    <w:p>
+      <w:pPr>
+        <w:spacing w:after="0" w:line="240" w:lineRule="auto"/>
+        <w:rPr>
+          <w:rFonts w:ascii="Times New Roman" w:hAnsi="Times New Roman" w:cs="Times New Roman"/>
+          <w:sz w:val="24"/>
+          <w:szCs w:val="24"/>
+        </w:rPr>
+      </w:pPr>
+    </w:p>
+    <w:p>
+      <w:pPr>
+        <w:spacing w:after="0" w:line="240" w:lineRule="auto"/>
+        <w:rPr>
+          <w:rFonts w:ascii="Times New Roman" w:hAnsi="Times New Roman" w:cs="Times New Roman"/>
+          <w:sz w:val="24"/>
+          <w:szCs w:val="24"/>
+        </w:rPr>
+      </w:pPr>
+      <w:r>
+        <w:rPr>
+          <w:rFonts w:ascii="Times New Roman" w:hAnsi="Times New Roman" w:cs="Times New Roman"/>
+          <w:sz w:val="24"/>
+          <w:szCs w:val="24"/>
+          <w:u w:val="single"/>
+        </w:rPr>
+        <w:t>Addendum: Editorial introduction</w:t>
+      </w:r>
+    </w:p>
+    <w:p>
+      <w:pPr>
+        <w:spacing w:after="0" w:line="240" w:lineRule="auto"/>
+        <w:rPr>
+          <w:rFonts w:ascii="Times New Roman" w:hAnsi="Times New Roman" w:cs="Times New Roman"/>
+          <w:i/>
+          <w:sz w:val="24"/>
+          <w:szCs w:val="24"/>
+        </w:rPr>
+      </w:pPr>
+      <w:r>
+        <w:rPr>
+          <w:rFonts w:ascii="Times New Roman" w:hAnsi="Times New Roman" w:cs="Times New Roman"/>
+          <w:i/>
+          <w:sz w:val="24"/>
+          <w:szCs w:val="24"/>
+        </w:rPr>
+        <w:t>To help you and in preparation for a public release of this database, we have included the draft introduction to the resource. It includes the principles of inclusion and editorial practices.</w:t>
+      </w:r>
+    </w:p>
+    <w:p>
+      <w:pPr>
+        <w:spacing w:after="0" w:line="240" w:lineRule="auto"/>
+        <w:rPr>
+          <w:rFonts w:ascii="Times New Roman" w:hAnsi="Times New Roman" w:cs="Times New Roman"/>
+          <w:sz w:val="24"/>
+          <w:szCs w:val="24"/>
+        </w:rPr>
+      </w:pPr>
+    </w:p>
+    <w:p>
+      <w:pPr>
+        <w:spacing w:after="0" w:line="240" w:lineRule="auto"/>
+        <w:rPr>
+          <w:rFonts w:ascii="Times New Roman" w:hAnsi="Times New Roman" w:cs="Times New Roman"/>
+          <w:color w:val="000000"/>
+          <w:sz w:val="24"/>
+          <w:szCs w:val="24"/>
+        </w:rPr>
+      </w:pPr>
+      <w:r>
+        <w:rPr>
+          <w:rFonts w:ascii="Times New Roman" w:hAnsi="Times New Roman" w:cs="Times New Roman"/>
+          <w:color w:val="000000"/>
+          <w:sz w:val="24"/>
+          <w:szCs w:val="24"/>
+        </w:rPr>
+        <w:t xml:space="preserve">This </w:t>
+      </w:r>
+      <w:r>
+        <w:rPr>
+          <w:rFonts w:ascii="Times New Roman" w:hAnsi="Times New Roman" w:cs="Times New Roman"/>
+          <w:color w:val="000000"/>
+          <w:sz w:val="24"/>
+          <w:szCs w:val="24"/>
+        </w:rPr>
+        <w:t>database</w:t>
+      </w:r>
+      <w:r>
+        <w:rPr>
+          <w:rFonts w:ascii="Times New Roman" w:hAnsi="Times New Roman" w:cs="Times New Roman"/>
+          <w:color w:val="000000"/>
+          <w:sz w:val="24"/>
+          <w:szCs w:val="24"/>
+        </w:rPr>
+        <w:t xml:space="preserve"> aims to capture major changes in the names and statuses of countries during the span existence of the United States, that is, the period 1776-present. The purpose is to </w:t>
+      </w:r>
+      <w:r>
+        <w:rPr>
+          <w:rFonts w:ascii="Times New Roman" w:hAnsi="Times New Roman" w:cs="Times New Roman"/>
+          <w:color w:val="000000"/>
+          <w:sz w:val="24"/>
+          <w:szCs w:val="24"/>
+        </w:rPr>
+        <w:t>enable the automated</w:t>
+      </w:r>
+      <w:r>
+        <w:rPr>
+          <w:rFonts w:ascii="Times New Roman" w:hAnsi="Times New Roman" w:cs="Times New Roman"/>
+          <w:color w:val="000000"/>
+          <w:sz w:val="24"/>
+          <w:szCs w:val="24"/>
+        </w:rPr>
+        <w:t xml:space="preserve"> refer</w:t>
+      </w:r>
+      <w:r>
+        <w:rPr>
+          <w:rFonts w:ascii="Times New Roman" w:hAnsi="Times New Roman" w:cs="Times New Roman"/>
+          <w:color w:val="000000"/>
+          <w:sz w:val="24"/>
+          <w:szCs w:val="24"/>
+        </w:rPr>
+        <w:t>ence and lookup</w:t>
+      </w:r>
+      <w:r>
+        <w:rPr>
+          <w:rFonts w:ascii="Times New Roman" w:hAnsi="Times New Roman" w:cs="Times New Roman"/>
+          <w:color w:val="000000"/>
+          <w:sz w:val="24"/>
+          <w:szCs w:val="24"/>
+        </w:rPr>
+        <w:t xml:space="preserve"> </w:t>
+      </w:r>
+      <w:r>
+        <w:rPr>
+          <w:rFonts w:ascii="Times New Roman" w:hAnsi="Times New Roman" w:cs="Times New Roman"/>
+          <w:color w:val="000000"/>
+          <w:sz w:val="24"/>
+          <w:szCs w:val="24"/>
+        </w:rPr>
+        <w:t>of</w:t>
+      </w:r>
+      <w:r>
+        <w:rPr>
+          <w:rFonts w:ascii="Times New Roman" w:hAnsi="Times New Roman" w:cs="Times New Roman"/>
+          <w:color w:val="000000"/>
+          <w:sz w:val="24"/>
+          <w:szCs w:val="24"/>
+        </w:rPr>
+        <w:t xml:space="preserve"> countries past and present using historically accurate, temporally specific names. This database </w:t>
+      </w:r>
+      <w:r>
+        <w:rPr>
+          <w:rFonts w:ascii="Times New Roman" w:hAnsi="Times New Roman" w:cs="Times New Roman"/>
+          <w:color w:val="000000"/>
+          <w:sz w:val="24"/>
+          <w:szCs w:val="24"/>
+        </w:rPr>
+        <w:t>allows users</w:t>
+      </w:r>
+      <w:r>
+        <w:rPr>
+          <w:rFonts w:ascii="Times New Roman" w:hAnsi="Times New Roman" w:cs="Times New Roman"/>
+          <w:color w:val="000000"/>
+          <w:sz w:val="24"/>
+          <w:szCs w:val="24"/>
+        </w:rPr>
+        <w:t xml:space="preserve"> to associate countries on today's map with earlier incarnations (e.g., Vietnam and Indochina) and track changes in names and </w:t>
+      </w:r>
+      <w:r>
+        <w:rPr>
+          <w:rFonts w:ascii="Times New Roman" w:hAnsi="Times New Roman" w:cs="Times New Roman"/>
+          <w:color w:val="000000"/>
+          <w:sz w:val="24"/>
+          <w:szCs w:val="24"/>
+        </w:rPr>
+        <w:t>status</w:t>
+      </w:r>
+      <w:r>
+        <w:rPr>
+          <w:rFonts w:ascii="Times New Roman" w:hAnsi="Times New Roman" w:cs="Times New Roman"/>
+          <w:color w:val="000000"/>
+          <w:sz w:val="24"/>
+          <w:szCs w:val="24"/>
+        </w:rPr>
+        <w:t>, among other kinds of changes.</w:t>
+      </w:r>
+      <w:r>
+        <w:rPr>
+          <w:rFonts w:ascii="Times New Roman" w:hAnsi="Times New Roman" w:cs="Times New Roman"/>
+          <w:color w:val="000000"/>
+          <w:sz w:val="24"/>
+          <w:szCs w:val="24"/>
+        </w:rPr>
+        <w:br/>
+      </w:r>
+      <w:r>
+        <w:rPr>
+          <w:rFonts w:ascii="Times New Roman" w:hAnsi="Times New Roman" w:cs="Times New Roman"/>
+          <w:color w:val="000000"/>
+          <w:sz w:val="24"/>
+          <w:szCs w:val="24"/>
+        </w:rPr>
+        <w:br/>
+        <w:t xml:space="preserve">Even though we call this </w:t>
+      </w:r>
+      <w:r>
+        <w:rPr>
+          <w:rFonts w:ascii="Times New Roman" w:hAnsi="Times New Roman" w:cs="Times New Roman"/>
+          <w:color w:val="000000"/>
+          <w:sz w:val="24"/>
+          <w:szCs w:val="24"/>
+        </w:rPr>
+        <w:t>the</w:t>
+      </w:r>
+      <w:r>
+        <w:rPr>
+          <w:rFonts w:ascii="Times New Roman" w:hAnsi="Times New Roman" w:cs="Times New Roman"/>
+          <w:color w:val="000000"/>
+          <w:sz w:val="24"/>
+          <w:szCs w:val="24"/>
+        </w:rPr>
+        <w:t xml:space="preserve"> "historical country names</w:t>
+      </w:r>
+      <w:r>
+        <w:rPr>
+          <w:rFonts w:ascii="Times New Roman" w:hAnsi="Times New Roman" w:cs="Times New Roman"/>
+          <w:color w:val="000000"/>
+          <w:sz w:val="24"/>
+          <w:szCs w:val="24"/>
+        </w:rPr>
+        <w:t xml:space="preserve"> database</w:t>
+      </w:r>
+      <w:r>
+        <w:rPr>
+          <w:rFonts w:ascii="Times New Roman" w:hAnsi="Times New Roman" w:cs="Times New Roman"/>
+          <w:color w:val="000000"/>
+          <w:sz w:val="24"/>
+          <w:szCs w:val="24"/>
+        </w:rPr>
+        <w:t xml:space="preserve">," the </w:t>
+      </w:r>
+      <w:r>
+        <w:rPr>
+          <w:rFonts w:ascii="Times New Roman" w:hAnsi="Times New Roman" w:cs="Times New Roman"/>
+          <w:color w:val="000000"/>
+          <w:sz w:val="24"/>
+          <w:szCs w:val="24"/>
+        </w:rPr>
+        <w:t xml:space="preserve">project </w:t>
+      </w:r>
+      <w:r>
+        <w:rPr>
+          <w:rFonts w:ascii="Times New Roman" w:hAnsi="Times New Roman" w:cs="Times New Roman"/>
+          <w:color w:val="000000"/>
+          <w:sz w:val="24"/>
+          <w:szCs w:val="24"/>
+        </w:rPr>
+        <w:t xml:space="preserve">actually uses a somewhat broader term than </w:t>
+      </w:r>
+      <w:r>
+        <w:rPr>
+          <w:rFonts w:ascii="Times New Roman" w:hAnsi="Times New Roman" w:cs="Times New Roman"/>
+          <w:color w:val="000000"/>
+          <w:sz w:val="24"/>
+          <w:szCs w:val="24"/>
+        </w:rPr>
+        <w:t>“country”</w:t>
+      </w:r>
+      <w:r>
+        <w:rPr>
+          <w:rFonts w:ascii="Times New Roman" w:hAnsi="Times New Roman" w:cs="Times New Roman"/>
+          <w:color w:val="000000"/>
+          <w:sz w:val="24"/>
+          <w:szCs w:val="24"/>
+        </w:rPr>
+        <w:t xml:space="preserve"> to refer to </w:t>
+      </w:r>
+      <w:r>
+        <w:rPr>
+          <w:rFonts w:ascii="Times New Roman" w:hAnsi="Times New Roman" w:cs="Times New Roman"/>
+          <w:color w:val="000000"/>
+          <w:sz w:val="24"/>
+          <w:szCs w:val="24"/>
+        </w:rPr>
+        <w:t>the</w:t>
+      </w:r>
+      <w:r>
+        <w:rPr>
+          <w:rFonts w:ascii="Times New Roman" w:hAnsi="Times New Roman" w:cs="Times New Roman"/>
+          <w:color w:val="000000"/>
+          <w:sz w:val="24"/>
+          <w:szCs w:val="24"/>
+        </w:rPr>
+        <w:t xml:space="preserve"> basic unit: "territories." This concept encompasses independent states, dependencies, and areas of special sovereignty. We borrow these distinctions from the</w:t>
+      </w:r>
+      <w:r>
+        <w:rPr>
+          <w:rFonts w:ascii="Times New Roman" w:hAnsi="Times New Roman" w:cs="Times New Roman"/>
+          <w:color w:val="000000"/>
+          <w:sz w:val="24"/>
+          <w:szCs w:val="24"/>
+        </w:rPr>
+        <w:t xml:space="preserve"> Department of State’s</w:t>
+      </w:r>
+      <w:r>
+        <w:rPr>
+          <w:rFonts w:ascii="Times New Roman" w:hAnsi="Times New Roman" w:cs="Times New Roman"/>
+          <w:color w:val="000000"/>
+          <w:sz w:val="24"/>
+          <w:szCs w:val="24"/>
+        </w:rPr>
+        <w:t xml:space="preserve"> Bureau of Intelligence and Research (INR), which publishes tables of "Independent States in the World" and "Dependencies and Areas of Special Sovereignty." (See these respective lists at </w:t>
+      </w:r>
+      <w:hyperlink r:id="rId9" w:history="1">
+        <w:r>
+          <w:rPr>
+            <w:rStyle w:val="Hyperlink"/>
+            <w:rFonts w:ascii="Times New Roman" w:hAnsi="Times New Roman" w:cs="Times New Roman"/>
+            <w:sz w:val="24"/>
+            <w:szCs w:val="24"/>
+          </w:rPr>
+          <w:t>http://www.state.gov/s/inr/rls/4250.htm</w:t>
+        </w:r>
+      </w:hyperlink>
+      <w:r>
+        <w:rPr>
+          <w:rFonts w:ascii="Times New Roman" w:hAnsi="Times New Roman" w:cs="Times New Roman"/>
+          <w:color w:val="000000"/>
+          <w:sz w:val="24"/>
+          <w:szCs w:val="24"/>
+        </w:rPr>
+        <w:t xml:space="preserve"> and </w:t>
+      </w:r>
+      <w:hyperlink r:id="rId10" w:history="1">
+        <w:r>
+          <w:rPr>
+            <w:rStyle w:val="Hyperlink"/>
+            <w:rFonts w:ascii="Times New Roman" w:hAnsi="Times New Roman" w:cs="Times New Roman"/>
+            <w:sz w:val="24"/>
+            <w:szCs w:val="24"/>
+          </w:rPr>
+          <w:t>http://www.state.gov/s/inr/rls/10543.htm</w:t>
+        </w:r>
+      </w:hyperlink>
+      <w:r>
+        <w:rPr>
+          <w:rFonts w:ascii="Times New Roman" w:hAnsi="Times New Roman" w:cs="Times New Roman"/>
+          <w:color w:val="000000"/>
+          <w:sz w:val="24"/>
+          <w:szCs w:val="24"/>
+        </w:rPr>
+        <w:t xml:space="preserve">.) </w:t>
+      </w:r>
+      <w:r>
+        <w:rPr>
+          <w:rFonts w:ascii="Times New Roman" w:hAnsi="Times New Roman" w:cs="Times New Roman"/>
+          <w:color w:val="000000"/>
+          <w:sz w:val="24"/>
+          <w:szCs w:val="24"/>
+        </w:rPr>
+        <w:br/>
+      </w:r>
+      <w:r>
+        <w:rPr>
+          <w:rFonts w:ascii="Times New Roman" w:hAnsi="Times New Roman" w:cs="Times New Roman"/>
+          <w:color w:val="000000"/>
+          <w:sz w:val="24"/>
+          <w:szCs w:val="24"/>
+        </w:rPr>
+        <w:br/>
+        <w:t xml:space="preserve">This database </w:t>
+      </w:r>
+      <w:r>
+        <w:rPr>
+          <w:rFonts w:ascii="Times New Roman" w:hAnsi="Times New Roman" w:cs="Times New Roman"/>
+          <w:color w:val="000000"/>
+          <w:sz w:val="24"/>
+          <w:szCs w:val="24"/>
+        </w:rPr>
+        <w:t>tracks</w:t>
+      </w:r>
+      <w:r>
+        <w:rPr>
+          <w:rFonts w:ascii="Times New Roman" w:hAnsi="Times New Roman" w:cs="Times New Roman"/>
+          <w:color w:val="000000"/>
+          <w:sz w:val="24"/>
+          <w:szCs w:val="24"/>
+        </w:rPr>
+        <w:t xml:space="preserve"> INR's </w:t>
+      </w:r>
+      <w:r>
+        <w:rPr>
+          <w:rFonts w:ascii="Times New Roman" w:hAnsi="Times New Roman" w:cs="Times New Roman"/>
+          <w:color w:val="000000"/>
+          <w:sz w:val="24"/>
+          <w:szCs w:val="24"/>
+        </w:rPr>
+        <w:t xml:space="preserve">current </w:t>
+      </w:r>
+      <w:r>
+        <w:rPr>
+          <w:rFonts w:ascii="Times New Roman" w:hAnsi="Times New Roman" w:cs="Times New Roman"/>
+          <w:color w:val="000000"/>
+          <w:sz w:val="24"/>
+          <w:szCs w:val="24"/>
+        </w:rPr>
+        <w:t>lists, which capture today's map, and introduces a historical component</w:t>
+      </w:r>
+      <w:r>
+        <w:rPr>
+          <w:rFonts w:ascii="Times New Roman" w:hAnsi="Times New Roman" w:cs="Times New Roman"/>
+          <w:color w:val="000000"/>
+          <w:sz w:val="24"/>
+          <w:szCs w:val="24"/>
+        </w:rPr>
+        <w:t xml:space="preserve">, inspired by the U.N. Food and Agriculture Office’s “Geopolitical Ontology.” (See </w:t>
+      </w:r>
+      <w:hyperlink r:id="rId11" w:history="1">
+        <w:r>
+          <w:rPr>
+            <w:rStyle w:val="Hyperlink"/>
+            <w:rFonts w:ascii="Times New Roman" w:hAnsi="Times New Roman" w:cs="Times New Roman"/>
+            <w:sz w:val="24"/>
+            <w:szCs w:val="24"/>
+          </w:rPr>
+          <w:t>www.fao.org/countryprofiles/geoinfo/en/</w:t>
+        </w:r>
+      </w:hyperlink>
+      <w:r>
+        <w:rPr>
+          <w:rFonts w:ascii="Times New Roman" w:hAnsi="Times New Roman" w:cs="Times New Roman"/>
+          <w:color w:val="000000"/>
+          <w:sz w:val="24"/>
+          <w:szCs w:val="24"/>
+        </w:rPr>
+        <w:t>.)</w:t>
+      </w:r>
+      <w:r>
+        <w:rPr>
+          <w:rFonts w:ascii="Times New Roman" w:hAnsi="Times New Roman" w:cs="Times New Roman"/>
+          <w:color w:val="000000"/>
+          <w:sz w:val="24"/>
+          <w:szCs w:val="24"/>
+        </w:rPr>
+        <w:t xml:space="preserve"> </w:t>
+      </w:r>
+      <w:r>
+        <w:rPr>
+          <w:rFonts w:ascii="Times New Roman" w:hAnsi="Times New Roman" w:cs="Times New Roman"/>
+          <w:color w:val="000000"/>
+          <w:sz w:val="24"/>
+          <w:szCs w:val="24"/>
+        </w:rPr>
+        <w:t>Specifically, w</w:t>
+      </w:r>
+      <w:r>
+        <w:rPr>
+          <w:rFonts w:ascii="Times New Roman" w:hAnsi="Times New Roman" w:cs="Times New Roman"/>
+          <w:color w:val="000000"/>
+          <w:sz w:val="24"/>
+          <w:szCs w:val="24"/>
+        </w:rPr>
+        <w:t>e track when each territory began and its immediate "predecessor," or previous incarnation. For each predecessor, we track its dates of validity, and its own immediate predecessors and successors. Thus, for each "territory" in this database, we track the following items:</w:t>
+      </w:r>
+      <w:r>
+        <w:rPr>
+          <w:rFonts w:ascii="Times New Roman" w:hAnsi="Times New Roman" w:cs="Times New Roman"/>
+          <w:color w:val="000000"/>
+          <w:sz w:val="24"/>
+          <w:szCs w:val="24"/>
+        </w:rPr>
+        <w:br/>
+      </w:r>
+      <w:bookmarkStart w:id="0" w:name="_GoBack"/>
+      <w:bookmarkEnd w:id="0"/>
+      <w:r>
+        <w:rPr>
+          <w:rFonts w:ascii="Times New Roman" w:hAnsi="Times New Roman" w:cs="Times New Roman"/>
+          <w:color w:val="000000"/>
+          <w:sz w:val="24"/>
+          <w:szCs w:val="24"/>
+        </w:rPr>
+        <w:br/>
+        <w:t xml:space="preserve">1. </w:t>
+      </w:r>
+      <w:r>
+        <w:rPr>
+          <w:rFonts w:ascii="Times New Roman" w:hAnsi="Times New Roman" w:cs="Times New Roman"/>
+          <w:b/>
+          <w:color w:val="000000"/>
+          <w:sz w:val="24"/>
+          <w:szCs w:val="24"/>
+        </w:rPr>
+        <w:t>Name:</w:t>
+      </w:r>
+      <w:r>
+        <w:rPr>
+          <w:rFonts w:ascii="Times New Roman" w:hAnsi="Times New Roman" w:cs="Times New Roman"/>
+          <w:color w:val="000000"/>
+          <w:sz w:val="24"/>
+          <w:szCs w:val="24"/>
+        </w:rPr>
+        <w:t xml:space="preserve"> We borrow INR's distinction between a territory's "short-form name" and "long-form name." For example, in the case of Afghanistan, "Afghanistan" is the short-form name, and "Islamic Republic of Afghanistan" is the long-form name. For today's map, we follow INR</w:t>
+      </w:r>
+      <w:r>
+        <w:rPr>
+          <w:rFonts w:ascii="Times New Roman" w:hAnsi="Times New Roman" w:cs="Times New Roman"/>
+          <w:color w:val="000000"/>
+          <w:sz w:val="24"/>
+          <w:szCs w:val="24"/>
+        </w:rPr>
+        <w:t>’s lists</w:t>
+      </w:r>
+      <w:r>
+        <w:rPr>
+          <w:rFonts w:ascii="Times New Roman" w:hAnsi="Times New Roman" w:cs="Times New Roman"/>
+          <w:color w:val="000000"/>
+          <w:sz w:val="24"/>
+          <w:szCs w:val="24"/>
+        </w:rPr>
+        <w:t>. Not all territories have long-form names different from the short-form name (e.g., Canada), which we indicate by supplying "-" for the long-form name.</w:t>
+      </w:r>
+      <w:r>
+        <w:rPr>
+          <w:rFonts w:ascii="Times New Roman" w:hAnsi="Times New Roman" w:cs="Times New Roman"/>
+          <w:color w:val="000000"/>
+          <w:sz w:val="24"/>
+          <w:szCs w:val="24"/>
+        </w:rPr>
+        <w:t xml:space="preserve"> A simple name change (without any accompanying change of political status, as listed in “predecessors and successors” below, is tracked in the existing entry as a “name variant with dates of relevance.” </w:t>
+      </w:r>
+      <w:r>
+        <w:rPr>
+          <w:rFonts w:ascii="Times New Roman" w:hAnsi="Times New Roman" w:cs="Times New Roman"/>
+          <w:color w:val="000000"/>
+          <w:sz w:val="24"/>
+          <w:szCs w:val="24"/>
+        </w:rPr>
+        <w:t xml:space="preserve">For example, when the Czech Republic officially declared Czechia to be its short-form name in 2016, we </w:t>
+      </w:r>
+      <w:r>
+        <w:rPr>
+          <w:rFonts w:ascii="Times New Roman" w:hAnsi="Times New Roman" w:cs="Times New Roman"/>
+          <w:color w:val="000000"/>
+          <w:sz w:val="24"/>
+          <w:szCs w:val="24"/>
+        </w:rPr>
+        <w:t>revised the short-form name for the existing entry to be Czechia, entering “Czech Republic” in as a variant short-form name for the period 1993–2016.</w:t>
+      </w:r>
+      <w:r>
+        <w:rPr>
+          <w:rFonts w:ascii="Times New Roman" w:hAnsi="Times New Roman" w:cs="Times New Roman"/>
+          <w:color w:val="000000"/>
+          <w:sz w:val="24"/>
+          <w:szCs w:val="24"/>
+        </w:rPr>
+        <w:t>.</w:t>
+      </w:r>
+      <w:r>
+        <w:rPr>
+          <w:rFonts w:ascii="Times New Roman" w:hAnsi="Times New Roman" w:cs="Times New Roman"/>
+          <w:color w:val="000000"/>
+          <w:sz w:val="24"/>
+          <w:szCs w:val="24"/>
+        </w:rPr>
+        <w:br/>
+      </w:r>
+      <w:r>
+        <w:rPr>
+          <w:rFonts w:ascii="Times New Roman" w:hAnsi="Times New Roman" w:cs="Times New Roman"/>
+          <w:color w:val="000000"/>
+          <w:sz w:val="24"/>
+          <w:szCs w:val="24"/>
+        </w:rPr>
+        <w:lastRenderedPageBreak/>
+        <w:br/>
+        <w:t xml:space="preserve">2. </w:t>
+      </w:r>
+      <w:r>
+        <w:rPr>
+          <w:rFonts w:ascii="Times New Roman" w:hAnsi="Times New Roman" w:cs="Times New Roman"/>
+          <w:b/>
+          <w:color w:val="000000"/>
+          <w:sz w:val="24"/>
+          <w:szCs w:val="24"/>
+        </w:rPr>
+        <w:t>Type of territory:</w:t>
+      </w:r>
+      <w:r>
+        <w:rPr>
+          <w:rFonts w:ascii="Times New Roman" w:hAnsi="Times New Roman" w:cs="Times New Roman"/>
+          <w:color w:val="000000"/>
+          <w:sz w:val="24"/>
+          <w:szCs w:val="24"/>
+        </w:rPr>
+        <w:t xml:space="preserve"> </w:t>
+      </w:r>
+      <w:r>
+        <w:rPr>
+          <w:rFonts w:ascii="Times New Roman" w:hAnsi="Times New Roman" w:cs="Times New Roman"/>
+          <w:color w:val="000000"/>
+          <w:sz w:val="24"/>
+          <w:szCs w:val="24"/>
+        </w:rPr>
+        <w:t>As noted above, w</w:t>
+      </w:r>
+      <w:r>
+        <w:rPr>
+          <w:rFonts w:ascii="Times New Roman" w:hAnsi="Times New Roman" w:cs="Times New Roman"/>
+          <w:color w:val="000000"/>
+          <w:sz w:val="24"/>
+          <w:szCs w:val="24"/>
+        </w:rPr>
+        <w:t xml:space="preserve">e borrow INR's distinction between "independent states" and "dependencies and areas of special sovereignty." </w:t>
+      </w:r>
+      <w:r>
+        <w:rPr>
+          <w:rFonts w:ascii="Times New Roman" w:hAnsi="Times New Roman" w:cs="Times New Roman"/>
+          <w:color w:val="000000"/>
+          <w:sz w:val="24"/>
+          <w:szCs w:val="24"/>
+        </w:rPr>
+        <w:t xml:space="preserve">(In contrast, the U.N. distinguishes between “self-governing,” “non-self-governing,” “disputed,” and “other.”) </w:t>
+      </w:r>
+      <w:r>
+        <w:rPr>
+          <w:rFonts w:ascii="Times New Roman" w:hAnsi="Times New Roman" w:cs="Times New Roman"/>
+          <w:color w:val="000000"/>
+          <w:sz w:val="24"/>
+          <w:szCs w:val="24"/>
+        </w:rPr>
+        <w:t xml:space="preserve">The </w:t>
+      </w:r>
+      <w:r>
+        <w:rPr>
+          <w:rFonts w:ascii="Times New Roman" w:hAnsi="Times New Roman" w:cs="Times New Roman"/>
+          <w:color w:val="000000"/>
+          <w:sz w:val="24"/>
+          <w:szCs w:val="24"/>
+        </w:rPr>
+        <w:t xml:space="preserve">primary </w:t>
+      </w:r>
+      <w:r>
+        <w:rPr>
+          <w:rFonts w:ascii="Times New Roman" w:hAnsi="Times New Roman" w:cs="Times New Roman"/>
+          <w:color w:val="000000"/>
+          <w:sz w:val="24"/>
+          <w:szCs w:val="24"/>
+        </w:rPr>
+        <w:t>distinction</w:t>
+      </w:r>
+      <w:r>
+        <w:rPr>
+          <w:rFonts w:ascii="Times New Roman" w:hAnsi="Times New Roman" w:cs="Times New Roman"/>
+          <w:color w:val="000000"/>
+          <w:sz w:val="24"/>
+          <w:szCs w:val="24"/>
+        </w:rPr>
+        <w:t xml:space="preserve"> between independent states and other types</w:t>
+      </w:r>
+      <w:r>
+        <w:rPr>
+          <w:rFonts w:ascii="Times New Roman" w:hAnsi="Times New Roman" w:cs="Times New Roman"/>
+          <w:color w:val="000000"/>
+          <w:sz w:val="24"/>
+          <w:szCs w:val="24"/>
+        </w:rPr>
+        <w:t xml:space="preserve"> is rooted in the Westphalian model of state foundation. "Independent states" have an independent, sovereign government and a stable territory, well-defined borders, and population. "Dependencies" are colonies or territorial possessions of independent states. "Areas of special sovereignty" indicate areas whose sovereignty is disputed, indeterminate, or where the U.S. does not recognize claims; these disputes are summarized in the footnotes of INR's lists, and we can capture this information in the Notes field of each dependency. Whereas INR tracks the state with sovereignty over a dependency, our database does not systematically track this at present; but if we know information about sovereignty, we can use the Notes field to indicate this. When a territory's type changes, we create a new entry to reflect the change. For example, we have two records for Korea in the period 1910-48. In the first record, Korea is a dependency (of the Japanese Empire) from 1910-45, and in the second record, Korea is an independent state (1945-48).</w:t>
+      </w:r>
+      <w:r>
+        <w:rPr>
+          <w:rFonts w:ascii="Times New Roman" w:hAnsi="Times New Roman" w:cs="Times New Roman"/>
+          <w:color w:val="000000"/>
+          <w:sz w:val="24"/>
+          <w:szCs w:val="24"/>
+        </w:rPr>
+        <w:br/>
+      </w:r>
+      <w:r>
+        <w:rPr>
+          <w:rFonts w:ascii="Times New Roman" w:hAnsi="Times New Roman" w:cs="Times New Roman"/>
+          <w:color w:val="000000"/>
+          <w:sz w:val="24"/>
+          <w:szCs w:val="24"/>
+        </w:rPr>
+        <w:br/>
+        <w:t xml:space="preserve">3. </w:t>
+      </w:r>
+      <w:r>
+        <w:rPr>
+          <w:rFonts w:ascii="Times New Roman" w:hAnsi="Times New Roman" w:cs="Times New Roman"/>
+          <w:b/>
+          <w:color w:val="000000"/>
+          <w:sz w:val="24"/>
+          <w:szCs w:val="24"/>
+        </w:rPr>
+        <w:t>Years of validity:</w:t>
+      </w:r>
+      <w:r>
+        <w:rPr>
+          <w:rFonts w:ascii="Times New Roman" w:hAnsi="Times New Roman" w:cs="Times New Roman"/>
+          <w:color w:val="000000"/>
+          <w:sz w:val="24"/>
+          <w:szCs w:val="24"/>
+        </w:rPr>
+        <w:t xml:space="preserve"> The year that a territory, as named and typed above, starts and ends. If we know more precisely when a transition occurred (i.e., the month, or month and day), use the Notes field to indicate this.</w:t>
+      </w:r>
+      <w:r>
+        <w:rPr>
+          <w:rFonts w:ascii="Times New Roman" w:hAnsi="Times New Roman" w:cs="Times New Roman"/>
+          <w:color w:val="000000"/>
+          <w:sz w:val="24"/>
+          <w:szCs w:val="24"/>
+        </w:rPr>
+        <w:br/>
+      </w:r>
+      <w:r>
+        <w:rPr>
+          <w:rFonts w:ascii="Times New Roman" w:hAnsi="Times New Roman" w:cs="Times New Roman"/>
+          <w:color w:val="000000"/>
+          <w:sz w:val="24"/>
+          <w:szCs w:val="24"/>
+        </w:rPr>
+        <w:br/>
+        <w:t xml:space="preserve">4. </w:t>
+      </w:r>
+      <w:r>
+        <w:rPr>
+          <w:rFonts w:ascii="Times New Roman" w:hAnsi="Times New Roman" w:cs="Times New Roman"/>
+          <w:b/>
+          <w:color w:val="000000"/>
+          <w:sz w:val="24"/>
+          <w:szCs w:val="24"/>
+        </w:rPr>
+        <w:t>Predecessors and successors:</w:t>
+      </w:r>
+      <w:r>
+        <w:rPr>
+          <w:rFonts w:ascii="Times New Roman" w:hAnsi="Times New Roman" w:cs="Times New Roman"/>
+          <w:color w:val="000000"/>
+          <w:sz w:val="24"/>
+          <w:szCs w:val="24"/>
+        </w:rPr>
+        <w:t xml:space="preserve"> The terms "predecessor and successor" are </w:t>
+      </w:r>
+      <w:r>
+        <w:rPr>
+          <w:rFonts w:ascii="Times New Roman" w:hAnsi="Times New Roman" w:cs="Times New Roman"/>
+          <w:color w:val="000000"/>
+          <w:sz w:val="24"/>
+          <w:szCs w:val="24"/>
+        </w:rPr>
+        <w:t xml:space="preserve">used in a </w:t>
+      </w:r>
+      <w:r>
+        <w:rPr>
+          <w:rFonts w:ascii="Times New Roman" w:hAnsi="Times New Roman" w:cs="Times New Roman"/>
+          <w:color w:val="000000"/>
+          <w:sz w:val="24"/>
+          <w:szCs w:val="24"/>
+        </w:rPr>
+        <w:t>general</w:t>
+      </w:r>
+      <w:r>
+        <w:rPr>
+          <w:rFonts w:ascii="Times New Roman" w:hAnsi="Times New Roman" w:cs="Times New Roman"/>
+          <w:color w:val="000000"/>
+          <w:sz w:val="24"/>
+          <w:szCs w:val="24"/>
+        </w:rPr>
+        <w:t>,</w:t>
+      </w:r>
+      <w:r>
+        <w:rPr>
+          <w:rFonts w:ascii="Times New Roman" w:hAnsi="Times New Roman" w:cs="Times New Roman"/>
+          <w:color w:val="000000"/>
+          <w:sz w:val="24"/>
+          <w:szCs w:val="24"/>
+        </w:rPr>
+        <w:t xml:space="preserve"> judgement</w:t>
+      </w:r>
+      <w:r>
+        <w:rPr>
+          <w:rFonts w:ascii="Times New Roman" w:hAnsi="Times New Roman" w:cs="Times New Roman"/>
+          <w:color w:val="000000"/>
+          <w:sz w:val="24"/>
+          <w:szCs w:val="24"/>
+        </w:rPr>
+        <w:t>-free sense. T</w:t>
+      </w:r>
+      <w:r>
+        <w:rPr>
+          <w:rFonts w:ascii="Times New Roman" w:hAnsi="Times New Roman" w:cs="Times New Roman"/>
+          <w:color w:val="000000"/>
+          <w:sz w:val="24"/>
+          <w:szCs w:val="24"/>
+        </w:rPr>
+        <w:t xml:space="preserve">hey indicate </w:t>
+      </w:r>
+      <w:r>
+        <w:rPr>
+          <w:rFonts w:ascii="Times New Roman" w:hAnsi="Times New Roman" w:cs="Times New Roman"/>
+          <w:color w:val="000000"/>
+          <w:sz w:val="24"/>
+          <w:szCs w:val="24"/>
+        </w:rPr>
+        <w:t xml:space="preserve">simply that </w:t>
+      </w:r>
+      <w:r>
+        <w:rPr>
+          <w:rFonts w:ascii="Times New Roman" w:hAnsi="Times New Roman" w:cs="Times New Roman"/>
+          <w:color w:val="000000"/>
+          <w:sz w:val="24"/>
+          <w:szCs w:val="24"/>
+        </w:rPr>
+        <w:t xml:space="preserve">some significant </w:t>
+      </w:r>
+      <w:r>
+        <w:rPr>
+          <w:rFonts w:ascii="Times New Roman" w:hAnsi="Times New Roman" w:cs="Times New Roman"/>
+          <w:color w:val="000000"/>
+          <w:sz w:val="24"/>
+          <w:szCs w:val="24"/>
+        </w:rPr>
+        <w:t xml:space="preserve">political </w:t>
+      </w:r>
+      <w:r>
+        <w:rPr>
+          <w:rFonts w:ascii="Times New Roman" w:hAnsi="Times New Roman" w:cs="Times New Roman"/>
+          <w:color w:val="000000"/>
+          <w:sz w:val="24"/>
+          <w:szCs w:val="24"/>
+        </w:rPr>
+        <w:t xml:space="preserve">event happened, such as a change of </w:t>
+      </w:r>
+      <w:r>
+        <w:rPr>
+          <w:rFonts w:ascii="Times New Roman" w:hAnsi="Times New Roman" w:cs="Times New Roman"/>
+          <w:color w:val="000000"/>
+          <w:sz w:val="24"/>
+          <w:szCs w:val="24"/>
+        </w:rPr>
+        <w:t>“type</w:t>
+      </w:r>
+      <w:r>
+        <w:rPr>
+          <w:rFonts w:ascii="Times New Roman" w:hAnsi="Times New Roman" w:cs="Times New Roman"/>
+          <w:color w:val="000000"/>
+          <w:sz w:val="24"/>
+          <w:szCs w:val="24"/>
+        </w:rPr>
+        <w:t>,</w:t>
+      </w:r>
+      <w:r>
+        <w:rPr>
+          <w:rFonts w:ascii="Times New Roman" w:hAnsi="Times New Roman" w:cs="Times New Roman"/>
+          <w:color w:val="000000"/>
+          <w:sz w:val="24"/>
+          <w:szCs w:val="24"/>
+        </w:rPr>
+        <w:t>”</w:t>
+      </w:r>
+      <w:r>
+        <w:rPr>
+          <w:rFonts w:ascii="Times New Roman" w:hAnsi="Times New Roman" w:cs="Times New Roman"/>
+          <w:color w:val="000000"/>
+          <w:sz w:val="24"/>
+          <w:szCs w:val="24"/>
+        </w:rPr>
+        <w:t xml:space="preserve"> as described in the discussion of these items above. To supplement this </w:t>
+      </w:r>
+      <w:r>
+        <w:rPr>
+          <w:rFonts w:ascii="Times New Roman" w:hAnsi="Times New Roman" w:cs="Times New Roman"/>
+          <w:color w:val="000000"/>
+          <w:sz w:val="24"/>
+          <w:szCs w:val="24"/>
+        </w:rPr>
+        <w:t xml:space="preserve">general </w:t>
+      </w:r>
+      <w:r>
+        <w:rPr>
+          <w:rFonts w:ascii="Times New Roman" w:hAnsi="Times New Roman" w:cs="Times New Roman"/>
+          <w:color w:val="000000"/>
+          <w:sz w:val="24"/>
+          <w:szCs w:val="24"/>
+        </w:rPr>
+        <w:t xml:space="preserve">information, we </w:t>
+      </w:r>
+      <w:r>
+        <w:rPr>
+          <w:rFonts w:ascii="Times New Roman" w:hAnsi="Times New Roman" w:cs="Times New Roman"/>
+          <w:color w:val="000000"/>
+          <w:sz w:val="24"/>
+          <w:szCs w:val="24"/>
+        </w:rPr>
+        <w:t>characterize each historical change regarding a territory using the following typology</w:t>
+      </w:r>
+      <w:r>
+        <w:rPr>
+          <w:rFonts w:ascii="Times New Roman" w:hAnsi="Times New Roman" w:cs="Times New Roman"/>
+          <w:color w:val="000000"/>
+          <w:sz w:val="24"/>
+          <w:szCs w:val="24"/>
+        </w:rPr>
+        <w:t>:</w:t>
+      </w:r>
+      <w:r>
+        <w:rPr>
+          <w:rFonts w:ascii="Times New Roman" w:hAnsi="Times New Roman" w:cs="Times New Roman"/>
+          <w:color w:val="000000"/>
+          <w:sz w:val="24"/>
+          <w:szCs w:val="24"/>
+        </w:rPr>
+        <w:t xml:space="preserve"> </w:t>
+      </w:r>
+    </w:p>
+    <w:p>
+      <w:pPr>
+        <w:pStyle w:val="ListParagraph"/>
+        <w:numPr>
+          <w:ilvl w:val="0"/>
+          <w:numId w:val="3"/>
+        </w:numPr>
+        <w:spacing w:after="0" w:line="240" w:lineRule="auto"/>
+        <w:rPr>
+          <w:rFonts w:ascii="Times New Roman" w:hAnsi="Times New Roman" w:cs="Times New Roman"/>
+          <w:sz w:val="24"/>
+          <w:szCs w:val="24"/>
+        </w:rPr>
+      </w:pPr>
+      <w:r>
+        <w:rPr>
+          <w:rFonts w:ascii="Times New Roman" w:hAnsi="Times New Roman" w:cs="Times New Roman"/>
+          <w:sz w:val="24"/>
+          <w:szCs w:val="24"/>
+        </w:rPr>
+        <w:t>Independence (Country declares independence from a colonial power; example: Ghana)</w:t>
+      </w:r>
+    </w:p>
+    <w:p>
+      <w:pPr>
+        <w:pStyle w:val="ListParagraph"/>
+        <w:numPr>
+          <w:ilvl w:val="0"/>
+          <w:numId w:val="3"/>
+        </w:numPr>
+        <w:spacing w:after="0" w:line="240" w:lineRule="auto"/>
+        <w:rPr>
+          <w:rFonts w:ascii="Times New Roman" w:hAnsi="Times New Roman" w:cs="Times New Roman"/>
+          <w:sz w:val="24"/>
+          <w:szCs w:val="24"/>
+        </w:rPr>
+      </w:pPr>
+      <w:r>
+        <w:rPr>
+          <w:rFonts w:ascii="Times New Roman" w:hAnsi="Times New Roman" w:cs="Times New Roman"/>
+          <w:sz w:val="24"/>
+          <w:szCs w:val="24"/>
+        </w:rPr>
+        <w:t>Secession (Country secedes from another country; example: South Sudan)</w:t>
+      </w:r>
+    </w:p>
+    <w:p>
+      <w:pPr>
+        <w:pStyle w:val="ListParagraph"/>
+        <w:numPr>
+          <w:ilvl w:val="0"/>
+          <w:numId w:val="3"/>
+        </w:numPr>
+        <w:spacing w:after="0" w:line="240" w:lineRule="auto"/>
+        <w:rPr>
+          <w:rFonts w:ascii="Times New Roman" w:hAnsi="Times New Roman" w:cs="Times New Roman"/>
+          <w:sz w:val="24"/>
+          <w:szCs w:val="24"/>
+        </w:rPr>
+      </w:pPr>
+      <w:r>
+        <w:rPr>
+          <w:rFonts w:ascii="Times New Roman" w:hAnsi="Times New Roman" w:cs="Times New Roman"/>
+          <w:sz w:val="24"/>
+          <w:szCs w:val="24"/>
+        </w:rPr>
+        <w:t>Split (Country splits into two or more countries; example: Czechoslovakia becomes Czech Republic and Slovak Republic)</w:t>
+      </w:r>
+    </w:p>
+    <w:p>
+      <w:pPr>
+        <w:pStyle w:val="ListParagraph"/>
+        <w:numPr>
+          <w:ilvl w:val="0"/>
+          <w:numId w:val="3"/>
+        </w:numPr>
+        <w:spacing w:after="0" w:line="240" w:lineRule="auto"/>
+        <w:rPr>
+          <w:rFonts w:ascii="Times New Roman" w:hAnsi="Times New Roman" w:cs="Times New Roman"/>
+          <w:sz w:val="24"/>
+          <w:szCs w:val="24"/>
+        </w:rPr>
+      </w:pPr>
+      <w:r>
+        <w:rPr>
+          <w:rFonts w:ascii="Times New Roman" w:hAnsi="Times New Roman" w:cs="Times New Roman"/>
+          <w:sz w:val="24"/>
+          <w:szCs w:val="24"/>
+        </w:rPr>
+        <w:t>Merger (Two or more countries merge to form one country; example: Egypt and Syria join to become the United Arab Republic)</w:t>
+      </w:r>
+    </w:p>
+    <w:p>
+      <w:pPr>
+        <w:spacing w:after="0" w:line="240" w:lineRule="auto"/>
+        <w:rPr>
+          <w:rFonts w:ascii="Times New Roman" w:hAnsi="Times New Roman" w:cs="Times New Roman"/>
+          <w:sz w:val="24"/>
+          <w:szCs w:val="24"/>
+        </w:rPr>
+      </w:pPr>
+    </w:p>
+    <w:p>
+      <w:pPr>
+        <w:spacing w:after="0" w:line="240" w:lineRule="auto"/>
+        <w:rPr>
+          <w:rFonts w:ascii="Times New Roman" w:hAnsi="Times New Roman" w:cs="Times New Roman"/>
+          <w:sz w:val="24"/>
+          <w:szCs w:val="24"/>
+        </w:rPr>
+      </w:pPr>
+      <w:r>
+        <w:rPr>
+          <w:rFonts w:ascii="Times New Roman" w:hAnsi="Times New Roman" w:cs="Times New Roman"/>
+          <w:sz w:val="24"/>
+          <w:szCs w:val="24"/>
+        </w:rPr>
+        <w:t>Principles of Inclusion</w:t>
+      </w:r>
+    </w:p>
+    <w:p>
+      <w:pPr>
+        <w:spacing w:after="0" w:line="240" w:lineRule="auto"/>
+        <w:rPr>
+          <w:rFonts w:ascii="Times New Roman" w:hAnsi="Times New Roman" w:cs="Times New Roman"/>
+          <w:sz w:val="24"/>
+          <w:szCs w:val="24"/>
+        </w:rPr>
+      </w:pPr>
+    </w:p>
+    <w:p>
+      <w:pPr>
+        <w:spacing w:after="0" w:line="240" w:lineRule="auto"/>
+        <w:rPr>
+          <w:rFonts w:ascii="Times New Roman" w:hAnsi="Times New Roman" w:cs="Times New Roman"/>
+          <w:sz w:val="24"/>
+          <w:szCs w:val="24"/>
+        </w:rPr>
+      </w:pPr>
+      <w:r>
+        <w:rPr>
+          <w:rFonts w:ascii="Times New Roman" w:hAnsi="Times New Roman" w:cs="Times New Roman"/>
+          <w:sz w:val="24"/>
+          <w:szCs w:val="24"/>
+        </w:rPr>
+        <w:t>In deciding which territories to include in the database, we used the following principles, in order of most to least important:</w:t>
+      </w:r>
+    </w:p>
+    <w:p>
+      <w:pPr>
+        <w:spacing w:after="0" w:line="240" w:lineRule="auto"/>
+        <w:rPr>
+          <w:rFonts w:ascii="Times New Roman" w:hAnsi="Times New Roman" w:cs="Times New Roman"/>
+          <w:sz w:val="24"/>
+          <w:szCs w:val="24"/>
+        </w:rPr>
+      </w:pPr>
+    </w:p>
+    <w:p>
+      <w:pPr>
+        <w:pStyle w:val="ListParagraph"/>
+        <w:numPr>
+          <w:ilvl w:val="0"/>
+          <w:numId w:val="4"/>
+        </w:numPr>
+        <w:spacing w:after="0" w:line="240" w:lineRule="auto"/>
+        <w:rPr>
+          <w:rFonts w:ascii="Times New Roman" w:hAnsi="Times New Roman" w:cs="Times New Roman"/>
+          <w:sz w:val="24"/>
+          <w:szCs w:val="24"/>
+        </w:rPr>
+      </w:pPr>
+      <w:r>
+        <w:rPr>
+          <w:rFonts w:ascii="Times New Roman" w:hAnsi="Times New Roman" w:cs="Times New Roman"/>
+          <w:sz w:val="24"/>
+          <w:szCs w:val="24"/>
+        </w:rPr>
+        <w:t>(</w:t>
+      </w:r>
+      <w:r>
+        <w:rPr>
+          <w:rFonts w:ascii="Times New Roman" w:hAnsi="Times New Roman" w:cs="Times New Roman"/>
+          <w:sz w:val="24"/>
+          <w:szCs w:val="24"/>
+        </w:rPr>
+        <w:t>Must</w:t>
+      </w:r>
+      <w:r>
+        <w:rPr>
+          <w:rFonts w:ascii="Times New Roman" w:hAnsi="Times New Roman" w:cs="Times New Roman"/>
+          <w:sz w:val="24"/>
+          <w:szCs w:val="24"/>
+        </w:rPr>
+        <w:t>)</w:t>
+      </w:r>
+      <w:r>
+        <w:rPr>
+          <w:rFonts w:ascii="Times New Roman" w:hAnsi="Times New Roman" w:cs="Times New Roman"/>
+          <w:sz w:val="24"/>
+          <w:szCs w:val="24"/>
+        </w:rPr>
+        <w:t xml:space="preserve"> </w:t>
+      </w:r>
+      <w:r>
+        <w:rPr>
+          <w:rFonts w:ascii="Times New Roman" w:hAnsi="Times New Roman" w:cs="Times New Roman"/>
+          <w:sz w:val="24"/>
+          <w:szCs w:val="24"/>
+        </w:rPr>
+        <w:t>A</w:t>
+      </w:r>
+      <w:r>
+        <w:rPr>
+          <w:rFonts w:ascii="Times New Roman" w:hAnsi="Times New Roman" w:cs="Times New Roman"/>
+          <w:sz w:val="24"/>
+          <w:szCs w:val="24"/>
+        </w:rPr>
+        <w:t xml:space="preserve">ll territories </w:t>
+      </w:r>
+      <w:r>
+        <w:rPr>
+          <w:rFonts w:ascii="Times New Roman" w:hAnsi="Times New Roman" w:cs="Times New Roman"/>
+          <w:sz w:val="24"/>
+          <w:szCs w:val="24"/>
+        </w:rPr>
+        <w:t>on INR’s list today; we also follow it for changes in today’s map.</w:t>
+      </w:r>
+    </w:p>
+    <w:p>
+      <w:pPr>
+        <w:pStyle w:val="ListParagraph"/>
+        <w:numPr>
+          <w:ilvl w:val="0"/>
+          <w:numId w:val="4"/>
+        </w:numPr>
+        <w:spacing w:after="0" w:line="240" w:lineRule="auto"/>
+        <w:rPr>
+          <w:rFonts w:ascii="Times New Roman" w:hAnsi="Times New Roman" w:cs="Times New Roman"/>
+          <w:sz w:val="24"/>
+          <w:szCs w:val="24"/>
+        </w:rPr>
+      </w:pPr>
+      <w:r>
+        <w:rPr>
+          <w:rFonts w:ascii="Times New Roman" w:hAnsi="Times New Roman" w:cs="Times New Roman"/>
+          <w:sz w:val="24"/>
+          <w:szCs w:val="24"/>
+        </w:rPr>
+        <w:t>(</w:t>
+      </w:r>
+      <w:r>
+        <w:rPr>
+          <w:rFonts w:ascii="Times New Roman" w:hAnsi="Times New Roman" w:cs="Times New Roman"/>
+          <w:sz w:val="24"/>
+          <w:szCs w:val="24"/>
+        </w:rPr>
+        <w:t>Must</w:t>
+      </w:r>
+      <w:r>
+        <w:rPr>
+          <w:rFonts w:ascii="Times New Roman" w:hAnsi="Times New Roman" w:cs="Times New Roman"/>
+          <w:sz w:val="24"/>
+          <w:szCs w:val="24"/>
+        </w:rPr>
+        <w:t>)</w:t>
+      </w:r>
+      <w:r>
+        <w:rPr>
+          <w:rFonts w:ascii="Times New Roman" w:hAnsi="Times New Roman" w:cs="Times New Roman"/>
+          <w:sz w:val="24"/>
+          <w:szCs w:val="24"/>
+        </w:rPr>
+        <w:t xml:space="preserve"> </w:t>
+      </w:r>
+      <w:r>
+        <w:rPr>
+          <w:rFonts w:ascii="Times New Roman" w:hAnsi="Times New Roman" w:cs="Times New Roman"/>
+          <w:sz w:val="24"/>
+          <w:szCs w:val="24"/>
+        </w:rPr>
+        <w:t>A</w:t>
+      </w:r>
+      <w:r>
+        <w:rPr>
+          <w:rFonts w:ascii="Times New Roman" w:hAnsi="Times New Roman" w:cs="Times New Roman"/>
+          <w:sz w:val="24"/>
+          <w:szCs w:val="24"/>
+        </w:rPr>
+        <w:t>ll territories where U.S. has had diplomatic posts</w:t>
+      </w:r>
+      <w:r>
+        <w:rPr>
+          <w:rFonts w:ascii="Times New Roman" w:hAnsi="Times New Roman" w:cs="Times New Roman"/>
+          <w:sz w:val="24"/>
+          <w:szCs w:val="24"/>
+        </w:rPr>
+        <w:t>.</w:t>
+      </w:r>
+      <w:r>
+        <w:rPr>
+          <w:rFonts w:ascii="Times New Roman" w:hAnsi="Times New Roman" w:cs="Times New Roman"/>
+          <w:sz w:val="24"/>
+          <w:szCs w:val="24"/>
+        </w:rPr>
+        <w:t xml:space="preserve"> (</w:t>
+      </w:r>
+      <w:r>
+        <w:rPr>
+          <w:rFonts w:ascii="Times New Roman" w:hAnsi="Times New Roman" w:cs="Times New Roman"/>
+          <w:sz w:val="24"/>
+          <w:szCs w:val="24"/>
+        </w:rPr>
+        <w:t>I</w:t>
+      </w:r>
+      <w:r>
+        <w:rPr>
+          <w:rFonts w:ascii="Times New Roman" w:hAnsi="Times New Roman" w:cs="Times New Roman"/>
+          <w:sz w:val="24"/>
+          <w:szCs w:val="24"/>
+        </w:rPr>
+        <w:t xml:space="preserve">t will undergird the </w:t>
+      </w:r>
+      <w:r>
+        <w:rPr>
+          <w:rFonts w:ascii="Times New Roman" w:hAnsi="Times New Roman" w:cs="Times New Roman"/>
+          <w:sz w:val="24"/>
+          <w:szCs w:val="24"/>
+        </w:rPr>
+        <w:t>C</w:t>
+      </w:r>
+      <w:r>
+        <w:rPr>
+          <w:rFonts w:ascii="Times New Roman" w:hAnsi="Times New Roman" w:cs="Times New Roman"/>
+          <w:sz w:val="24"/>
+          <w:szCs w:val="24"/>
+        </w:rPr>
+        <w:t xml:space="preserve">onsular </w:t>
+      </w:r>
+      <w:r>
+        <w:rPr>
+          <w:rFonts w:ascii="Times New Roman" w:hAnsi="Times New Roman" w:cs="Times New Roman"/>
+          <w:sz w:val="24"/>
+          <w:szCs w:val="24"/>
+        </w:rPr>
+        <w:t>C</w:t>
+      </w:r>
+      <w:r>
+        <w:rPr>
+          <w:rFonts w:ascii="Times New Roman" w:hAnsi="Times New Roman" w:cs="Times New Roman"/>
+          <w:sz w:val="24"/>
+          <w:szCs w:val="24"/>
+        </w:rPr>
+        <w:t xml:space="preserve">ards project and </w:t>
+      </w:r>
+      <w:r>
+        <w:rPr>
+          <w:rFonts w:ascii="Times New Roman" w:hAnsi="Times New Roman" w:cs="Times New Roman"/>
+          <w:sz w:val="24"/>
+          <w:szCs w:val="24"/>
+        </w:rPr>
+        <w:t xml:space="preserve">the in-progress redesign of </w:t>
+      </w:r>
+      <w:r>
+        <w:rPr>
+          <w:rFonts w:ascii="Times New Roman" w:hAnsi="Times New Roman" w:cs="Times New Roman"/>
+          <w:sz w:val="24"/>
+          <w:szCs w:val="24"/>
+        </w:rPr>
+        <w:t xml:space="preserve">the </w:t>
+      </w:r>
+      <w:r>
+        <w:rPr>
+          <w:rFonts w:ascii="Times New Roman" w:hAnsi="Times New Roman" w:cs="Times New Roman"/>
+          <w:sz w:val="24"/>
+          <w:szCs w:val="24"/>
+        </w:rPr>
+        <w:t>C</w:t>
+      </w:r>
+      <w:r>
+        <w:rPr>
+          <w:rFonts w:ascii="Times New Roman" w:hAnsi="Times New Roman" w:cs="Times New Roman"/>
+          <w:sz w:val="24"/>
+          <w:szCs w:val="24"/>
+        </w:rPr>
+        <w:t xml:space="preserve">hiefs of </w:t>
+      </w:r>
+      <w:r>
+        <w:rPr>
+          <w:rFonts w:ascii="Times New Roman" w:hAnsi="Times New Roman" w:cs="Times New Roman"/>
+          <w:sz w:val="24"/>
+          <w:szCs w:val="24"/>
+        </w:rPr>
+        <w:t>M</w:t>
+      </w:r>
+      <w:r>
+        <w:rPr>
+          <w:rFonts w:ascii="Times New Roman" w:hAnsi="Times New Roman" w:cs="Times New Roman"/>
+          <w:sz w:val="24"/>
+          <w:szCs w:val="24"/>
+        </w:rPr>
+        <w:t>ission database</w:t>
+      </w:r>
+      <w:r>
+        <w:rPr>
+          <w:rFonts w:ascii="Times New Roman" w:hAnsi="Times New Roman" w:cs="Times New Roman"/>
+          <w:sz w:val="24"/>
+          <w:szCs w:val="24"/>
+        </w:rPr>
+        <w:t>.</w:t>
+      </w:r>
+      <w:r>
+        <w:rPr>
+          <w:rFonts w:ascii="Times New Roman" w:hAnsi="Times New Roman" w:cs="Times New Roman"/>
+          <w:sz w:val="24"/>
+          <w:szCs w:val="24"/>
+        </w:rPr>
+        <w:t>)</w:t>
+      </w:r>
+    </w:p>
+    <w:p>
+      <w:pPr>
+        <w:pStyle w:val="ListParagraph"/>
+        <w:numPr>
+          <w:ilvl w:val="0"/>
+          <w:numId w:val="4"/>
+        </w:numPr>
+        <w:spacing w:after="0" w:line="240" w:lineRule="auto"/>
+        <w:rPr>
+          <w:rFonts w:ascii="Times New Roman" w:hAnsi="Times New Roman" w:cs="Times New Roman"/>
+          <w:sz w:val="24"/>
+          <w:szCs w:val="24"/>
+        </w:rPr>
+      </w:pPr>
+      <w:r>
+        <w:rPr>
+          <w:rFonts w:ascii="Times New Roman" w:hAnsi="Times New Roman" w:cs="Times New Roman"/>
+          <w:sz w:val="24"/>
+          <w:szCs w:val="24"/>
+        </w:rPr>
+        <w:t>(</w:t>
+      </w:r>
+      <w:r>
+        <w:rPr>
+          <w:rFonts w:ascii="Times New Roman" w:hAnsi="Times New Roman" w:cs="Times New Roman"/>
+          <w:sz w:val="24"/>
+          <w:szCs w:val="24"/>
+        </w:rPr>
+        <w:t>Must</w:t>
+      </w:r>
+      <w:r>
+        <w:rPr>
+          <w:rFonts w:ascii="Times New Roman" w:hAnsi="Times New Roman" w:cs="Times New Roman"/>
+          <w:sz w:val="24"/>
+          <w:szCs w:val="24"/>
+        </w:rPr>
+        <w:t>)</w:t>
+      </w:r>
+      <w:r>
+        <w:rPr>
+          <w:rFonts w:ascii="Times New Roman" w:hAnsi="Times New Roman" w:cs="Times New Roman"/>
+          <w:sz w:val="24"/>
+          <w:szCs w:val="24"/>
+        </w:rPr>
+        <w:t xml:space="preserve"> </w:t>
+      </w:r>
+      <w:r>
+        <w:rPr>
+          <w:rFonts w:ascii="Times New Roman" w:hAnsi="Times New Roman" w:cs="Times New Roman"/>
+          <w:sz w:val="24"/>
+          <w:szCs w:val="24"/>
+        </w:rPr>
+        <w:t>A</w:t>
+      </w:r>
+      <w:r>
+        <w:rPr>
+          <w:rFonts w:ascii="Times New Roman" w:hAnsi="Times New Roman" w:cs="Times New Roman"/>
+          <w:sz w:val="24"/>
+          <w:szCs w:val="24"/>
+        </w:rPr>
+        <w:t>ll countries with which the U.S. had diplomatic relations</w:t>
+      </w:r>
+      <w:r>
+        <w:rPr>
+          <w:rFonts w:ascii="Times New Roman" w:hAnsi="Times New Roman" w:cs="Times New Roman"/>
+          <w:sz w:val="24"/>
+          <w:szCs w:val="24"/>
+        </w:rPr>
+        <w:t>.</w:t>
+      </w:r>
+      <w:r>
+        <w:rPr>
+          <w:rFonts w:ascii="Times New Roman" w:hAnsi="Times New Roman" w:cs="Times New Roman"/>
+          <w:sz w:val="24"/>
+          <w:szCs w:val="24"/>
+        </w:rPr>
+        <w:t xml:space="preserve"> (</w:t>
+      </w:r>
+      <w:r>
+        <w:rPr>
+          <w:rFonts w:ascii="Times New Roman" w:hAnsi="Times New Roman" w:cs="Times New Roman"/>
+          <w:sz w:val="24"/>
+          <w:szCs w:val="24"/>
+        </w:rPr>
+        <w:t>I</w:t>
+      </w:r>
+      <w:r>
+        <w:rPr>
+          <w:rFonts w:ascii="Times New Roman" w:hAnsi="Times New Roman" w:cs="Times New Roman"/>
+          <w:sz w:val="24"/>
+          <w:szCs w:val="24"/>
+        </w:rPr>
+        <w:t xml:space="preserve">t will undergird the </w:t>
+      </w:r>
+      <w:r>
+        <w:rPr>
+          <w:rFonts w:ascii="Times New Roman" w:hAnsi="Times New Roman" w:cs="Times New Roman"/>
+          <w:sz w:val="24"/>
+          <w:szCs w:val="24"/>
+        </w:rPr>
+        <w:t>R</w:t>
+      </w:r>
+      <w:r>
+        <w:rPr>
+          <w:rFonts w:ascii="Times New Roman" w:hAnsi="Times New Roman" w:cs="Times New Roman"/>
+          <w:sz w:val="24"/>
+          <w:szCs w:val="24"/>
+        </w:rPr>
+        <w:t xml:space="preserve">ecognitions and </w:t>
+      </w:r>
+      <w:r>
+        <w:rPr>
+          <w:rFonts w:ascii="Times New Roman" w:hAnsi="Times New Roman" w:cs="Times New Roman"/>
+          <w:sz w:val="24"/>
+          <w:szCs w:val="24"/>
+        </w:rPr>
+        <w:t>R</w:t>
+      </w:r>
+      <w:r>
+        <w:rPr>
+          <w:rFonts w:ascii="Times New Roman" w:hAnsi="Times New Roman" w:cs="Times New Roman"/>
+          <w:sz w:val="24"/>
+          <w:szCs w:val="24"/>
+        </w:rPr>
+        <w:t>elations project</w:t>
+      </w:r>
+      <w:r>
+        <w:rPr>
+          <w:rFonts w:ascii="Times New Roman" w:hAnsi="Times New Roman" w:cs="Times New Roman"/>
+          <w:sz w:val="24"/>
+          <w:szCs w:val="24"/>
+        </w:rPr>
+        <w:t>.</w:t>
+      </w:r>
+      <w:r>
+        <w:rPr>
+          <w:rFonts w:ascii="Times New Roman" w:hAnsi="Times New Roman" w:cs="Times New Roman"/>
+          <w:sz w:val="24"/>
+          <w:szCs w:val="24"/>
+        </w:rPr>
+        <w:t>)</w:t>
+      </w:r>
+    </w:p>
+    <w:p>
+      <w:pPr>
+        <w:pStyle w:val="ListParagraph"/>
+        <w:numPr>
+          <w:ilvl w:val="0"/>
+          <w:numId w:val="4"/>
+        </w:numPr>
+        <w:spacing w:after="0" w:line="240" w:lineRule="auto"/>
+        <w:rPr>
+          <w:rFonts w:ascii="Times New Roman" w:hAnsi="Times New Roman" w:cs="Times New Roman"/>
+          <w:sz w:val="24"/>
+          <w:szCs w:val="24"/>
+        </w:rPr>
+      </w:pPr>
+      <w:r>
+        <w:rPr>
+          <w:rFonts w:ascii="Times New Roman" w:hAnsi="Times New Roman" w:cs="Times New Roman"/>
+          <w:sz w:val="24"/>
+          <w:szCs w:val="24"/>
+        </w:rPr>
+        <w:t>(Must)</w:t>
+      </w:r>
+      <w:r>
+        <w:rPr>
+          <w:rFonts w:ascii="Times New Roman" w:hAnsi="Times New Roman" w:cs="Times New Roman"/>
+          <w:sz w:val="24"/>
+          <w:szCs w:val="24"/>
+        </w:rPr>
+        <w:t xml:space="preserve"> </w:t>
+      </w:r>
+      <w:r>
+        <w:rPr>
+          <w:rFonts w:ascii="Times New Roman" w:hAnsi="Times New Roman" w:cs="Times New Roman"/>
+          <w:sz w:val="24"/>
+          <w:szCs w:val="24"/>
+        </w:rPr>
+        <w:t>A</w:t>
+      </w:r>
+      <w:r>
+        <w:rPr>
+          <w:rFonts w:ascii="Times New Roman" w:hAnsi="Times New Roman" w:cs="Times New Roman"/>
+          <w:sz w:val="24"/>
+          <w:szCs w:val="24"/>
+        </w:rPr>
+        <w:t>ll territories covered in FRUS</w:t>
+      </w:r>
+      <w:r>
+        <w:rPr>
+          <w:rFonts w:ascii="Times New Roman" w:hAnsi="Times New Roman" w:cs="Times New Roman"/>
+          <w:sz w:val="24"/>
+          <w:szCs w:val="24"/>
+        </w:rPr>
+        <w:t>, the Travels of the President and Secretary, and Visits of Foreign Leaders and Heads of State.</w:t>
+      </w:r>
+      <w:r>
+        <w:rPr>
+          <w:rFonts w:ascii="Times New Roman" w:hAnsi="Times New Roman" w:cs="Times New Roman"/>
+          <w:sz w:val="24"/>
+          <w:szCs w:val="24"/>
+        </w:rPr>
+        <w:t xml:space="preserve"> (</w:t>
+      </w:r>
+      <w:r>
+        <w:rPr>
+          <w:rFonts w:ascii="Times New Roman" w:hAnsi="Times New Roman" w:cs="Times New Roman"/>
+          <w:sz w:val="24"/>
+          <w:szCs w:val="24"/>
+        </w:rPr>
+        <w:t>I</w:t>
+      </w:r>
+      <w:r>
+        <w:rPr>
+          <w:rFonts w:ascii="Times New Roman" w:hAnsi="Times New Roman" w:cs="Times New Roman"/>
+          <w:sz w:val="24"/>
+          <w:szCs w:val="24"/>
+        </w:rPr>
+        <w:t xml:space="preserve">t will undergird the taxonomy used to tag </w:t>
+      </w:r>
+      <w:r>
+        <w:rPr>
+          <w:rFonts w:ascii="Times New Roman" w:hAnsi="Times New Roman" w:cs="Times New Roman"/>
+          <w:sz w:val="24"/>
+          <w:szCs w:val="24"/>
+        </w:rPr>
+        <w:lastRenderedPageBreak/>
+        <w:t>FRUS volumes, and eventually, compilations and documents</w:t>
+      </w:r>
+      <w:r>
+        <w:rPr>
+          <w:rFonts w:ascii="Times New Roman" w:hAnsi="Times New Roman" w:cs="Times New Roman"/>
+          <w:sz w:val="24"/>
+          <w:szCs w:val="24"/>
+        </w:rPr>
+        <w:t>; and it will undergird the reorganization of Travels &amp; Visits.</w:t>
+      </w:r>
+      <w:r>
+        <w:rPr>
+          <w:rFonts w:ascii="Times New Roman" w:hAnsi="Times New Roman" w:cs="Times New Roman"/>
+          <w:sz w:val="24"/>
+          <w:szCs w:val="24"/>
+        </w:rPr>
+        <w:t>)</w:t>
+      </w:r>
+    </w:p>
+    <w:p>
+      <w:pPr>
+        <w:pStyle w:val="ListParagraph"/>
+        <w:numPr>
+          <w:ilvl w:val="0"/>
+          <w:numId w:val="4"/>
+        </w:numPr>
+        <w:spacing w:after="0" w:line="240" w:lineRule="auto"/>
+        <w:rPr>
+          <w:rFonts w:ascii="Times New Roman" w:hAnsi="Times New Roman" w:cs="Times New Roman"/>
+          <w:sz w:val="24"/>
+          <w:szCs w:val="24"/>
+        </w:rPr>
+      </w:pPr>
+      <w:r>
+        <w:rPr>
+          <w:rFonts w:ascii="Times New Roman" w:hAnsi="Times New Roman" w:cs="Times New Roman"/>
+          <w:sz w:val="24"/>
+          <w:szCs w:val="24"/>
+        </w:rPr>
+        <w:t>(</w:t>
+      </w:r>
+      <w:r>
+        <w:rPr>
+          <w:rFonts w:ascii="Times New Roman" w:hAnsi="Times New Roman" w:cs="Times New Roman"/>
+          <w:sz w:val="24"/>
+          <w:szCs w:val="24"/>
+        </w:rPr>
+        <w:t>Should</w:t>
+      </w:r>
+      <w:r>
+        <w:rPr>
+          <w:rFonts w:ascii="Times New Roman" w:hAnsi="Times New Roman" w:cs="Times New Roman"/>
+          <w:sz w:val="24"/>
+          <w:szCs w:val="24"/>
+        </w:rPr>
+        <w:t>)</w:t>
+      </w:r>
+      <w:r>
+        <w:rPr>
+          <w:rFonts w:ascii="Times New Roman" w:hAnsi="Times New Roman" w:cs="Times New Roman"/>
+          <w:sz w:val="24"/>
+          <w:szCs w:val="24"/>
+        </w:rPr>
+        <w:t xml:space="preserve"> </w:t>
+      </w:r>
+      <w:r>
+        <w:rPr>
+          <w:rFonts w:ascii="Times New Roman" w:hAnsi="Times New Roman" w:cs="Times New Roman"/>
+          <w:sz w:val="24"/>
+          <w:szCs w:val="24"/>
+        </w:rPr>
+        <w:t>A</w:t>
+      </w:r>
+      <w:r>
+        <w:rPr>
+          <w:rFonts w:ascii="Times New Roman" w:hAnsi="Times New Roman" w:cs="Times New Roman"/>
+          <w:sz w:val="24"/>
+          <w:szCs w:val="24"/>
+        </w:rPr>
+        <w:t>ll other territories on the map during the period 1776-present, regardless of U.S. diplomatic relations</w:t>
+      </w:r>
+      <w:r>
+        <w:rPr>
+          <w:rFonts w:ascii="Times New Roman" w:hAnsi="Times New Roman" w:cs="Times New Roman"/>
+          <w:sz w:val="24"/>
+          <w:szCs w:val="24"/>
+        </w:rPr>
+        <w:t>.</w:t>
+      </w:r>
+    </w:p>
+    <w:p>
+      <w:pPr>
+        <w:spacing w:after="0" w:line="240" w:lineRule="auto"/>
+        <w:rPr>
+          <w:rFonts w:ascii="Times New Roman" w:hAnsi="Times New Roman" w:cs="Times New Roman"/>
+          <w:sz w:val="24"/>
+          <w:szCs w:val="24"/>
+        </w:rPr>
+      </w:pPr>
+    </w:p>
     <w:sectPr>
-      <w:footerReference w:type="default" r:id="rId9"/>
+      <w:footerReference w:type="default" r:id="rId12"/>
       <w:pgSz w:w="12240" w:h="15840"/>
       <w:pgMar w:top="1440" w:right="1440" w:bottom="1440" w:left="1440" w:header="720" w:footer="720" w:gutter="0"/>
       <w:cols w:space="720"/>
@@ -1791,7 +3440,7 @@
             <w:sz w:val="24"/>
             <w:szCs w:val="24"/>
           </w:rPr>
-          <w:t>1</w:t>
+          <w:t>4</w:t>
         </w:r>
         <w:r>
           <w:rPr>
@@ -2128,6 +3777,119 @@
       </w:rPr>
     </w:lvl>
   </w:abstractNum>
+  <w:abstractNum w:abstractNumId="3">
+    <w:nsid w:val="73F837A0"/>
+    <w:multiLevelType w:val="hybridMultilevel"/>
+    <w:tmpl w:val="6AE8C00C"/>
+    <w:lvl w:ilvl="0" w:tplc="04090001">
+      <w:start w:val="1"/>
+      <w:numFmt w:val="bullet"/>
+      <w:lvlText w:val=""/>
+      <w:lvlJc w:val="left"/>
+      <w:pPr>
+        <w:ind w:left="720" w:hanging="360"/>
+      </w:pPr>
+      <w:rPr>
+        <w:rFonts w:ascii="Symbol" w:hAnsi="Symbol" w:hint="default"/>
+      </w:rPr>
+    </w:lvl>
+    <w:lvl w:ilvl="1" w:tplc="04090003" w:tentative="1">
+      <w:start w:val="1"/>
+      <w:numFmt w:val="bullet"/>
+      <w:lvlText w:val="o"/>
+      <w:lvlJc w:val="left"/>
+      <w:pPr>
+        <w:ind w:left="1440" w:hanging="360"/>
+      </w:pPr>
+      <w:rPr>
+        <w:rFonts w:ascii="Courier New" w:hAnsi="Courier New" w:cs="Courier New" w:hint="default"/>
+      </w:rPr>
+    </w:lvl>
+    <w:lvl w:ilvl="2" w:tplc="04090005" w:tentative="1">
+      <w:start w:val="1"/>
+      <w:numFmt w:val="bullet"/>
+      <w:lvlText w:val=""/>
+      <w:lvlJc w:val="left"/>
+      <w:pPr>
+        <w:ind w:left="2160" w:hanging="360"/>
+      </w:pPr>
+      <w:rPr>
+        <w:rFonts w:ascii="Wingdings" w:hAnsi="Wingdings" w:hint="default"/>
+      </w:rPr>
+    </w:lvl>
+    <w:lvl w:ilvl="3" w:tplc="04090001" w:tentative="1">
+      <w:start w:val="1"/>
+      <w:numFmt w:val="bullet"/>
+      <w:lvlText w:val=""/>
+      <w:lvlJc w:val="left"/>
+      <w:pPr>
+        <w:ind w:left="2880" w:hanging="360"/>
+      </w:pPr>
+      <w:rPr>
+        <w:rFonts w:ascii="Symbol" w:hAnsi="Symbol" w:hint="default"/>
+      </w:rPr>
+    </w:lvl>
+    <w:lvl w:ilvl="4" w:tplc="04090003" w:tentative="1">
+      <w:start w:val="1"/>
+      <w:numFmt w:val="bullet"/>
+      <w:lvlText w:val="o"/>
+      <w:lvlJc w:val="left"/>
+      <w:pPr>
+        <w:ind w:left="3600" w:hanging="360"/>
+      </w:pPr>
+      <w:rPr>
+        <w:rFonts w:ascii="Courier New" w:hAnsi="Courier New" w:cs="Courier New" w:hint="default"/>
+      </w:rPr>
+    </w:lvl>
+    <w:lvl w:ilvl="5" w:tplc="04090005" w:tentative="1">
+      <w:start w:val="1"/>
+      <w:numFmt w:val="bullet"/>
+      <w:lvlText w:val=""/>
+      <w:lvlJc w:val="left"/>
+      <w:pPr>
+        <w:ind w:left="4320" w:hanging="360"/>
+      </w:pPr>
+      <w:rPr>
+        <w:rFonts w:ascii="Wingdings" w:hAnsi="Wingdings" w:hint="default"/>
+      </w:rPr>
+    </w:lvl>
+    <w:lvl w:ilvl="6" w:tplc="04090001" w:tentative="1">
+      <w:start w:val="1"/>
+      <w:numFmt w:val="bullet"/>
+      <w:lvlText w:val=""/>
+      <w:lvlJc w:val="left"/>
+      <w:pPr>
+        <w:ind w:left="5040" w:hanging="360"/>
+      </w:pPr>
+      <w:rPr>
+        <w:rFonts w:ascii="Symbol" w:hAnsi="Symbol" w:hint="default"/>
+      </w:rPr>
+    </w:lvl>
+    <w:lvl w:ilvl="7" w:tplc="04090003" w:tentative="1">
+      <w:start w:val="1"/>
+      <w:numFmt w:val="bullet"/>
+      <w:lvlText w:val="o"/>
+      <w:lvlJc w:val="left"/>
+      <w:pPr>
+        <w:ind w:left="5760" w:hanging="360"/>
+      </w:pPr>
+      <w:rPr>
+        <w:rFonts w:ascii="Courier New" w:hAnsi="Courier New" w:cs="Courier New" w:hint="default"/>
+      </w:rPr>
+    </w:lvl>
+    <w:lvl w:ilvl="8" w:tplc="04090005" w:tentative="1">
+      <w:start w:val="1"/>
+      <w:numFmt w:val="bullet"/>
+      <w:lvlText w:val=""/>
+      <w:lvlJc w:val="left"/>
+      <w:pPr>
+        <w:ind w:left="6480" w:hanging="360"/>
+      </w:pPr>
+      <w:rPr>
+        <w:rFonts w:ascii="Wingdings" w:hAnsi="Wingdings" w:hint="default"/>
+      </w:rPr>
+    </w:lvl>
+  </w:abstractNum>
   <w:num w:numId="1">
     <w:abstractNumId w:val="0"/>
   </w:num>
@@ -2136,6 +3898,9 @@
   </w:num>
   <w:num w:numId="3">
     <w:abstractNumId w:val="2"/>
+  </w:num>
+  <w:num w:numId="4">
+    <w:abstractNumId w:val="3"/>
   </w:num>
 </w:numbering>
 </file>

</xml_diff>

<commit_message>
Add section on "point of view" with disclaimers
- and added note on distinction between independence and secession,
mergers and dependence—and how to handle these
</commit_message>
<xml_diff>
--- a/review/County Names Database - Review Instructions.docx
+++ b/review/County Names Database - Review Instructions.docx
@@ -205,7 +205,7 @@
             <w:sz w:val="24"/>
             <w:szCs w:val="24"/>
           </w:rPr>
-          <w:t>http://www.state.gov/s/inr/rls/10543.htm</w:t>
+          <w:t>http://www.state.gov/s/inr/rls/10543.htm)</w:t>
         </w:r>
       </w:hyperlink>
       <w:r>
@@ -214,7 +214,47 @@
           <w:sz w:val="24"/>
           <w:szCs w:val="24"/>
         </w:rPr>
-        <w:t>).</w:t>
+        <w:t>.</w:t>
+      </w:r>
+      <w:r>
+        <w:rPr>
+          <w:rFonts w:ascii="Times New Roman" w:hAnsi="Times New Roman" w:cs="Times New Roman"/>
+          <w:sz w:val="24"/>
+          <w:szCs w:val="24"/>
+        </w:rPr>
+        <w:t xml:space="preserve"> For the historical dimension, we modeled our efforts on those of the U.N., whose dataset covering the period 1985-present accounted for the changes on the map by introducing the notion of “predecessor” and “successor” countries, with each country having years of validity. </w:t>
+      </w:r>
+      <w:r>
+        <w:rPr>
+          <w:rFonts w:ascii="Times New Roman" w:hAnsi="Times New Roman" w:cs="Times New Roman"/>
+          <w:sz w:val="24"/>
+          <w:szCs w:val="24"/>
+        </w:rPr>
+        <w:t>(</w:t>
+      </w:r>
+      <w:r>
+        <w:rPr>
+          <w:rFonts w:ascii="Times New Roman" w:hAnsi="Times New Roman" w:cs="Times New Roman"/>
+          <w:sz w:val="24"/>
+          <w:szCs w:val="24"/>
+        </w:rPr>
+        <w:t>I</w:t>
+      </w:r>
+      <w:r>
+        <w:rPr>
+          <w:rFonts w:ascii="Times New Roman" w:hAnsi="Times New Roman" w:cs="Times New Roman"/>
+          <w:sz w:val="24"/>
+          <w:szCs w:val="24"/>
+        </w:rPr>
+        <w:t>n the above example, Upper Volta is the predecessor to Burkina Faso, and Burkina Faso is the successor to Upper Volta).</w:t>
+      </w:r>
+      <w:r>
+        <w:rPr>
+          <w:rFonts w:ascii="Times New Roman" w:hAnsi="Times New Roman" w:cs="Times New Roman"/>
+          <w:sz w:val="24"/>
+          <w:szCs w:val="24"/>
+        </w:rPr>
+        <w:t xml:space="preserve"> Our idea was to extend this approach to the entire span of U.S. history, and to use this to knit together the disparately named resources for each country on our website.</w:t>
       </w:r>
     </w:p>
     <w:p>
@@ -266,7 +306,23 @@
           <w:sz w:val="24"/>
           <w:szCs w:val="24"/>
         </w:rPr>
-        <w:t>comprehensive database of country names, which we hope will let us not only improve the search capabilities of our website, but also serve as an analytical tool</w:t>
+        <w:t>comprehensive database of country names</w:t>
+      </w:r>
+      <w:r>
+        <w:rPr>
+          <w:rFonts w:ascii="Times New Roman" w:hAnsi="Times New Roman" w:cs="Times New Roman"/>
+          <w:sz w:val="24"/>
+          <w:szCs w:val="24"/>
+        </w:rPr>
+        <w:t xml:space="preserve"> for this period</w:t>
+      </w:r>
+      <w:r>
+        <w:rPr>
+          <w:rFonts w:ascii="Times New Roman" w:hAnsi="Times New Roman" w:cs="Times New Roman"/>
+          <w:sz w:val="24"/>
+          <w:szCs w:val="24"/>
+        </w:rPr>
+        <w:t>, which we hope will let us not only improve the search capabilities of our website, but also serve as an analytical tool</w:t>
       </w:r>
       <w:r>
         <w:rPr>
@@ -379,47 +435,79 @@
           <w:sz w:val="24"/>
           <w:szCs w:val="24"/>
         </w:rPr>
-        <w:t xml:space="preserve">Our interns have built a dataset, but we do not want to deploy it on the website (or release it to the public) without some rigorous checking first. There is simply too much data here to be edited by one person. Therefore, we are asking that each of you </w:t>
-      </w:r>
-      <w:r>
-        <w:rPr>
-          <w:rFonts w:ascii="Times New Roman" w:hAnsi="Times New Roman" w:cs="Times New Roman"/>
-          <w:sz w:val="24"/>
-          <w:szCs w:val="24"/>
-        </w:rPr>
-        <w:t xml:space="preserve">to review between </w:t>
-      </w:r>
-      <w:r>
-        <w:rPr>
-          <w:rFonts w:ascii="Times New Roman" w:hAnsi="Times New Roman" w:cs="Times New Roman"/>
-          <w:sz w:val="24"/>
-          <w:szCs w:val="24"/>
-        </w:rPr>
-        <w:t>eight</w:t>
-      </w:r>
-      <w:r>
-        <w:rPr>
-          <w:rFonts w:ascii="Times New Roman" w:hAnsi="Times New Roman" w:cs="Times New Roman"/>
-          <w:sz w:val="24"/>
-          <w:szCs w:val="24"/>
-        </w:rPr>
-        <w:t xml:space="preserve"> and </w:t>
-      </w:r>
-      <w:r>
-        <w:rPr>
-          <w:rFonts w:ascii="Times New Roman" w:hAnsi="Times New Roman" w:cs="Times New Roman"/>
-          <w:sz w:val="24"/>
-          <w:szCs w:val="24"/>
-        </w:rPr>
-        <w:t>ten</w:t>
-      </w:r>
-      <w:r>
-        <w:rPr>
-          <w:rFonts w:ascii="Times New Roman" w:hAnsi="Times New Roman" w:cs="Times New Roman"/>
-          <w:sz w:val="24"/>
-          <w:szCs w:val="24"/>
-        </w:rPr>
-        <w:t xml:space="preserve"> individual countries (</w:t>
+        <w:t xml:space="preserve">Our interns have built the </w:t>
+      </w:r>
+      <w:r>
+        <w:rPr>
+          <w:rFonts w:ascii="Times New Roman" w:hAnsi="Times New Roman" w:cs="Times New Roman"/>
+          <w:sz w:val="24"/>
+          <w:szCs w:val="24"/>
+        </w:rPr>
+        <w:t xml:space="preserve">dataset, but we do not want to deploy it on the website (or release it to the public) without some rigorous checking first. </w:t>
+      </w:r>
+      <w:r>
+        <w:rPr>
+          <w:rFonts w:ascii="Times New Roman" w:hAnsi="Times New Roman" w:cs="Times New Roman"/>
+          <w:sz w:val="24"/>
+          <w:szCs w:val="24"/>
+        </w:rPr>
+        <w:t>We</w:t>
+      </w:r>
+      <w:r>
+        <w:rPr>
+          <w:rFonts w:ascii="Times New Roman" w:hAnsi="Times New Roman" w:cs="Times New Roman"/>
+          <w:sz w:val="24"/>
+          <w:szCs w:val="24"/>
+        </w:rPr>
+        <w:t xml:space="preserve"> are asking that each of you</w:t>
+      </w:r>
+      <w:r>
+        <w:rPr>
+          <w:rFonts w:ascii="Times New Roman" w:hAnsi="Times New Roman" w:cs="Times New Roman"/>
+          <w:sz w:val="24"/>
+          <w:szCs w:val="24"/>
+        </w:rPr>
+        <w:t xml:space="preserve">, based on your area-specific and general historical expertise, </w:t>
+      </w:r>
+      <w:r>
+        <w:rPr>
+          <w:rFonts w:ascii="Times New Roman" w:hAnsi="Times New Roman" w:cs="Times New Roman"/>
+          <w:sz w:val="24"/>
+          <w:szCs w:val="24"/>
+        </w:rPr>
+        <w:t xml:space="preserve">review </w:t>
+      </w:r>
+      <w:r>
+        <w:rPr>
+          <w:rFonts w:ascii="Times New Roman" w:hAnsi="Times New Roman" w:cs="Times New Roman"/>
+          <w:sz w:val="24"/>
+          <w:szCs w:val="24"/>
+        </w:rPr>
+        <w:t>no more than 15</w:t>
+      </w:r>
+      <w:r>
+        <w:rPr>
+          <w:rFonts w:ascii="Times New Roman" w:hAnsi="Times New Roman" w:cs="Times New Roman"/>
+          <w:sz w:val="24"/>
+          <w:szCs w:val="24"/>
+        </w:rPr>
+        <w:t xml:space="preserve"> individual countries</w:t>
+      </w:r>
+      <w:r>
+        <w:rPr>
+          <w:rFonts w:ascii="Times New Roman" w:hAnsi="Times New Roman" w:cs="Times New Roman"/>
+          <w:sz w:val="24"/>
+          <w:szCs w:val="24"/>
+        </w:rPr>
+        <w:t xml:space="preserve"> on today’s map and their lineage of predecessor countries</w:t>
+      </w:r>
+      <w:r>
+        <w:rPr>
+          <w:rFonts w:ascii="Times New Roman" w:hAnsi="Times New Roman" w:cs="Times New Roman"/>
+          <w:sz w:val="24"/>
+          <w:szCs w:val="24"/>
+        </w:rPr>
+        <w:t xml:space="preserve"> (</w:t>
       </w:r>
       <w:r>
         <w:rPr>
@@ -629,7 +717,23 @@
           <w:sz w:val="24"/>
           <w:szCs w:val="24"/>
         </w:rPr>
-        <w:t xml:space="preserve">Second, you will be providing some additional context for the </w:t>
+        <w:t xml:space="preserve">Second, you will be </w:t>
+      </w:r>
+      <w:r>
+        <w:rPr>
+          <w:rFonts w:ascii="Times New Roman" w:hAnsi="Times New Roman" w:cs="Times New Roman"/>
+          <w:sz w:val="24"/>
+          <w:szCs w:val="24"/>
+        </w:rPr>
+        <w:t>characterizing</w:t>
+      </w:r>
+      <w:r>
+        <w:rPr>
+          <w:rFonts w:ascii="Times New Roman" w:hAnsi="Times New Roman" w:cs="Times New Roman"/>
+          <w:sz w:val="24"/>
+          <w:szCs w:val="24"/>
+        </w:rPr>
+        <w:t xml:space="preserve"> the </w:t>
       </w:r>
       <w:r>
         <w:rPr>
@@ -662,7 +766,104 @@
           <w:sz w:val="24"/>
           <w:szCs w:val="24"/>
         </w:rPr>
-        <w:t xml:space="preserve"> name change. When we started in 2012, we just asked our interns to define name relationships as “predecessor” and “successor” (in the above example, Upper Volta is the predecessor to Burkina Faso, and Burkina Faso is the successor to Upper Volta). But we have realized that name changes can happen for a variety of reasons. Therefore, for each name change, we would like you to </w:t>
+        <w:t xml:space="preserve"> </w:t>
+      </w:r>
+      <w:r>
+        <w:rPr>
+          <w:rFonts w:ascii="Times New Roman" w:hAnsi="Times New Roman" w:cs="Times New Roman"/>
+          <w:sz w:val="24"/>
+          <w:szCs w:val="24"/>
+        </w:rPr>
+        <w:t xml:space="preserve">significant </w:t>
+      </w:r>
+      <w:r>
+        <w:rPr>
+          <w:rFonts w:ascii="Times New Roman" w:hAnsi="Times New Roman" w:cs="Times New Roman"/>
+          <w:sz w:val="24"/>
+          <w:szCs w:val="24"/>
+        </w:rPr>
+        <w:t>change</w:t>
+      </w:r>
+      <w:r>
+        <w:rPr>
+          <w:rFonts w:ascii="Times New Roman" w:hAnsi="Times New Roman" w:cs="Times New Roman"/>
+          <w:sz w:val="24"/>
+          <w:szCs w:val="24"/>
+        </w:rPr>
+        <w:t xml:space="preserve"> in the history of a country</w:t>
+      </w:r>
+      <w:r>
+        <w:rPr>
+          <w:rFonts w:ascii="Times New Roman" w:hAnsi="Times New Roman" w:cs="Times New Roman"/>
+          <w:sz w:val="24"/>
+          <w:szCs w:val="24"/>
+        </w:rPr>
+        <w:t xml:space="preserve">. </w:t>
+      </w:r>
+      <w:r>
+        <w:rPr>
+          <w:rFonts w:ascii="Times New Roman" w:hAnsi="Times New Roman" w:cs="Times New Roman"/>
+          <w:sz w:val="24"/>
+          <w:szCs w:val="24"/>
+        </w:rPr>
+        <w:t>O</w:t>
+      </w:r>
+      <w:r>
+        <w:rPr>
+          <w:rFonts w:ascii="Times New Roman" w:hAnsi="Times New Roman" w:cs="Times New Roman"/>
+          <w:sz w:val="24"/>
+          <w:szCs w:val="24"/>
+        </w:rPr>
+        <w:t xml:space="preserve">ur interns </w:t>
+      </w:r>
+      <w:r>
+        <w:rPr>
+          <w:rFonts w:ascii="Times New Roman" w:hAnsi="Times New Roman" w:cs="Times New Roman"/>
+          <w:sz w:val="24"/>
+          <w:szCs w:val="24"/>
+        </w:rPr>
+        <w:lastRenderedPageBreak/>
+        <w:t>limited their characterization to the most general, chronologically-oriented terms:</w:t>
+      </w:r>
+      <w:r>
+        <w:rPr>
+          <w:rFonts w:ascii="Times New Roman" w:hAnsi="Times New Roman" w:cs="Times New Roman"/>
+          <w:sz w:val="24"/>
+          <w:szCs w:val="24"/>
+        </w:rPr>
+        <w:t xml:space="preserve"> “predecessor” and “successor</w:t>
+      </w:r>
+      <w:r>
+        <w:rPr>
+          <w:rFonts w:ascii="Times New Roman" w:hAnsi="Times New Roman" w:cs="Times New Roman"/>
+          <w:sz w:val="24"/>
+          <w:szCs w:val="24"/>
+        </w:rPr>
+        <w:t>.</w:t>
+      </w:r>
+      <w:r>
+        <w:rPr>
+          <w:rFonts w:ascii="Times New Roman" w:hAnsi="Times New Roman" w:cs="Times New Roman"/>
+          <w:sz w:val="24"/>
+          <w:szCs w:val="24"/>
+        </w:rPr>
+        <w:t xml:space="preserve">” But we have realized that </w:t>
+      </w:r>
+      <w:r>
+        <w:rPr>
+          <w:rFonts w:ascii="Times New Roman" w:hAnsi="Times New Roman" w:cs="Times New Roman"/>
+          <w:sz w:val="24"/>
+          <w:szCs w:val="24"/>
+        </w:rPr>
+        <w:t xml:space="preserve">this is too general, </w:t>
+      </w:r>
+      <w:r>
+        <w:rPr>
+          <w:rFonts w:ascii="Times New Roman" w:hAnsi="Times New Roman" w:cs="Times New Roman"/>
+          <w:sz w:val="24"/>
+          <w:szCs w:val="24"/>
+        </w:rPr>
+        <w:t xml:space="preserve">name changes can happen for a variety of reasons. Therefore, for each name change, we would like you to </w:t>
       </w:r>
       <w:r>
         <w:rPr>
@@ -718,8 +919,79 @@
           <w:sz w:val="24"/>
           <w:szCs w:val="24"/>
         </w:rPr>
-        <w:lastRenderedPageBreak/>
-        <w:t>Independence (Country declares independence from a colonial power; example: Ghana)</w:t>
+        <w:t>Independence</w:t>
+      </w:r>
+      <w:r>
+        <w:rPr>
+          <w:rFonts w:ascii="Times New Roman" w:hAnsi="Times New Roman" w:cs="Times New Roman"/>
+          <w:sz w:val="24"/>
+          <w:szCs w:val="24"/>
+        </w:rPr>
+        <w:t>:</w:t>
+      </w:r>
+      <w:r>
+        <w:rPr>
+          <w:rFonts w:ascii="Times New Roman" w:hAnsi="Times New Roman" w:cs="Times New Roman"/>
+          <w:sz w:val="24"/>
+          <w:szCs w:val="24"/>
+        </w:rPr>
+        <w:t xml:space="preserve"> </w:t>
+      </w:r>
+      <w:r>
+        <w:rPr>
+          <w:rFonts w:ascii="Times New Roman" w:hAnsi="Times New Roman" w:cs="Times New Roman"/>
+          <w:sz w:val="24"/>
+          <w:szCs w:val="24"/>
+        </w:rPr>
+        <w:t xml:space="preserve">A </w:t>
+      </w:r>
+      <w:r>
+        <w:rPr>
+          <w:rFonts w:ascii="Times New Roman" w:hAnsi="Times New Roman" w:cs="Times New Roman"/>
+          <w:sz w:val="24"/>
+          <w:szCs w:val="24"/>
+        </w:rPr>
+        <w:t>dependency</w:t>
+      </w:r>
+      <w:r>
+        <w:rPr>
+          <w:rFonts w:ascii="Times New Roman" w:hAnsi="Times New Roman" w:cs="Times New Roman"/>
+          <w:sz w:val="24"/>
+          <w:szCs w:val="24"/>
+        </w:rPr>
+        <w:t xml:space="preserve"> declares independence </w:t>
+      </w:r>
+      <w:r>
+        <w:rPr>
+          <w:rFonts w:ascii="Times New Roman" w:hAnsi="Times New Roman" w:cs="Times New Roman"/>
+          <w:sz w:val="24"/>
+          <w:szCs w:val="24"/>
+        </w:rPr>
+        <w:t xml:space="preserve">(i.e., </w:t>
+      </w:r>
+      <w:r>
+        <w:rPr>
+          <w:rFonts w:ascii="Times New Roman" w:hAnsi="Times New Roman" w:cs="Times New Roman"/>
+          <w:sz w:val="24"/>
+          <w:szCs w:val="24"/>
+        </w:rPr>
+        <w:t xml:space="preserve">from a colonial power; </w:t>
+      </w:r>
+      <w:r>
+        <w:rPr>
+          <w:rFonts w:ascii="Times New Roman" w:hAnsi="Times New Roman" w:cs="Times New Roman"/>
+          <w:sz w:val="24"/>
+          <w:szCs w:val="24"/>
+        </w:rPr>
+        <w:t>e.g.,</w:t>
+      </w:r>
+      <w:r>
+        <w:rPr>
+          <w:rFonts w:ascii="Times New Roman" w:hAnsi="Times New Roman" w:cs="Times New Roman"/>
+          <w:sz w:val="24"/>
+          <w:szCs w:val="24"/>
+        </w:rPr>
+        <w:t xml:space="preserve"> Ghana)</w:t>
       </w:r>
     </w:p>
     <w:p>
@@ -742,7 +1014,47 @@
           <w:sz w:val="24"/>
           <w:szCs w:val="24"/>
         </w:rPr>
-        <w:t>Secession (Country secedes from another country; example: South Sudan)</w:t>
+        <w:t>Secession: A c</w:t>
+      </w:r>
+      <w:r>
+        <w:rPr>
+          <w:rFonts w:ascii="Times New Roman" w:hAnsi="Times New Roman" w:cs="Times New Roman"/>
+          <w:sz w:val="24"/>
+          <w:szCs w:val="24"/>
+        </w:rPr>
+        <w:t>ount</w:t>
+      </w:r>
+      <w:r>
+        <w:rPr>
+          <w:rFonts w:ascii="Times New Roman" w:hAnsi="Times New Roman" w:cs="Times New Roman"/>
+          <w:sz w:val="24"/>
+          <w:szCs w:val="24"/>
+        </w:rPr>
+        <w:t>ry secedes from another country</w:t>
+      </w:r>
+      <w:r>
+        <w:rPr>
+          <w:rFonts w:ascii="Times New Roman" w:hAnsi="Times New Roman" w:cs="Times New Roman"/>
+          <w:sz w:val="24"/>
+          <w:szCs w:val="24"/>
+        </w:rPr>
+        <w:t xml:space="preserve"> </w:t>
+      </w:r>
+      <w:r>
+        <w:rPr>
+          <w:rFonts w:ascii="Times New Roman" w:hAnsi="Times New Roman" w:cs="Times New Roman"/>
+          <w:sz w:val="24"/>
+          <w:szCs w:val="24"/>
+        </w:rPr>
+        <w:t xml:space="preserve">(e.g., </w:t>
+      </w:r>
+      <w:r>
+        <w:rPr>
+          <w:rFonts w:ascii="Times New Roman" w:hAnsi="Times New Roman" w:cs="Times New Roman"/>
+          <w:sz w:val="24"/>
+          <w:szCs w:val="24"/>
+        </w:rPr>
+        <w:t>South Sudan)</w:t>
       </w:r>
     </w:p>
     <w:p>
@@ -765,7 +1077,87 @@
           <w:sz w:val="24"/>
           <w:szCs w:val="24"/>
         </w:rPr>
-        <w:t>Split (Country splits into two or more countries; example: Czechoslovakia becomes Czech Republic and Slovak Republic)</w:t>
+        <w:t>Split</w:t>
+      </w:r>
+      <w:r>
+        <w:rPr>
+          <w:rFonts w:ascii="Times New Roman" w:hAnsi="Times New Roman" w:cs="Times New Roman"/>
+          <w:sz w:val="24"/>
+          <w:szCs w:val="24"/>
+        </w:rPr>
+        <w:t>: A c</w:t>
+      </w:r>
+      <w:r>
+        <w:rPr>
+          <w:rFonts w:ascii="Times New Roman" w:hAnsi="Times New Roman" w:cs="Times New Roman"/>
+          <w:sz w:val="24"/>
+          <w:szCs w:val="24"/>
+        </w:rPr>
+        <w:t>ountry sp</w:t>
+      </w:r>
+      <w:r>
+        <w:rPr>
+          <w:rFonts w:ascii="Times New Roman" w:hAnsi="Times New Roman" w:cs="Times New Roman"/>
+          <w:sz w:val="24"/>
+          <w:szCs w:val="24"/>
+        </w:rPr>
+        <w:t>lits into two or more countries (e.g.,</w:t>
+      </w:r>
+      <w:r>
+        <w:rPr>
+          <w:rFonts w:ascii="Times New Roman" w:hAnsi="Times New Roman" w:cs="Times New Roman"/>
+          <w:sz w:val="24"/>
+          <w:szCs w:val="24"/>
+        </w:rPr>
+        <w:t xml:space="preserve"> Czechoslovakia </w:t>
+      </w:r>
+      <w:r>
+        <w:rPr>
+          <w:rFonts w:ascii="Times New Roman" w:hAnsi="Times New Roman" w:cs="Times New Roman"/>
+          <w:sz w:val="24"/>
+          <w:szCs w:val="24"/>
+        </w:rPr>
+        <w:t>split into</w:t>
+      </w:r>
+      <w:r>
+        <w:rPr>
+          <w:rFonts w:ascii="Times New Roman" w:hAnsi="Times New Roman" w:cs="Times New Roman"/>
+          <w:sz w:val="24"/>
+          <w:szCs w:val="24"/>
+        </w:rPr>
+        <w:t xml:space="preserve"> </w:t>
+      </w:r>
+      <w:r>
+        <w:rPr>
+          <w:rFonts w:ascii="Times New Roman" w:hAnsi="Times New Roman" w:cs="Times New Roman"/>
+          <w:sz w:val="24"/>
+          <w:szCs w:val="24"/>
+        </w:rPr>
+        <w:t xml:space="preserve">the </w:t>
+      </w:r>
+      <w:r>
+        <w:rPr>
+          <w:rFonts w:ascii="Times New Roman" w:hAnsi="Times New Roman" w:cs="Times New Roman"/>
+          <w:sz w:val="24"/>
+          <w:szCs w:val="24"/>
+        </w:rPr>
+        <w:t xml:space="preserve">Czech Republic and </w:t>
+      </w:r>
+      <w:r>
+        <w:rPr>
+          <w:rFonts w:ascii="Times New Roman" w:hAnsi="Times New Roman" w:cs="Times New Roman"/>
+          <w:sz w:val="24"/>
+          <w:szCs w:val="24"/>
+        </w:rPr>
+        <w:t xml:space="preserve">the </w:t>
+      </w:r>
+      <w:r>
+        <w:rPr>
+          <w:rFonts w:ascii="Times New Roman" w:hAnsi="Times New Roman" w:cs="Times New Roman"/>
+          <w:sz w:val="24"/>
+          <w:szCs w:val="24"/>
+        </w:rPr>
+        <w:t>Slovak Republic)</w:t>
       </w:r>
     </w:p>
     <w:p>
@@ -788,51 +1180,174 @@
           <w:sz w:val="24"/>
           <w:szCs w:val="24"/>
         </w:rPr>
-        <w:t>Merger (Two or more countries merge to form one country; example: Egypt and Syria join to become the United Arab Republic)</w:t>
-      </w:r>
-    </w:p>
-    <w:p>
-      <w:pPr>
-        <w:spacing w:after="0" w:line="240" w:lineRule="auto"/>
-        <w:rPr>
-          <w:rFonts w:ascii="Times New Roman" w:hAnsi="Times New Roman" w:cs="Times New Roman"/>
-          <w:sz w:val="24"/>
-          <w:szCs w:val="24"/>
-        </w:rPr>
-      </w:pPr>
-    </w:p>
-    <w:p>
-      <w:pPr>
-        <w:spacing w:after="0" w:line="240" w:lineRule="auto"/>
-        <w:rPr>
-          <w:rFonts w:ascii="Times New Roman" w:hAnsi="Times New Roman" w:cs="Times New Roman"/>
-          <w:sz w:val="24"/>
-          <w:szCs w:val="24"/>
-        </w:rPr>
-      </w:pPr>
-      <w:r>
-        <w:rPr>
-          <w:rFonts w:ascii="Times New Roman" w:hAnsi="Times New Roman" w:cs="Times New Roman"/>
-          <w:sz w:val="24"/>
-          <w:szCs w:val="24"/>
-        </w:rPr>
-        <w:t xml:space="preserve">There may be additional reasons for changes; if you find one that does not fit into one of the above </w:t>
-      </w:r>
-      <w:r>
-        <w:rPr>
-          <w:rFonts w:ascii="Times New Roman" w:hAnsi="Times New Roman" w:cs="Times New Roman"/>
-          <w:sz w:val="24"/>
-          <w:szCs w:val="24"/>
-        </w:rPr>
-        <w:t>four</w:t>
-      </w:r>
-      <w:r>
-        <w:rPr>
-          <w:rFonts w:ascii="Times New Roman" w:hAnsi="Times New Roman" w:cs="Times New Roman"/>
-          <w:sz w:val="24"/>
-          <w:szCs w:val="24"/>
-        </w:rPr>
-        <w:t xml:space="preserve"> categories, please describe it as best you can in your notes.</w:t>
+        <w:t>Merger</w:t>
+      </w:r>
+      <w:r>
+        <w:rPr>
+          <w:rFonts w:ascii="Times New Roman" w:hAnsi="Times New Roman" w:cs="Times New Roman"/>
+          <w:sz w:val="24"/>
+          <w:szCs w:val="24"/>
+        </w:rPr>
+        <w:t>:</w:t>
+      </w:r>
+      <w:r>
+        <w:rPr>
+          <w:rFonts w:ascii="Times New Roman" w:hAnsi="Times New Roman" w:cs="Times New Roman"/>
+          <w:sz w:val="24"/>
+          <w:szCs w:val="24"/>
+        </w:rPr>
+        <w:t xml:space="preserve"> Two or more count</w:t>
+      </w:r>
+      <w:r>
+        <w:rPr>
+          <w:rFonts w:ascii="Times New Roman" w:hAnsi="Times New Roman" w:cs="Times New Roman"/>
+          <w:sz w:val="24"/>
+          <w:szCs w:val="24"/>
+        </w:rPr>
+        <w:t xml:space="preserve">ries merge to form one country (e.g., </w:t>
+      </w:r>
+      <w:r>
+        <w:rPr>
+          <w:rFonts w:ascii="Times New Roman" w:hAnsi="Times New Roman" w:cs="Times New Roman"/>
+          <w:sz w:val="24"/>
+          <w:szCs w:val="24"/>
+        </w:rPr>
+        <w:t>Egypt and Syria join</w:t>
+      </w:r>
+      <w:r>
+        <w:rPr>
+          <w:rFonts w:ascii="Times New Roman" w:hAnsi="Times New Roman" w:cs="Times New Roman"/>
+          <w:sz w:val="24"/>
+          <w:szCs w:val="24"/>
+        </w:rPr>
+        <w:t>ed</w:t>
+      </w:r>
+      <w:r>
+        <w:rPr>
+          <w:rFonts w:ascii="Times New Roman" w:hAnsi="Times New Roman" w:cs="Times New Roman"/>
+          <w:sz w:val="24"/>
+          <w:szCs w:val="24"/>
+        </w:rPr>
+        <w:t xml:space="preserve"> to become the United Arab Republic)</w:t>
+      </w:r>
+    </w:p>
+    <w:p>
+      <w:pPr>
+        <w:pStyle w:val="ListParagraph"/>
+        <w:numPr>
+          <w:ilvl w:val="0"/>
+          <w:numId w:val="3"/>
+        </w:numPr>
+        <w:spacing w:after="0" w:line="240" w:lineRule="auto"/>
+        <w:rPr>
+          <w:rFonts w:ascii="Times New Roman" w:hAnsi="Times New Roman" w:cs="Times New Roman"/>
+          <w:sz w:val="24"/>
+          <w:szCs w:val="24"/>
+        </w:rPr>
+      </w:pPr>
+      <w:r>
+        <w:rPr>
+          <w:rFonts w:ascii="Times New Roman" w:hAnsi="Times New Roman" w:cs="Times New Roman"/>
+          <w:sz w:val="24"/>
+          <w:szCs w:val="24"/>
+        </w:rPr>
+        <w:t>Dependence: A formerly independent country is made into a dependent of another independent state (e.g., Korea was annexed by Japan and made a colony)</w:t>
+      </w:r>
+    </w:p>
+    <w:p>
+      <w:pPr>
+        <w:spacing w:after="0" w:line="240" w:lineRule="auto"/>
+        <w:rPr>
+          <w:rFonts w:ascii="Times New Roman" w:hAnsi="Times New Roman" w:cs="Times New Roman"/>
+          <w:sz w:val="24"/>
+          <w:szCs w:val="24"/>
+        </w:rPr>
+      </w:pPr>
+    </w:p>
+    <w:p>
+      <w:pPr>
+        <w:spacing w:after="0" w:line="240" w:lineRule="auto"/>
+        <w:rPr>
+          <w:rFonts w:ascii="Times New Roman" w:hAnsi="Times New Roman" w:cs="Times New Roman"/>
+          <w:sz w:val="24"/>
+          <w:szCs w:val="24"/>
+        </w:rPr>
+      </w:pPr>
+      <w:r>
+        <w:rPr>
+          <w:rFonts w:ascii="Times New Roman" w:hAnsi="Times New Roman" w:cs="Times New Roman"/>
+          <w:sz w:val="24"/>
+          <w:szCs w:val="24"/>
+        </w:rPr>
+        <w:t xml:space="preserve">There can be a fine </w:t>
+      </w:r>
+      <w:r>
+        <w:rPr>
+          <w:rFonts w:ascii="Times New Roman" w:hAnsi="Times New Roman" w:cs="Times New Roman"/>
+          <w:sz w:val="24"/>
+          <w:szCs w:val="24"/>
+        </w:rPr>
+        <w:t>historiographical</w:t>
+      </w:r>
+      <w:r>
+        <w:rPr>
+          <w:rFonts w:ascii="Times New Roman" w:hAnsi="Times New Roman" w:cs="Times New Roman"/>
+          <w:sz w:val="24"/>
+          <w:szCs w:val="24"/>
+        </w:rPr>
+        <w:t xml:space="preserve"> and political line between independence and secession, and between dependence and merger. In the case of a dispute, we err on the side of the contemporary or later diplomatic recognition of an event by the U.S. Luckily, we have a notes field for capturing the finer points of these otherwise blunt characterizations. </w:t>
+      </w:r>
+    </w:p>
+    <w:p>
+      <w:pPr>
+        <w:spacing w:after="0" w:line="240" w:lineRule="auto"/>
+        <w:rPr>
+          <w:rFonts w:ascii="Times New Roman" w:hAnsi="Times New Roman" w:cs="Times New Roman"/>
+          <w:sz w:val="24"/>
+          <w:szCs w:val="24"/>
+        </w:rPr>
+      </w:pPr>
+    </w:p>
+    <w:p>
+      <w:pPr>
+        <w:spacing w:after="0" w:line="240" w:lineRule="auto"/>
+        <w:rPr>
+          <w:rFonts w:ascii="Times New Roman" w:hAnsi="Times New Roman" w:cs="Times New Roman"/>
+          <w:sz w:val="24"/>
+          <w:szCs w:val="24"/>
+        </w:rPr>
+      </w:pPr>
+      <w:r>
+        <w:rPr>
+          <w:rFonts w:ascii="Times New Roman" w:hAnsi="Times New Roman" w:cs="Times New Roman"/>
+          <w:sz w:val="24"/>
+          <w:szCs w:val="24"/>
+        </w:rPr>
+        <w:t>There may be additional reasons for changes</w:t>
+      </w:r>
+      <w:r>
+        <w:rPr>
+          <w:rFonts w:ascii="Times New Roman" w:hAnsi="Times New Roman" w:cs="Times New Roman"/>
+          <w:sz w:val="24"/>
+          <w:szCs w:val="24"/>
+        </w:rPr>
+        <w:t xml:space="preserve"> than these five</w:t>
+      </w:r>
+      <w:r>
+        <w:rPr>
+          <w:rFonts w:ascii="Times New Roman" w:hAnsi="Times New Roman" w:cs="Times New Roman"/>
+          <w:sz w:val="24"/>
+          <w:szCs w:val="24"/>
+        </w:rPr>
+        <w:t>; if you find one that does not fit, please describe i</w:t>
+      </w:r>
+      <w:r>
+        <w:rPr>
+          <w:rFonts w:ascii="Times New Roman" w:hAnsi="Times New Roman" w:cs="Times New Roman"/>
+          <w:sz w:val="24"/>
+          <w:szCs w:val="24"/>
+        </w:rPr>
+        <w:t>t as best you can in your notes, and we will consider making it an official category.</w:t>
       </w:r>
     </w:p>
     <w:p>
@@ -876,23 +1391,15 @@
           <w:sz w:val="24"/>
           <w:szCs w:val="24"/>
         </w:rPr>
-        <w:t xml:space="preserve"> is captured as a “name variant</w:t>
-      </w:r>
-      <w:r>
-        <w:rPr>
-          <w:rFonts w:ascii="Times New Roman" w:hAnsi="Times New Roman" w:cs="Times New Roman"/>
-          <w:sz w:val="24"/>
-          <w:szCs w:val="24"/>
-        </w:rPr>
-        <w:t>.</w:t>
-      </w:r>
-      <w:r>
-        <w:rPr>
-          <w:rFonts w:ascii="Times New Roman" w:hAnsi="Times New Roman" w:cs="Times New Roman"/>
-          <w:sz w:val="24"/>
-          <w:szCs w:val="24"/>
-        </w:rPr>
-        <w:t>”</w:t>
+        <w:t xml:space="preserve"> is captured as a “name variant”</w:t>
+      </w:r>
+      <w:r>
+        <w:rPr>
+          <w:rFonts w:ascii="Times New Roman" w:hAnsi="Times New Roman" w:cs="Times New Roman"/>
+          <w:sz w:val="24"/>
+          <w:szCs w:val="24"/>
+        </w:rPr>
+        <w:t xml:space="preserve"> on the existing country record.</w:t>
       </w:r>
       <w:r>
         <w:rPr>
@@ -948,23 +1455,63 @@
           <w:sz w:val="24"/>
           <w:szCs w:val="24"/>
         </w:rPr>
-        <w:t xml:space="preserve">To account for this change in our database, we would change the name of the country’s main entry from “Cape Verde” to “Cabo Verde”, and we would move the old name, “Cape Verde,” into a “name variant” field, specifying it as relevant to the </w:t>
-      </w:r>
-      <w:r>
-        <w:rPr>
-          <w:rFonts w:ascii="Times New Roman" w:hAnsi="Times New Roman" w:cs="Times New Roman"/>
-          <w:sz w:val="24"/>
-          <w:szCs w:val="24"/>
-        </w:rPr>
-        <w:t xml:space="preserve">period </w:t>
-      </w:r>
-      <w:r>
-        <w:rPr>
-          <w:rFonts w:ascii="Times New Roman" w:hAnsi="Times New Roman" w:cs="Times New Roman"/>
-          <w:sz w:val="24"/>
-          <w:szCs w:val="24"/>
-        </w:rPr>
-        <w:t>1975-</w:t>
+        <w:t>To account for this change in our database, we would change the name of the country’s main entry fr</w:t>
+      </w:r>
+      <w:r>
+        <w:rPr>
+          <w:rFonts w:ascii="Times New Roman" w:hAnsi="Times New Roman" w:cs="Times New Roman"/>
+          <w:sz w:val="24"/>
+          <w:szCs w:val="24"/>
+        </w:rPr>
+        <w:t>om “Cape Verde” to “Cabo Verde,”</w:t>
+      </w:r>
+      <w:r>
+        <w:rPr>
+          <w:rFonts w:ascii="Times New Roman" w:hAnsi="Times New Roman" w:cs="Times New Roman"/>
+          <w:sz w:val="24"/>
+          <w:szCs w:val="24"/>
+        </w:rPr>
+        <w:t xml:space="preserve"> and we would move the old name</w:t>
+      </w:r>
+      <w:r>
+        <w:rPr>
+          <w:rFonts w:ascii="Times New Roman" w:hAnsi="Times New Roman" w:cs="Times New Roman"/>
+          <w:sz w:val="24"/>
+          <w:szCs w:val="24"/>
+        </w:rPr>
+        <w:t xml:space="preserve"> into a “name variant” field</w:t>
+      </w:r>
+      <w:r>
+        <w:rPr>
+          <w:rFonts w:ascii="Times New Roman" w:hAnsi="Times New Roman" w:cs="Times New Roman"/>
+          <w:sz w:val="24"/>
+          <w:szCs w:val="24"/>
+        </w:rPr>
+        <w:t xml:space="preserve"> relevant </w:t>
+      </w:r>
+      <w:r>
+        <w:rPr>
+          <w:rFonts w:ascii="Times New Roman" w:hAnsi="Times New Roman" w:cs="Times New Roman"/>
+          <w:sz w:val="24"/>
+          <w:szCs w:val="24"/>
+        </w:rPr>
+        <w:t>for the years</w:t>
+      </w:r>
+      <w:r>
+        <w:rPr>
+          <w:rFonts w:ascii="Times New Roman" w:hAnsi="Times New Roman" w:cs="Times New Roman"/>
+          <w:sz w:val="24"/>
+          <w:szCs w:val="24"/>
+        </w:rPr>
+        <w:t xml:space="preserve"> </w:t>
+      </w:r>
+      <w:r>
+        <w:rPr>
+          <w:rFonts w:ascii="Times New Roman" w:hAnsi="Times New Roman" w:cs="Times New Roman"/>
+          <w:sz w:val="24"/>
+          <w:szCs w:val="24"/>
+        </w:rPr>
+        <w:t>1975–</w:t>
       </w:r>
       <w:r>
         <w:rPr>
@@ -1249,6 +1796,7 @@
           <w:sz w:val="24"/>
           <w:szCs w:val="24"/>
         </w:rPr>
+        <w:lastRenderedPageBreak/>
         <w:t>Consider these questions as you complete your assessment:</w:t>
       </w:r>
     </w:p>
@@ -1755,115 +2303,25 @@
           <w:sz w:val="24"/>
           <w:szCs w:val="24"/>
         </w:rPr>
-        <w:t xml:space="preserve">This </w:t>
-      </w:r>
-      <w:r>
-        <w:rPr>
-          <w:rFonts w:ascii="Times New Roman" w:hAnsi="Times New Roman" w:cs="Times New Roman"/>
-          <w:color w:val="000000"/>
-          <w:sz w:val="24"/>
-          <w:szCs w:val="24"/>
-        </w:rPr>
-        <w:t>database</w:t>
-      </w:r>
-      <w:r>
-        <w:rPr>
-          <w:rFonts w:ascii="Times New Roman" w:hAnsi="Times New Roman" w:cs="Times New Roman"/>
-          <w:color w:val="000000"/>
-          <w:sz w:val="24"/>
-          <w:szCs w:val="24"/>
-        </w:rPr>
-        <w:t xml:space="preserve"> aims to capture major changes in the names and statuses of countries during the span existence of the United States, that is, the period 1776-present. The purpose is to </w:t>
-      </w:r>
-      <w:r>
-        <w:rPr>
-          <w:rFonts w:ascii="Times New Roman" w:hAnsi="Times New Roman" w:cs="Times New Roman"/>
-          <w:color w:val="000000"/>
-          <w:sz w:val="24"/>
-          <w:szCs w:val="24"/>
-        </w:rPr>
-        <w:t>enable the automated</w:t>
-      </w:r>
-      <w:r>
-        <w:rPr>
-          <w:rFonts w:ascii="Times New Roman" w:hAnsi="Times New Roman" w:cs="Times New Roman"/>
-          <w:color w:val="000000"/>
-          <w:sz w:val="24"/>
-          <w:szCs w:val="24"/>
-        </w:rPr>
-        <w:t xml:space="preserve"> refer</w:t>
-      </w:r>
-      <w:r>
-        <w:rPr>
-          <w:rFonts w:ascii="Times New Roman" w:hAnsi="Times New Roman" w:cs="Times New Roman"/>
-          <w:color w:val="000000"/>
-          <w:sz w:val="24"/>
-          <w:szCs w:val="24"/>
-        </w:rPr>
-        <w:t>ence and lookup</w:t>
-      </w:r>
-      <w:r>
-        <w:rPr>
-          <w:rFonts w:ascii="Times New Roman" w:hAnsi="Times New Roman" w:cs="Times New Roman"/>
-          <w:color w:val="000000"/>
-          <w:sz w:val="24"/>
-          <w:szCs w:val="24"/>
-        </w:rPr>
-        <w:t xml:space="preserve"> </w:t>
-      </w:r>
-      <w:r>
-        <w:rPr>
-          <w:rFonts w:ascii="Times New Roman" w:hAnsi="Times New Roman" w:cs="Times New Roman"/>
-          <w:color w:val="000000"/>
-          <w:sz w:val="24"/>
-          <w:szCs w:val="24"/>
-        </w:rPr>
-        <w:t>of</w:t>
-      </w:r>
-      <w:r>
-        <w:rPr>
-          <w:rFonts w:ascii="Times New Roman" w:hAnsi="Times New Roman" w:cs="Times New Roman"/>
-          <w:color w:val="000000"/>
-          <w:sz w:val="24"/>
-          <w:szCs w:val="24"/>
-        </w:rPr>
-        <w:t xml:space="preserve"> countries past and present using historically accurate, temporally specific names. This database </w:t>
-      </w:r>
-      <w:r>
-        <w:rPr>
-          <w:rFonts w:ascii="Times New Roman" w:hAnsi="Times New Roman" w:cs="Times New Roman"/>
-          <w:color w:val="000000"/>
-          <w:sz w:val="24"/>
-          <w:szCs w:val="24"/>
-        </w:rPr>
-        <w:t>allows users</w:t>
-      </w:r>
-      <w:r>
-        <w:rPr>
-          <w:rFonts w:ascii="Times New Roman" w:hAnsi="Times New Roman" w:cs="Times New Roman"/>
-          <w:color w:val="000000"/>
-          <w:sz w:val="24"/>
-          <w:szCs w:val="24"/>
-        </w:rPr>
-        <w:t xml:space="preserve"> to associate countries on today's map with earlier incarnations (e.g., Vietnam and Indochina) and track changes in names and </w:t>
-      </w:r>
-      <w:r>
-        <w:rPr>
-          <w:rFonts w:ascii="Times New Roman" w:hAnsi="Times New Roman" w:cs="Times New Roman"/>
-          <w:color w:val="000000"/>
-          <w:sz w:val="24"/>
-          <w:szCs w:val="24"/>
-        </w:rPr>
-        <w:t>status</w:t>
-      </w:r>
-      <w:r>
-        <w:rPr>
-          <w:rFonts w:ascii="Times New Roman" w:hAnsi="Times New Roman" w:cs="Times New Roman"/>
-          <w:color w:val="000000"/>
-          <w:sz w:val="24"/>
-          <w:szCs w:val="24"/>
-        </w:rPr>
-        <w:t>, among other kinds of changes.</w:t>
+        <w:t>This database aims to capture major changes in the names and statuses of countries during the span existence of the United S</w:t>
+      </w:r>
+      <w:r>
+        <w:rPr>
+          <w:rFonts w:ascii="Times New Roman" w:hAnsi="Times New Roman" w:cs="Times New Roman"/>
+          <w:color w:val="000000"/>
+          <w:sz w:val="24"/>
+          <w:szCs w:val="24"/>
+        </w:rPr>
+        <w:t>tates, that is, the period 1776–</w:t>
+      </w:r>
+      <w:r>
+        <w:rPr>
+          <w:rFonts w:ascii="Times New Roman" w:hAnsi="Times New Roman" w:cs="Times New Roman"/>
+          <w:color w:val="000000"/>
+          <w:sz w:val="24"/>
+          <w:szCs w:val="24"/>
+        </w:rPr>
+        <w:t>present. The purpose is to enable the automated reference and lookup of countries past and present using historically accurate, temporally specific names. This database allows users to associate countries on today's map with earlier incarnations (e.g., Vietnam and Indochina) and track changes in names and status, among other kinds of changes.</w:t>
       </w:r>
       <w:r>
         <w:rPr>
@@ -1882,115 +2340,7 @@
           <w:szCs w:val="24"/>
         </w:rPr>
         <w:br/>
-        <w:t xml:space="preserve">Even though we call this </w:t>
-      </w:r>
-      <w:r>
-        <w:rPr>
-          <w:rFonts w:ascii="Times New Roman" w:hAnsi="Times New Roman" w:cs="Times New Roman"/>
-          <w:color w:val="000000"/>
-          <w:sz w:val="24"/>
-          <w:szCs w:val="24"/>
-        </w:rPr>
-        <w:t>the</w:t>
-      </w:r>
-      <w:r>
-        <w:rPr>
-          <w:rFonts w:ascii="Times New Roman" w:hAnsi="Times New Roman" w:cs="Times New Roman"/>
-          <w:color w:val="000000"/>
-          <w:sz w:val="24"/>
-          <w:szCs w:val="24"/>
-        </w:rPr>
-        <w:t xml:space="preserve"> "historical country names</w:t>
-      </w:r>
-      <w:r>
-        <w:rPr>
-          <w:rFonts w:ascii="Times New Roman" w:hAnsi="Times New Roman" w:cs="Times New Roman"/>
-          <w:color w:val="000000"/>
-          <w:sz w:val="24"/>
-          <w:szCs w:val="24"/>
-        </w:rPr>
-        <w:t xml:space="preserve"> database</w:t>
-      </w:r>
-      <w:r>
-        <w:rPr>
-          <w:rFonts w:ascii="Times New Roman" w:hAnsi="Times New Roman" w:cs="Times New Roman"/>
-          <w:color w:val="000000"/>
-          <w:sz w:val="24"/>
-          <w:szCs w:val="24"/>
-        </w:rPr>
-        <w:t xml:space="preserve">," the </w:t>
-      </w:r>
-      <w:r>
-        <w:rPr>
-          <w:rFonts w:ascii="Times New Roman" w:hAnsi="Times New Roman" w:cs="Times New Roman"/>
-          <w:color w:val="000000"/>
-          <w:sz w:val="24"/>
-          <w:szCs w:val="24"/>
-        </w:rPr>
-        <w:t xml:space="preserve">project </w:t>
-      </w:r>
-      <w:r>
-        <w:rPr>
-          <w:rFonts w:ascii="Times New Roman" w:hAnsi="Times New Roman" w:cs="Times New Roman"/>
-          <w:color w:val="000000"/>
-          <w:sz w:val="24"/>
-          <w:szCs w:val="24"/>
-        </w:rPr>
-        <w:t xml:space="preserve">actually uses a somewhat broader term than </w:t>
-      </w:r>
-      <w:r>
-        <w:rPr>
-          <w:rFonts w:ascii="Times New Roman" w:hAnsi="Times New Roman" w:cs="Times New Roman"/>
-          <w:color w:val="000000"/>
-          <w:sz w:val="24"/>
-          <w:szCs w:val="24"/>
-        </w:rPr>
-        <w:t>“country”</w:t>
-      </w:r>
-      <w:r>
-        <w:rPr>
-          <w:rFonts w:ascii="Times New Roman" w:hAnsi="Times New Roman" w:cs="Times New Roman"/>
-          <w:color w:val="000000"/>
-          <w:sz w:val="24"/>
-          <w:szCs w:val="24"/>
-        </w:rPr>
-        <w:t xml:space="preserve"> to refer to </w:t>
-      </w:r>
-      <w:r>
-        <w:rPr>
-          <w:rFonts w:ascii="Times New Roman" w:hAnsi="Times New Roman" w:cs="Times New Roman"/>
-          <w:color w:val="000000"/>
-          <w:sz w:val="24"/>
-          <w:szCs w:val="24"/>
-        </w:rPr>
-        <w:t>the</w:t>
-      </w:r>
-      <w:r>
-        <w:rPr>
-          <w:rFonts w:ascii="Times New Roman" w:hAnsi="Times New Roman" w:cs="Times New Roman"/>
-          <w:color w:val="000000"/>
-          <w:sz w:val="24"/>
-          <w:szCs w:val="24"/>
-        </w:rPr>
-        <w:t xml:space="preserve"> basic unit: "territories." This concept encompasses independent states, dependencies, and areas of special sovereignty. We borrow these distinctions from the</w:t>
-      </w:r>
-      <w:r>
-        <w:rPr>
-          <w:rFonts w:ascii="Times New Roman" w:hAnsi="Times New Roman" w:cs="Times New Roman"/>
-          <w:color w:val="000000"/>
-          <w:sz w:val="24"/>
-          <w:szCs w:val="24"/>
-        </w:rPr>
-        <w:t xml:space="preserve"> Department of State’s</w:t>
-      </w:r>
-      <w:r>
-        <w:rPr>
-          <w:rFonts w:ascii="Times New Roman" w:hAnsi="Times New Roman" w:cs="Times New Roman"/>
-          <w:color w:val="000000"/>
-          <w:sz w:val="24"/>
-          <w:szCs w:val="24"/>
-        </w:rPr>
-        <w:t xml:space="preserve"> Bureau of Intelligence and Research (INR), which publishes tables of "Independent States in the World" and "Dependencies and Areas of Special Sovereignty." (See these respective lists at </w:t>
+        <w:t xml:space="preserve">Even though we call this the "historical country names database," the project actually uses a somewhat broader term than “country” to refer to the basic unit: "territories." This concept encompasses independent states, dependencies, and areas of special sovereignty. We borrow these distinctions from the Department of State’s Bureau of Intelligence and Research (INR), which publishes tables of "Independent States in the World" and "Dependencies and Areas of Special Sovereignty." (See these respective lists at </w:t>
       </w:r>
       <w:hyperlink r:id="rId9" w:history="1">
         <w:r>
@@ -2049,43 +2399,7 @@
           <w:szCs w:val="24"/>
         </w:rPr>
         <w:br/>
-        <w:t xml:space="preserve">This database </w:t>
-      </w:r>
-      <w:r>
-        <w:rPr>
-          <w:rFonts w:ascii="Times New Roman" w:hAnsi="Times New Roman" w:cs="Times New Roman"/>
-          <w:color w:val="000000"/>
-          <w:sz w:val="24"/>
-          <w:szCs w:val="24"/>
-        </w:rPr>
-        <w:t>tracks</w:t>
-      </w:r>
-      <w:r>
-        <w:rPr>
-          <w:rFonts w:ascii="Times New Roman" w:hAnsi="Times New Roman" w:cs="Times New Roman"/>
-          <w:color w:val="000000"/>
-          <w:sz w:val="24"/>
-          <w:szCs w:val="24"/>
-        </w:rPr>
-        <w:t xml:space="preserve"> INR's </w:t>
-      </w:r>
-      <w:r>
-        <w:rPr>
-          <w:rFonts w:ascii="Times New Roman" w:hAnsi="Times New Roman" w:cs="Times New Roman"/>
-          <w:color w:val="000000"/>
-          <w:sz w:val="24"/>
-          <w:szCs w:val="24"/>
-        </w:rPr>
-        <w:t xml:space="preserve">current </w:t>
-      </w:r>
-      <w:r>
-        <w:rPr>
-          <w:rFonts w:ascii="Times New Roman" w:hAnsi="Times New Roman" w:cs="Times New Roman"/>
-          <w:color w:val="000000"/>
-          <w:sz w:val="24"/>
-          <w:szCs w:val="24"/>
-        </w:rPr>
-        <w:t>lists, which capture today's map, and introduces a historical component</w:t>
+        <w:t>This database tracks INR's current lists, which capture today's map, and introduces a historical component</w:t>
       </w:r>
       <w:r>
         <w:rPr>
@@ -2141,7 +2455,17 @@
           <w:sz w:val="24"/>
           <w:szCs w:val="24"/>
         </w:rPr>
-        <w:t>e track when each territory began and its immediate "predecessor," or previous incarnation. For each predecessor, we track its dates of validity, and its own immediate predecessors and successors. Thus, for each "territory" in this database, we track the following items:</w:t>
+        <w:t xml:space="preserve">e track when each territory began and </w:t>
+      </w:r>
+      <w:r>
+        <w:rPr>
+          <w:rFonts w:ascii="Times New Roman" w:hAnsi="Times New Roman" w:cs="Times New Roman"/>
+          <w:color w:val="000000"/>
+          <w:sz w:val="24"/>
+          <w:szCs w:val="24"/>
+        </w:rPr>
+        <w:lastRenderedPageBreak/>
+        <w:t>its immediate "predecessor," or previous incarnation. For each predecessor, we track its dates of validity, and its own immediate predecessors and successors. Thus, for each "territory" in this database, we track the following items:</w:t>
       </w:r>
       <w:r>
         <w:rPr>
@@ -2152,8 +2476,6 @@
         </w:rPr>
         <w:br/>
       </w:r>
-      <w:bookmarkStart w:id="0" w:name="_GoBack"/>
-      <w:bookmarkEnd w:id="0"/>
       <w:r>
         <w:rPr>
           <w:rFonts w:ascii="Times New Roman" w:hAnsi="Times New Roman" w:cs="Times New Roman"/>
@@ -2208,34 +2530,47 @@
           <w:sz w:val="24"/>
           <w:szCs w:val="24"/>
         </w:rPr>
-        <w:t xml:space="preserve"> A simple name change (without any accompanying change of political status, as listed in “predecessors and successors” below, is tracked in the existing entry as a “name variant with dates of relevance.” </w:t>
-      </w:r>
-      <w:r>
-        <w:rPr>
-          <w:rFonts w:ascii="Times New Roman" w:hAnsi="Times New Roman" w:cs="Times New Roman"/>
-          <w:color w:val="000000"/>
-          <w:sz w:val="24"/>
-          <w:szCs w:val="24"/>
-        </w:rPr>
-        <w:t xml:space="preserve">For example, when the Czech Republic officially declared Czechia to be its short-form name in 2016, we </w:t>
-      </w:r>
-      <w:r>
-        <w:rPr>
-          <w:rFonts w:ascii="Times New Roman" w:hAnsi="Times New Roman" w:cs="Times New Roman"/>
-          <w:color w:val="000000"/>
-          <w:sz w:val="24"/>
-          <w:szCs w:val="24"/>
-        </w:rPr>
-        <w:t>revised the short-form name for the existing entry to be Czechia, entering “Czech Republic” in as a variant short-form name for the period 1993–2016.</w:t>
-      </w:r>
-      <w:r>
-        <w:rPr>
-          <w:rFonts w:ascii="Times New Roman" w:hAnsi="Times New Roman" w:cs="Times New Roman"/>
-          <w:color w:val="000000"/>
-          <w:sz w:val="24"/>
-          <w:szCs w:val="24"/>
-        </w:rPr>
-        <w:t>.</w:t>
+        <w:t xml:space="preserve"> A simple name change (without any accompanying change of political status, as listed in “predecessors and successors” below, is tracked in the existing entry as a “name variant with dates of relevance.” For example, when the Czech Republic officially declared </w:t>
+      </w:r>
+      <w:proofErr w:type="spellStart"/>
+      <w:r>
+        <w:rPr>
+          <w:rFonts w:ascii="Times New Roman" w:hAnsi="Times New Roman" w:cs="Times New Roman"/>
+          <w:color w:val="000000"/>
+          <w:sz w:val="24"/>
+          <w:szCs w:val="24"/>
+        </w:rPr>
+        <w:t>Czechia</w:t>
+      </w:r>
+      <w:proofErr w:type="spellEnd"/>
+      <w:r>
+        <w:rPr>
+          <w:rFonts w:ascii="Times New Roman" w:hAnsi="Times New Roman" w:cs="Times New Roman"/>
+          <w:color w:val="000000"/>
+          <w:sz w:val="24"/>
+          <w:szCs w:val="24"/>
+        </w:rPr>
+        <w:t xml:space="preserve"> to be its short-form name in 2016, we revised the short-form name for the existing entry to be </w:t>
+      </w:r>
+      <w:proofErr w:type="spellStart"/>
+      <w:r>
+        <w:rPr>
+          <w:rFonts w:ascii="Times New Roman" w:hAnsi="Times New Roman" w:cs="Times New Roman"/>
+          <w:color w:val="000000"/>
+          <w:sz w:val="24"/>
+          <w:szCs w:val="24"/>
+        </w:rPr>
+        <w:t>Czechia</w:t>
+      </w:r>
+      <w:proofErr w:type="spellEnd"/>
+      <w:r>
+        <w:rPr>
+          <w:rFonts w:ascii="Times New Roman" w:hAnsi="Times New Roman" w:cs="Times New Roman"/>
+          <w:color w:val="000000"/>
+          <w:sz w:val="24"/>
+          <w:szCs w:val="24"/>
+        </w:rPr>
+        <w:t>, entering “Czech Republic” in as a variant short-form name for the period 1993–2016..</w:t>
       </w:r>
       <w:r>
         <w:rPr>
@@ -2253,7 +2588,6 @@
           <w:sz w:val="24"/>
           <w:szCs w:val="24"/>
         </w:rPr>
-        <w:lastRenderedPageBreak/>
         <w:br/>
         <w:t xml:space="preserve">2. </w:t>
       </w:r>
@@ -2346,7 +2680,61 @@
           <w:sz w:val="24"/>
           <w:szCs w:val="24"/>
         </w:rPr>
-        <w:t xml:space="preserve"> is rooted in the Westphalian model of state foundation. "Independent states" have an independent, sovereign government and a stable territory, well-defined borders, and population. "Dependencies" are colonies or territorial possessions of independent states. "Areas of special sovereignty" indicate areas whose sovereignty is disputed, indeterminate, or where the U.S. does not recognize claims; these disputes are summarized in the footnotes of INR's lists, and we can capture this information in the Notes field of each dependency. Whereas INR tracks the state with sovereignty over a dependency, our database does not systematically track this at present; but if we know information about sovereignty, we can use the Notes field to indicate this. When a territory's type changes, we create a new entry to reflect the change. For example, we have two records for Korea in the period 1910-48. In the first record, Korea is a dependency (of the Japanese Empire) from 1910-45, and in the second record, Korea is an independent state (1945-48).</w:t>
+        <w:t xml:space="preserve"> is rooted in the Westphalian model of state foundation. "Independent states" have an independent, sovereign government and a stable territory, well-defined borders, and population. "Dependencies" are colonies or territorial possessions of independent states. "Areas of special sovereignty" indicate areas whose sovereignty is disputed, indeterminate, or where the U.S. does not recognize claims; these disputes are summarized in the footnotes of INR's lists, and we can capture this information in the Notes field of each dependency. Whereas INR tracks the state with sovereignty over a dependency, our database does not systematically track this at present; but if we know information about sovereignty, we can use the Notes field to indicate this. When a territory's type changes, we create a new entry to reflect the change. For example, we have two records for Korea in the period 1910</w:t>
+      </w:r>
+      <w:r>
+        <w:rPr>
+          <w:rFonts w:ascii="Times New Roman" w:hAnsi="Times New Roman" w:cs="Times New Roman"/>
+          <w:color w:val="000000"/>
+          <w:sz w:val="24"/>
+          <w:szCs w:val="24"/>
+        </w:rPr>
+        <w:t>–</w:t>
+      </w:r>
+      <w:r>
+        <w:rPr>
+          <w:rFonts w:ascii="Times New Roman" w:hAnsi="Times New Roman" w:cs="Times New Roman"/>
+          <w:color w:val="000000"/>
+          <w:sz w:val="24"/>
+          <w:szCs w:val="24"/>
+        </w:rPr>
+        <w:t>48. In the first record, Korea is a dependency (of the Japanese Empire) from 1910</w:t>
+      </w:r>
+      <w:r>
+        <w:rPr>
+          <w:rFonts w:ascii="Times New Roman" w:hAnsi="Times New Roman" w:cs="Times New Roman"/>
+          <w:color w:val="000000"/>
+          <w:sz w:val="24"/>
+          <w:szCs w:val="24"/>
+        </w:rPr>
+        <w:t>–</w:t>
+      </w:r>
+      <w:r>
+        <w:rPr>
+          <w:rFonts w:ascii="Times New Roman" w:hAnsi="Times New Roman" w:cs="Times New Roman"/>
+          <w:color w:val="000000"/>
+          <w:sz w:val="24"/>
+          <w:szCs w:val="24"/>
+        </w:rPr>
+        <w:t>45, and in the second record, Korea is an independent state (1945</w:t>
+      </w:r>
+      <w:r>
+        <w:rPr>
+          <w:rFonts w:ascii="Times New Roman" w:hAnsi="Times New Roman" w:cs="Times New Roman"/>
+          <w:color w:val="000000"/>
+          <w:sz w:val="24"/>
+          <w:szCs w:val="24"/>
+        </w:rPr>
+        <w:t>–</w:t>
+      </w:r>
+      <w:r>
+        <w:rPr>
+          <w:rFonts w:ascii="Times New Roman" w:hAnsi="Times New Roman" w:cs="Times New Roman"/>
+          <w:color w:val="000000"/>
+          <w:sz w:val="24"/>
+          <w:szCs w:val="24"/>
+        </w:rPr>
+        <w:t>48).</w:t>
       </w:r>
       <w:r>
         <w:rPr>
@@ -2584,16 +2972,7 @@
           <w:sz w:val="24"/>
           <w:szCs w:val="24"/>
         </w:rPr>
-        <w:t>:</w:t>
-      </w:r>
-      <w:r>
-        <w:rPr>
-          <w:rFonts w:ascii="Times New Roman" w:hAnsi="Times New Roman" w:cs="Times New Roman"/>
-          <w:color w:val="000000"/>
-          <w:sz w:val="24"/>
-          <w:szCs w:val="24"/>
-        </w:rPr>
-        <w:t xml:space="preserve"> </w:t>
+        <w:t xml:space="preserve">: </w:t>
       </w:r>
     </w:p>
     <w:p>
@@ -2616,7 +2995,7 @@
           <w:sz w:val="24"/>
           <w:szCs w:val="24"/>
         </w:rPr>
-        <w:t>Independence (Country declares independence from a colonial power; example: Ghana)</w:t>
+        <w:t>Independence: A dependency declares independence (i.e., from a colonial power; e.g., Ghana)</w:t>
       </w:r>
     </w:p>
     <w:p>
@@ -2639,7 +3018,7 @@
           <w:sz w:val="24"/>
           <w:szCs w:val="24"/>
         </w:rPr>
-        <w:t>Secession (Country secedes from another country; example: South Sudan)</w:t>
+        <w:t>Secession: A country secedes from another country (e.g., South Sudan)</w:t>
       </w:r>
     </w:p>
     <w:p>
@@ -2662,7 +3041,7 @@
           <w:sz w:val="24"/>
           <w:szCs w:val="24"/>
         </w:rPr>
-        <w:t>Split (Country splits into two or more countries; example: Czechoslovakia becomes Czech Republic and Slovak Republic)</w:t>
+        <w:t>Split: A country splits into two or more countries (e.g., Czechoslovakia split into the Czech Republic and the Slovak Republic)</w:t>
       </w:r>
     </w:p>
     <w:p>
@@ -2685,7 +3064,107 @@
           <w:sz w:val="24"/>
           <w:szCs w:val="24"/>
         </w:rPr>
-        <w:t>Merger (Two or more countries merge to form one country; example: Egypt and Syria join to become the United Arab Republic)</w:t>
+        <w:lastRenderedPageBreak/>
+        <w:t>Merger: Two or more countries merge to form one country (e.g., Egypt and Syria joined to become the United Arab Republic)</w:t>
+      </w:r>
+    </w:p>
+    <w:p>
+      <w:pPr>
+        <w:pStyle w:val="ListParagraph"/>
+        <w:numPr>
+          <w:ilvl w:val="0"/>
+          <w:numId w:val="3"/>
+        </w:numPr>
+        <w:spacing w:after="0" w:line="240" w:lineRule="auto"/>
+        <w:rPr>
+          <w:rFonts w:ascii="Times New Roman" w:hAnsi="Times New Roman" w:cs="Times New Roman"/>
+          <w:sz w:val="24"/>
+          <w:szCs w:val="24"/>
+        </w:rPr>
+      </w:pPr>
+      <w:r>
+        <w:rPr>
+          <w:rFonts w:ascii="Times New Roman" w:hAnsi="Times New Roman" w:cs="Times New Roman"/>
+          <w:sz w:val="24"/>
+          <w:szCs w:val="24"/>
+        </w:rPr>
+        <w:t>Dependence: A formerly independent country is made into a dependent of another independent state (e.g., Korea was annexed by Japan and made a colony)</w:t>
+      </w:r>
+    </w:p>
+    <w:p>
+      <w:pPr>
+        <w:spacing w:after="0" w:line="240" w:lineRule="auto"/>
+        <w:rPr>
+          <w:rFonts w:ascii="Times New Roman" w:hAnsi="Times New Roman" w:cs="Times New Roman"/>
+          <w:sz w:val="24"/>
+          <w:szCs w:val="24"/>
+        </w:rPr>
+      </w:pPr>
+    </w:p>
+    <w:p>
+      <w:pPr>
+        <w:spacing w:after="0" w:line="240" w:lineRule="auto"/>
+        <w:rPr>
+          <w:rFonts w:ascii="Times New Roman" w:hAnsi="Times New Roman" w:cs="Times New Roman"/>
+          <w:sz w:val="24"/>
+          <w:szCs w:val="24"/>
+        </w:rPr>
+      </w:pPr>
+      <w:r>
+        <w:rPr>
+          <w:rFonts w:ascii="Times New Roman" w:hAnsi="Times New Roman" w:cs="Times New Roman"/>
+          <w:sz w:val="24"/>
+          <w:szCs w:val="24"/>
+        </w:rPr>
+        <w:t>There can be a fine historiographical and political line between independence and secession, and between dependence and merger. In the case of a dispute, we err on the side of the contemporary or later diplomatic recognition of an event by the U.S.</w:t>
+      </w:r>
+      <w:r>
+        <w:rPr>
+          <w:rFonts w:ascii="Times New Roman" w:hAnsi="Times New Roman" w:cs="Times New Roman"/>
+          <w:sz w:val="24"/>
+          <w:szCs w:val="24"/>
+        </w:rPr>
+        <w:t xml:space="preserve"> (see “Point of view” below).</w:t>
+      </w:r>
+      <w:r>
+        <w:rPr>
+          <w:rFonts w:ascii="Times New Roman" w:hAnsi="Times New Roman" w:cs="Times New Roman"/>
+          <w:sz w:val="24"/>
+          <w:szCs w:val="24"/>
+        </w:rPr>
+        <w:t xml:space="preserve"> </w:t>
+      </w:r>
+      <w:r>
+        <w:rPr>
+          <w:rFonts w:ascii="Times New Roman" w:hAnsi="Times New Roman" w:cs="Times New Roman"/>
+          <w:sz w:val="24"/>
+          <w:szCs w:val="24"/>
+        </w:rPr>
+        <w:t xml:space="preserve">We use the </w:t>
+      </w:r>
+      <w:r>
+        <w:rPr>
+          <w:rFonts w:ascii="Times New Roman" w:hAnsi="Times New Roman" w:cs="Times New Roman"/>
+          <w:sz w:val="24"/>
+          <w:szCs w:val="24"/>
+        </w:rPr>
+        <w:t>notes field</w:t>
+      </w:r>
+      <w:r>
+        <w:rPr>
+          <w:rFonts w:ascii="Times New Roman" w:hAnsi="Times New Roman" w:cs="Times New Roman"/>
+          <w:sz w:val="24"/>
+          <w:szCs w:val="24"/>
+        </w:rPr>
+        <w:t xml:space="preserve"> to capture</w:t>
+      </w:r>
+      <w:r>
+        <w:rPr>
+          <w:rFonts w:ascii="Times New Roman" w:hAnsi="Times New Roman" w:cs="Times New Roman"/>
+          <w:sz w:val="24"/>
+          <w:szCs w:val="24"/>
+        </w:rPr>
+        <w:t xml:space="preserve"> the finer points of these otherwise blunt characterizations. </w:t>
       </w:r>
     </w:p>
     <w:p>
@@ -2743,6 +3222,8 @@
         </w:rPr>
         <w:t>In deciding which territories to include in the database, we used the following principles, in order of most to least important:</w:t>
       </w:r>
+      <w:bookmarkStart w:id="0" w:name="_GoBack"/>
+      <w:bookmarkEnd w:id="0"/>
     </w:p>
     <w:p>
       <w:pPr>
@@ -3235,16 +3716,7 @@
           <w:sz w:val="24"/>
           <w:szCs w:val="24"/>
         </w:rPr>
-        <w:t xml:space="preserve">t will undergird the taxonomy used to tag </w:t>
-      </w:r>
-      <w:r>
-        <w:rPr>
-          <w:rFonts w:ascii="Times New Roman" w:hAnsi="Times New Roman" w:cs="Times New Roman"/>
-          <w:sz w:val="24"/>
-          <w:szCs w:val="24"/>
-        </w:rPr>
-        <w:lastRenderedPageBreak/>
-        <w:t>FRUS volumes, and eventually, compilations and documents</w:t>
+        <w:t>t will undergird the taxonomy used to tag FRUS volumes, and eventually, compilations and documents</w:t>
       </w:r>
       <w:r>
         <w:rPr>
@@ -3323,7 +3795,23 @@
           <w:sz w:val="24"/>
           <w:szCs w:val="24"/>
         </w:rPr>
-        <w:t>ll other territories on the map during the period 1776-present, regardless of U.S. diplomatic relations</w:t>
+        <w:t>ll other territories on</w:t>
+      </w:r>
+      <w:r>
+        <w:rPr>
+          <w:rFonts w:ascii="Times New Roman" w:hAnsi="Times New Roman" w:cs="Times New Roman"/>
+          <w:sz w:val="24"/>
+          <w:szCs w:val="24"/>
+        </w:rPr>
+        <w:t xml:space="preserve"> the map during the period 1776–</w:t>
+      </w:r>
+      <w:r>
+        <w:rPr>
+          <w:rFonts w:ascii="Times New Roman" w:hAnsi="Times New Roman" w:cs="Times New Roman"/>
+          <w:sz w:val="24"/>
+          <w:szCs w:val="24"/>
+        </w:rPr>
+        <w:t>present, regardless of U.S. diplomatic relations</w:t>
       </w:r>
       <w:r>
         <w:rPr>
@@ -3333,16 +3821,110 @@
         </w:rPr>
         <w:t>.</w:t>
       </w:r>
-    </w:p>
-    <w:p>
-      <w:pPr>
-        <w:spacing w:after="0" w:line="240" w:lineRule="auto"/>
-        <w:rPr>
-          <w:rFonts w:ascii="Times New Roman" w:hAnsi="Times New Roman" w:cs="Times New Roman"/>
-          <w:sz w:val="24"/>
-          <w:szCs w:val="24"/>
-        </w:rPr>
-      </w:pPr>
+      <w:r>
+        <w:rPr>
+          <w:rFonts w:ascii="Times New Roman" w:hAnsi="Times New Roman" w:cs="Times New Roman"/>
+          <w:sz w:val="24"/>
+          <w:szCs w:val="24"/>
+        </w:rPr>
+        <w:t xml:space="preserve"> For countries already on the map entering this period, we try but may not always be able to supply a start date.</w:t>
+      </w:r>
+    </w:p>
+    <w:p>
+      <w:pPr>
+        <w:spacing w:after="0" w:line="240" w:lineRule="auto"/>
+        <w:rPr>
+          <w:rFonts w:ascii="Times New Roman" w:hAnsi="Times New Roman" w:cs="Times New Roman"/>
+          <w:sz w:val="24"/>
+          <w:szCs w:val="24"/>
+        </w:rPr>
+      </w:pPr>
+    </w:p>
+    <w:p>
+      <w:pPr>
+        <w:spacing w:after="0" w:line="240" w:lineRule="auto"/>
+        <w:rPr>
+          <w:rFonts w:ascii="Times New Roman" w:hAnsi="Times New Roman" w:cs="Times New Roman"/>
+          <w:sz w:val="24"/>
+          <w:szCs w:val="24"/>
+        </w:rPr>
+      </w:pPr>
+      <w:r>
+        <w:rPr>
+          <w:rFonts w:ascii="Times New Roman" w:hAnsi="Times New Roman" w:cs="Times New Roman"/>
+          <w:sz w:val="24"/>
+          <w:szCs w:val="24"/>
+        </w:rPr>
+        <w:t>Point of view</w:t>
+      </w:r>
+    </w:p>
+    <w:p>
+      <w:pPr>
+        <w:spacing w:after="0" w:line="240" w:lineRule="auto"/>
+        <w:rPr>
+          <w:rFonts w:ascii="Times New Roman" w:hAnsi="Times New Roman" w:cs="Times New Roman"/>
+          <w:sz w:val="24"/>
+          <w:szCs w:val="24"/>
+        </w:rPr>
+      </w:pPr>
+    </w:p>
+    <w:p>
+      <w:pPr>
+        <w:spacing w:after="0" w:line="240" w:lineRule="auto"/>
+        <w:rPr>
+          <w:rFonts w:ascii="Times New Roman" w:hAnsi="Times New Roman" w:cs="Times New Roman"/>
+          <w:sz w:val="24"/>
+          <w:szCs w:val="24"/>
+        </w:rPr>
+      </w:pPr>
+      <w:r>
+        <w:rPr>
+          <w:rFonts w:ascii="Times New Roman" w:hAnsi="Times New Roman" w:cs="Times New Roman"/>
+          <w:sz w:val="24"/>
+          <w:szCs w:val="24"/>
+        </w:rPr>
+        <w:t>Most information here is non-controversial</w:t>
+      </w:r>
+      <w:r>
+        <w:rPr>
+          <w:rFonts w:ascii="Times New Roman" w:hAnsi="Times New Roman" w:cs="Times New Roman"/>
+          <w:sz w:val="24"/>
+          <w:szCs w:val="24"/>
+        </w:rPr>
+        <w:t xml:space="preserve"> and reflects scholarly consensus on major changes in the map. But no dataset covering political change over the course of over 200 years could characterize these changes without political judgements, often sensitive ones</w:t>
+      </w:r>
+      <w:r>
+        <w:rPr>
+          <w:rFonts w:ascii="Times New Roman" w:hAnsi="Times New Roman" w:cs="Times New Roman"/>
+          <w:sz w:val="24"/>
+          <w:szCs w:val="24"/>
+        </w:rPr>
+        <w:t xml:space="preserve"> with consequences for present day concerns and relations</w:t>
+      </w:r>
+      <w:r>
+        <w:rPr>
+          <w:rFonts w:ascii="Times New Roman" w:hAnsi="Times New Roman" w:cs="Times New Roman"/>
+          <w:sz w:val="24"/>
+          <w:szCs w:val="24"/>
+        </w:rPr>
+        <w:t>. This dataset explicitly does not reflect the view of the U.S. Department of State or the U.S. Government. It is just a basic reference work, created by the Office of the Historian to serve as a tool for analysis of the history of U.S. foreign relations</w:t>
+      </w:r>
+      <w:r>
+        <w:rPr>
+          <w:rFonts w:ascii="Times New Roman" w:hAnsi="Times New Roman" w:cs="Times New Roman"/>
+          <w:sz w:val="24"/>
+          <w:szCs w:val="24"/>
+        </w:rPr>
+        <w:t xml:space="preserve"> and the linking of its online datasets and publications</w:t>
+      </w:r>
+      <w:r>
+        <w:rPr>
+          <w:rFonts w:ascii="Times New Roman" w:hAnsi="Times New Roman" w:cs="Times New Roman"/>
+          <w:sz w:val="24"/>
+          <w:szCs w:val="24"/>
+        </w:rPr>
+        <w:t>. Thus, the principles of inclusion and point of view err on the side of a U.S.-centric view of international history during the period covered. We invite others to create their own databases using a similar organization (or propose improvements in ours) based on their own scholarly or national perspective. These databases could be released as linked open data and used for even richer analysis.</w:t>
+      </w:r>
     </w:p>
     <w:sectPr>
       <w:footerReference w:type="default" r:id="rId12"/>
@@ -3440,7 +4022,7 @@
             <w:sz w:val="24"/>
             <w:szCs w:val="24"/>
           </w:rPr>
-          <w:t>4</w:t>
+          <w:t>3</w:t>
         </w:r>
         <w:r>
           <w:rPr>

</xml_diff>

<commit_message>
added "incorporation" relationship, suggested by @WaxCylinderRevival
</commit_message>
<xml_diff>
--- a/review/County Names Database - Review Instructions.docx
+++ b/review/County Names Database - Review Instructions.docx
@@ -6,6 +6,7 @@
       <w:pPr>
         <w:spacing w:after="0" w:line="240" w:lineRule="auto"/>
         <w:jc w:val="center"/>
+        <w:outlineLvl w:val="0"/>
         <w:rPr>
           <w:rFonts w:ascii="Times New Roman" w:hAnsi="Times New Roman" w:cs="Times New Roman"/>
           <w:b/>
@@ -37,6 +38,7 @@
     <w:p>
       <w:pPr>
         <w:spacing w:after="0" w:line="240" w:lineRule="auto"/>
+        <w:outlineLvl w:val="0"/>
         <w:rPr>
           <w:rFonts w:ascii="Times New Roman" w:hAnsi="Times New Roman" w:cs="Times New Roman"/>
           <w:sz w:val="24"/>
@@ -84,7 +86,15 @@
           <w:sz w:val="24"/>
           <w:szCs w:val="24"/>
         </w:rPr>
-        <w:t>. To find all the information about this country on our website, a user would have to search under both names. To improve our website’</w:t>
+        <w:t>. To find all the information about this country on our website, a user would have to search under both names. To improve our website</w:t>
+      </w:r>
+      <w:r>
+        <w:rPr>
+          <w:rFonts w:ascii="Times New Roman" w:hAnsi="Times New Roman" w:cs="Times New Roman"/>
+          <w:sz w:val="24"/>
+          <w:szCs w:val="24"/>
+        </w:rPr>
+        <w:t>’</w:t>
       </w:r>
       <w:r>
         <w:rPr>
@@ -108,7 +118,71 @@
           <w:sz w:val="24"/>
           <w:szCs w:val="24"/>
         </w:rPr>
-        <w:t>, we need to be able to link these names together, so that a search for “Burkina Faso” will also yield the “Upper Volta” results, since there is a very good chance that the average user will be interested in both.</w:t>
+        <w:t xml:space="preserve">, we need to be able to link these names together, so that a search for </w:t>
+      </w:r>
+      <w:r>
+        <w:rPr>
+          <w:rFonts w:ascii="Times New Roman" w:hAnsi="Times New Roman" w:cs="Times New Roman"/>
+          <w:sz w:val="24"/>
+          <w:szCs w:val="24"/>
+        </w:rPr>
+        <w:t>“</w:t>
+      </w:r>
+      <w:r>
+        <w:rPr>
+          <w:rFonts w:ascii="Times New Roman" w:hAnsi="Times New Roman" w:cs="Times New Roman"/>
+          <w:sz w:val="24"/>
+          <w:szCs w:val="24"/>
+        </w:rPr>
+        <w:t>Burkina Faso</w:t>
+      </w:r>
+      <w:r>
+        <w:rPr>
+          <w:rFonts w:ascii="Times New Roman" w:hAnsi="Times New Roman" w:cs="Times New Roman"/>
+          <w:sz w:val="24"/>
+          <w:szCs w:val="24"/>
+        </w:rPr>
+        <w:t>”</w:t>
+      </w:r>
+      <w:r>
+        <w:rPr>
+          <w:rFonts w:ascii="Times New Roman" w:hAnsi="Times New Roman" w:cs="Times New Roman"/>
+          <w:sz w:val="24"/>
+          <w:szCs w:val="24"/>
+        </w:rPr>
+        <w:t xml:space="preserve"> will also yield the </w:t>
+      </w:r>
+      <w:r>
+        <w:rPr>
+          <w:rFonts w:ascii="Times New Roman" w:hAnsi="Times New Roman" w:cs="Times New Roman"/>
+          <w:sz w:val="24"/>
+          <w:szCs w:val="24"/>
+        </w:rPr>
+        <w:t>“</w:t>
+      </w:r>
+      <w:r>
+        <w:rPr>
+          <w:rFonts w:ascii="Times New Roman" w:hAnsi="Times New Roman" w:cs="Times New Roman"/>
+          <w:sz w:val="24"/>
+          <w:szCs w:val="24"/>
+        </w:rPr>
+        <w:t>Upper Volta</w:t>
+      </w:r>
+      <w:r>
+        <w:rPr>
+          <w:rFonts w:ascii="Times New Roman" w:hAnsi="Times New Roman" w:cs="Times New Roman"/>
+          <w:sz w:val="24"/>
+          <w:szCs w:val="24"/>
+        </w:rPr>
+        <w:t>”</w:t>
+      </w:r>
+      <w:r>
+        <w:rPr>
+          <w:rFonts w:ascii="Times New Roman" w:hAnsi="Times New Roman" w:cs="Times New Roman"/>
+          <w:sz w:val="24"/>
+          <w:szCs w:val="24"/>
+        </w:rPr>
+        <w:t xml:space="preserve"> results, since there is a very good chance that the average user will be interested in both.</w:t>
       </w:r>
     </w:p>
     <w:p>
@@ -168,7 +242,87 @@
           <w:sz w:val="24"/>
           <w:szCs w:val="24"/>
         </w:rPr>
-        <w:t xml:space="preserve"> from 2012 to 2015 to create a “country names database,” tracing the history of country names worldwide from 1776 to the present. (Prior to starting, we consulted with the Office of the Geographer and also searched for a similar single dataset which would solve this need; since we were unable to find one we decided to create it ourselves.) We took as our starting point INR’s list of “Independent States in the World” (</w:t>
+        <w:t xml:space="preserve"> from 2012 to 2015 to create a </w:t>
+      </w:r>
+      <w:r>
+        <w:rPr>
+          <w:rFonts w:ascii="Times New Roman" w:hAnsi="Times New Roman" w:cs="Times New Roman"/>
+          <w:sz w:val="24"/>
+          <w:szCs w:val="24"/>
+        </w:rPr>
+        <w:t>“</w:t>
+      </w:r>
+      <w:r>
+        <w:rPr>
+          <w:rFonts w:ascii="Times New Roman" w:hAnsi="Times New Roman" w:cs="Times New Roman"/>
+          <w:sz w:val="24"/>
+          <w:szCs w:val="24"/>
+        </w:rPr>
+        <w:t>country names database,</w:t>
+      </w:r>
+      <w:r>
+        <w:rPr>
+          <w:rFonts w:ascii="Times New Roman" w:hAnsi="Times New Roman" w:cs="Times New Roman"/>
+          <w:sz w:val="24"/>
+          <w:szCs w:val="24"/>
+        </w:rPr>
+        <w:t>”</w:t>
+      </w:r>
+      <w:r>
+        <w:rPr>
+          <w:rFonts w:ascii="Times New Roman" w:hAnsi="Times New Roman" w:cs="Times New Roman"/>
+          <w:sz w:val="24"/>
+          <w:szCs w:val="24"/>
+        </w:rPr>
+        <w:t xml:space="preserve"> tracing the history of country names worldwide from 1776 to the present. (Prior to starting, we consulted with the Office of the Geographer and also searched for a similar single dataset which would solve this need; since we were unable to find one we decided to create it ourselves.) We took as our starting point INR</w:t>
+      </w:r>
+      <w:r>
+        <w:rPr>
+          <w:rFonts w:ascii="Times New Roman" w:hAnsi="Times New Roman" w:cs="Times New Roman"/>
+          <w:sz w:val="24"/>
+          <w:szCs w:val="24"/>
+        </w:rPr>
+        <w:t>’</w:t>
+      </w:r>
+      <w:r>
+        <w:rPr>
+          <w:rFonts w:ascii="Times New Roman" w:hAnsi="Times New Roman" w:cs="Times New Roman"/>
+          <w:sz w:val="24"/>
+          <w:szCs w:val="24"/>
+        </w:rPr>
+        <w:t xml:space="preserve">s list of </w:t>
+      </w:r>
+      <w:r>
+        <w:rPr>
+          <w:rFonts w:ascii="Times New Roman" w:hAnsi="Times New Roman" w:cs="Times New Roman"/>
+          <w:sz w:val="24"/>
+          <w:szCs w:val="24"/>
+        </w:rPr>
+        <w:t>“</w:t>
+      </w:r>
+      <w:r>
+        <w:rPr>
+          <w:rFonts w:ascii="Times New Roman" w:hAnsi="Times New Roman" w:cs="Times New Roman"/>
+          <w:sz w:val="24"/>
+          <w:szCs w:val="24"/>
+        </w:rPr>
+        <w:t>Independent States in the World</w:t>
+      </w:r>
+      <w:r>
+        <w:rPr>
+          <w:rFonts w:ascii="Times New Roman" w:hAnsi="Times New Roman" w:cs="Times New Roman"/>
+          <w:sz w:val="24"/>
+          <w:szCs w:val="24"/>
+        </w:rPr>
+        <w:t>”</w:t>
+      </w:r>
+      <w:r>
+        <w:rPr>
+          <w:rFonts w:ascii="Times New Roman" w:hAnsi="Times New Roman" w:cs="Times New Roman"/>
+          <w:sz w:val="24"/>
+          <w:szCs w:val="24"/>
+        </w:rPr>
+        <w:t xml:space="preserve"> (</w:t>
       </w:r>
       <w:hyperlink r:id="rId7" w:history="1">
         <w:r>
@@ -195,7 +349,31 @@
           <w:sz w:val="24"/>
           <w:szCs w:val="24"/>
         </w:rPr>
-        <w:t>“Dependencies and Areas of Special Sovereignty” (</w:t>
+        <w:t>“</w:t>
+      </w:r>
+      <w:r>
+        <w:rPr>
+          <w:rFonts w:ascii="Times New Roman" w:hAnsi="Times New Roman" w:cs="Times New Roman"/>
+          <w:sz w:val="24"/>
+          <w:szCs w:val="24"/>
+        </w:rPr>
+        <w:t>Dependencies and Areas of Special Sovereignty</w:t>
+      </w:r>
+      <w:r>
+        <w:rPr>
+          <w:rFonts w:ascii="Times New Roman" w:hAnsi="Times New Roman" w:cs="Times New Roman"/>
+          <w:sz w:val="24"/>
+          <w:szCs w:val="24"/>
+        </w:rPr>
+        <w:t>”</w:t>
+      </w:r>
+      <w:r>
+        <w:rPr>
+          <w:rFonts w:ascii="Times New Roman" w:hAnsi="Times New Roman" w:cs="Times New Roman"/>
+          <w:sz w:val="24"/>
+          <w:szCs w:val="24"/>
+        </w:rPr>
+        <w:t xml:space="preserve"> (</w:t>
       </w:r>
       <w:hyperlink r:id="rId8" w:history="1">
         <w:r>
@@ -222,7 +400,71 @@
           <w:sz w:val="24"/>
           <w:szCs w:val="24"/>
         </w:rPr>
-        <w:t xml:space="preserve"> For the historical dimension, we modeled our efforts on those of the U.N., whose dataset covering the period 1985-present accounted for the changes on the map by introducing the notion of “predecessor” and “successor” countries, with each country having years of validity. </w:t>
+        <w:t xml:space="preserve"> For the historical dimension, we modeled our efforts on those of the U.N., whose dataset covering the period 1985-present accounted for the changes on the map by introducing the notion of </w:t>
+      </w:r>
+      <w:r>
+        <w:rPr>
+          <w:rFonts w:ascii="Times New Roman" w:hAnsi="Times New Roman" w:cs="Times New Roman"/>
+          <w:sz w:val="24"/>
+          <w:szCs w:val="24"/>
+        </w:rPr>
+        <w:t>“</w:t>
+      </w:r>
+      <w:r>
+        <w:rPr>
+          <w:rFonts w:ascii="Times New Roman" w:hAnsi="Times New Roman" w:cs="Times New Roman"/>
+          <w:sz w:val="24"/>
+          <w:szCs w:val="24"/>
+        </w:rPr>
+        <w:t>predecessor</w:t>
+      </w:r>
+      <w:r>
+        <w:rPr>
+          <w:rFonts w:ascii="Times New Roman" w:hAnsi="Times New Roman" w:cs="Times New Roman"/>
+          <w:sz w:val="24"/>
+          <w:szCs w:val="24"/>
+        </w:rPr>
+        <w:t>”</w:t>
+      </w:r>
+      <w:r>
+        <w:rPr>
+          <w:rFonts w:ascii="Times New Roman" w:hAnsi="Times New Roman" w:cs="Times New Roman"/>
+          <w:sz w:val="24"/>
+          <w:szCs w:val="24"/>
+        </w:rPr>
+        <w:t xml:space="preserve"> and </w:t>
+      </w:r>
+      <w:r>
+        <w:rPr>
+          <w:rFonts w:ascii="Times New Roman" w:hAnsi="Times New Roman" w:cs="Times New Roman"/>
+          <w:sz w:val="24"/>
+          <w:szCs w:val="24"/>
+        </w:rPr>
+        <w:t>“</w:t>
+      </w:r>
+      <w:r>
+        <w:rPr>
+          <w:rFonts w:ascii="Times New Roman" w:hAnsi="Times New Roman" w:cs="Times New Roman"/>
+          <w:sz w:val="24"/>
+          <w:szCs w:val="24"/>
+        </w:rPr>
+        <w:t>successor</w:t>
+      </w:r>
+      <w:r>
+        <w:rPr>
+          <w:rFonts w:ascii="Times New Roman" w:hAnsi="Times New Roman" w:cs="Times New Roman"/>
+          <w:sz w:val="24"/>
+          <w:szCs w:val="24"/>
+        </w:rPr>
+        <w:t>”</w:t>
+      </w:r>
+      <w:r>
+        <w:rPr>
+          <w:rFonts w:ascii="Times New Roman" w:hAnsi="Times New Roman" w:cs="Times New Roman"/>
+          <w:sz w:val="24"/>
+          <w:szCs w:val="24"/>
+        </w:rPr>
+        <w:t xml:space="preserve"> countries, with each country having years of validity. </w:t>
       </w:r>
       <w:r>
         <w:rPr>
@@ -282,7 +524,23 @@
           <w:sz w:val="24"/>
           <w:szCs w:val="24"/>
         </w:rPr>
-        <w:t>With the interns’ help, we now have</w:t>
+        <w:t>With the interns</w:t>
+      </w:r>
+      <w:r>
+        <w:rPr>
+          <w:rFonts w:ascii="Times New Roman" w:hAnsi="Times New Roman" w:cs="Times New Roman"/>
+          <w:sz w:val="24"/>
+          <w:szCs w:val="24"/>
+        </w:rPr>
+        <w:t>’</w:t>
+      </w:r>
+      <w:r>
+        <w:rPr>
+          <w:rFonts w:ascii="Times New Roman" w:hAnsi="Times New Roman" w:cs="Times New Roman"/>
+          <w:sz w:val="24"/>
+          <w:szCs w:val="24"/>
+        </w:rPr>
+        <w:t xml:space="preserve"> help, we now have</w:t>
       </w:r>
       <w:r>
         <w:rPr>
@@ -404,6 +662,7 @@
     <w:p>
       <w:pPr>
         <w:spacing w:after="0" w:line="240" w:lineRule="auto"/>
+        <w:outlineLvl w:val="0"/>
         <w:rPr>
           <w:rFonts w:ascii="Times New Roman" w:hAnsi="Times New Roman" w:cs="Times New Roman"/>
           <w:sz w:val="24"/>
@@ -499,7 +758,23 @@
           <w:sz w:val="24"/>
           <w:szCs w:val="24"/>
         </w:rPr>
-        <w:t xml:space="preserve"> on today’s map and their lineage of predecessor countries</w:t>
+        <w:t xml:space="preserve"> on today</w:t>
+      </w:r>
+      <w:r>
+        <w:rPr>
+          <w:rFonts w:ascii="Times New Roman" w:hAnsi="Times New Roman" w:cs="Times New Roman"/>
+          <w:sz w:val="24"/>
+          <w:szCs w:val="24"/>
+        </w:rPr>
+        <w:t>’</w:t>
+      </w:r>
+      <w:r>
+        <w:rPr>
+          <w:rFonts w:ascii="Times New Roman" w:hAnsi="Times New Roman" w:cs="Times New Roman"/>
+          <w:sz w:val="24"/>
+          <w:szCs w:val="24"/>
+        </w:rPr>
+        <w:t>s map and their lineage of predecessor countries</w:t>
       </w:r>
       <w:r>
         <w:rPr>
@@ -523,7 +798,23 @@
           <w:sz w:val="24"/>
           <w:szCs w:val="24"/>
         </w:rPr>
-        <w:t xml:space="preserve">). Your evaluation of the interns’ work will be the </w:t>
+        <w:t>). Your evaluation of the interns</w:t>
+      </w:r>
+      <w:r>
+        <w:rPr>
+          <w:rFonts w:ascii="Times New Roman" w:hAnsi="Times New Roman" w:cs="Times New Roman"/>
+          <w:sz w:val="24"/>
+          <w:szCs w:val="24"/>
+        </w:rPr>
+        <w:t>’</w:t>
+      </w:r>
+      <w:r>
+        <w:rPr>
+          <w:rFonts w:ascii="Times New Roman" w:hAnsi="Times New Roman" w:cs="Times New Roman"/>
+          <w:sz w:val="24"/>
+          <w:szCs w:val="24"/>
+        </w:rPr>
+        <w:t xml:space="preserve"> work will be the </w:t>
       </w:r>
       <w:r>
         <w:rPr>
@@ -598,6 +889,7 @@
     <w:p>
       <w:pPr>
         <w:spacing w:after="0" w:line="240" w:lineRule="auto"/>
+        <w:outlineLvl w:val="0"/>
         <w:rPr>
           <w:rFonts w:ascii="Times New Roman" w:hAnsi="Times New Roman" w:cs="Times New Roman"/>
           <w:sz w:val="24"/>
@@ -831,7 +1123,55 @@
           <w:sz w:val="24"/>
           <w:szCs w:val="24"/>
         </w:rPr>
-        <w:t xml:space="preserve"> “predecessor” and “successor</w:t>
+        <w:t xml:space="preserve"> </w:t>
+      </w:r>
+      <w:r>
+        <w:rPr>
+          <w:rFonts w:ascii="Times New Roman" w:hAnsi="Times New Roman" w:cs="Times New Roman"/>
+          <w:sz w:val="24"/>
+          <w:szCs w:val="24"/>
+        </w:rPr>
+        <w:t>“</w:t>
+      </w:r>
+      <w:r>
+        <w:rPr>
+          <w:rFonts w:ascii="Times New Roman" w:hAnsi="Times New Roman" w:cs="Times New Roman"/>
+          <w:sz w:val="24"/>
+          <w:szCs w:val="24"/>
+        </w:rPr>
+        <w:t>predecessor</w:t>
+      </w:r>
+      <w:r>
+        <w:rPr>
+          <w:rFonts w:ascii="Times New Roman" w:hAnsi="Times New Roman" w:cs="Times New Roman"/>
+          <w:sz w:val="24"/>
+          <w:szCs w:val="24"/>
+        </w:rPr>
+        <w:t>”</w:t>
+      </w:r>
+      <w:r>
+        <w:rPr>
+          <w:rFonts w:ascii="Times New Roman" w:hAnsi="Times New Roman" w:cs="Times New Roman"/>
+          <w:sz w:val="24"/>
+          <w:szCs w:val="24"/>
+        </w:rPr>
+        <w:t xml:space="preserve"> and </w:t>
+      </w:r>
+      <w:r>
+        <w:rPr>
+          <w:rFonts w:ascii="Times New Roman" w:hAnsi="Times New Roman" w:cs="Times New Roman"/>
+          <w:sz w:val="24"/>
+          <w:szCs w:val="24"/>
+        </w:rPr>
+        <w:t>“</w:t>
+      </w:r>
+      <w:r>
+        <w:rPr>
+          <w:rFonts w:ascii="Times New Roman" w:hAnsi="Times New Roman" w:cs="Times New Roman"/>
+          <w:sz w:val="24"/>
+          <w:szCs w:val="24"/>
+        </w:rPr>
+        <w:t>successor</w:t>
       </w:r>
       <w:r>
         <w:rPr>
@@ -847,7 +1187,15 @@
           <w:sz w:val="24"/>
           <w:szCs w:val="24"/>
         </w:rPr>
-        <w:t xml:space="preserve">” But we have realized that </w:t>
+        <w:t>”</w:t>
+      </w:r>
+      <w:r>
+        <w:rPr>
+          <w:rFonts w:ascii="Times New Roman" w:hAnsi="Times New Roman" w:cs="Times New Roman"/>
+          <w:sz w:val="24"/>
+          <w:szCs w:val="24"/>
+        </w:rPr>
+        <w:t xml:space="preserve"> But we have realized that </w:t>
       </w:r>
       <w:r>
         <w:rPr>
@@ -888,7 +1236,31 @@
           <w:sz w:val="24"/>
           <w:szCs w:val="24"/>
         </w:rPr>
-        <w:t xml:space="preserve">“relationship” </w:t>
+        <w:t>“</w:t>
+      </w:r>
+      <w:r>
+        <w:rPr>
+          <w:rFonts w:ascii="Times New Roman" w:hAnsi="Times New Roman" w:cs="Times New Roman"/>
+          <w:sz w:val="24"/>
+          <w:szCs w:val="24"/>
+        </w:rPr>
+        <w:t>relationship</w:t>
+      </w:r>
+      <w:r>
+        <w:rPr>
+          <w:rFonts w:ascii="Times New Roman" w:hAnsi="Times New Roman" w:cs="Times New Roman"/>
+          <w:sz w:val="24"/>
+          <w:szCs w:val="24"/>
+        </w:rPr>
+        <w:t>”</w:t>
+      </w:r>
+      <w:r>
+        <w:rPr>
+          <w:rFonts w:ascii="Times New Roman" w:hAnsi="Times New Roman" w:cs="Times New Roman"/>
+          <w:sz w:val="24"/>
+          <w:szCs w:val="24"/>
+        </w:rPr>
+        <w:t xml:space="preserve"> </w:t>
       </w:r>
       <w:r>
         <w:rPr>
@@ -1256,46 +1628,86 @@
     </w:p>
     <w:p>
       <w:pPr>
-        <w:spacing w:after="0" w:line="240" w:lineRule="auto"/>
-        <w:rPr>
-          <w:rFonts w:ascii="Times New Roman" w:hAnsi="Times New Roman" w:cs="Times New Roman"/>
-          <w:sz w:val="24"/>
-          <w:szCs w:val="24"/>
-        </w:rPr>
-      </w:pPr>
-    </w:p>
-    <w:p>
-      <w:pPr>
-        <w:spacing w:after="0" w:line="240" w:lineRule="auto"/>
-        <w:rPr>
-          <w:rFonts w:ascii="Times New Roman" w:hAnsi="Times New Roman" w:cs="Times New Roman"/>
-          <w:sz w:val="24"/>
-          <w:szCs w:val="24"/>
-        </w:rPr>
-      </w:pPr>
-      <w:r>
-        <w:rPr>
-          <w:rFonts w:ascii="Times New Roman" w:hAnsi="Times New Roman" w:cs="Times New Roman"/>
-          <w:sz w:val="24"/>
-          <w:szCs w:val="24"/>
-        </w:rPr>
-        <w:t xml:space="preserve">There can be a fine </w:t>
-      </w:r>
-      <w:r>
-        <w:rPr>
-          <w:rFonts w:ascii="Times New Roman" w:hAnsi="Times New Roman" w:cs="Times New Roman"/>
-          <w:sz w:val="24"/>
-          <w:szCs w:val="24"/>
-        </w:rPr>
-        <w:t>historiographical</w:t>
-      </w:r>
-      <w:r>
-        <w:rPr>
-          <w:rFonts w:ascii="Times New Roman" w:hAnsi="Times New Roman" w:cs="Times New Roman"/>
-          <w:sz w:val="24"/>
-          <w:szCs w:val="24"/>
-        </w:rPr>
-        <w:t xml:space="preserve"> and political line between independence and secession, and between dependence and merger. In the case of a dispute, we err on the side of the contemporary or later diplomatic recognition of an event by the U.S. Luckily, we have a notes field for capturing the finer points of these otherwise blunt characterizations. </w:t>
+        <w:pStyle w:val="ListParagraph"/>
+        <w:numPr>
+          <w:ilvl w:val="0"/>
+          <w:numId w:val="3"/>
+        </w:numPr>
+        <w:spacing w:after="0" w:line="240" w:lineRule="auto"/>
+        <w:rPr>
+          <w:rFonts w:ascii="Times New Roman" w:hAnsi="Times New Roman" w:cs="Times New Roman"/>
+          <w:sz w:val="24"/>
+          <w:szCs w:val="24"/>
+        </w:rPr>
+      </w:pPr>
+      <w:r>
+        <w:rPr>
+          <w:rFonts w:ascii="Times New Roman" w:hAnsi="Times New Roman" w:cs="Times New Roman"/>
+          <w:sz w:val="24"/>
+          <w:szCs w:val="24"/>
+        </w:rPr>
+        <w:t>Incorporation: A dependency or a formerly independent country is incorporated into an independent state (e.g., the U.S. territory of Hawai</w:t>
+      </w:r>
+      <w:r>
+        <w:rPr>
+          <w:rFonts w:ascii="Times New Roman" w:hAnsi="Times New Roman" w:cs="Times New Roman"/>
+          <w:sz w:val="24"/>
+          <w:szCs w:val="24"/>
+        </w:rPr>
+        <w:t>’</w:t>
+      </w:r>
+      <w:r>
+        <w:rPr>
+          <w:rFonts w:ascii="Times New Roman" w:hAnsi="Times New Roman" w:cs="Times New Roman"/>
+          <w:sz w:val="24"/>
+          <w:szCs w:val="24"/>
+        </w:rPr>
+        <w:t>i entered as the 50</w:t>
+      </w:r>
+      <w:r>
+        <w:rPr>
+          <w:rFonts w:ascii="Times New Roman" w:hAnsi="Times New Roman" w:cs="Times New Roman"/>
+          <w:sz w:val="24"/>
+          <w:szCs w:val="24"/>
+          <w:vertAlign w:val="superscript"/>
+        </w:rPr>
+        <w:t>th</w:t>
+      </w:r>
+      <w:r>
+        <w:rPr>
+          <w:rFonts w:ascii="Times New Roman" w:hAnsi="Times New Roman" w:cs="Times New Roman"/>
+          <w:sz w:val="24"/>
+          <w:szCs w:val="24"/>
+        </w:rPr>
+        <w:t xml:space="preserve"> state)</w:t>
+      </w:r>
+    </w:p>
+    <w:p>
+      <w:pPr>
+        <w:spacing w:after="0" w:line="240" w:lineRule="auto"/>
+        <w:rPr>
+          <w:rFonts w:ascii="Times New Roman" w:hAnsi="Times New Roman" w:cs="Times New Roman"/>
+          <w:sz w:val="24"/>
+          <w:szCs w:val="24"/>
+        </w:rPr>
+      </w:pPr>
+    </w:p>
+    <w:p>
+      <w:pPr>
+        <w:spacing w:after="0" w:line="240" w:lineRule="auto"/>
+        <w:rPr>
+          <w:rFonts w:ascii="Times New Roman" w:hAnsi="Times New Roman" w:cs="Times New Roman"/>
+          <w:sz w:val="24"/>
+          <w:szCs w:val="24"/>
+        </w:rPr>
+      </w:pPr>
+      <w:r>
+        <w:rPr>
+          <w:rFonts w:ascii="Times New Roman" w:hAnsi="Times New Roman" w:cs="Times New Roman"/>
+          <w:sz w:val="24"/>
+          <w:szCs w:val="24"/>
+        </w:rPr>
+        <w:t xml:space="preserve">There can be a fine historiographical and political line between independence and secession, and between dependence and merger. In the case of a dispute, we err on the side of the contemporary or later diplomatic recognition of an event by the U.S. Luckily, we have a notes field for capturing the finer points of these otherwise blunt characterizations. </w:t>
       </w:r>
     </w:p>
     <w:p>
@@ -1383,15 +1795,55 @@
           <w:sz w:val="24"/>
           <w:szCs w:val="24"/>
         </w:rPr>
-        <w:t>simple change of a country’s name without an accompanying change of political status (i.e., any of those actions listed above)</w:t>
-      </w:r>
-      <w:r>
-        <w:rPr>
-          <w:rFonts w:ascii="Times New Roman" w:hAnsi="Times New Roman" w:cs="Times New Roman"/>
-          <w:sz w:val="24"/>
-          <w:szCs w:val="24"/>
-        </w:rPr>
-        <w:t xml:space="preserve"> is captured as a “name variant”</w:t>
+        <w:t>simple change of a country</w:t>
+      </w:r>
+      <w:r>
+        <w:rPr>
+          <w:rFonts w:ascii="Times New Roman" w:hAnsi="Times New Roman" w:cs="Times New Roman"/>
+          <w:sz w:val="24"/>
+          <w:szCs w:val="24"/>
+        </w:rPr>
+        <w:t>’</w:t>
+      </w:r>
+      <w:r>
+        <w:rPr>
+          <w:rFonts w:ascii="Times New Roman" w:hAnsi="Times New Roman" w:cs="Times New Roman"/>
+          <w:sz w:val="24"/>
+          <w:szCs w:val="24"/>
+        </w:rPr>
+        <w:t>s name without an accompanying change of political status (i.e., any of those actions listed above)</w:t>
+      </w:r>
+      <w:r>
+        <w:rPr>
+          <w:rFonts w:ascii="Times New Roman" w:hAnsi="Times New Roman" w:cs="Times New Roman"/>
+          <w:sz w:val="24"/>
+          <w:szCs w:val="24"/>
+        </w:rPr>
+        <w:t xml:space="preserve"> is captured as a </w:t>
+      </w:r>
+      <w:r>
+        <w:rPr>
+          <w:rFonts w:ascii="Times New Roman" w:hAnsi="Times New Roman" w:cs="Times New Roman"/>
+          <w:sz w:val="24"/>
+          <w:szCs w:val="24"/>
+        </w:rPr>
+        <w:t>“</w:t>
+      </w:r>
+      <w:r>
+        <w:rPr>
+          <w:rFonts w:ascii="Times New Roman" w:hAnsi="Times New Roman" w:cs="Times New Roman"/>
+          <w:sz w:val="24"/>
+          <w:szCs w:val="24"/>
+        </w:rPr>
+        <w:t>name variant</w:t>
+      </w:r>
+      <w:r>
+        <w:rPr>
+          <w:rFonts w:ascii="Times New Roman" w:hAnsi="Times New Roman" w:cs="Times New Roman"/>
+          <w:sz w:val="24"/>
+          <w:szCs w:val="24"/>
+        </w:rPr>
+        <w:t>”</w:t>
       </w:r>
       <w:r>
         <w:rPr>
@@ -1455,15 +1907,87 @@
           <w:sz w:val="24"/>
           <w:szCs w:val="24"/>
         </w:rPr>
-        <w:t>To account for this change in our database, we would change the name of the country’s main entry fr</w:t>
-      </w:r>
-      <w:r>
-        <w:rPr>
-          <w:rFonts w:ascii="Times New Roman" w:hAnsi="Times New Roman" w:cs="Times New Roman"/>
-          <w:sz w:val="24"/>
-          <w:szCs w:val="24"/>
-        </w:rPr>
-        <w:t>om “Cape Verde” to “Cabo Verde,”</w:t>
+        <w:t>To account for this change in our database, we would change the name of the country</w:t>
+      </w:r>
+      <w:r>
+        <w:rPr>
+          <w:rFonts w:ascii="Times New Roman" w:hAnsi="Times New Roman" w:cs="Times New Roman"/>
+          <w:sz w:val="24"/>
+          <w:szCs w:val="24"/>
+        </w:rPr>
+        <w:t>’</w:t>
+      </w:r>
+      <w:r>
+        <w:rPr>
+          <w:rFonts w:ascii="Times New Roman" w:hAnsi="Times New Roman" w:cs="Times New Roman"/>
+          <w:sz w:val="24"/>
+          <w:szCs w:val="24"/>
+        </w:rPr>
+        <w:t>s main entry fr</w:t>
+      </w:r>
+      <w:r>
+        <w:rPr>
+          <w:rFonts w:ascii="Times New Roman" w:hAnsi="Times New Roman" w:cs="Times New Roman"/>
+          <w:sz w:val="24"/>
+          <w:szCs w:val="24"/>
+        </w:rPr>
+        <w:t xml:space="preserve">om </w:t>
+      </w:r>
+      <w:r>
+        <w:rPr>
+          <w:rFonts w:ascii="Times New Roman" w:hAnsi="Times New Roman" w:cs="Times New Roman"/>
+          <w:sz w:val="24"/>
+          <w:szCs w:val="24"/>
+        </w:rPr>
+        <w:t>“</w:t>
+      </w:r>
+      <w:r>
+        <w:rPr>
+          <w:rFonts w:ascii="Times New Roman" w:hAnsi="Times New Roman" w:cs="Times New Roman"/>
+          <w:sz w:val="24"/>
+          <w:szCs w:val="24"/>
+        </w:rPr>
+        <w:t>Cape Verde</w:t>
+      </w:r>
+      <w:r>
+        <w:rPr>
+          <w:rFonts w:ascii="Times New Roman" w:hAnsi="Times New Roman" w:cs="Times New Roman"/>
+          <w:sz w:val="24"/>
+          <w:szCs w:val="24"/>
+        </w:rPr>
+        <w:t>”</w:t>
+      </w:r>
+      <w:r>
+        <w:rPr>
+          <w:rFonts w:ascii="Times New Roman" w:hAnsi="Times New Roman" w:cs="Times New Roman"/>
+          <w:sz w:val="24"/>
+          <w:szCs w:val="24"/>
+        </w:rPr>
+        <w:t xml:space="preserve"> to </w:t>
+      </w:r>
+      <w:r>
+        <w:rPr>
+          <w:rFonts w:ascii="Times New Roman" w:hAnsi="Times New Roman" w:cs="Times New Roman"/>
+          <w:sz w:val="24"/>
+          <w:szCs w:val="24"/>
+        </w:rPr>
+        <w:t>“</w:t>
+      </w:r>
+      <w:r>
+        <w:rPr>
+          <w:rFonts w:ascii="Times New Roman" w:hAnsi="Times New Roman" w:cs="Times New Roman"/>
+          <w:sz w:val="24"/>
+          <w:szCs w:val="24"/>
+        </w:rPr>
+        <w:t>Cabo Verde,</w:t>
+      </w:r>
+      <w:r>
+        <w:rPr>
+          <w:rFonts w:ascii="Times New Roman" w:hAnsi="Times New Roman" w:cs="Times New Roman"/>
+          <w:sz w:val="24"/>
+          <w:szCs w:val="24"/>
+        </w:rPr>
+        <w:t>”</w:t>
       </w:r>
       <w:r>
         <w:rPr>
@@ -1479,7 +2003,39 @@
           <w:sz w:val="24"/>
           <w:szCs w:val="24"/>
         </w:rPr>
-        <w:t xml:space="preserve"> into a “name variant” field</w:t>
+        <w:t xml:space="preserve"> into a </w:t>
+      </w:r>
+      <w:r>
+        <w:rPr>
+          <w:rFonts w:ascii="Times New Roman" w:hAnsi="Times New Roman" w:cs="Times New Roman"/>
+          <w:sz w:val="24"/>
+          <w:szCs w:val="24"/>
+        </w:rPr>
+        <w:t>“</w:t>
+      </w:r>
+      <w:r>
+        <w:rPr>
+          <w:rFonts w:ascii="Times New Roman" w:hAnsi="Times New Roman" w:cs="Times New Roman"/>
+          <w:sz w:val="24"/>
+          <w:szCs w:val="24"/>
+        </w:rPr>
+        <w:t>name variant</w:t>
+      </w:r>
+      <w:r>
+        <w:rPr>
+          <w:rFonts w:ascii="Times New Roman" w:hAnsi="Times New Roman" w:cs="Times New Roman"/>
+          <w:sz w:val="24"/>
+          <w:szCs w:val="24"/>
+        </w:rPr>
+        <w:t>”</w:t>
+      </w:r>
+      <w:r>
+        <w:rPr>
+          <w:rFonts w:ascii="Times New Roman" w:hAnsi="Times New Roman" w:cs="Times New Roman"/>
+          <w:sz w:val="24"/>
+          <w:szCs w:val="24"/>
+        </w:rPr>
+        <w:t xml:space="preserve"> field</w:t>
       </w:r>
       <w:r>
         <w:rPr>
@@ -1545,6 +2101,7 @@
     <w:p>
       <w:pPr>
         <w:spacing w:after="0" w:line="240" w:lineRule="auto"/>
+        <w:outlineLvl w:val="0"/>
         <w:rPr>
           <w:rFonts w:ascii="Times New Roman" w:hAnsi="Times New Roman" w:cs="Times New Roman"/>
           <w:sz w:val="24"/>
@@ -1581,7 +2138,39 @@
           <w:sz w:val="24"/>
           <w:szCs w:val="24"/>
         </w:rPr>
-        <w:t>Go to the “Assignments” section at the end of this document. Find your name, and see what countries you have been assigned.</w:t>
+        <w:t xml:space="preserve">Go to the </w:t>
+      </w:r>
+      <w:r>
+        <w:rPr>
+          <w:rFonts w:ascii="Times New Roman" w:hAnsi="Times New Roman" w:cs="Times New Roman"/>
+          <w:sz w:val="24"/>
+          <w:szCs w:val="24"/>
+        </w:rPr>
+        <w:t>“</w:t>
+      </w:r>
+      <w:r>
+        <w:rPr>
+          <w:rFonts w:ascii="Times New Roman" w:hAnsi="Times New Roman" w:cs="Times New Roman"/>
+          <w:sz w:val="24"/>
+          <w:szCs w:val="24"/>
+        </w:rPr>
+        <w:t>Assignments</w:t>
+      </w:r>
+      <w:r>
+        <w:rPr>
+          <w:rFonts w:ascii="Times New Roman" w:hAnsi="Times New Roman" w:cs="Times New Roman"/>
+          <w:sz w:val="24"/>
+          <w:szCs w:val="24"/>
+        </w:rPr>
+        <w:t>”</w:t>
+      </w:r>
+      <w:r>
+        <w:rPr>
+          <w:rFonts w:ascii="Times New Roman" w:hAnsi="Times New Roman" w:cs="Times New Roman"/>
+          <w:sz w:val="24"/>
+          <w:szCs w:val="24"/>
+        </w:rPr>
+        <w:t xml:space="preserve"> section at the end of this document. Find your name, and see what countries you have been assigned.</w:t>
       </w:r>
     </w:p>
     <w:p>
@@ -1741,7 +2330,39 @@
           <w:sz w:val="24"/>
           <w:szCs w:val="24"/>
         </w:rPr>
-        <w:t>about the country and its ancestors—the country’s “lineage</w:t>
+        <w:t>about the country and its ancestors—the country</w:t>
+      </w:r>
+      <w:r>
+        <w:rPr>
+          <w:rFonts w:ascii="Times New Roman" w:hAnsi="Times New Roman" w:cs="Times New Roman"/>
+          <w:sz w:val="24"/>
+          <w:szCs w:val="24"/>
+        </w:rPr>
+        <w:t>’</w:t>
+      </w:r>
+      <w:r>
+        <w:rPr>
+          <w:rFonts w:ascii="Times New Roman" w:hAnsi="Times New Roman" w:cs="Times New Roman"/>
+          <w:sz w:val="24"/>
+          <w:szCs w:val="24"/>
+        </w:rPr>
+        <w:t xml:space="preserve">s </w:t>
+      </w:r>
+      <w:r>
+        <w:rPr>
+          <w:rFonts w:ascii="Times New Roman" w:hAnsi="Times New Roman" w:cs="Times New Roman"/>
+          <w:sz w:val="24"/>
+          <w:szCs w:val="24"/>
+        </w:rPr>
+        <w:t>“</w:t>
+      </w:r>
+      <w:r>
+        <w:rPr>
+          <w:rFonts w:ascii="Times New Roman" w:hAnsi="Times New Roman" w:cs="Times New Roman"/>
+          <w:sz w:val="24"/>
+          <w:szCs w:val="24"/>
+        </w:rPr>
+        <w:t>lineage</w:t>
       </w:r>
       <w:r>
         <w:rPr>
@@ -1773,7 +2394,48 @@
           <w:sz w:val="24"/>
           <w:szCs w:val="24"/>
         </w:rPr>
-        <w:t>A list of other countries that list any of these entries as predecessor or successor is included too, in case any of these should be “promoted” and added to the lineage. Beneath these lists are a set of complete records about the countries listed in the lineage.</w:t>
+        <w:t xml:space="preserve">A list of other countries that list any of these entries as predecessor or successor is included too, </w:t>
+      </w:r>
+      <w:r>
+        <w:rPr>
+          <w:rFonts w:ascii="Times New Roman" w:hAnsi="Times New Roman" w:cs="Times New Roman"/>
+          <w:sz w:val="24"/>
+          <w:szCs w:val="24"/>
+        </w:rPr>
+        <w:lastRenderedPageBreak/>
+        <w:t xml:space="preserve">in case any of these should be </w:t>
+      </w:r>
+      <w:r>
+        <w:rPr>
+          <w:rFonts w:ascii="Times New Roman" w:hAnsi="Times New Roman" w:cs="Times New Roman"/>
+          <w:sz w:val="24"/>
+          <w:szCs w:val="24"/>
+        </w:rPr>
+        <w:t>“</w:t>
+      </w:r>
+      <w:r>
+        <w:rPr>
+          <w:rFonts w:ascii="Times New Roman" w:hAnsi="Times New Roman" w:cs="Times New Roman"/>
+          <w:sz w:val="24"/>
+          <w:szCs w:val="24"/>
+        </w:rPr>
+        <w:t>promoted</w:t>
+      </w:r>
+      <w:r>
+        <w:rPr>
+          <w:rFonts w:ascii="Times New Roman" w:hAnsi="Times New Roman" w:cs="Times New Roman"/>
+          <w:sz w:val="24"/>
+          <w:szCs w:val="24"/>
+        </w:rPr>
+        <w:t>”</w:t>
+      </w:r>
+      <w:r>
+        <w:rPr>
+          <w:rFonts w:ascii="Times New Roman" w:hAnsi="Times New Roman" w:cs="Times New Roman"/>
+          <w:sz w:val="24"/>
+          <w:szCs w:val="24"/>
+        </w:rPr>
+        <w:t xml:space="preserve"> and added to the lineage. Beneath these lists are a set of complete records about the countries listed in the lineage.</w:t>
       </w:r>
     </w:p>
     <w:p>
@@ -1796,7 +2458,6 @@
           <w:sz w:val="24"/>
           <w:szCs w:val="24"/>
         </w:rPr>
-        <w:lastRenderedPageBreak/>
         <w:t>Consider these questions as you complete your assessment:</w:t>
       </w:r>
     </w:p>
@@ -1929,7 +2590,31 @@
           <w:sz w:val="24"/>
           <w:szCs w:val="24"/>
         </w:rPr>
-        <w:t xml:space="preserve">“relationship” </w:t>
+        <w:t>“</w:t>
+      </w:r>
+      <w:r>
+        <w:rPr>
+          <w:rFonts w:ascii="Times New Roman" w:hAnsi="Times New Roman" w:cs="Times New Roman"/>
+          <w:sz w:val="24"/>
+          <w:szCs w:val="24"/>
+        </w:rPr>
+        <w:t>relationship</w:t>
+      </w:r>
+      <w:r>
+        <w:rPr>
+          <w:rFonts w:ascii="Times New Roman" w:hAnsi="Times New Roman" w:cs="Times New Roman"/>
+          <w:sz w:val="24"/>
+          <w:szCs w:val="24"/>
+        </w:rPr>
+        <w:t>”</w:t>
+      </w:r>
+      <w:r>
+        <w:rPr>
+          <w:rFonts w:ascii="Times New Roman" w:hAnsi="Times New Roman" w:cs="Times New Roman"/>
+          <w:sz w:val="24"/>
+          <w:szCs w:val="24"/>
+        </w:rPr>
+        <w:t xml:space="preserve"> </w:t>
       </w:r>
       <w:r>
         <w:rPr>
@@ -2010,6 +2695,7 @@
     <w:p>
       <w:pPr>
         <w:spacing w:after="0" w:line="240" w:lineRule="auto"/>
+        <w:outlineLvl w:val="0"/>
         <w:rPr>
           <w:rFonts w:ascii="Times New Roman" w:hAnsi="Times New Roman" w:cs="Times New Roman"/>
           <w:sz w:val="24"/>
@@ -2029,6 +2715,7 @@
     <w:p>
       <w:pPr>
         <w:spacing w:after="0" w:line="240" w:lineRule="auto"/>
+        <w:outlineLvl w:val="0"/>
         <w:rPr>
           <w:rFonts w:ascii="Times New Roman" w:hAnsi="Times New Roman" w:cs="Times New Roman"/>
           <w:sz w:val="24"/>
@@ -2099,6 +2786,7 @@
     <w:p>
       <w:pPr>
         <w:spacing w:after="0" w:line="240" w:lineRule="auto"/>
+        <w:outlineLvl w:val="0"/>
         <w:rPr>
           <w:rFonts w:ascii="Times New Roman" w:hAnsi="Times New Roman" w:cs="Times New Roman"/>
           <w:sz w:val="24"/>
@@ -2170,6 +2858,7 @@
     <w:p>
       <w:pPr>
         <w:spacing w:after="0" w:line="240" w:lineRule="auto"/>
+        <w:outlineLvl w:val="0"/>
         <w:rPr>
           <w:rFonts w:ascii="Times New Roman" w:hAnsi="Times New Roman" w:cs="Times New Roman"/>
           <w:sz w:val="24"/>
@@ -2240,6 +2929,7 @@
     <w:p>
       <w:pPr>
         <w:spacing w:after="0" w:line="240" w:lineRule="auto"/>
+        <w:outlineLvl w:val="0"/>
         <w:rPr>
           <w:rFonts w:ascii="Times New Roman" w:hAnsi="Times New Roman" w:cs="Times New Roman"/>
           <w:sz w:val="24"/>
@@ -2321,7 +3011,25 @@
           <w:sz w:val="24"/>
           <w:szCs w:val="24"/>
         </w:rPr>
-        <w:t>present. The purpose is to enable the automated reference and lookup of countries past and present using historically accurate, temporally specific names. This database allows users to associate countries on today's map with earlier incarnations (e.g., Vietnam and Indochina) and track changes in names and status, among other kinds of changes.</w:t>
+        <w:t>present. The purpose is to enable the automated reference and lookup of countries past and present using historically accurate, temporally specific names. This database allows users to associate countries on today</w:t>
+      </w:r>
+      <w:r>
+        <w:rPr>
+          <w:rFonts w:ascii="Times New Roman" w:hAnsi="Times New Roman" w:cs="Times New Roman"/>
+          <w:color w:val="000000"/>
+          <w:sz w:val="24"/>
+          <w:szCs w:val="24"/>
+        </w:rPr>
+        <w:t>’</w:t>
+      </w:r>
+      <w:r>
+        <w:rPr>
+          <w:rFonts w:ascii="Times New Roman" w:hAnsi="Times New Roman" w:cs="Times New Roman"/>
+          <w:color w:val="000000"/>
+          <w:sz w:val="24"/>
+          <w:szCs w:val="24"/>
+        </w:rPr>
+        <w:t>s map with earlier incarnations (e.g., Vietnam and Indochina) and track changes in names and status, among other kinds of changes.</w:t>
       </w:r>
       <w:r>
         <w:rPr>
@@ -2340,7 +3048,196 @@
           <w:szCs w:val="24"/>
         </w:rPr>
         <w:br/>
-        <w:t xml:space="preserve">Even though we call this the "historical country names database," the project actually uses a somewhat broader term than “country” to refer to the basic unit: "territories." This concept encompasses independent states, dependencies, and areas of special sovereignty. We borrow these distinctions from the Department of State’s Bureau of Intelligence and Research (INR), which publishes tables of "Independent States in the World" and "Dependencies and Areas of Special Sovereignty." (See these respective lists at </w:t>
+        <w:t>Even though we call this the “</w:t>
+      </w:r>
+      <w:r>
+        <w:rPr>
+          <w:rFonts w:ascii="Times New Roman" w:hAnsi="Times New Roman" w:cs="Times New Roman"/>
+          <w:color w:val="000000"/>
+          <w:sz w:val="24"/>
+          <w:szCs w:val="24"/>
+        </w:rPr>
+        <w:t>historical country names database,</w:t>
+      </w:r>
+      <w:r>
+        <w:rPr>
+          <w:rFonts w:ascii="Times New Roman" w:hAnsi="Times New Roman" w:cs="Times New Roman"/>
+          <w:color w:val="000000"/>
+          <w:sz w:val="24"/>
+          <w:szCs w:val="24"/>
+        </w:rPr>
+        <w:t>”</w:t>
+      </w:r>
+      <w:r>
+        <w:rPr>
+          <w:rFonts w:ascii="Times New Roman" w:hAnsi="Times New Roman" w:cs="Times New Roman"/>
+          <w:color w:val="000000"/>
+          <w:sz w:val="24"/>
+          <w:szCs w:val="24"/>
+        </w:rPr>
+        <w:t xml:space="preserve"> the project actually uses a somewhat broader term than </w:t>
+      </w:r>
+      <w:r>
+        <w:rPr>
+          <w:rFonts w:ascii="Times New Roman" w:hAnsi="Times New Roman" w:cs="Times New Roman"/>
+          <w:color w:val="000000"/>
+          <w:sz w:val="24"/>
+          <w:szCs w:val="24"/>
+        </w:rPr>
+        <w:t>“</w:t>
+      </w:r>
+      <w:r>
+        <w:rPr>
+          <w:rFonts w:ascii="Times New Roman" w:hAnsi="Times New Roman" w:cs="Times New Roman"/>
+          <w:color w:val="000000"/>
+          <w:sz w:val="24"/>
+          <w:szCs w:val="24"/>
+        </w:rPr>
+        <w:t>country</w:t>
+      </w:r>
+      <w:r>
+        <w:rPr>
+          <w:rFonts w:ascii="Times New Roman" w:hAnsi="Times New Roman" w:cs="Times New Roman"/>
+          <w:color w:val="000000"/>
+          <w:sz w:val="24"/>
+          <w:szCs w:val="24"/>
+        </w:rPr>
+        <w:t>”</w:t>
+      </w:r>
+      <w:r>
+        <w:rPr>
+          <w:rFonts w:ascii="Times New Roman" w:hAnsi="Times New Roman" w:cs="Times New Roman"/>
+          <w:color w:val="000000"/>
+          <w:sz w:val="24"/>
+          <w:szCs w:val="24"/>
+        </w:rPr>
+        <w:t xml:space="preserve"> to refer to the basic unit: </w:t>
+      </w:r>
+      <w:r>
+        <w:rPr>
+          <w:rFonts w:ascii="Times New Roman" w:hAnsi="Times New Roman" w:cs="Times New Roman"/>
+          <w:color w:val="000000"/>
+          <w:sz w:val="24"/>
+          <w:szCs w:val="24"/>
+        </w:rPr>
+        <w:t>“</w:t>
+      </w:r>
+      <w:r>
+        <w:rPr>
+          <w:rFonts w:ascii="Times New Roman" w:hAnsi="Times New Roman" w:cs="Times New Roman"/>
+          <w:color w:val="000000"/>
+          <w:sz w:val="24"/>
+          <w:szCs w:val="24"/>
+        </w:rPr>
+        <w:t>territories.</w:t>
+      </w:r>
+      <w:r>
+        <w:rPr>
+          <w:rFonts w:ascii="Times New Roman" w:hAnsi="Times New Roman" w:cs="Times New Roman"/>
+          <w:color w:val="000000"/>
+          <w:sz w:val="24"/>
+          <w:szCs w:val="24"/>
+        </w:rPr>
+        <w:t>”</w:t>
+      </w:r>
+      <w:r>
+        <w:rPr>
+          <w:rFonts w:ascii="Times New Roman" w:hAnsi="Times New Roman" w:cs="Times New Roman"/>
+          <w:color w:val="000000"/>
+          <w:sz w:val="24"/>
+          <w:szCs w:val="24"/>
+        </w:rPr>
+        <w:t xml:space="preserve"> This concept encompasses independent states, dependencies, and areas of special sovereignty. We borrow these distinctions from the Department of State</w:t>
+      </w:r>
+      <w:r>
+        <w:rPr>
+          <w:rFonts w:ascii="Times New Roman" w:hAnsi="Times New Roman" w:cs="Times New Roman"/>
+          <w:color w:val="000000"/>
+          <w:sz w:val="24"/>
+          <w:szCs w:val="24"/>
+        </w:rPr>
+        <w:t>’</w:t>
+      </w:r>
+      <w:r>
+        <w:rPr>
+          <w:rFonts w:ascii="Times New Roman" w:hAnsi="Times New Roman" w:cs="Times New Roman"/>
+          <w:color w:val="000000"/>
+          <w:sz w:val="24"/>
+          <w:szCs w:val="24"/>
+        </w:rPr>
+        <w:t>s Bureau of Intelligence and Research (I</w:t>
+      </w:r>
+      <w:r>
+        <w:rPr>
+          <w:rFonts w:ascii="Times New Roman" w:hAnsi="Times New Roman" w:cs="Times New Roman"/>
+          <w:color w:val="000000"/>
+          <w:sz w:val="24"/>
+          <w:szCs w:val="24"/>
+        </w:rPr>
+        <w:t>NR), which publishes tables of “</w:t>
+      </w:r>
+      <w:r>
+        <w:rPr>
+          <w:rFonts w:ascii="Times New Roman" w:hAnsi="Times New Roman" w:cs="Times New Roman"/>
+          <w:color w:val="000000"/>
+          <w:sz w:val="24"/>
+          <w:szCs w:val="24"/>
+        </w:rPr>
+        <w:t>Independent States in the World</w:t>
+      </w:r>
+      <w:r>
+        <w:rPr>
+          <w:rFonts w:ascii="Times New Roman" w:hAnsi="Times New Roman" w:cs="Times New Roman"/>
+          <w:color w:val="000000"/>
+          <w:sz w:val="24"/>
+          <w:szCs w:val="24"/>
+        </w:rPr>
+        <w:t>”</w:t>
+      </w:r>
+      <w:r>
+        <w:rPr>
+          <w:rFonts w:ascii="Times New Roman" w:hAnsi="Times New Roman" w:cs="Times New Roman"/>
+          <w:color w:val="000000"/>
+          <w:sz w:val="24"/>
+          <w:szCs w:val="24"/>
+        </w:rPr>
+        <w:t xml:space="preserve"> and </w:t>
+      </w:r>
+      <w:r>
+        <w:rPr>
+          <w:rFonts w:ascii="Times New Roman" w:hAnsi="Times New Roman" w:cs="Times New Roman"/>
+          <w:color w:val="000000"/>
+          <w:sz w:val="24"/>
+          <w:szCs w:val="24"/>
+        </w:rPr>
+        <w:t>“</w:t>
+      </w:r>
+      <w:r>
+        <w:rPr>
+          <w:rFonts w:ascii="Times New Roman" w:hAnsi="Times New Roman" w:cs="Times New Roman"/>
+          <w:color w:val="000000"/>
+          <w:sz w:val="24"/>
+          <w:szCs w:val="24"/>
+        </w:rPr>
+        <w:t>Dependencies and Areas of Special Sovereignty.</w:t>
+      </w:r>
+      <w:r>
+        <w:rPr>
+          <w:rFonts w:ascii="Times New Roman" w:hAnsi="Times New Roman" w:cs="Times New Roman"/>
+          <w:color w:val="000000"/>
+          <w:sz w:val="24"/>
+          <w:szCs w:val="24"/>
+        </w:rPr>
+        <w:t>”</w:t>
+      </w:r>
+      <w:r>
+        <w:rPr>
+          <w:rFonts w:ascii="Times New Roman" w:hAnsi="Times New Roman" w:cs="Times New Roman"/>
+          <w:color w:val="000000"/>
+          <w:sz w:val="24"/>
+          <w:szCs w:val="24"/>
+        </w:rPr>
+        <w:t xml:space="preserve"> (See these respective lists at </w:t>
       </w:r>
       <w:hyperlink r:id="rId9" w:history="1">
         <w:r>
@@ -2399,16 +3296,116 @@
           <w:szCs w:val="24"/>
         </w:rPr>
         <w:br/>
-        <w:t>This database tracks INR's current lists, which capture today's map, and introduces a historical component</w:t>
-      </w:r>
-      <w:r>
-        <w:rPr>
-          <w:rFonts w:ascii="Times New Roman" w:hAnsi="Times New Roman" w:cs="Times New Roman"/>
-          <w:color w:val="000000"/>
-          <w:sz w:val="24"/>
-          <w:szCs w:val="24"/>
-        </w:rPr>
-        <w:t xml:space="preserve">, inspired by the U.N. Food and Agriculture Office’s “Geopolitical Ontology.” (See </w:t>
+        <w:t>This database tracks INR</w:t>
+      </w:r>
+      <w:r>
+        <w:rPr>
+          <w:rFonts w:ascii="Times New Roman" w:hAnsi="Times New Roman" w:cs="Times New Roman"/>
+          <w:color w:val="000000"/>
+          <w:sz w:val="24"/>
+          <w:szCs w:val="24"/>
+        </w:rPr>
+        <w:t>’</w:t>
+      </w:r>
+      <w:r>
+        <w:rPr>
+          <w:rFonts w:ascii="Times New Roman" w:hAnsi="Times New Roman" w:cs="Times New Roman"/>
+          <w:color w:val="000000"/>
+          <w:sz w:val="24"/>
+          <w:szCs w:val="24"/>
+        </w:rPr>
+        <w:t>s current lists, which capture today</w:t>
+      </w:r>
+      <w:r>
+        <w:rPr>
+          <w:rFonts w:ascii="Times New Roman" w:hAnsi="Times New Roman" w:cs="Times New Roman"/>
+          <w:color w:val="000000"/>
+          <w:sz w:val="24"/>
+          <w:szCs w:val="24"/>
+        </w:rPr>
+        <w:t>’</w:t>
+      </w:r>
+      <w:r>
+        <w:rPr>
+          <w:rFonts w:ascii="Times New Roman" w:hAnsi="Times New Roman" w:cs="Times New Roman"/>
+          <w:color w:val="000000"/>
+          <w:sz w:val="24"/>
+          <w:szCs w:val="24"/>
+        </w:rPr>
+        <w:t xml:space="preserve">s map, and introduces a historical </w:t>
+      </w:r>
+      <w:r>
+        <w:rPr>
+          <w:rFonts w:ascii="Times New Roman" w:hAnsi="Times New Roman" w:cs="Times New Roman"/>
+          <w:color w:val="000000"/>
+          <w:sz w:val="24"/>
+          <w:szCs w:val="24"/>
+        </w:rPr>
+        <w:lastRenderedPageBreak/>
+        <w:t>component</w:t>
+      </w:r>
+      <w:r>
+        <w:rPr>
+          <w:rFonts w:ascii="Times New Roman" w:hAnsi="Times New Roman" w:cs="Times New Roman"/>
+          <w:color w:val="000000"/>
+          <w:sz w:val="24"/>
+          <w:szCs w:val="24"/>
+        </w:rPr>
+        <w:t>, inspired by the U.N. Food and Agriculture Office</w:t>
+      </w:r>
+      <w:r>
+        <w:rPr>
+          <w:rFonts w:ascii="Times New Roman" w:hAnsi="Times New Roman" w:cs="Times New Roman"/>
+          <w:color w:val="000000"/>
+          <w:sz w:val="24"/>
+          <w:szCs w:val="24"/>
+        </w:rPr>
+        <w:t>’</w:t>
+      </w:r>
+      <w:r>
+        <w:rPr>
+          <w:rFonts w:ascii="Times New Roman" w:hAnsi="Times New Roman" w:cs="Times New Roman"/>
+          <w:color w:val="000000"/>
+          <w:sz w:val="24"/>
+          <w:szCs w:val="24"/>
+        </w:rPr>
+        <w:t xml:space="preserve">s </w:t>
+      </w:r>
+      <w:r>
+        <w:rPr>
+          <w:rFonts w:ascii="Times New Roman" w:hAnsi="Times New Roman" w:cs="Times New Roman"/>
+          <w:color w:val="000000"/>
+          <w:sz w:val="24"/>
+          <w:szCs w:val="24"/>
+        </w:rPr>
+        <w:t>“</w:t>
+      </w:r>
+      <w:r>
+        <w:rPr>
+          <w:rFonts w:ascii="Times New Roman" w:hAnsi="Times New Roman" w:cs="Times New Roman"/>
+          <w:color w:val="000000"/>
+          <w:sz w:val="24"/>
+          <w:szCs w:val="24"/>
+        </w:rPr>
+        <w:t>Geopolitical Ontology.</w:t>
+      </w:r>
+      <w:r>
+        <w:rPr>
+          <w:rFonts w:ascii="Times New Roman" w:hAnsi="Times New Roman" w:cs="Times New Roman"/>
+          <w:color w:val="000000"/>
+          <w:sz w:val="24"/>
+          <w:szCs w:val="24"/>
+        </w:rPr>
+        <w:t>”</w:t>
+      </w:r>
+      <w:r>
+        <w:rPr>
+          <w:rFonts w:ascii="Times New Roman" w:hAnsi="Times New Roman" w:cs="Times New Roman"/>
+          <w:color w:val="000000"/>
+          <w:sz w:val="24"/>
+          <w:szCs w:val="24"/>
+        </w:rPr>
+        <w:t xml:space="preserve"> (See </w:t>
       </w:r>
       <w:hyperlink r:id="rId11" w:history="1">
         <w:r>
@@ -2455,17 +3452,79 @@
           <w:sz w:val="24"/>
           <w:szCs w:val="24"/>
         </w:rPr>
-        <w:t xml:space="preserve">e track when each territory began and </w:t>
-      </w:r>
-      <w:r>
-        <w:rPr>
-          <w:rFonts w:ascii="Times New Roman" w:hAnsi="Times New Roman" w:cs="Times New Roman"/>
-          <w:color w:val="000000"/>
-          <w:sz w:val="24"/>
-          <w:szCs w:val="24"/>
-        </w:rPr>
-        <w:lastRenderedPageBreak/>
-        <w:t>its immediate "predecessor," or previous incarnation. For each predecessor, we track its dates of validity, and its own immediate predecessors and successors. Thus, for each "territory" in this database, we track the following items:</w:t>
+        <w:t xml:space="preserve">e track when each territory began and its immediate </w:t>
+      </w:r>
+      <w:r>
+        <w:rPr>
+          <w:rFonts w:ascii="Times New Roman" w:hAnsi="Times New Roman" w:cs="Times New Roman"/>
+          <w:color w:val="000000"/>
+          <w:sz w:val="24"/>
+          <w:szCs w:val="24"/>
+        </w:rPr>
+        <w:t>“</w:t>
+      </w:r>
+      <w:r>
+        <w:rPr>
+          <w:rFonts w:ascii="Times New Roman" w:hAnsi="Times New Roman" w:cs="Times New Roman"/>
+          <w:color w:val="000000"/>
+          <w:sz w:val="24"/>
+          <w:szCs w:val="24"/>
+        </w:rPr>
+        <w:t>predecessor,</w:t>
+      </w:r>
+      <w:r>
+        <w:rPr>
+          <w:rFonts w:ascii="Times New Roman" w:hAnsi="Times New Roman" w:cs="Times New Roman"/>
+          <w:color w:val="000000"/>
+          <w:sz w:val="24"/>
+          <w:szCs w:val="24"/>
+        </w:rPr>
+        <w:t>”</w:t>
+      </w:r>
+      <w:r>
+        <w:rPr>
+          <w:rFonts w:ascii="Times New Roman" w:hAnsi="Times New Roman" w:cs="Times New Roman"/>
+          <w:color w:val="000000"/>
+          <w:sz w:val="24"/>
+          <w:szCs w:val="24"/>
+        </w:rPr>
+        <w:t xml:space="preserve"> or previous incarnation. For each predecessor, we track its dates of validity, and its own immediate predecessors and successors. Thus, for each </w:t>
+      </w:r>
+      <w:r>
+        <w:rPr>
+          <w:rFonts w:ascii="Times New Roman" w:hAnsi="Times New Roman" w:cs="Times New Roman"/>
+          <w:color w:val="000000"/>
+          <w:sz w:val="24"/>
+          <w:szCs w:val="24"/>
+        </w:rPr>
+        <w:t>“</w:t>
+      </w:r>
+      <w:r>
+        <w:rPr>
+          <w:rFonts w:ascii="Times New Roman" w:hAnsi="Times New Roman" w:cs="Times New Roman"/>
+          <w:color w:val="000000"/>
+          <w:sz w:val="24"/>
+          <w:szCs w:val="24"/>
+        </w:rPr>
+        <w:t>territory</w:t>
+      </w:r>
+      <w:r>
+        <w:rPr>
+          <w:rFonts w:ascii="Times New Roman" w:hAnsi="Times New Roman" w:cs="Times New Roman"/>
+          <w:color w:val="000000"/>
+          <w:sz w:val="24"/>
+          <w:szCs w:val="24"/>
+        </w:rPr>
+        <w:t>”</w:t>
+      </w:r>
+      <w:r>
+        <w:rPr>
+          <w:rFonts w:ascii="Times New Roman" w:hAnsi="Times New Roman" w:cs="Times New Roman"/>
+          <w:color w:val="000000"/>
+          <w:sz w:val="24"/>
+          <w:szCs w:val="24"/>
+        </w:rPr>
+        <w:t xml:space="preserve"> in this database, we track the following items:</w:t>
       </w:r>
       <w:r>
         <w:rPr>
@@ -2503,34 +3562,349 @@
           <w:sz w:val="24"/>
           <w:szCs w:val="24"/>
         </w:rPr>
-        <w:t xml:space="preserve"> We borrow INR's distinction between a territory's "short-form name" and "long-form name." For example, in the case of Afghanistan, "Afghanistan" is the short-form name, and "Islamic Republic of Afghanistan" is the long-form name. For today's map, we follow INR</w:t>
-      </w:r>
-      <w:r>
-        <w:rPr>
-          <w:rFonts w:ascii="Times New Roman" w:hAnsi="Times New Roman" w:cs="Times New Roman"/>
-          <w:color w:val="000000"/>
-          <w:sz w:val="24"/>
-          <w:szCs w:val="24"/>
-        </w:rPr>
-        <w:t>’s lists</w:t>
-      </w:r>
-      <w:r>
-        <w:rPr>
-          <w:rFonts w:ascii="Times New Roman" w:hAnsi="Times New Roman" w:cs="Times New Roman"/>
-          <w:color w:val="000000"/>
-          <w:sz w:val="24"/>
-          <w:szCs w:val="24"/>
-        </w:rPr>
-        <w:t>. Not all territories have long-form names different from the short-form name (e.g., Canada), which we indicate by supplying "-" for the long-form name.</w:t>
-      </w:r>
-      <w:r>
-        <w:rPr>
-          <w:rFonts w:ascii="Times New Roman" w:hAnsi="Times New Roman" w:cs="Times New Roman"/>
-          <w:color w:val="000000"/>
-          <w:sz w:val="24"/>
-          <w:szCs w:val="24"/>
-        </w:rPr>
-        <w:t xml:space="preserve"> A simple name change (without any accompanying change of political status, as listed in “predecessors and successors” below, is tracked in the existing entry as a “name variant with dates of relevance.” For example, when the Czech Republic officially declared </w:t>
+        <w:t xml:space="preserve"> We borrow INR</w:t>
+      </w:r>
+      <w:r>
+        <w:rPr>
+          <w:rFonts w:ascii="Times New Roman" w:hAnsi="Times New Roman" w:cs="Times New Roman"/>
+          <w:color w:val="000000"/>
+          <w:sz w:val="24"/>
+          <w:szCs w:val="24"/>
+        </w:rPr>
+        <w:t>’</w:t>
+      </w:r>
+      <w:r>
+        <w:rPr>
+          <w:rFonts w:ascii="Times New Roman" w:hAnsi="Times New Roman" w:cs="Times New Roman"/>
+          <w:color w:val="000000"/>
+          <w:sz w:val="24"/>
+          <w:szCs w:val="24"/>
+        </w:rPr>
+        <w:t>s distinction between a territory</w:t>
+      </w:r>
+      <w:r>
+        <w:rPr>
+          <w:rFonts w:ascii="Times New Roman" w:hAnsi="Times New Roman" w:cs="Times New Roman"/>
+          <w:color w:val="000000"/>
+          <w:sz w:val="24"/>
+          <w:szCs w:val="24"/>
+        </w:rPr>
+        <w:t>’</w:t>
+      </w:r>
+      <w:r>
+        <w:rPr>
+          <w:rFonts w:ascii="Times New Roman" w:hAnsi="Times New Roman" w:cs="Times New Roman"/>
+          <w:color w:val="000000"/>
+          <w:sz w:val="24"/>
+          <w:szCs w:val="24"/>
+        </w:rPr>
+        <w:t xml:space="preserve">s </w:t>
+      </w:r>
+      <w:r>
+        <w:rPr>
+          <w:rFonts w:ascii="Times New Roman" w:hAnsi="Times New Roman" w:cs="Times New Roman"/>
+          <w:color w:val="000000"/>
+          <w:sz w:val="24"/>
+          <w:szCs w:val="24"/>
+        </w:rPr>
+        <w:t>“</w:t>
+      </w:r>
+      <w:r>
+        <w:rPr>
+          <w:rFonts w:ascii="Times New Roman" w:hAnsi="Times New Roman" w:cs="Times New Roman"/>
+          <w:color w:val="000000"/>
+          <w:sz w:val="24"/>
+          <w:szCs w:val="24"/>
+        </w:rPr>
+        <w:t>short-form name</w:t>
+      </w:r>
+      <w:r>
+        <w:rPr>
+          <w:rFonts w:ascii="Times New Roman" w:hAnsi="Times New Roman" w:cs="Times New Roman"/>
+          <w:color w:val="000000"/>
+          <w:sz w:val="24"/>
+          <w:szCs w:val="24"/>
+        </w:rPr>
+        <w:t>”</w:t>
+      </w:r>
+      <w:r>
+        <w:rPr>
+          <w:rFonts w:ascii="Times New Roman" w:hAnsi="Times New Roman" w:cs="Times New Roman"/>
+          <w:color w:val="000000"/>
+          <w:sz w:val="24"/>
+          <w:szCs w:val="24"/>
+        </w:rPr>
+        <w:t xml:space="preserve"> and </w:t>
+      </w:r>
+      <w:r>
+        <w:rPr>
+          <w:rFonts w:ascii="Times New Roman" w:hAnsi="Times New Roman" w:cs="Times New Roman"/>
+          <w:color w:val="000000"/>
+          <w:sz w:val="24"/>
+          <w:szCs w:val="24"/>
+        </w:rPr>
+        <w:t>“</w:t>
+      </w:r>
+      <w:r>
+        <w:rPr>
+          <w:rFonts w:ascii="Times New Roman" w:hAnsi="Times New Roman" w:cs="Times New Roman"/>
+          <w:color w:val="000000"/>
+          <w:sz w:val="24"/>
+          <w:szCs w:val="24"/>
+        </w:rPr>
+        <w:t>long-form name.</w:t>
+      </w:r>
+      <w:r>
+        <w:rPr>
+          <w:rFonts w:ascii="Times New Roman" w:hAnsi="Times New Roman" w:cs="Times New Roman"/>
+          <w:color w:val="000000"/>
+          <w:sz w:val="24"/>
+          <w:szCs w:val="24"/>
+        </w:rPr>
+        <w:t>”</w:t>
+      </w:r>
+      <w:r>
+        <w:rPr>
+          <w:rFonts w:ascii="Times New Roman" w:hAnsi="Times New Roman" w:cs="Times New Roman"/>
+          <w:color w:val="000000"/>
+          <w:sz w:val="24"/>
+          <w:szCs w:val="24"/>
+        </w:rPr>
+        <w:t xml:space="preserve"> For example, in the case of Afghanistan, </w:t>
+      </w:r>
+      <w:r>
+        <w:rPr>
+          <w:rFonts w:ascii="Times New Roman" w:hAnsi="Times New Roman" w:cs="Times New Roman"/>
+          <w:color w:val="000000"/>
+          <w:sz w:val="24"/>
+          <w:szCs w:val="24"/>
+        </w:rPr>
+        <w:t>“</w:t>
+      </w:r>
+      <w:r>
+        <w:rPr>
+          <w:rFonts w:ascii="Times New Roman" w:hAnsi="Times New Roman" w:cs="Times New Roman"/>
+          <w:color w:val="000000"/>
+          <w:sz w:val="24"/>
+          <w:szCs w:val="24"/>
+        </w:rPr>
+        <w:t>Afghanistan</w:t>
+      </w:r>
+      <w:r>
+        <w:rPr>
+          <w:rFonts w:ascii="Times New Roman" w:hAnsi="Times New Roman" w:cs="Times New Roman"/>
+          <w:color w:val="000000"/>
+          <w:sz w:val="24"/>
+          <w:szCs w:val="24"/>
+        </w:rPr>
+        <w:t>”</w:t>
+      </w:r>
+      <w:r>
+        <w:rPr>
+          <w:rFonts w:ascii="Times New Roman" w:hAnsi="Times New Roman" w:cs="Times New Roman"/>
+          <w:color w:val="000000"/>
+          <w:sz w:val="24"/>
+          <w:szCs w:val="24"/>
+        </w:rPr>
+        <w:t xml:space="preserve"> is the short-form name, and </w:t>
+      </w:r>
+      <w:r>
+        <w:rPr>
+          <w:rFonts w:ascii="Times New Roman" w:hAnsi="Times New Roman" w:cs="Times New Roman"/>
+          <w:color w:val="000000"/>
+          <w:sz w:val="24"/>
+          <w:szCs w:val="24"/>
+        </w:rPr>
+        <w:t>“</w:t>
+      </w:r>
+      <w:r>
+        <w:rPr>
+          <w:rFonts w:ascii="Times New Roman" w:hAnsi="Times New Roman" w:cs="Times New Roman"/>
+          <w:color w:val="000000"/>
+          <w:sz w:val="24"/>
+          <w:szCs w:val="24"/>
+        </w:rPr>
+        <w:t>Islamic Republic of Afghanistan</w:t>
+      </w:r>
+      <w:r>
+        <w:rPr>
+          <w:rFonts w:ascii="Times New Roman" w:hAnsi="Times New Roman" w:cs="Times New Roman"/>
+          <w:color w:val="000000"/>
+          <w:sz w:val="24"/>
+          <w:szCs w:val="24"/>
+        </w:rPr>
+        <w:t>”</w:t>
+      </w:r>
+      <w:r>
+        <w:rPr>
+          <w:rFonts w:ascii="Times New Roman" w:hAnsi="Times New Roman" w:cs="Times New Roman"/>
+          <w:color w:val="000000"/>
+          <w:sz w:val="24"/>
+          <w:szCs w:val="24"/>
+        </w:rPr>
+        <w:t xml:space="preserve"> is the long-form name. For today</w:t>
+      </w:r>
+      <w:r>
+        <w:rPr>
+          <w:rFonts w:ascii="Times New Roman" w:hAnsi="Times New Roman" w:cs="Times New Roman"/>
+          <w:color w:val="000000"/>
+          <w:sz w:val="24"/>
+          <w:szCs w:val="24"/>
+        </w:rPr>
+        <w:t>’</w:t>
+      </w:r>
+      <w:r>
+        <w:rPr>
+          <w:rFonts w:ascii="Times New Roman" w:hAnsi="Times New Roman" w:cs="Times New Roman"/>
+          <w:color w:val="000000"/>
+          <w:sz w:val="24"/>
+          <w:szCs w:val="24"/>
+        </w:rPr>
+        <w:t>s map, we follow INR</w:t>
+      </w:r>
+      <w:r>
+        <w:rPr>
+          <w:rFonts w:ascii="Times New Roman" w:hAnsi="Times New Roman" w:cs="Times New Roman"/>
+          <w:color w:val="000000"/>
+          <w:sz w:val="24"/>
+          <w:szCs w:val="24"/>
+        </w:rPr>
+        <w:t>’</w:t>
+      </w:r>
+      <w:r>
+        <w:rPr>
+          <w:rFonts w:ascii="Times New Roman" w:hAnsi="Times New Roman" w:cs="Times New Roman"/>
+          <w:color w:val="000000"/>
+          <w:sz w:val="24"/>
+          <w:szCs w:val="24"/>
+        </w:rPr>
+        <w:t>s lists</w:t>
+      </w:r>
+      <w:r>
+        <w:rPr>
+          <w:rFonts w:ascii="Times New Roman" w:hAnsi="Times New Roman" w:cs="Times New Roman"/>
+          <w:color w:val="000000"/>
+          <w:sz w:val="24"/>
+          <w:szCs w:val="24"/>
+        </w:rPr>
+        <w:t xml:space="preserve">. Not all territories have long-form names different from the short-form name (e.g., Canada), which we indicate by supplying </w:t>
+      </w:r>
+      <w:r>
+        <w:rPr>
+          <w:rFonts w:ascii="Times New Roman" w:hAnsi="Times New Roman" w:cs="Times New Roman"/>
+          <w:color w:val="000000"/>
+          <w:sz w:val="24"/>
+          <w:szCs w:val="24"/>
+        </w:rPr>
+        <w:t>“</w:t>
+      </w:r>
+      <w:r>
+        <w:rPr>
+          <w:rFonts w:ascii="Times New Roman" w:hAnsi="Times New Roman" w:cs="Times New Roman"/>
+          <w:color w:val="000000"/>
+          <w:sz w:val="24"/>
+          <w:szCs w:val="24"/>
+        </w:rPr>
+        <w:t>-</w:t>
+      </w:r>
+      <w:r>
+        <w:rPr>
+          <w:rFonts w:ascii="Times New Roman" w:hAnsi="Times New Roman" w:cs="Times New Roman"/>
+          <w:color w:val="000000"/>
+          <w:sz w:val="24"/>
+          <w:szCs w:val="24"/>
+        </w:rPr>
+        <w:t>”</w:t>
+      </w:r>
+      <w:r>
+        <w:rPr>
+          <w:rFonts w:ascii="Times New Roman" w:hAnsi="Times New Roman" w:cs="Times New Roman"/>
+          <w:color w:val="000000"/>
+          <w:sz w:val="24"/>
+          <w:szCs w:val="24"/>
+        </w:rPr>
+        <w:t xml:space="preserve"> for the long-form name.</w:t>
+      </w:r>
+      <w:r>
+        <w:rPr>
+          <w:rFonts w:ascii="Times New Roman" w:hAnsi="Times New Roman" w:cs="Times New Roman"/>
+          <w:color w:val="000000"/>
+          <w:sz w:val="24"/>
+          <w:szCs w:val="24"/>
+        </w:rPr>
+        <w:t xml:space="preserve"> A simple name change (without any accompanying change of political status, as listed in </w:t>
+      </w:r>
+      <w:r>
+        <w:rPr>
+          <w:rFonts w:ascii="Times New Roman" w:hAnsi="Times New Roman" w:cs="Times New Roman"/>
+          <w:color w:val="000000"/>
+          <w:sz w:val="24"/>
+          <w:szCs w:val="24"/>
+        </w:rPr>
+        <w:t>“</w:t>
+      </w:r>
+      <w:r>
+        <w:rPr>
+          <w:rFonts w:ascii="Times New Roman" w:hAnsi="Times New Roman" w:cs="Times New Roman"/>
+          <w:color w:val="000000"/>
+          <w:sz w:val="24"/>
+          <w:szCs w:val="24"/>
+        </w:rPr>
+        <w:t>predecessors and successors</w:t>
+      </w:r>
+      <w:r>
+        <w:rPr>
+          <w:rFonts w:ascii="Times New Roman" w:hAnsi="Times New Roman" w:cs="Times New Roman"/>
+          <w:color w:val="000000"/>
+          <w:sz w:val="24"/>
+          <w:szCs w:val="24"/>
+        </w:rPr>
+        <w:t>”</w:t>
+      </w:r>
+      <w:r>
+        <w:rPr>
+          <w:rFonts w:ascii="Times New Roman" w:hAnsi="Times New Roman" w:cs="Times New Roman"/>
+          <w:color w:val="000000"/>
+          <w:sz w:val="24"/>
+          <w:szCs w:val="24"/>
+        </w:rPr>
+        <w:t xml:space="preserve"> below, is tracked in the existing entry as a </w:t>
+      </w:r>
+      <w:r>
+        <w:rPr>
+          <w:rFonts w:ascii="Times New Roman" w:hAnsi="Times New Roman" w:cs="Times New Roman"/>
+          <w:color w:val="000000"/>
+          <w:sz w:val="24"/>
+          <w:szCs w:val="24"/>
+        </w:rPr>
+        <w:t>“</w:t>
+      </w:r>
+      <w:r>
+        <w:rPr>
+          <w:rFonts w:ascii="Times New Roman" w:hAnsi="Times New Roman" w:cs="Times New Roman"/>
+          <w:color w:val="000000"/>
+          <w:sz w:val="24"/>
+          <w:szCs w:val="24"/>
+        </w:rPr>
+        <w:t>name variant with dates of relevance.</w:t>
+      </w:r>
+      <w:r>
+        <w:rPr>
+          <w:rFonts w:ascii="Times New Roman" w:hAnsi="Times New Roman" w:cs="Times New Roman"/>
+          <w:color w:val="000000"/>
+          <w:sz w:val="24"/>
+          <w:szCs w:val="24"/>
+        </w:rPr>
+        <w:t>”</w:t>
+      </w:r>
+      <w:r>
+        <w:rPr>
+          <w:rFonts w:ascii="Times New Roman" w:hAnsi="Times New Roman" w:cs="Times New Roman"/>
+          <w:color w:val="000000"/>
+          <w:sz w:val="24"/>
+          <w:szCs w:val="24"/>
+        </w:rPr>
+        <w:t xml:space="preserve"> For example, when the Czech Republic officially declared </w:t>
       </w:r>
       <w:proofErr w:type="spellStart"/>
       <w:r>
@@ -2570,7 +3944,52 @@
           <w:sz w:val="24"/>
           <w:szCs w:val="24"/>
         </w:rPr>
-        <w:t>, entering “Czech Republic” in as a variant short-form name for the period 1993–2016..</w:t>
+        <w:t xml:space="preserve">, entering </w:t>
+      </w:r>
+      <w:r>
+        <w:rPr>
+          <w:rFonts w:ascii="Times New Roman" w:hAnsi="Times New Roman" w:cs="Times New Roman"/>
+          <w:color w:val="000000"/>
+          <w:sz w:val="24"/>
+          <w:szCs w:val="24"/>
+        </w:rPr>
+        <w:t>“</w:t>
+      </w:r>
+      <w:r>
+        <w:rPr>
+          <w:rFonts w:ascii="Times New Roman" w:hAnsi="Times New Roman" w:cs="Times New Roman"/>
+          <w:color w:val="000000"/>
+          <w:sz w:val="24"/>
+          <w:szCs w:val="24"/>
+        </w:rPr>
+        <w:t>Czech Republic</w:t>
+      </w:r>
+      <w:r>
+        <w:rPr>
+          <w:rFonts w:ascii="Times New Roman" w:hAnsi="Times New Roman" w:cs="Times New Roman"/>
+          <w:color w:val="000000"/>
+          <w:sz w:val="24"/>
+          <w:szCs w:val="24"/>
+        </w:rPr>
+        <w:t>”</w:t>
+      </w:r>
+      <w:r>
+        <w:rPr>
+          <w:rFonts w:ascii="Times New Roman" w:hAnsi="Times New Roman" w:cs="Times New Roman"/>
+          <w:color w:val="000000"/>
+          <w:sz w:val="24"/>
+          <w:szCs w:val="24"/>
+        </w:rPr>
+        <w:t xml:space="preserve"> in as a variant short-form</w:t>
+      </w:r>
+      <w:r>
+        <w:rPr>
+          <w:rFonts w:ascii="Times New Roman" w:hAnsi="Times New Roman" w:cs="Times New Roman"/>
+          <w:color w:val="000000"/>
+          <w:sz w:val="24"/>
+          <w:szCs w:val="24"/>
+        </w:rPr>
+        <w:t xml:space="preserve"> name for the period 1993–2016.</w:t>
       </w:r>
       <w:r>
         <w:rPr>
@@ -2626,16 +4045,250 @@
           <w:sz w:val="24"/>
           <w:szCs w:val="24"/>
         </w:rPr>
-        <w:t xml:space="preserve">e borrow INR's distinction between "independent states" and "dependencies and areas of special sovereignty." </w:t>
-      </w:r>
-      <w:r>
-        <w:rPr>
-          <w:rFonts w:ascii="Times New Roman" w:hAnsi="Times New Roman" w:cs="Times New Roman"/>
-          <w:color w:val="000000"/>
-          <w:sz w:val="24"/>
-          <w:szCs w:val="24"/>
-        </w:rPr>
-        <w:t xml:space="preserve">(In contrast, the U.N. distinguishes between “self-governing,” “non-self-governing,” “disputed,” and “other.”) </w:t>
+        <w:t>e borrow INR</w:t>
+      </w:r>
+      <w:r>
+        <w:rPr>
+          <w:rFonts w:ascii="Times New Roman" w:hAnsi="Times New Roman" w:cs="Times New Roman"/>
+          <w:color w:val="000000"/>
+          <w:sz w:val="24"/>
+          <w:szCs w:val="24"/>
+        </w:rPr>
+        <w:t>’</w:t>
+      </w:r>
+      <w:r>
+        <w:rPr>
+          <w:rFonts w:ascii="Times New Roman" w:hAnsi="Times New Roman" w:cs="Times New Roman"/>
+          <w:color w:val="000000"/>
+          <w:sz w:val="24"/>
+          <w:szCs w:val="24"/>
+        </w:rPr>
+        <w:t xml:space="preserve">s distinction between </w:t>
+      </w:r>
+      <w:r>
+        <w:rPr>
+          <w:rFonts w:ascii="Times New Roman" w:hAnsi="Times New Roman" w:cs="Times New Roman"/>
+          <w:color w:val="000000"/>
+          <w:sz w:val="24"/>
+          <w:szCs w:val="24"/>
+        </w:rPr>
+        <w:t>“</w:t>
+      </w:r>
+      <w:r>
+        <w:rPr>
+          <w:rFonts w:ascii="Times New Roman" w:hAnsi="Times New Roman" w:cs="Times New Roman"/>
+          <w:color w:val="000000"/>
+          <w:sz w:val="24"/>
+          <w:szCs w:val="24"/>
+        </w:rPr>
+        <w:t>independent states</w:t>
+      </w:r>
+      <w:r>
+        <w:rPr>
+          <w:rFonts w:ascii="Times New Roman" w:hAnsi="Times New Roman" w:cs="Times New Roman"/>
+          <w:color w:val="000000"/>
+          <w:sz w:val="24"/>
+          <w:szCs w:val="24"/>
+        </w:rPr>
+        <w:t>”</w:t>
+      </w:r>
+      <w:r>
+        <w:rPr>
+          <w:rFonts w:ascii="Times New Roman" w:hAnsi="Times New Roman" w:cs="Times New Roman"/>
+          <w:color w:val="000000"/>
+          <w:sz w:val="24"/>
+          <w:szCs w:val="24"/>
+        </w:rPr>
+        <w:t xml:space="preserve"> and </w:t>
+      </w:r>
+      <w:r>
+        <w:rPr>
+          <w:rFonts w:ascii="Times New Roman" w:hAnsi="Times New Roman" w:cs="Times New Roman"/>
+          <w:color w:val="000000"/>
+          <w:sz w:val="24"/>
+          <w:szCs w:val="24"/>
+        </w:rPr>
+        <w:t>“</w:t>
+      </w:r>
+      <w:r>
+        <w:rPr>
+          <w:rFonts w:ascii="Times New Roman" w:hAnsi="Times New Roman" w:cs="Times New Roman"/>
+          <w:color w:val="000000"/>
+          <w:sz w:val="24"/>
+          <w:szCs w:val="24"/>
+        </w:rPr>
+        <w:t>dependencies and areas of special sovereignty.</w:t>
+      </w:r>
+      <w:r>
+        <w:rPr>
+          <w:rFonts w:ascii="Times New Roman" w:hAnsi="Times New Roman" w:cs="Times New Roman"/>
+          <w:color w:val="000000"/>
+          <w:sz w:val="24"/>
+          <w:szCs w:val="24"/>
+        </w:rPr>
+        <w:t>”</w:t>
+      </w:r>
+      <w:r>
+        <w:rPr>
+          <w:rFonts w:ascii="Times New Roman" w:hAnsi="Times New Roman" w:cs="Times New Roman"/>
+          <w:color w:val="000000"/>
+          <w:sz w:val="24"/>
+          <w:szCs w:val="24"/>
+        </w:rPr>
+        <w:t xml:space="preserve"> </w:t>
+      </w:r>
+      <w:r>
+        <w:rPr>
+          <w:rFonts w:ascii="Times New Roman" w:hAnsi="Times New Roman" w:cs="Times New Roman"/>
+          <w:color w:val="000000"/>
+          <w:sz w:val="24"/>
+          <w:szCs w:val="24"/>
+        </w:rPr>
+        <w:t xml:space="preserve">(In contrast, the U.N. distinguishes between </w:t>
+      </w:r>
+      <w:r>
+        <w:rPr>
+          <w:rFonts w:ascii="Times New Roman" w:hAnsi="Times New Roman" w:cs="Times New Roman"/>
+          <w:color w:val="000000"/>
+          <w:sz w:val="24"/>
+          <w:szCs w:val="24"/>
+        </w:rPr>
+        <w:t>“</w:t>
+      </w:r>
+      <w:r>
+        <w:rPr>
+          <w:rFonts w:ascii="Times New Roman" w:hAnsi="Times New Roman" w:cs="Times New Roman"/>
+          <w:color w:val="000000"/>
+          <w:sz w:val="24"/>
+          <w:szCs w:val="24"/>
+        </w:rPr>
+        <w:t>self-governing,</w:t>
+      </w:r>
+      <w:r>
+        <w:rPr>
+          <w:rFonts w:ascii="Times New Roman" w:hAnsi="Times New Roman" w:cs="Times New Roman"/>
+          <w:color w:val="000000"/>
+          <w:sz w:val="24"/>
+          <w:szCs w:val="24"/>
+        </w:rPr>
+        <w:t>”</w:t>
+      </w:r>
+      <w:r>
+        <w:rPr>
+          <w:rFonts w:ascii="Times New Roman" w:hAnsi="Times New Roman" w:cs="Times New Roman"/>
+          <w:color w:val="000000"/>
+          <w:sz w:val="24"/>
+          <w:szCs w:val="24"/>
+        </w:rPr>
+        <w:t xml:space="preserve"> </w:t>
+      </w:r>
+      <w:r>
+        <w:rPr>
+          <w:rFonts w:ascii="Times New Roman" w:hAnsi="Times New Roman" w:cs="Times New Roman"/>
+          <w:color w:val="000000"/>
+          <w:sz w:val="24"/>
+          <w:szCs w:val="24"/>
+        </w:rPr>
+        <w:t>“</w:t>
+      </w:r>
+      <w:r>
+        <w:rPr>
+          <w:rFonts w:ascii="Times New Roman" w:hAnsi="Times New Roman" w:cs="Times New Roman"/>
+          <w:color w:val="000000"/>
+          <w:sz w:val="24"/>
+          <w:szCs w:val="24"/>
+        </w:rPr>
+        <w:t>non-self-governing,</w:t>
+      </w:r>
+      <w:r>
+        <w:rPr>
+          <w:rFonts w:ascii="Times New Roman" w:hAnsi="Times New Roman" w:cs="Times New Roman"/>
+          <w:color w:val="000000"/>
+          <w:sz w:val="24"/>
+          <w:szCs w:val="24"/>
+        </w:rPr>
+        <w:t>”</w:t>
+      </w:r>
+      <w:r>
+        <w:rPr>
+          <w:rFonts w:ascii="Times New Roman" w:hAnsi="Times New Roman" w:cs="Times New Roman"/>
+          <w:color w:val="000000"/>
+          <w:sz w:val="24"/>
+          <w:szCs w:val="24"/>
+        </w:rPr>
+        <w:t xml:space="preserve"> </w:t>
+      </w:r>
+      <w:r>
+        <w:rPr>
+          <w:rFonts w:ascii="Times New Roman" w:hAnsi="Times New Roman" w:cs="Times New Roman"/>
+          <w:color w:val="000000"/>
+          <w:sz w:val="24"/>
+          <w:szCs w:val="24"/>
+        </w:rPr>
+        <w:t>“</w:t>
+      </w:r>
+      <w:r>
+        <w:rPr>
+          <w:rFonts w:ascii="Times New Roman" w:hAnsi="Times New Roman" w:cs="Times New Roman"/>
+          <w:color w:val="000000"/>
+          <w:sz w:val="24"/>
+          <w:szCs w:val="24"/>
+        </w:rPr>
+        <w:t>disputed,</w:t>
+      </w:r>
+      <w:r>
+        <w:rPr>
+          <w:rFonts w:ascii="Times New Roman" w:hAnsi="Times New Roman" w:cs="Times New Roman"/>
+          <w:color w:val="000000"/>
+          <w:sz w:val="24"/>
+          <w:szCs w:val="24"/>
+        </w:rPr>
+        <w:t>”</w:t>
+      </w:r>
+      <w:r>
+        <w:rPr>
+          <w:rFonts w:ascii="Times New Roman" w:hAnsi="Times New Roman" w:cs="Times New Roman"/>
+          <w:color w:val="000000"/>
+          <w:sz w:val="24"/>
+          <w:szCs w:val="24"/>
+        </w:rPr>
+        <w:t xml:space="preserve"> and </w:t>
+      </w:r>
+      <w:r>
+        <w:rPr>
+          <w:rFonts w:ascii="Times New Roman" w:hAnsi="Times New Roman" w:cs="Times New Roman"/>
+          <w:color w:val="000000"/>
+          <w:sz w:val="24"/>
+          <w:szCs w:val="24"/>
+        </w:rPr>
+        <w:t>“</w:t>
+      </w:r>
+      <w:r>
+        <w:rPr>
+          <w:rFonts w:ascii="Times New Roman" w:hAnsi="Times New Roman" w:cs="Times New Roman"/>
+          <w:color w:val="000000"/>
+          <w:sz w:val="24"/>
+          <w:szCs w:val="24"/>
+        </w:rPr>
+        <w:t>other.</w:t>
+      </w:r>
+      <w:r>
+        <w:rPr>
+          <w:rFonts w:ascii="Times New Roman" w:hAnsi="Times New Roman" w:cs="Times New Roman"/>
+          <w:color w:val="000000"/>
+          <w:sz w:val="24"/>
+          <w:szCs w:val="24"/>
+        </w:rPr>
+        <w:t>”</w:t>
+      </w:r>
+      <w:r>
+        <w:rPr>
+          <w:rFonts w:ascii="Times New Roman" w:hAnsi="Times New Roman" w:cs="Times New Roman"/>
+          <w:color w:val="000000"/>
+          <w:sz w:val="24"/>
+          <w:szCs w:val="24"/>
+        </w:rPr>
+        <w:t xml:space="preserve">) </w:t>
       </w:r>
       <w:r>
         <w:rPr>
@@ -2680,7 +4333,153 @@
           <w:sz w:val="24"/>
           <w:szCs w:val="24"/>
         </w:rPr>
-        <w:t xml:space="preserve"> is rooted in the Westphalian model of state foundation. "Independent states" have an independent, sovereign government and a stable territory, well-defined borders, and population. "Dependencies" are colonies or territorial possessions of independent states. "Areas of special sovereignty" indicate areas whose sovereignty is disputed, indeterminate, or where the U.S. does not recognize claims; these disputes are summarized in the footnotes of INR's lists, and we can capture this information in the Notes field of each dependency. Whereas INR tracks the state with sovereignty over a dependency, our database does not systematically track this at present; but if we know information about sovereignty, we can use the Notes field to indicate this. When a territory's type changes, we create a new entry to reflect the change. For example, we have two records for Korea in the period 1910</w:t>
+        <w:t xml:space="preserve"> is rooted in the Westphalian model of state foundation. </w:t>
+      </w:r>
+      <w:r>
+        <w:rPr>
+          <w:rFonts w:ascii="Times New Roman" w:hAnsi="Times New Roman" w:cs="Times New Roman"/>
+          <w:color w:val="000000"/>
+          <w:sz w:val="24"/>
+          <w:szCs w:val="24"/>
+        </w:rPr>
+        <w:t>“</w:t>
+      </w:r>
+      <w:r>
+        <w:rPr>
+          <w:rFonts w:ascii="Times New Roman" w:hAnsi="Times New Roman" w:cs="Times New Roman"/>
+          <w:color w:val="000000"/>
+          <w:sz w:val="24"/>
+          <w:szCs w:val="24"/>
+        </w:rPr>
+        <w:t>Independent states</w:t>
+      </w:r>
+      <w:r>
+        <w:rPr>
+          <w:rFonts w:ascii="Times New Roman" w:hAnsi="Times New Roman" w:cs="Times New Roman"/>
+          <w:color w:val="000000"/>
+          <w:sz w:val="24"/>
+          <w:szCs w:val="24"/>
+        </w:rPr>
+        <w:t>”</w:t>
+      </w:r>
+      <w:r>
+        <w:rPr>
+          <w:rFonts w:ascii="Times New Roman" w:hAnsi="Times New Roman" w:cs="Times New Roman"/>
+          <w:color w:val="000000"/>
+          <w:sz w:val="24"/>
+          <w:szCs w:val="24"/>
+        </w:rPr>
+        <w:t xml:space="preserve"> have an independent, sovereign government and a stable territory, well-defined borders, and population. </w:t>
+      </w:r>
+      <w:bookmarkStart w:id="0" w:name="_GoBack"/>
+      <w:bookmarkEnd w:id="0"/>
+      <w:r>
+        <w:rPr>
+          <w:rFonts w:ascii="Times New Roman" w:hAnsi="Times New Roman" w:cs="Times New Roman"/>
+          <w:color w:val="000000"/>
+          <w:sz w:val="24"/>
+          <w:szCs w:val="24"/>
+        </w:rPr>
+        <w:t>“</w:t>
+      </w:r>
+      <w:r>
+        <w:rPr>
+          <w:rFonts w:ascii="Times New Roman" w:hAnsi="Times New Roman" w:cs="Times New Roman"/>
+          <w:color w:val="000000"/>
+          <w:sz w:val="24"/>
+          <w:szCs w:val="24"/>
+        </w:rPr>
+        <w:t>Dependencies</w:t>
+      </w:r>
+      <w:r>
+        <w:rPr>
+          <w:rFonts w:ascii="Times New Roman" w:hAnsi="Times New Roman" w:cs="Times New Roman"/>
+          <w:color w:val="000000"/>
+          <w:sz w:val="24"/>
+          <w:szCs w:val="24"/>
+        </w:rPr>
+        <w:t>”</w:t>
+      </w:r>
+      <w:r>
+        <w:rPr>
+          <w:rFonts w:ascii="Times New Roman" w:hAnsi="Times New Roman" w:cs="Times New Roman"/>
+          <w:color w:val="000000"/>
+          <w:sz w:val="24"/>
+          <w:szCs w:val="24"/>
+        </w:rPr>
+        <w:t xml:space="preserve"> are colonies or territorial possessions of independent states. </w:t>
+      </w:r>
+      <w:r>
+        <w:rPr>
+          <w:rFonts w:ascii="Times New Roman" w:hAnsi="Times New Roman" w:cs="Times New Roman"/>
+          <w:color w:val="000000"/>
+          <w:sz w:val="24"/>
+          <w:szCs w:val="24"/>
+        </w:rPr>
+        <w:t>“</w:t>
+      </w:r>
+      <w:r>
+        <w:rPr>
+          <w:rFonts w:ascii="Times New Roman" w:hAnsi="Times New Roman" w:cs="Times New Roman"/>
+          <w:color w:val="000000"/>
+          <w:sz w:val="24"/>
+          <w:szCs w:val="24"/>
+        </w:rPr>
+        <w:t>Areas of special sovereignty</w:t>
+      </w:r>
+      <w:r>
+        <w:rPr>
+          <w:rFonts w:ascii="Times New Roman" w:hAnsi="Times New Roman" w:cs="Times New Roman"/>
+          <w:color w:val="000000"/>
+          <w:sz w:val="24"/>
+          <w:szCs w:val="24"/>
+        </w:rPr>
+        <w:t>”</w:t>
+      </w:r>
+      <w:r>
+        <w:rPr>
+          <w:rFonts w:ascii="Times New Roman" w:hAnsi="Times New Roman" w:cs="Times New Roman"/>
+          <w:color w:val="000000"/>
+          <w:sz w:val="24"/>
+          <w:szCs w:val="24"/>
+        </w:rPr>
+        <w:t xml:space="preserve"> indicate areas whose sovereignty is disputed, indeterminate, or where the U.S. does not recognize claims; these disputes are summarized in the footnotes of INR</w:t>
+      </w:r>
+      <w:r>
+        <w:rPr>
+          <w:rFonts w:ascii="Times New Roman" w:hAnsi="Times New Roman" w:cs="Times New Roman"/>
+          <w:color w:val="000000"/>
+          <w:sz w:val="24"/>
+          <w:szCs w:val="24"/>
+        </w:rPr>
+        <w:t>’</w:t>
+      </w:r>
+      <w:r>
+        <w:rPr>
+          <w:rFonts w:ascii="Times New Roman" w:hAnsi="Times New Roman" w:cs="Times New Roman"/>
+          <w:color w:val="000000"/>
+          <w:sz w:val="24"/>
+          <w:szCs w:val="24"/>
+        </w:rPr>
+        <w:t>s lists, and we can capture this information in the Notes field of each dependency. Whereas INR tracks the state with sovereignty over a dependency, our database does not systematically track this at present; but if we know information about sovereignty, we can use the Notes field to indicate this. When a territory</w:t>
+      </w:r>
+      <w:r>
+        <w:rPr>
+          <w:rFonts w:ascii="Times New Roman" w:hAnsi="Times New Roman" w:cs="Times New Roman"/>
+          <w:color w:val="000000"/>
+          <w:sz w:val="24"/>
+          <w:szCs w:val="24"/>
+        </w:rPr>
+        <w:t>’</w:t>
+      </w:r>
+      <w:r>
+        <w:rPr>
+          <w:rFonts w:ascii="Times New Roman" w:hAnsi="Times New Roman" w:cs="Times New Roman"/>
+          <w:color w:val="000000"/>
+          <w:sz w:val="24"/>
+          <w:szCs w:val="24"/>
+        </w:rPr>
+        <w:t>s type changes, we create a new entry to reflect the change. For example, we have two records for Korea in the period 1910</w:t>
       </w:r>
       <w:r>
         <w:rPr>
@@ -2810,7 +4609,43 @@
           <w:sz w:val="24"/>
           <w:szCs w:val="24"/>
         </w:rPr>
-        <w:t xml:space="preserve"> The terms "predecessor and successor" are </w:t>
+        <w:t xml:space="preserve"> The terms </w:t>
+      </w:r>
+      <w:r>
+        <w:rPr>
+          <w:rFonts w:ascii="Times New Roman" w:hAnsi="Times New Roman" w:cs="Times New Roman"/>
+          <w:color w:val="000000"/>
+          <w:sz w:val="24"/>
+          <w:szCs w:val="24"/>
+        </w:rPr>
+        <w:t>“</w:t>
+      </w:r>
+      <w:r>
+        <w:rPr>
+          <w:rFonts w:ascii="Times New Roman" w:hAnsi="Times New Roman" w:cs="Times New Roman"/>
+          <w:color w:val="000000"/>
+          <w:sz w:val="24"/>
+          <w:szCs w:val="24"/>
+        </w:rPr>
+        <w:t>predecessor and successor</w:t>
+      </w:r>
+      <w:r>
+        <w:rPr>
+          <w:rFonts w:ascii="Times New Roman" w:hAnsi="Times New Roman" w:cs="Times New Roman"/>
+          <w:color w:val="000000"/>
+          <w:sz w:val="24"/>
+          <w:szCs w:val="24"/>
+        </w:rPr>
+        <w:t>”</w:t>
+      </w:r>
+      <w:r>
+        <w:rPr>
+          <w:rFonts w:ascii="Times New Roman" w:hAnsi="Times New Roman" w:cs="Times New Roman"/>
+          <w:color w:val="000000"/>
+          <w:sz w:val="24"/>
+          <w:szCs w:val="24"/>
+        </w:rPr>
+        <w:t xml:space="preserve"> are </w:t>
       </w:r>
       <w:r>
         <w:rPr>
@@ -2909,7 +4744,16 @@
           <w:sz w:val="24"/>
           <w:szCs w:val="24"/>
         </w:rPr>
-        <w:t>“type</w:t>
+        <w:t>“</w:t>
+      </w:r>
+      <w:r>
+        <w:rPr>
+          <w:rFonts w:ascii="Times New Roman" w:hAnsi="Times New Roman" w:cs="Times New Roman"/>
+          <w:color w:val="000000"/>
+          <w:sz w:val="24"/>
+          <w:szCs w:val="24"/>
+        </w:rPr>
+        <w:t>type</w:t>
       </w:r>
       <w:r>
         <w:rPr>
@@ -3041,6 +4885,7 @@
           <w:sz w:val="24"/>
           <w:szCs w:val="24"/>
         </w:rPr>
+        <w:lastRenderedPageBreak/>
         <w:t>Split: A country splits into two or more countries (e.g., Czechoslovakia split into the Czech Republic and the Slovak Republic)</w:t>
       </w:r>
     </w:p>
@@ -3064,7 +4909,6 @@
           <w:sz w:val="24"/>
           <w:szCs w:val="24"/>
         </w:rPr>
-        <w:lastRenderedPageBreak/>
         <w:t>Merger: Two or more countries merge to form one country (e.g., Egypt and Syria joined to become the United Arab Republic)</w:t>
       </w:r>
     </w:p>
@@ -3093,6 +4937,62 @@
     </w:p>
     <w:p>
       <w:pPr>
+        <w:pStyle w:val="ListParagraph"/>
+        <w:numPr>
+          <w:ilvl w:val="0"/>
+          <w:numId w:val="3"/>
+        </w:numPr>
+        <w:spacing w:after="0" w:line="240" w:lineRule="auto"/>
+        <w:rPr>
+          <w:rFonts w:ascii="Times New Roman" w:hAnsi="Times New Roman" w:cs="Times New Roman"/>
+          <w:sz w:val="24"/>
+          <w:szCs w:val="24"/>
+        </w:rPr>
+      </w:pPr>
+      <w:r>
+        <w:rPr>
+          <w:rFonts w:ascii="Times New Roman" w:hAnsi="Times New Roman" w:cs="Times New Roman"/>
+          <w:sz w:val="24"/>
+          <w:szCs w:val="24"/>
+        </w:rPr>
+        <w:t>Incorporation: A dependency or a formerly independent country is incorporated into an independent state (e.g., the U.S. territory of Hawai</w:t>
+      </w:r>
+      <w:r>
+        <w:rPr>
+          <w:rFonts w:ascii="Times New Roman" w:hAnsi="Times New Roman" w:cs="Times New Roman"/>
+          <w:sz w:val="24"/>
+          <w:szCs w:val="24"/>
+        </w:rPr>
+        <w:t>’</w:t>
+      </w:r>
+      <w:r>
+        <w:rPr>
+          <w:rFonts w:ascii="Times New Roman" w:hAnsi="Times New Roman" w:cs="Times New Roman"/>
+          <w:sz w:val="24"/>
+          <w:szCs w:val="24"/>
+        </w:rPr>
+        <w:t>i entered as the 50</w:t>
+      </w:r>
+      <w:r>
+        <w:rPr>
+          <w:rFonts w:ascii="Times New Roman" w:hAnsi="Times New Roman" w:cs="Times New Roman"/>
+          <w:sz w:val="24"/>
+          <w:szCs w:val="24"/>
+          <w:vertAlign w:val="superscript"/>
+        </w:rPr>
+        <w:t>th</w:t>
+      </w:r>
+      <w:r>
+        <w:rPr>
+          <w:rFonts w:ascii="Times New Roman" w:hAnsi="Times New Roman" w:cs="Times New Roman"/>
+          <w:sz w:val="24"/>
+          <w:szCs w:val="24"/>
+        </w:rPr>
+        <w:t xml:space="preserve"> state)</w:t>
+      </w:r>
+    </w:p>
+    <w:p>
+      <w:pPr>
         <w:spacing w:after="0" w:line="240" w:lineRule="auto"/>
         <w:rPr>
           <w:rFonts w:ascii="Times New Roman" w:hAnsi="Times New Roman" w:cs="Times New Roman"/>
@@ -3124,7 +5024,39 @@
           <w:sz w:val="24"/>
           <w:szCs w:val="24"/>
         </w:rPr>
-        <w:t xml:space="preserve"> (see “Point of view” below).</w:t>
+        <w:t xml:space="preserve"> (see </w:t>
+      </w:r>
+      <w:r>
+        <w:rPr>
+          <w:rFonts w:ascii="Times New Roman" w:hAnsi="Times New Roman" w:cs="Times New Roman"/>
+          <w:sz w:val="24"/>
+          <w:szCs w:val="24"/>
+        </w:rPr>
+        <w:t>“</w:t>
+      </w:r>
+      <w:r>
+        <w:rPr>
+          <w:rFonts w:ascii="Times New Roman" w:hAnsi="Times New Roman" w:cs="Times New Roman"/>
+          <w:sz w:val="24"/>
+          <w:szCs w:val="24"/>
+        </w:rPr>
+        <w:t>Point of view</w:t>
+      </w:r>
+      <w:r>
+        <w:rPr>
+          <w:rFonts w:ascii="Times New Roman" w:hAnsi="Times New Roman" w:cs="Times New Roman"/>
+          <w:sz w:val="24"/>
+          <w:szCs w:val="24"/>
+        </w:rPr>
+        <w:t>”</w:t>
+      </w:r>
+      <w:r>
+        <w:rPr>
+          <w:rFonts w:ascii="Times New Roman" w:hAnsi="Times New Roman" w:cs="Times New Roman"/>
+          <w:sz w:val="24"/>
+          <w:szCs w:val="24"/>
+        </w:rPr>
+        <w:t xml:space="preserve"> below).</w:t>
       </w:r>
       <w:r>
         <w:rPr>
@@ -3180,6 +5112,7 @@
     <w:p>
       <w:pPr>
         <w:spacing w:after="0" w:line="240" w:lineRule="auto"/>
+        <w:outlineLvl w:val="0"/>
         <w:rPr>
           <w:rFonts w:ascii="Times New Roman" w:hAnsi="Times New Roman" w:cs="Times New Roman"/>
           <w:sz w:val="24"/>
@@ -3222,8 +5155,6 @@
         </w:rPr>
         <w:t>In deciding which territories to include in the database, we used the following principles, in order of most to least important:</w:t>
       </w:r>
-      <w:bookmarkStart w:id="0" w:name="_GoBack"/>
-      <w:bookmarkEnd w:id="0"/>
     </w:p>
     <w:p>
       <w:pPr>
@@ -3271,6 +5202,14 @@
           <w:sz w:val="24"/>
           <w:szCs w:val="24"/>
         </w:rPr>
+        <w:t xml:space="preserve"> include</w:t>
+      </w:r>
+      <w:r>
+        <w:rPr>
+          <w:rFonts w:ascii="Times New Roman" w:hAnsi="Times New Roman" w:cs="Times New Roman"/>
+          <w:sz w:val="24"/>
+          <w:szCs w:val="24"/>
+        </w:rPr>
         <w:t>)</w:t>
       </w:r>
       <w:r>
@@ -3303,7 +5242,39 @@
           <w:sz w:val="24"/>
           <w:szCs w:val="24"/>
         </w:rPr>
-        <w:t>on INR’s list today; we also follow it for changes in today’s map.</w:t>
+        <w:t>on INR</w:t>
+      </w:r>
+      <w:r>
+        <w:rPr>
+          <w:rFonts w:ascii="Times New Roman" w:hAnsi="Times New Roman" w:cs="Times New Roman"/>
+          <w:sz w:val="24"/>
+          <w:szCs w:val="24"/>
+        </w:rPr>
+        <w:t>’</w:t>
+      </w:r>
+      <w:r>
+        <w:rPr>
+          <w:rFonts w:ascii="Times New Roman" w:hAnsi="Times New Roman" w:cs="Times New Roman"/>
+          <w:sz w:val="24"/>
+          <w:szCs w:val="24"/>
+        </w:rPr>
+        <w:t>s list today; we also follow it for changes in today</w:t>
+      </w:r>
+      <w:r>
+        <w:rPr>
+          <w:rFonts w:ascii="Times New Roman" w:hAnsi="Times New Roman" w:cs="Times New Roman"/>
+          <w:sz w:val="24"/>
+          <w:szCs w:val="24"/>
+        </w:rPr>
+        <w:t>’</w:t>
+      </w:r>
+      <w:r>
+        <w:rPr>
+          <w:rFonts w:ascii="Times New Roman" w:hAnsi="Times New Roman" w:cs="Times New Roman"/>
+          <w:sz w:val="24"/>
+          <w:szCs w:val="24"/>
+        </w:rPr>
+        <w:t>s map.</w:t>
       </w:r>
     </w:p>
     <w:p>
@@ -3342,6 +5313,22 @@
           <w:sz w:val="24"/>
           <w:szCs w:val="24"/>
         </w:rPr>
+        <w:t xml:space="preserve"> </w:t>
+      </w:r>
+      <w:r>
+        <w:rPr>
+          <w:rFonts w:ascii="Times New Roman" w:hAnsi="Times New Roman" w:cs="Times New Roman"/>
+          <w:sz w:val="24"/>
+          <w:szCs w:val="24"/>
+        </w:rPr>
+        <w:t>include</w:t>
+      </w:r>
+      <w:r>
+        <w:rPr>
+          <w:rFonts w:ascii="Times New Roman" w:hAnsi="Times New Roman" w:cs="Times New Roman"/>
+          <w:sz w:val="24"/>
+          <w:szCs w:val="24"/>
+        </w:rPr>
         <w:t>)</w:t>
       </w:r>
       <w:r>
@@ -3533,6 +5520,22 @@
           <w:sz w:val="24"/>
           <w:szCs w:val="24"/>
         </w:rPr>
+        <w:t xml:space="preserve"> </w:t>
+      </w:r>
+      <w:r>
+        <w:rPr>
+          <w:rFonts w:ascii="Times New Roman" w:hAnsi="Times New Roman" w:cs="Times New Roman"/>
+          <w:sz w:val="24"/>
+          <w:szCs w:val="24"/>
+        </w:rPr>
+        <w:t>include</w:t>
+      </w:r>
+      <w:r>
+        <w:rPr>
+          <w:rFonts w:ascii="Times New Roman" w:hAnsi="Times New Roman" w:cs="Times New Roman"/>
+          <w:sz w:val="24"/>
+          <w:szCs w:val="24"/>
+        </w:rPr>
         <w:t>)</w:t>
       </w:r>
       <w:r>
@@ -3660,7 +5663,31 @@
           <w:sz w:val="24"/>
           <w:szCs w:val="24"/>
         </w:rPr>
-        <w:t>(Must)</w:t>
+        <w:t>(Must</w:t>
+      </w:r>
+      <w:r>
+        <w:rPr>
+          <w:rFonts w:ascii="Times New Roman" w:hAnsi="Times New Roman" w:cs="Times New Roman"/>
+          <w:sz w:val="24"/>
+          <w:szCs w:val="24"/>
+        </w:rPr>
+        <w:t xml:space="preserve"> </w:t>
+      </w:r>
+      <w:r>
+        <w:rPr>
+          <w:rFonts w:ascii="Times New Roman" w:hAnsi="Times New Roman" w:cs="Times New Roman"/>
+          <w:sz w:val="24"/>
+          <w:szCs w:val="24"/>
+        </w:rPr>
+        <w:t>include</w:t>
+      </w:r>
+      <w:r>
+        <w:rPr>
+          <w:rFonts w:ascii="Times New Roman" w:hAnsi="Times New Roman" w:cs="Times New Roman"/>
+          <w:sz w:val="24"/>
+          <w:szCs w:val="24"/>
+        </w:rPr>
+        <w:t>)</w:t>
       </w:r>
       <w:r>
         <w:rPr>
@@ -3771,6 +5798,22 @@
           <w:sz w:val="24"/>
           <w:szCs w:val="24"/>
         </w:rPr>
+        <w:t xml:space="preserve"> </w:t>
+      </w:r>
+      <w:r>
+        <w:rPr>
+          <w:rFonts w:ascii="Times New Roman" w:hAnsi="Times New Roman" w:cs="Times New Roman"/>
+          <w:sz w:val="24"/>
+          <w:szCs w:val="24"/>
+        </w:rPr>
+        <w:t>include</w:t>
+      </w:r>
+      <w:r>
+        <w:rPr>
+          <w:rFonts w:ascii="Times New Roman" w:hAnsi="Times New Roman" w:cs="Times New Roman"/>
+          <w:sz w:val="24"/>
+          <w:szCs w:val="24"/>
+        </w:rPr>
         <w:t>)</w:t>
       </w:r>
       <w:r>
@@ -3843,6 +5886,7 @@
     <w:p>
       <w:pPr>
         <w:spacing w:after="0" w:line="240" w:lineRule="auto"/>
+        <w:outlineLvl w:val="0"/>
         <w:rPr>
           <w:rFonts w:ascii="Times New Roman" w:hAnsi="Times New Roman" w:cs="Times New Roman"/>
           <w:sz w:val="24"/>
@@ -3883,15 +5927,7 @@
           <w:sz w:val="24"/>
           <w:szCs w:val="24"/>
         </w:rPr>
-        <w:t>Most information here is non-controversial</w:t>
-      </w:r>
-      <w:r>
-        <w:rPr>
-          <w:rFonts w:ascii="Times New Roman" w:hAnsi="Times New Roman" w:cs="Times New Roman"/>
-          <w:sz w:val="24"/>
-          <w:szCs w:val="24"/>
-        </w:rPr>
-        <w:t xml:space="preserve"> and reflects scholarly consensus on major changes in the map. But no dataset covering political change over the course of over 200 years could characterize these changes without political judgements, often sensitive ones</w:t>
+        <w:t>Most information here is non-controversial and reflects scholarly consensus on major changes in the map. But no dataset covering political change over the course of over 200 years could characterize these changes without political judgements, often sensitive ones</w:t>
       </w:r>
       <w:r>
         <w:rPr>
@@ -3923,7 +5959,23 @@
           <w:sz w:val="24"/>
           <w:szCs w:val="24"/>
         </w:rPr>
-        <w:t>. Thus, the principles of inclusion and point of view err on the side of a U.S.-centric view of international history during the period covered. We invite others to create their own databases using a similar organization (or propose improvements in ours) based on their own scholarly or national perspective. These databases could be released as linked open data and used for even richer analysis.</w:t>
+        <w:t xml:space="preserve">. Thus, the principles of inclusion and point of view err on the side of a U.S.-centric view of international history during the period covered. We invite others to create their own databases using a similar organization (or propose improvements in ours) based on their own scholarly or national perspective. These databases could be released as linked open data and </w:t>
+      </w:r>
+      <w:r>
+        <w:rPr>
+          <w:rFonts w:ascii="Times New Roman" w:hAnsi="Times New Roman" w:cs="Times New Roman"/>
+          <w:sz w:val="24"/>
+          <w:szCs w:val="24"/>
+        </w:rPr>
+        <w:t>compared or combined</w:t>
+      </w:r>
+      <w:r>
+        <w:rPr>
+          <w:rFonts w:ascii="Times New Roman" w:hAnsi="Times New Roman" w:cs="Times New Roman"/>
+          <w:sz w:val="24"/>
+          <w:szCs w:val="24"/>
+        </w:rPr>
+        <w:t xml:space="preserve"> for even richer analysis.</w:t>
       </w:r>
     </w:p>
     <w:sectPr>
@@ -3932,6 +5984,7 @@
       <w:pgMar w:top="1440" w:right="1440" w:bottom="1440" w:left="1440" w:header="720" w:footer="720" w:gutter="0"/>
       <w:cols w:space="720"/>
       <w:docGrid w:linePitch="360"/>
+      <w:printerSettings r:id="rId13"/>
     </w:sectPr>
   </w:body>
 </w:document>
@@ -4022,7 +6075,7 @@
             <w:sz w:val="24"/>
             <w:szCs w:val="24"/>
           </w:rPr>
-          <w:t>3</w:t>
+          <w:t>4</w:t>
         </w:r>
         <w:r>
           <w:rPr>
@@ -4985,6 +7038,36 @@
     <w:uiPriority w:val="99"/>
     <w:rsid w:val="004D6328"/>
   </w:style>
+  <w:style w:type="paragraph" w:styleId="DocumentMap">
+    <w:name w:val="Document Map"/>
+    <w:basedOn w:val="Normal"/>
+    <w:link w:val="DocumentMapChar"/>
+    <w:uiPriority w:val="99"/>
+    <w:semiHidden/>
+    <w:unhideWhenUsed/>
+    <w:rsid w:val="002332C0"/>
+    <w:pPr>
+      <w:spacing w:after="0" w:line="240" w:lineRule="auto"/>
+    </w:pPr>
+    <w:rPr>
+      <w:rFonts w:ascii="Times New Roman" w:hAnsi="Times New Roman" w:cs="Times New Roman"/>
+      <w:sz w:val="24"/>
+      <w:szCs w:val="24"/>
+    </w:rPr>
+  </w:style>
+  <w:style w:type="character" w:customStyle="1" w:styleId="DocumentMapChar">
+    <w:name w:val="Document Map Char"/>
+    <w:basedOn w:val="DefaultParagraphFont"/>
+    <w:link w:val="DocumentMap"/>
+    <w:uiPriority w:val="99"/>
+    <w:semiHidden/>
+    <w:rsid w:val="002332C0"/>
+    <w:rPr>
+      <w:rFonts w:ascii="Times New Roman" w:hAnsi="Times New Roman" w:cs="Times New Roman"/>
+      <w:sz w:val="24"/>
+      <w:szCs w:val="24"/>
+    </w:rPr>
+  </w:style>
 </w:styles>
 </file>
 

</xml_diff>

<commit_message>
Refined relationship classifiers - now 4 instead of 6
- added definitions and pick list to forms
</commit_message>
<xml_diff>
--- a/review/County Names Database - Review Instructions.docx
+++ b/review/County Names Database - Review Instructions.docx
@@ -23,6 +23,8 @@
         </w:rPr>
         <w:t>County Names Database review instructions</w:t>
       </w:r>
+      <w:bookmarkStart w:id="0" w:name="_GoBack"/>
+      <w:bookmarkEnd w:id="0"/>
     </w:p>
     <w:p>
       <w:pPr>
@@ -571,27 +573,7 @@
             <w:sz w:val="24"/>
             <w:szCs w:val="24"/>
           </w:rPr>
-          <w:t>/</w:t>
-        </w:r>
-        <w:proofErr w:type="spellStart"/>
-        <w:r>
-          <w:rPr>
-            <w:rStyle w:val="Hyperlink"/>
-            <w:rFonts w:ascii="Times New Roman" w:hAnsi="Times New Roman" w:cs="Times New Roman"/>
-            <w:sz w:val="24"/>
-            <w:szCs w:val="24"/>
-          </w:rPr>
-          <w:t>en</w:t>
-        </w:r>
-        <w:proofErr w:type="spellEnd"/>
-        <w:r>
-          <w:rPr>
-            <w:rStyle w:val="Hyperlink"/>
-            <w:rFonts w:ascii="Times New Roman" w:hAnsi="Times New Roman" w:cs="Times New Roman"/>
-            <w:sz w:val="24"/>
-            <w:szCs w:val="24"/>
-          </w:rPr>
-          <w:t>/</w:t>
+          <w:t>/en/</w:t>
         </w:r>
       </w:hyperlink>
       <w:r>
@@ -601,25 +583,7 @@
           <w:sz w:val="24"/>
           <w:szCs w:val="24"/>
         </w:rPr>
-        <w:t>)</w:t>
-      </w:r>
-      <w:r>
-        <w:rPr>
-          <w:rFonts w:ascii="Times New Roman" w:hAnsi="Times New Roman" w:cs="Times New Roman"/>
-          <w:color w:val="000000"/>
-          <w:sz w:val="24"/>
-          <w:szCs w:val="24"/>
-        </w:rPr>
-        <w:t>. This project</w:t>
-      </w:r>
-      <w:r>
-        <w:rPr>
-          <w:rFonts w:ascii="Times New Roman" w:hAnsi="Times New Roman" w:cs="Times New Roman"/>
-          <w:color w:val="000000"/>
-          <w:sz w:val="24"/>
-          <w:szCs w:val="24"/>
-        </w:rPr>
-        <w:t xml:space="preserve"> </w:t>
+        <w:t xml:space="preserve">). This project </w:t>
       </w:r>
       <w:r>
         <w:rPr>
@@ -1838,15 +1802,23 @@
           <w:sz w:val="24"/>
           <w:szCs w:val="24"/>
         </w:rPr>
-        <w:t>Independence</w:t>
-      </w:r>
-      <w:r>
-        <w:rPr>
-          <w:rFonts w:ascii="Times New Roman" w:hAnsi="Times New Roman" w:cs="Times New Roman"/>
-          <w:sz w:val="24"/>
-          <w:szCs w:val="24"/>
-        </w:rPr>
-        <w:t>:</w:t>
+        <w:t>Split</w:t>
+      </w:r>
+      <w:r>
+        <w:rPr>
+          <w:rFonts w:ascii="Times New Roman" w:hAnsi="Times New Roman" w:cs="Times New Roman"/>
+          <w:sz w:val="24"/>
+          <w:szCs w:val="24"/>
+        </w:rPr>
+        <w:t xml:space="preserve">: </w:t>
+      </w:r>
+      <w:r>
+        <w:rPr>
+          <w:rFonts w:ascii="Times New Roman" w:hAnsi="Times New Roman" w:cs="Times New Roman"/>
+          <w:sz w:val="24"/>
+          <w:szCs w:val="24"/>
+        </w:rPr>
+        <w:t>A territory splits into two or more territories (e.g., Czechoslovakia split into the Czech Republic and the Slovak Republic</w:t>
       </w:r>
       <w:r>
         <w:rPr>
@@ -1862,55 +1834,15 @@
           <w:sz w:val="24"/>
           <w:szCs w:val="24"/>
         </w:rPr>
-        <w:t xml:space="preserve">A </w:t>
-      </w:r>
-      <w:r>
-        <w:rPr>
-          <w:rFonts w:ascii="Times New Roman" w:hAnsi="Times New Roman" w:cs="Times New Roman"/>
-          <w:sz w:val="24"/>
-          <w:szCs w:val="24"/>
-        </w:rPr>
-        <w:t>dependency</w:t>
-      </w:r>
-      <w:r>
-        <w:rPr>
-          <w:rFonts w:ascii="Times New Roman" w:hAnsi="Times New Roman" w:cs="Times New Roman"/>
-          <w:sz w:val="24"/>
-          <w:szCs w:val="24"/>
-        </w:rPr>
-        <w:t xml:space="preserve"> declares independence </w:t>
-      </w:r>
-      <w:r>
-        <w:rPr>
-          <w:rFonts w:ascii="Times New Roman" w:hAnsi="Times New Roman" w:cs="Times New Roman"/>
-          <w:sz w:val="24"/>
-          <w:szCs w:val="24"/>
-        </w:rPr>
-        <w:t xml:space="preserve">(i.e., </w:t>
-      </w:r>
-      <w:r>
-        <w:rPr>
-          <w:rFonts w:ascii="Times New Roman" w:hAnsi="Times New Roman" w:cs="Times New Roman"/>
-          <w:sz w:val="24"/>
-          <w:szCs w:val="24"/>
-        </w:rPr>
-        <w:t xml:space="preserve">from a colonial power; </w:t>
-      </w:r>
-      <w:r>
-        <w:rPr>
-          <w:rFonts w:ascii="Times New Roman" w:hAnsi="Times New Roman" w:cs="Times New Roman"/>
-          <w:sz w:val="24"/>
-          <w:szCs w:val="24"/>
-        </w:rPr>
-        <w:t>e.g.,</w:t>
-      </w:r>
-      <w:r>
-        <w:rPr>
-          <w:rFonts w:ascii="Times New Roman" w:hAnsi="Times New Roman" w:cs="Times New Roman"/>
-          <w:sz w:val="24"/>
-          <w:szCs w:val="24"/>
-        </w:rPr>
-        <w:t xml:space="preserve"> Ghana)</w:t>
+        <w:t>in 1993</w:t>
+      </w:r>
+      <w:r>
+        <w:rPr>
+          <w:rFonts w:ascii="Times New Roman" w:hAnsi="Times New Roman" w:cs="Times New Roman"/>
+          <w:sz w:val="24"/>
+          <w:szCs w:val="24"/>
+        </w:rPr>
+        <w:t>)</w:t>
       </w:r>
     </w:p>
     <w:p>
@@ -1933,23 +1865,15 @@
           <w:sz w:val="24"/>
           <w:szCs w:val="24"/>
         </w:rPr>
-        <w:t>Secession: A c</w:t>
-      </w:r>
-      <w:r>
-        <w:rPr>
-          <w:rFonts w:ascii="Times New Roman" w:hAnsi="Times New Roman" w:cs="Times New Roman"/>
-          <w:sz w:val="24"/>
-          <w:szCs w:val="24"/>
-        </w:rPr>
-        <w:t>ount</w:t>
-      </w:r>
-      <w:r>
-        <w:rPr>
-          <w:rFonts w:ascii="Times New Roman" w:hAnsi="Times New Roman" w:cs="Times New Roman"/>
-          <w:sz w:val="24"/>
-          <w:szCs w:val="24"/>
-        </w:rPr>
-        <w:t>ry secedes from another country</w:t>
+        <w:t>Merger</w:t>
+      </w:r>
+      <w:r>
+        <w:rPr>
+          <w:rFonts w:ascii="Times New Roman" w:hAnsi="Times New Roman" w:cs="Times New Roman"/>
+          <w:sz w:val="24"/>
+          <w:szCs w:val="24"/>
+        </w:rPr>
+        <w:t>:</w:t>
       </w:r>
       <w:r>
         <w:rPr>
@@ -1965,15 +1889,23 @@
           <w:sz w:val="24"/>
           <w:szCs w:val="24"/>
         </w:rPr>
-        <w:t xml:space="preserve">(e.g., </w:t>
-      </w:r>
-      <w:r>
-        <w:rPr>
-          <w:rFonts w:ascii="Times New Roman" w:hAnsi="Times New Roman" w:cs="Times New Roman"/>
-          <w:sz w:val="24"/>
-          <w:szCs w:val="24"/>
-        </w:rPr>
-        <w:t>South Sudan)</w:t>
+        <w:t>Two or more territories merge to form one territory (e.g., Egypt and Syria joined to become the United Arab Republic</w:t>
+      </w:r>
+      <w:r>
+        <w:rPr>
+          <w:rFonts w:ascii="Times New Roman" w:hAnsi="Times New Roman" w:cs="Times New Roman"/>
+          <w:sz w:val="24"/>
+          <w:szCs w:val="24"/>
+        </w:rPr>
+        <w:t xml:space="preserve"> in 1958</w:t>
+      </w:r>
+      <w:r>
+        <w:rPr>
+          <w:rFonts w:ascii="Times New Roman" w:hAnsi="Times New Roman" w:cs="Times New Roman"/>
+          <w:sz w:val="24"/>
+          <w:szCs w:val="24"/>
+        </w:rPr>
+        <w:t>)</w:t>
       </w:r>
     </w:p>
     <w:p>
@@ -1996,87 +1928,7 @@
           <w:sz w:val="24"/>
           <w:szCs w:val="24"/>
         </w:rPr>
-        <w:t>Split</w:t>
-      </w:r>
-      <w:r>
-        <w:rPr>
-          <w:rFonts w:ascii="Times New Roman" w:hAnsi="Times New Roman" w:cs="Times New Roman"/>
-          <w:sz w:val="24"/>
-          <w:szCs w:val="24"/>
-        </w:rPr>
-        <w:t>: A c</w:t>
-      </w:r>
-      <w:r>
-        <w:rPr>
-          <w:rFonts w:ascii="Times New Roman" w:hAnsi="Times New Roman" w:cs="Times New Roman"/>
-          <w:sz w:val="24"/>
-          <w:szCs w:val="24"/>
-        </w:rPr>
-        <w:t>ountry sp</w:t>
-      </w:r>
-      <w:r>
-        <w:rPr>
-          <w:rFonts w:ascii="Times New Roman" w:hAnsi="Times New Roman" w:cs="Times New Roman"/>
-          <w:sz w:val="24"/>
-          <w:szCs w:val="24"/>
-        </w:rPr>
-        <w:t>lits into two or more countries (e.g.,</w:t>
-      </w:r>
-      <w:r>
-        <w:rPr>
-          <w:rFonts w:ascii="Times New Roman" w:hAnsi="Times New Roman" w:cs="Times New Roman"/>
-          <w:sz w:val="24"/>
-          <w:szCs w:val="24"/>
-        </w:rPr>
-        <w:t xml:space="preserve"> Czechoslovakia </w:t>
-      </w:r>
-      <w:r>
-        <w:rPr>
-          <w:rFonts w:ascii="Times New Roman" w:hAnsi="Times New Roman" w:cs="Times New Roman"/>
-          <w:sz w:val="24"/>
-          <w:szCs w:val="24"/>
-        </w:rPr>
-        <w:t>split into</w:t>
-      </w:r>
-      <w:r>
-        <w:rPr>
-          <w:rFonts w:ascii="Times New Roman" w:hAnsi="Times New Roman" w:cs="Times New Roman"/>
-          <w:sz w:val="24"/>
-          <w:szCs w:val="24"/>
-        </w:rPr>
-        <w:t xml:space="preserve"> </w:t>
-      </w:r>
-      <w:r>
-        <w:rPr>
-          <w:rFonts w:ascii="Times New Roman" w:hAnsi="Times New Roman" w:cs="Times New Roman"/>
-          <w:sz w:val="24"/>
-          <w:szCs w:val="24"/>
-        </w:rPr>
-        <w:t xml:space="preserve">the </w:t>
-      </w:r>
-      <w:r>
-        <w:rPr>
-          <w:rFonts w:ascii="Times New Roman" w:hAnsi="Times New Roman" w:cs="Times New Roman"/>
-          <w:sz w:val="24"/>
-          <w:szCs w:val="24"/>
-        </w:rPr>
-        <w:t xml:space="preserve">Czech Republic and </w:t>
-      </w:r>
-      <w:r>
-        <w:rPr>
-          <w:rFonts w:ascii="Times New Roman" w:hAnsi="Times New Roman" w:cs="Times New Roman"/>
-          <w:sz w:val="24"/>
-          <w:szCs w:val="24"/>
-        </w:rPr>
-        <w:t xml:space="preserve">the </w:t>
-      </w:r>
-      <w:r>
-        <w:rPr>
-          <w:rFonts w:ascii="Times New Roman" w:hAnsi="Times New Roman" w:cs="Times New Roman"/>
-          <w:sz w:val="24"/>
-          <w:szCs w:val="24"/>
-        </w:rPr>
-        <w:t>Slovak Republic)</w:t>
+        <w:t>Incorporation: A territory is incorporated into an independent state (e.g., the U.S. territory of Hawai’i entered as the 50th state)</w:t>
       </w:r>
     </w:p>
     <w:p>
@@ -2099,134 +1951,71 @@
           <w:sz w:val="24"/>
           <w:szCs w:val="24"/>
         </w:rPr>
-        <w:t>Merger</w:t>
-      </w:r>
-      <w:r>
-        <w:rPr>
-          <w:rFonts w:ascii="Times New Roman" w:hAnsi="Times New Roman" w:cs="Times New Roman"/>
-          <w:sz w:val="24"/>
-          <w:szCs w:val="24"/>
-        </w:rPr>
-        <w:t>:</w:t>
-      </w:r>
-      <w:r>
-        <w:rPr>
-          <w:rFonts w:ascii="Times New Roman" w:hAnsi="Times New Roman" w:cs="Times New Roman"/>
-          <w:sz w:val="24"/>
-          <w:szCs w:val="24"/>
-        </w:rPr>
-        <w:t xml:space="preserve"> Two or more count</w:t>
-      </w:r>
-      <w:r>
-        <w:rPr>
-          <w:rFonts w:ascii="Times New Roman" w:hAnsi="Times New Roman" w:cs="Times New Roman"/>
-          <w:sz w:val="24"/>
-          <w:szCs w:val="24"/>
-        </w:rPr>
-        <w:t xml:space="preserve">ries merge to form one country (e.g., </w:t>
-      </w:r>
-      <w:r>
-        <w:rPr>
-          <w:rFonts w:ascii="Times New Roman" w:hAnsi="Times New Roman" w:cs="Times New Roman"/>
-          <w:sz w:val="24"/>
-          <w:szCs w:val="24"/>
-        </w:rPr>
-        <w:t>Egypt and Syria join</w:t>
-      </w:r>
-      <w:r>
-        <w:rPr>
-          <w:rFonts w:ascii="Times New Roman" w:hAnsi="Times New Roman" w:cs="Times New Roman"/>
-          <w:sz w:val="24"/>
-          <w:szCs w:val="24"/>
-        </w:rPr>
-        <w:t>ed</w:t>
-      </w:r>
-      <w:r>
-        <w:rPr>
-          <w:rFonts w:ascii="Times New Roman" w:hAnsi="Times New Roman" w:cs="Times New Roman"/>
-          <w:sz w:val="24"/>
-          <w:szCs w:val="24"/>
-        </w:rPr>
-        <w:t xml:space="preserve"> to become the United Arab Republic)</w:t>
-      </w:r>
-    </w:p>
-    <w:p>
-      <w:pPr>
-        <w:pStyle w:val="ListParagraph"/>
-        <w:numPr>
-          <w:ilvl w:val="0"/>
-          <w:numId w:val="5"/>
-        </w:numPr>
-        <w:spacing w:after="0" w:line="240" w:lineRule="auto"/>
-        <w:rPr>
-          <w:rFonts w:ascii="Times New Roman" w:hAnsi="Times New Roman" w:cs="Times New Roman"/>
-          <w:sz w:val="24"/>
-          <w:szCs w:val="24"/>
-        </w:rPr>
-      </w:pPr>
-      <w:r>
-        <w:rPr>
-          <w:rFonts w:ascii="Times New Roman" w:hAnsi="Times New Roman" w:cs="Times New Roman"/>
-          <w:sz w:val="24"/>
-          <w:szCs w:val="24"/>
-        </w:rPr>
-        <w:t>Dependence: A formerly independent country is made into a dependent of another independent state (e.g., Korea was annexed by Japan and made a colony)</w:t>
-      </w:r>
-    </w:p>
-    <w:p>
-      <w:pPr>
-        <w:pStyle w:val="ListParagraph"/>
-        <w:numPr>
-          <w:ilvl w:val="0"/>
-          <w:numId w:val="5"/>
-        </w:numPr>
-        <w:spacing w:after="0" w:line="240" w:lineRule="auto"/>
-        <w:rPr>
-          <w:rFonts w:ascii="Times New Roman" w:hAnsi="Times New Roman" w:cs="Times New Roman"/>
-          <w:sz w:val="24"/>
-          <w:szCs w:val="24"/>
-        </w:rPr>
-      </w:pPr>
-      <w:r>
-        <w:rPr>
-          <w:rFonts w:ascii="Times New Roman" w:hAnsi="Times New Roman" w:cs="Times New Roman"/>
-          <w:sz w:val="24"/>
-          <w:szCs w:val="24"/>
-        </w:rPr>
-        <w:t>Incorporation: A dependency or a formerly independent country is incorporated into an independent state (e.g., the U.S. territory of Hawai</w:t>
-      </w:r>
-      <w:r>
-        <w:rPr>
-          <w:rFonts w:ascii="Times New Roman" w:hAnsi="Times New Roman" w:cs="Times New Roman"/>
-          <w:sz w:val="24"/>
-          <w:szCs w:val="24"/>
-        </w:rPr>
-        <w:t>’</w:t>
-      </w:r>
-      <w:r>
-        <w:rPr>
-          <w:rFonts w:ascii="Times New Roman" w:hAnsi="Times New Roman" w:cs="Times New Roman"/>
-          <w:sz w:val="24"/>
-          <w:szCs w:val="24"/>
-        </w:rPr>
-        <w:t>i entered as the 50</w:t>
-      </w:r>
-      <w:r>
-        <w:rPr>
-          <w:rFonts w:ascii="Times New Roman" w:hAnsi="Times New Roman" w:cs="Times New Roman"/>
-          <w:sz w:val="24"/>
-          <w:szCs w:val="24"/>
-          <w:vertAlign w:val="superscript"/>
-        </w:rPr>
-        <w:t>th</w:t>
-      </w:r>
-      <w:r>
-        <w:rPr>
-          <w:rFonts w:ascii="Times New Roman" w:hAnsi="Times New Roman" w:cs="Times New Roman"/>
-          <w:sz w:val="24"/>
-          <w:szCs w:val="24"/>
-        </w:rPr>
-        <w:t xml:space="preserve"> state)</w:t>
+        <w:t xml:space="preserve">Independence: A dependency or </w:t>
+      </w:r>
+      <w:r>
+        <w:rPr>
+          <w:rFonts w:ascii="Times New Roman" w:hAnsi="Times New Roman" w:cs="Times New Roman"/>
+          <w:sz w:val="24"/>
+          <w:szCs w:val="24"/>
+        </w:rPr>
+        <w:t xml:space="preserve">a </w:t>
+      </w:r>
+      <w:r>
+        <w:rPr>
+          <w:rFonts w:ascii="Times New Roman" w:hAnsi="Times New Roman" w:cs="Times New Roman"/>
+          <w:sz w:val="24"/>
+          <w:szCs w:val="24"/>
+        </w:rPr>
+        <w:t>region wit</w:t>
+      </w:r>
+      <w:r>
+        <w:rPr>
+          <w:rFonts w:ascii="Times New Roman" w:hAnsi="Times New Roman" w:cs="Times New Roman"/>
+          <w:sz w:val="24"/>
+          <w:szCs w:val="24"/>
+        </w:rPr>
+        <w:t xml:space="preserve">hin a larger territory declares or </w:t>
+      </w:r>
+      <w:r>
+        <w:rPr>
+          <w:rFonts w:ascii="Times New Roman" w:hAnsi="Times New Roman" w:cs="Times New Roman"/>
+          <w:sz w:val="24"/>
+          <w:szCs w:val="24"/>
+        </w:rPr>
+        <w:t xml:space="preserve">achieves independence (i.e., </w:t>
+      </w:r>
+      <w:r>
+        <w:rPr>
+          <w:rFonts w:ascii="Times New Roman" w:hAnsi="Times New Roman" w:cs="Times New Roman"/>
+          <w:sz w:val="24"/>
+          <w:szCs w:val="24"/>
+        </w:rPr>
+        <w:t>the U.S. colony of the Philippines became independent in 1960</w:t>
+      </w:r>
+      <w:r>
+        <w:rPr>
+          <w:rFonts w:ascii="Times New Roman" w:hAnsi="Times New Roman" w:cs="Times New Roman"/>
+          <w:sz w:val="24"/>
+          <w:szCs w:val="24"/>
+        </w:rPr>
+        <w:t>, South Sudan seceded</w:t>
+      </w:r>
+      <w:r>
+        <w:rPr>
+          <w:rFonts w:ascii="Times New Roman" w:hAnsi="Times New Roman" w:cs="Times New Roman"/>
+          <w:sz w:val="24"/>
+          <w:szCs w:val="24"/>
+        </w:rPr>
+        <w:t xml:space="preserve"> and gained independence from Sudan in 2011</w:t>
+      </w:r>
+      <w:r>
+        <w:rPr>
+          <w:rFonts w:ascii="Times New Roman" w:hAnsi="Times New Roman" w:cs="Times New Roman"/>
+          <w:sz w:val="24"/>
+          <w:szCs w:val="24"/>
+        </w:rPr>
+        <w:t>)</w:t>
       </w:r>
     </w:p>
     <w:p>
@@ -2902,7 +2691,15 @@
           <w:sz w:val="24"/>
           <w:szCs w:val="24"/>
         </w:rPr>
-        <w:t xml:space="preserve">lease complete your </w:t>
+        <w:t>lease complete your assessments on the printout.</w:t>
+      </w:r>
+      <w:r>
+        <w:rPr>
+          <w:rFonts w:ascii="Times New Roman" w:hAnsi="Times New Roman" w:cs="Times New Roman"/>
+          <w:sz w:val="24"/>
+          <w:szCs w:val="24"/>
+        </w:rPr>
+        <w:t xml:space="preserve"> If you propose additions to Notes or Sources for any entries, </w:t>
       </w:r>
       <w:r>
         <w:rPr>
@@ -2911,15 +2708,7 @@
           <w:szCs w:val="24"/>
         </w:rPr>
         <w:lastRenderedPageBreak/>
-        <w:t>assessments on the printout.</w:t>
-      </w:r>
-      <w:r>
-        <w:rPr>
-          <w:rFonts w:ascii="Times New Roman" w:hAnsi="Times New Roman" w:cs="Times New Roman"/>
-          <w:sz w:val="24"/>
-          <w:szCs w:val="24"/>
-        </w:rPr>
-        <w:t xml:space="preserve"> If you propose additions to Notes or Sources for any entries, please type these in an email or Word document and submit this as a supplement to the printed worksheets.</w:t>
+        <w:t>please type these in an email or Word document and submit this as a supplement to the printed worksheets.</w:t>
       </w:r>
     </w:p>
     <w:p>
@@ -3452,7 +3241,7 @@
           <w:sz w:val="24"/>
           <w:szCs w:val="24"/>
         </w:rPr>
-        <w:t>Thursday</w:t>
+        <w:t>Friday</w:t>
       </w:r>
       <w:r>
         <w:rPr>
@@ -3468,15 +3257,31 @@
           <w:sz w:val="24"/>
           <w:szCs w:val="24"/>
         </w:rPr>
-        <w:t>December</w:t>
-      </w:r>
-      <w:r>
-        <w:rPr>
-          <w:rFonts w:ascii="Times New Roman" w:hAnsi="Times New Roman" w:cs="Times New Roman"/>
-          <w:sz w:val="24"/>
-          <w:szCs w:val="24"/>
-        </w:rPr>
-        <w:t xml:space="preserve"> 1.</w:t>
+        <w:t>February</w:t>
+      </w:r>
+      <w:r>
+        <w:rPr>
+          <w:rFonts w:ascii="Times New Roman" w:hAnsi="Times New Roman" w:cs="Times New Roman"/>
+          <w:sz w:val="24"/>
+          <w:szCs w:val="24"/>
+        </w:rPr>
+        <w:t xml:space="preserve"> 1</w:t>
+      </w:r>
+      <w:r>
+        <w:rPr>
+          <w:rFonts w:ascii="Times New Roman" w:hAnsi="Times New Roman" w:cs="Times New Roman"/>
+          <w:sz w:val="24"/>
+          <w:szCs w:val="24"/>
+        </w:rPr>
+        <w:t>7</w:t>
+      </w:r>
+      <w:r>
+        <w:rPr>
+          <w:rFonts w:ascii="Times New Roman" w:hAnsi="Times New Roman" w:cs="Times New Roman"/>
+          <w:sz w:val="24"/>
+          <w:szCs w:val="24"/>
+        </w:rPr>
+        <w:t>.</w:t>
       </w:r>
     </w:p>
     <w:p>
@@ -3764,6 +3569,34 @@
           <w:szCs w:val="24"/>
         </w:rPr>
         <w:br/>
+        <w:t>Even though we call this the “</w:t>
+      </w:r>
+      <w:r>
+        <w:rPr>
+          <w:rFonts w:ascii="Times New Roman" w:hAnsi="Times New Roman" w:cs="Times New Roman"/>
+          <w:color w:val="000000"/>
+          <w:sz w:val="24"/>
+          <w:szCs w:val="24"/>
+        </w:rPr>
+        <w:t>historical country names database,</w:t>
+      </w:r>
+      <w:r>
+        <w:rPr>
+          <w:rFonts w:ascii="Times New Roman" w:hAnsi="Times New Roman" w:cs="Times New Roman"/>
+          <w:color w:val="000000"/>
+          <w:sz w:val="24"/>
+          <w:szCs w:val="24"/>
+        </w:rPr>
+        <w:t>”</w:t>
+      </w:r>
+      <w:r>
+        <w:rPr>
+          <w:rFonts w:ascii="Times New Roman" w:hAnsi="Times New Roman" w:cs="Times New Roman"/>
+          <w:color w:val="000000"/>
+          <w:sz w:val="24"/>
+          <w:szCs w:val="24"/>
+        </w:rPr>
+        <w:t xml:space="preserve"> the project actually uses a </w:t>
       </w:r>
       <w:r>
         <w:rPr>
@@ -3773,34 +3606,7 @@
           <w:szCs w:val="24"/>
         </w:rPr>
         <w:lastRenderedPageBreak/>
-        <w:t>Even though we call this the “</w:t>
-      </w:r>
-      <w:r>
-        <w:rPr>
-          <w:rFonts w:ascii="Times New Roman" w:hAnsi="Times New Roman" w:cs="Times New Roman"/>
-          <w:color w:val="000000"/>
-          <w:sz w:val="24"/>
-          <w:szCs w:val="24"/>
-        </w:rPr>
-        <w:t>historical country names database,</w:t>
-      </w:r>
-      <w:r>
-        <w:rPr>
-          <w:rFonts w:ascii="Times New Roman" w:hAnsi="Times New Roman" w:cs="Times New Roman"/>
-          <w:color w:val="000000"/>
-          <w:sz w:val="24"/>
-          <w:szCs w:val="24"/>
-        </w:rPr>
-        <w:t>”</w:t>
-      </w:r>
-      <w:r>
-        <w:rPr>
-          <w:rFonts w:ascii="Times New Roman" w:hAnsi="Times New Roman" w:cs="Times New Roman"/>
-          <w:color w:val="000000"/>
-          <w:sz w:val="24"/>
-          <w:szCs w:val="24"/>
-        </w:rPr>
-        <w:t xml:space="preserve"> the project actually uses a somewhat broader term than </w:t>
+        <w:t xml:space="preserve">somewhat broader term than </w:t>
       </w:r>
       <w:r>
         <w:rPr>
@@ -5158,43 +4964,115 @@
           <w:sz w:val="24"/>
           <w:szCs w:val="24"/>
         </w:rPr>
-        <w:t xml:space="preserve">The </w:t>
-      </w:r>
-      <w:r>
-        <w:rPr>
-          <w:rFonts w:ascii="Times New Roman" w:hAnsi="Times New Roman" w:cs="Times New Roman"/>
-          <w:color w:val="000000"/>
-          <w:sz w:val="24"/>
-          <w:szCs w:val="24"/>
-        </w:rPr>
-        <w:t xml:space="preserve">primary </w:t>
-      </w:r>
-      <w:r>
-        <w:rPr>
-          <w:rFonts w:ascii="Times New Roman" w:hAnsi="Times New Roman" w:cs="Times New Roman"/>
-          <w:color w:val="000000"/>
-          <w:sz w:val="24"/>
-          <w:szCs w:val="24"/>
-        </w:rPr>
-        <w:t>distinction</w:t>
-      </w:r>
-      <w:r>
-        <w:rPr>
-          <w:rFonts w:ascii="Times New Roman" w:hAnsi="Times New Roman" w:cs="Times New Roman"/>
-          <w:color w:val="000000"/>
-          <w:sz w:val="24"/>
-          <w:szCs w:val="24"/>
-        </w:rPr>
-        <w:t xml:space="preserve"> between independent states and other types</w:t>
-      </w:r>
-      <w:r>
-        <w:rPr>
-          <w:rFonts w:ascii="Times New Roman" w:hAnsi="Times New Roman" w:cs="Times New Roman"/>
-          <w:color w:val="000000"/>
-          <w:sz w:val="24"/>
-          <w:szCs w:val="24"/>
-        </w:rPr>
-        <w:t xml:space="preserve"> is rooted in the Westphalian model of state foundation. </w:t>
+        <w:t>In INR’s list of independent states, it says, “</w:t>
+      </w:r>
+      <w:r>
+        <w:rPr>
+          <w:rFonts w:ascii="Times New Roman" w:hAnsi="Times New Roman" w:cs="Times New Roman"/>
+          <w:color w:val="000000"/>
+          <w:sz w:val="24"/>
+          <w:szCs w:val="24"/>
+        </w:rPr>
+        <w:t xml:space="preserve">In this listing, the term </w:t>
+      </w:r>
+      <w:r>
+        <w:rPr>
+          <w:rFonts w:ascii="Times New Roman" w:hAnsi="Times New Roman" w:cs="Times New Roman"/>
+          <w:color w:val="000000"/>
+          <w:sz w:val="24"/>
+          <w:szCs w:val="24"/>
+        </w:rPr>
+        <w:t>‘</w:t>
+      </w:r>
+      <w:r>
+        <w:rPr>
+          <w:rFonts w:ascii="Times New Roman" w:hAnsi="Times New Roman" w:cs="Times New Roman"/>
+          <w:color w:val="000000"/>
+          <w:sz w:val="24"/>
+          <w:szCs w:val="24"/>
+        </w:rPr>
+        <w:t>independent state</w:t>
+      </w:r>
+      <w:r>
+        <w:rPr>
+          <w:rFonts w:ascii="Times New Roman" w:hAnsi="Times New Roman" w:cs="Times New Roman"/>
+          <w:color w:val="000000"/>
+          <w:sz w:val="24"/>
+          <w:szCs w:val="24"/>
+        </w:rPr>
+        <w:t>’</w:t>
+      </w:r>
+      <w:r>
+        <w:rPr>
+          <w:rFonts w:ascii="Times New Roman" w:hAnsi="Times New Roman" w:cs="Times New Roman"/>
+          <w:color w:val="000000"/>
+          <w:sz w:val="24"/>
+          <w:szCs w:val="24"/>
+        </w:rPr>
+        <w:t xml:space="preserve"> refers to a people politically organized</w:t>
+      </w:r>
+      <w:r>
+        <w:rPr>
+          <w:rFonts w:ascii="Times New Roman" w:hAnsi="Times New Roman" w:cs="Times New Roman"/>
+          <w:color w:val="000000"/>
+          <w:sz w:val="24"/>
+          <w:szCs w:val="24"/>
+        </w:rPr>
+        <w:t xml:space="preserve"> </w:t>
+      </w:r>
+      <w:r>
+        <w:rPr>
+          <w:rFonts w:ascii="Times New Roman" w:hAnsi="Times New Roman" w:cs="Times New Roman"/>
+          <w:color w:val="000000"/>
+          <w:sz w:val="24"/>
+          <w:szCs w:val="24"/>
+        </w:rPr>
+        <w:t>into a sovereign state with a definite territory recognized as independent by the US.</w:t>
+      </w:r>
+      <w:r>
+        <w:rPr>
+          <w:rFonts w:ascii="Times New Roman" w:hAnsi="Times New Roman" w:cs="Times New Roman"/>
+          <w:color w:val="000000"/>
+          <w:sz w:val="24"/>
+          <w:szCs w:val="24"/>
+        </w:rPr>
+        <w:t>” Implicitly, all other areas in the world therefore belong in the category “dependencies or areas of special sovereignty.” While we are guided by INR’s definition for the today’s map, we may not always have information on U.S. recognition for all areas of the world during the periods we examine</w:t>
+      </w:r>
+      <w:r>
+        <w:rPr>
+          <w:rFonts w:ascii="Times New Roman" w:hAnsi="Times New Roman" w:cs="Times New Roman"/>
+          <w:color w:val="000000"/>
+          <w:sz w:val="24"/>
+          <w:szCs w:val="24"/>
+        </w:rPr>
+        <w:t>, so for earlier periods, we do not emphasize the condition of U.S. recognition to assess independence</w:t>
+      </w:r>
+      <w:r>
+        <w:rPr>
+          <w:rFonts w:ascii="Times New Roman" w:hAnsi="Times New Roman" w:cs="Times New Roman"/>
+          <w:color w:val="000000"/>
+          <w:sz w:val="24"/>
+          <w:szCs w:val="24"/>
+        </w:rPr>
+        <w:t xml:space="preserve">. </w:t>
+      </w:r>
+      <w:r>
+        <w:rPr>
+          <w:rFonts w:ascii="Times New Roman" w:hAnsi="Times New Roman" w:cs="Times New Roman"/>
+          <w:color w:val="000000"/>
+          <w:sz w:val="24"/>
+          <w:szCs w:val="24"/>
+        </w:rPr>
+        <w:t>Thus, o</w:t>
+      </w:r>
+      <w:r>
+        <w:rPr>
+          <w:rFonts w:ascii="Times New Roman" w:hAnsi="Times New Roman" w:cs="Times New Roman"/>
+          <w:color w:val="000000"/>
+          <w:sz w:val="24"/>
+          <w:szCs w:val="24"/>
+        </w:rPr>
+        <w:t xml:space="preserve">ur broader criteria for </w:t>
       </w:r>
       <w:r>
         <w:rPr>
@@ -5212,7 +5090,7 @@
           <w:sz w:val="24"/>
           <w:szCs w:val="24"/>
         </w:rPr>
-        <w:t>Independent states</w:t>
+        <w:t>independent state,</w:t>
       </w:r>
       <w:r>
         <w:rPr>
@@ -5230,7 +5108,43 @@
           <w:sz w:val="24"/>
           <w:szCs w:val="24"/>
         </w:rPr>
-        <w:t xml:space="preserve"> have an independent, sovereign government and a stable territory, well-defined borders, and population. </w:t>
+        <w:t xml:space="preserve"> </w:t>
+      </w:r>
+      <w:r>
+        <w:rPr>
+          <w:rFonts w:ascii="Times New Roman" w:hAnsi="Times New Roman" w:cs="Times New Roman"/>
+          <w:color w:val="000000"/>
+          <w:sz w:val="24"/>
+          <w:szCs w:val="24"/>
+        </w:rPr>
+        <w:t xml:space="preserve">based on the Westphalian model of state formation, </w:t>
+      </w:r>
+      <w:r>
+        <w:rPr>
+          <w:rFonts w:ascii="Times New Roman" w:hAnsi="Times New Roman" w:cs="Times New Roman"/>
+          <w:color w:val="000000"/>
+          <w:sz w:val="24"/>
+          <w:szCs w:val="24"/>
+        </w:rPr>
+        <w:t xml:space="preserve">include </w:t>
+      </w:r>
+      <w:r>
+        <w:rPr>
+          <w:rFonts w:ascii="Times New Roman" w:hAnsi="Times New Roman" w:cs="Times New Roman"/>
+          <w:color w:val="000000"/>
+          <w:sz w:val="24"/>
+          <w:szCs w:val="24"/>
+        </w:rPr>
+        <w:t xml:space="preserve">an independent, sovereign government and a stable territory, well-defined borders, and population. </w:t>
+      </w:r>
+      <w:r>
+        <w:rPr>
+          <w:rFonts w:ascii="Times New Roman" w:hAnsi="Times New Roman" w:cs="Times New Roman"/>
+          <w:color w:val="000000"/>
+          <w:sz w:val="24"/>
+          <w:szCs w:val="24"/>
+        </w:rPr>
+        <w:t xml:space="preserve">In contrast, a </w:t>
       </w:r>
       <w:r>
         <w:rPr>
@@ -5248,7 +5162,7 @@
           <w:sz w:val="24"/>
           <w:szCs w:val="24"/>
         </w:rPr>
-        <w:t>Dependencies</w:t>
+        <w:t>dependency</w:t>
       </w:r>
       <w:r>
         <w:rPr>
@@ -5266,7 +5180,52 @@
           <w:sz w:val="24"/>
           <w:szCs w:val="24"/>
         </w:rPr>
-        <w:t xml:space="preserve"> are colonies or territorial possessions of independent states. </w:t>
+        <w:t xml:space="preserve"> </w:t>
+      </w:r>
+      <w:r>
+        <w:rPr>
+          <w:rFonts w:ascii="Times New Roman" w:hAnsi="Times New Roman" w:cs="Times New Roman"/>
+          <w:color w:val="000000"/>
+          <w:sz w:val="24"/>
+          <w:szCs w:val="24"/>
+        </w:rPr>
+        <w:t>is a colony or territorial possession</w:t>
+      </w:r>
+      <w:r>
+        <w:rPr>
+          <w:rFonts w:ascii="Times New Roman" w:hAnsi="Times New Roman" w:cs="Times New Roman"/>
+          <w:color w:val="000000"/>
+          <w:sz w:val="24"/>
+          <w:szCs w:val="24"/>
+        </w:rPr>
+        <w:t xml:space="preserve"> of</w:t>
+      </w:r>
+      <w:r>
+        <w:rPr>
+          <w:rFonts w:ascii="Times New Roman" w:hAnsi="Times New Roman" w:cs="Times New Roman"/>
+          <w:color w:val="000000"/>
+          <w:sz w:val="24"/>
+          <w:szCs w:val="24"/>
+        </w:rPr>
+        <w:t xml:space="preserve"> an </w:t>
+      </w:r>
+      <w:r>
+        <w:rPr>
+          <w:rFonts w:ascii="Times New Roman" w:hAnsi="Times New Roman" w:cs="Times New Roman"/>
+          <w:color w:val="000000"/>
+          <w:sz w:val="24"/>
+          <w:szCs w:val="24"/>
+        </w:rPr>
+        <w:t>independent stat</w:t>
+      </w:r>
+      <w:r>
+        <w:rPr>
+          <w:rFonts w:ascii="Times New Roman" w:hAnsi="Times New Roman" w:cs="Times New Roman"/>
+          <w:color w:val="000000"/>
+          <w:sz w:val="24"/>
+          <w:szCs w:val="24"/>
+        </w:rPr>
+        <w:t xml:space="preserve">es, and an </w:t>
       </w:r>
       <w:r>
         <w:rPr>
@@ -5284,7 +5243,16 @@
           <w:sz w:val="24"/>
           <w:szCs w:val="24"/>
         </w:rPr>
-        <w:t>Areas of special sovereignty</w:t>
+        <w:t>a</w:t>
+      </w:r>
+      <w:r>
+        <w:rPr>
+          <w:rFonts w:ascii="Times New Roman" w:hAnsi="Times New Roman" w:cs="Times New Roman"/>
+          <w:color w:val="000000"/>
+          <w:sz w:val="24"/>
+          <w:szCs w:val="24"/>
+        </w:rPr>
+        <w:t>rea of special sovereignty</w:t>
       </w:r>
       <w:r>
         <w:rPr>
@@ -5302,7 +5270,97 @@
           <w:sz w:val="24"/>
           <w:szCs w:val="24"/>
         </w:rPr>
-        <w:t xml:space="preserve"> indicate areas whose sovereignty is disputed, indeterminate, or where the U.S. does not recognize claims; these disputes are summarized in the footnotes of INR</w:t>
+        <w:t xml:space="preserve"> </w:t>
+      </w:r>
+      <w:r>
+        <w:rPr>
+          <w:rFonts w:ascii="Times New Roman" w:hAnsi="Times New Roman" w:cs="Times New Roman"/>
+          <w:color w:val="000000"/>
+          <w:sz w:val="24"/>
+          <w:szCs w:val="24"/>
+        </w:rPr>
+        <w:t>is</w:t>
+      </w:r>
+      <w:r>
+        <w:rPr>
+          <w:rFonts w:ascii="Times New Roman" w:hAnsi="Times New Roman" w:cs="Times New Roman"/>
+          <w:color w:val="000000"/>
+          <w:sz w:val="24"/>
+          <w:szCs w:val="24"/>
+        </w:rPr>
+        <w:t xml:space="preserve"> </w:t>
+      </w:r>
+      <w:r>
+        <w:rPr>
+          <w:rFonts w:ascii="Times New Roman" w:hAnsi="Times New Roman" w:cs="Times New Roman"/>
+          <w:color w:val="000000"/>
+          <w:sz w:val="24"/>
+          <w:szCs w:val="24"/>
+        </w:rPr>
+        <w:t>an area</w:t>
+      </w:r>
+      <w:r>
+        <w:rPr>
+          <w:rFonts w:ascii="Times New Roman" w:hAnsi="Times New Roman" w:cs="Times New Roman"/>
+          <w:color w:val="000000"/>
+          <w:sz w:val="24"/>
+          <w:szCs w:val="24"/>
+        </w:rPr>
+        <w:t xml:space="preserve"> whose sovereignty is disputed, indeterminate, or where the U.S. does not recognize claims</w:t>
+      </w:r>
+      <w:r>
+        <w:rPr>
+          <w:rFonts w:ascii="Times New Roman" w:hAnsi="Times New Roman" w:cs="Times New Roman"/>
+          <w:color w:val="000000"/>
+          <w:sz w:val="24"/>
+          <w:szCs w:val="24"/>
+        </w:rPr>
+        <w:t xml:space="preserve">. </w:t>
+      </w:r>
+      <w:r>
+        <w:rPr>
+          <w:rFonts w:ascii="Times New Roman" w:hAnsi="Times New Roman" w:cs="Times New Roman"/>
+          <w:color w:val="000000"/>
+          <w:sz w:val="24"/>
+          <w:szCs w:val="24"/>
+        </w:rPr>
+        <w:t>(</w:t>
+      </w:r>
+      <w:r>
+        <w:rPr>
+          <w:rFonts w:ascii="Times New Roman" w:hAnsi="Times New Roman" w:cs="Times New Roman"/>
+          <w:color w:val="000000"/>
+          <w:sz w:val="24"/>
+          <w:szCs w:val="24"/>
+        </w:rPr>
+        <w:t>In fact,</w:t>
+      </w:r>
+      <w:r>
+        <w:rPr>
+          <w:rFonts w:ascii="Times New Roman" w:hAnsi="Times New Roman" w:cs="Times New Roman"/>
+          <w:color w:val="000000"/>
+          <w:sz w:val="24"/>
+          <w:szCs w:val="24"/>
+        </w:rPr>
+        <w:t xml:space="preserve"> </w:t>
+      </w:r>
+      <w:r>
+        <w:rPr>
+          <w:rFonts w:ascii="Times New Roman" w:hAnsi="Times New Roman" w:cs="Times New Roman"/>
+          <w:color w:val="000000"/>
+          <w:sz w:val="24"/>
+          <w:szCs w:val="24"/>
+        </w:rPr>
+        <w:t xml:space="preserve">today’s </w:t>
+      </w:r>
+      <w:r>
+        <w:rPr>
+          <w:rFonts w:ascii="Times New Roman" w:hAnsi="Times New Roman" w:cs="Times New Roman"/>
+          <w:color w:val="000000"/>
+          <w:sz w:val="24"/>
+          <w:szCs w:val="24"/>
+        </w:rPr>
+        <w:t>disputes are summarized in the footnotes of INR</w:t>
       </w:r>
       <w:r>
         <w:rPr>
@@ -5320,7 +5378,43 @@
           <w:sz w:val="24"/>
           <w:szCs w:val="24"/>
         </w:rPr>
-        <w:t xml:space="preserve">s lists, and we can capture this information in the Notes field of each dependency. Whereas INR tracks the state </w:t>
+        <w:t xml:space="preserve">s lists, and we </w:t>
+      </w:r>
+      <w:r>
+        <w:rPr>
+          <w:rFonts w:ascii="Times New Roman" w:hAnsi="Times New Roman" w:cs="Times New Roman"/>
+          <w:color w:val="000000"/>
+          <w:sz w:val="24"/>
+          <w:szCs w:val="24"/>
+        </w:rPr>
+        <w:t>should</w:t>
+      </w:r>
+      <w:r>
+        <w:rPr>
+          <w:rFonts w:ascii="Times New Roman" w:hAnsi="Times New Roman" w:cs="Times New Roman"/>
+          <w:color w:val="000000"/>
+          <w:sz w:val="24"/>
+          <w:szCs w:val="24"/>
+        </w:rPr>
+        <w:t xml:space="preserve"> capture this information in the Notes field of each dependency.</w:t>
+      </w:r>
+      <w:r>
+        <w:rPr>
+          <w:rFonts w:ascii="Times New Roman" w:hAnsi="Times New Roman" w:cs="Times New Roman"/>
+          <w:color w:val="000000"/>
+          <w:sz w:val="24"/>
+          <w:szCs w:val="24"/>
+        </w:rPr>
+        <w:t>)</w:t>
+      </w:r>
+      <w:r>
+        <w:rPr>
+          <w:rFonts w:ascii="Times New Roman" w:hAnsi="Times New Roman" w:cs="Times New Roman"/>
+          <w:color w:val="000000"/>
+          <w:sz w:val="24"/>
+          <w:szCs w:val="24"/>
+        </w:rPr>
+        <w:t xml:space="preserve"> Whereas INR tracks the state </w:t>
       </w:r>
       <w:r>
         <w:rPr>
@@ -5338,7 +5432,61 @@
           <w:sz w:val="24"/>
           <w:szCs w:val="24"/>
         </w:rPr>
-        <w:t xml:space="preserve"> sovereignty over a dependency, our database does not systematically track this at present; but if we know information about sovereignty, we can use the Notes field to indicate this. When a territory</w:t>
+        <w:t xml:space="preserve"> sovereignty over a dependency, </w:t>
+      </w:r>
+      <w:r>
+        <w:rPr>
+          <w:rFonts w:ascii="Times New Roman" w:hAnsi="Times New Roman" w:cs="Times New Roman"/>
+          <w:color w:val="000000"/>
+          <w:sz w:val="24"/>
+          <w:szCs w:val="24"/>
+        </w:rPr>
+        <w:t>we have opted</w:t>
+      </w:r>
+      <w:r>
+        <w:rPr>
+          <w:rFonts w:ascii="Times New Roman" w:hAnsi="Times New Roman" w:cs="Times New Roman"/>
+          <w:color w:val="000000"/>
+          <w:sz w:val="24"/>
+          <w:szCs w:val="24"/>
+        </w:rPr>
+        <w:t xml:space="preserve"> not </w:t>
+      </w:r>
+      <w:r>
+        <w:rPr>
+          <w:rFonts w:ascii="Times New Roman" w:hAnsi="Times New Roman" w:cs="Times New Roman"/>
+          <w:color w:val="000000"/>
+          <w:sz w:val="24"/>
+          <w:szCs w:val="24"/>
+        </w:rPr>
+        <w:t xml:space="preserve">to </w:t>
+      </w:r>
+      <w:r>
+        <w:rPr>
+          <w:rFonts w:ascii="Times New Roman" w:hAnsi="Times New Roman" w:cs="Times New Roman"/>
+          <w:color w:val="000000"/>
+          <w:sz w:val="24"/>
+          <w:szCs w:val="24"/>
+        </w:rPr>
+        <w:t xml:space="preserve">systematically track this; </w:t>
+      </w:r>
+      <w:r>
+        <w:rPr>
+          <w:rFonts w:ascii="Times New Roman" w:hAnsi="Times New Roman" w:cs="Times New Roman"/>
+          <w:color w:val="000000"/>
+          <w:sz w:val="24"/>
+          <w:szCs w:val="24"/>
+        </w:rPr>
+        <w:t>instead,</w:t>
+      </w:r>
+      <w:r>
+        <w:rPr>
+          <w:rFonts w:ascii="Times New Roman" w:hAnsi="Times New Roman" w:cs="Times New Roman"/>
+          <w:color w:val="000000"/>
+          <w:sz w:val="24"/>
+          <w:szCs w:val="24"/>
+        </w:rPr>
+        <w:t xml:space="preserve"> if we know information about sovereignty, we can use the Notes field to indicate this. When a territory</w:t>
       </w:r>
       <w:r>
         <w:rPr>
@@ -5374,7 +5522,17 @@
           <w:sz w:val="24"/>
           <w:szCs w:val="24"/>
         </w:rPr>
-        <w:t xml:space="preserve"> records for Korea in the period 1910</w:t>
+        <w:t xml:space="preserve"> </w:t>
+      </w:r>
+      <w:r>
+        <w:rPr>
+          <w:rFonts w:ascii="Times New Roman" w:hAnsi="Times New Roman" w:cs="Times New Roman"/>
+          <w:color w:val="000000"/>
+          <w:sz w:val="24"/>
+          <w:szCs w:val="24"/>
+        </w:rPr>
+        <w:lastRenderedPageBreak/>
+        <w:t>records for Korea in the period 1910</w:t>
       </w:r>
       <w:r>
         <w:rPr>
@@ -5509,7 +5667,25 @@
           <w:sz w:val="24"/>
           <w:szCs w:val="24"/>
         </w:rPr>
-        <w:t>48; and finally, starting in 1948, Korea splits into two independent states, the Democratic People’s Republic of Korea (DPRK) in the North and the Republic of Korea (ROK) in the South</w:t>
+        <w:t xml:space="preserve">48; and </w:t>
+      </w:r>
+      <w:r>
+        <w:rPr>
+          <w:rFonts w:ascii="Times New Roman" w:hAnsi="Times New Roman" w:cs="Times New Roman"/>
+          <w:color w:val="000000"/>
+          <w:sz w:val="24"/>
+          <w:szCs w:val="24"/>
+        </w:rPr>
+        <w:t>lastly</w:t>
+      </w:r>
+      <w:r>
+        <w:rPr>
+          <w:rFonts w:ascii="Times New Roman" w:hAnsi="Times New Roman" w:cs="Times New Roman"/>
+          <w:color w:val="000000"/>
+          <w:sz w:val="24"/>
+          <w:szCs w:val="24"/>
+        </w:rPr>
+        <w:t>, starting in 1948, Korea splits into two independent states, the Democratic People’s Republic of Korea (DPRK) in the North and the Republic of Korea (ROK) in the South</w:t>
       </w:r>
       <w:r>
         <w:rPr>
@@ -5536,7 +5712,6 @@
           <w:sz w:val="24"/>
           <w:szCs w:val="24"/>
         </w:rPr>
-        <w:lastRenderedPageBreak/>
         <w:br/>
         <w:t xml:space="preserve">3. </w:t>
       </w:r>
@@ -5846,7 +6021,7 @@
         <w:pStyle w:val="ListParagraph"/>
         <w:numPr>
           <w:ilvl w:val="0"/>
-          <w:numId w:val="6"/>
+          <w:numId w:val="7"/>
         </w:numPr>
         <w:spacing w:after="0" w:line="240" w:lineRule="auto"/>
         <w:rPr>
@@ -5861,7 +6036,31 @@
           <w:sz w:val="24"/>
           <w:szCs w:val="24"/>
         </w:rPr>
-        <w:t>Independence: A dependency declares independence (i.e., from a colonial power; e.g., Ghana)</w:t>
+        <w:t xml:space="preserve">Split: </w:t>
+      </w:r>
+      <w:r>
+        <w:rPr>
+          <w:rFonts w:ascii="Times New Roman" w:hAnsi="Times New Roman" w:cs="Times New Roman"/>
+          <w:sz w:val="24"/>
+          <w:szCs w:val="24"/>
+        </w:rPr>
+        <w:t>A territory splits into two or more territories (e.g., Czechoslovakia split into the Czech Republic and the Slovak Republic</w:t>
+      </w:r>
+      <w:r>
+        <w:rPr>
+          <w:rFonts w:ascii="Times New Roman" w:hAnsi="Times New Roman" w:cs="Times New Roman"/>
+          <w:sz w:val="24"/>
+          <w:szCs w:val="24"/>
+        </w:rPr>
+        <w:t xml:space="preserve"> in 1993</w:t>
+      </w:r>
+      <w:r>
+        <w:rPr>
+          <w:rFonts w:ascii="Times New Roman" w:hAnsi="Times New Roman" w:cs="Times New Roman"/>
+          <w:sz w:val="24"/>
+          <w:szCs w:val="24"/>
+        </w:rPr>
+        <w:t>)</w:t>
       </w:r>
     </w:p>
     <w:p>
@@ -5869,7 +6068,7 @@
         <w:pStyle w:val="ListParagraph"/>
         <w:numPr>
           <w:ilvl w:val="0"/>
-          <w:numId w:val="6"/>
+          <w:numId w:val="7"/>
         </w:numPr>
         <w:spacing w:after="0" w:line="240" w:lineRule="auto"/>
         <w:rPr>
@@ -5884,7 +6083,31 @@
           <w:sz w:val="24"/>
           <w:szCs w:val="24"/>
         </w:rPr>
-        <w:t>Secession: A country secedes from another country (e.g., South Sudan)</w:t>
+        <w:t xml:space="preserve">Merger: </w:t>
+      </w:r>
+      <w:r>
+        <w:rPr>
+          <w:rFonts w:ascii="Times New Roman" w:hAnsi="Times New Roman" w:cs="Times New Roman"/>
+          <w:sz w:val="24"/>
+          <w:szCs w:val="24"/>
+        </w:rPr>
+        <w:t>Two or more territories merge to form one territory (e.g., Egypt and Syria joined to become the United Arab Republic</w:t>
+      </w:r>
+      <w:r>
+        <w:rPr>
+          <w:rFonts w:ascii="Times New Roman" w:hAnsi="Times New Roman" w:cs="Times New Roman"/>
+          <w:sz w:val="24"/>
+          <w:szCs w:val="24"/>
+        </w:rPr>
+        <w:t xml:space="preserve"> in 1958</w:t>
+      </w:r>
+      <w:r>
+        <w:rPr>
+          <w:rFonts w:ascii="Times New Roman" w:hAnsi="Times New Roman" w:cs="Times New Roman"/>
+          <w:sz w:val="24"/>
+          <w:szCs w:val="24"/>
+        </w:rPr>
+        <w:t>)</w:t>
       </w:r>
     </w:p>
     <w:p>
@@ -5892,7 +6115,7 @@
         <w:pStyle w:val="ListParagraph"/>
         <w:numPr>
           <w:ilvl w:val="0"/>
-          <w:numId w:val="6"/>
+          <w:numId w:val="7"/>
         </w:numPr>
         <w:spacing w:after="0" w:line="240" w:lineRule="auto"/>
         <w:rPr>
@@ -5907,17 +6130,7 @@
           <w:sz w:val="24"/>
           <w:szCs w:val="24"/>
         </w:rPr>
-        <w:t>Split: A</w:t>
-      </w:r>
-      <w:bookmarkStart w:id="0" w:name="_GoBack"/>
-      <w:bookmarkEnd w:id="0"/>
-      <w:r>
-        <w:rPr>
-          <w:rFonts w:ascii="Times New Roman" w:hAnsi="Times New Roman" w:cs="Times New Roman"/>
-          <w:sz w:val="24"/>
-          <w:szCs w:val="24"/>
-        </w:rPr>
-        <w:t xml:space="preserve"> country splits into two or more countries (e.g., Czechoslovakia split into the Czech Republic and the Slovak Republic)</w:t>
+        <w:t>Incorporation: A territory is incorporated into an independent state (e.g., the U.S. territory of Hawai’i entered as the 50th state)</w:t>
       </w:r>
     </w:p>
     <w:p>
@@ -5925,7 +6138,7 @@
         <w:pStyle w:val="ListParagraph"/>
         <w:numPr>
           <w:ilvl w:val="0"/>
-          <w:numId w:val="6"/>
+          <w:numId w:val="7"/>
         </w:numPr>
         <w:spacing w:after="0" w:line="240" w:lineRule="auto"/>
         <w:rPr>
@@ -5940,16 +6153,75 @@
           <w:sz w:val="24"/>
           <w:szCs w:val="24"/>
         </w:rPr>
-        <w:t>Merger: Two or more countries merge to form one country (e.g., Egypt and Syria joined to become the United Arab Republic)</w:t>
+        <w:t xml:space="preserve">Independence: A dependency or </w:t>
+      </w:r>
+      <w:r>
+        <w:rPr>
+          <w:rFonts w:ascii="Times New Roman" w:hAnsi="Times New Roman" w:cs="Times New Roman"/>
+          <w:sz w:val="24"/>
+          <w:szCs w:val="24"/>
+        </w:rPr>
+        <w:t xml:space="preserve">a </w:t>
+      </w:r>
+      <w:r>
+        <w:rPr>
+          <w:rFonts w:ascii="Times New Roman" w:hAnsi="Times New Roman" w:cs="Times New Roman"/>
+          <w:sz w:val="24"/>
+          <w:szCs w:val="24"/>
+        </w:rPr>
+        <w:t>region wit</w:t>
+      </w:r>
+      <w:r>
+        <w:rPr>
+          <w:rFonts w:ascii="Times New Roman" w:hAnsi="Times New Roman" w:cs="Times New Roman"/>
+          <w:sz w:val="24"/>
+          <w:szCs w:val="24"/>
+        </w:rPr>
+        <w:t xml:space="preserve">hin a larger territory declares or </w:t>
+      </w:r>
+      <w:r>
+        <w:rPr>
+          <w:rFonts w:ascii="Times New Roman" w:hAnsi="Times New Roman" w:cs="Times New Roman"/>
+          <w:sz w:val="24"/>
+          <w:szCs w:val="24"/>
+        </w:rPr>
+        <w:t xml:space="preserve">achieves independence (i.e., </w:t>
+      </w:r>
+      <w:r>
+        <w:rPr>
+          <w:rFonts w:ascii="Times New Roman" w:hAnsi="Times New Roman" w:cs="Times New Roman"/>
+          <w:sz w:val="24"/>
+          <w:szCs w:val="24"/>
+        </w:rPr>
+        <w:t>the U.S. colony of the Philippines became independent in 1960</w:t>
+      </w:r>
+      <w:r>
+        <w:rPr>
+          <w:rFonts w:ascii="Times New Roman" w:hAnsi="Times New Roman" w:cs="Times New Roman"/>
+          <w:sz w:val="24"/>
+          <w:szCs w:val="24"/>
+        </w:rPr>
+        <w:t>, South Sudan seceded</w:t>
+      </w:r>
+      <w:r>
+        <w:rPr>
+          <w:rFonts w:ascii="Times New Roman" w:hAnsi="Times New Roman" w:cs="Times New Roman"/>
+          <w:sz w:val="24"/>
+          <w:szCs w:val="24"/>
+        </w:rPr>
+        <w:t xml:space="preserve"> and gained independence from Sudan in 2011</w:t>
+      </w:r>
+      <w:r>
+        <w:rPr>
+          <w:rFonts w:ascii="Times New Roman" w:hAnsi="Times New Roman" w:cs="Times New Roman"/>
+          <w:sz w:val="24"/>
+          <w:szCs w:val="24"/>
+        </w:rPr>
+        <w:t>)</w:t>
       </w:r>
     </w:p>
     <w:p>
       <w:pPr>
-        <w:pStyle w:val="ListParagraph"/>
-        <w:numPr>
-          <w:ilvl w:val="0"/>
-          <w:numId w:val="6"/>
-        </w:numPr>
         <w:spacing w:after="0" w:line="240" w:lineRule="auto"/>
         <w:rPr>
           <w:rFonts w:ascii="Times New Roman" w:hAnsi="Times New Roman" w:cs="Times New Roman"/>
@@ -5957,22 +6229,9 @@
           <w:szCs w:val="24"/>
         </w:rPr>
       </w:pPr>
-      <w:r>
-        <w:rPr>
-          <w:rFonts w:ascii="Times New Roman" w:hAnsi="Times New Roman" w:cs="Times New Roman"/>
-          <w:sz w:val="24"/>
-          <w:szCs w:val="24"/>
-        </w:rPr>
-        <w:t>Dependence: A formerly independent country is made into a dependent of another independent state (e.g., Korea was annexed by Japan and made a colony)</w:t>
-      </w:r>
     </w:p>
     <w:p>
       <w:pPr>
-        <w:pStyle w:val="ListParagraph"/>
-        <w:numPr>
-          <w:ilvl w:val="0"/>
-          <w:numId w:val="6"/>
-        </w:numPr>
         <w:spacing w:after="0" w:line="240" w:lineRule="auto"/>
         <w:rPr>
           <w:rFonts w:ascii="Times New Roman" w:hAnsi="Times New Roman" w:cs="Times New Roman"/>
@@ -5986,68 +6245,23 @@
           <w:sz w:val="24"/>
           <w:szCs w:val="24"/>
         </w:rPr>
-        <w:t>Incorporation: A dependency or a formerly independent country is incorporated into an independent state (e.g., the U.S. territory of Hawai</w:t>
-      </w:r>
-      <w:r>
-        <w:rPr>
-          <w:rFonts w:ascii="Times New Roman" w:hAnsi="Times New Roman" w:cs="Times New Roman"/>
-          <w:sz w:val="24"/>
-          <w:szCs w:val="24"/>
-        </w:rPr>
-        <w:t>’</w:t>
-      </w:r>
-      <w:r>
-        <w:rPr>
-          <w:rFonts w:ascii="Times New Roman" w:hAnsi="Times New Roman" w:cs="Times New Roman"/>
-          <w:sz w:val="24"/>
-          <w:szCs w:val="24"/>
-        </w:rPr>
-        <w:t>i entered as the 50</w:t>
-      </w:r>
-      <w:r>
-        <w:rPr>
-          <w:rFonts w:ascii="Times New Roman" w:hAnsi="Times New Roman" w:cs="Times New Roman"/>
-          <w:sz w:val="24"/>
-          <w:szCs w:val="24"/>
-          <w:vertAlign w:val="superscript"/>
-        </w:rPr>
-        <w:t>th</w:t>
-      </w:r>
-      <w:r>
-        <w:rPr>
-          <w:rFonts w:ascii="Times New Roman" w:hAnsi="Times New Roman" w:cs="Times New Roman"/>
-          <w:sz w:val="24"/>
-          <w:szCs w:val="24"/>
-        </w:rPr>
-        <w:t xml:space="preserve"> state)</w:t>
-      </w:r>
-    </w:p>
-    <w:p>
-      <w:pPr>
-        <w:spacing w:after="0" w:line="240" w:lineRule="auto"/>
-        <w:rPr>
-          <w:rFonts w:ascii="Times New Roman" w:hAnsi="Times New Roman" w:cs="Times New Roman"/>
-          <w:sz w:val="24"/>
-          <w:szCs w:val="24"/>
-        </w:rPr>
-      </w:pPr>
-    </w:p>
-    <w:p>
-      <w:pPr>
-        <w:spacing w:after="0" w:line="240" w:lineRule="auto"/>
-        <w:rPr>
-          <w:rFonts w:ascii="Times New Roman" w:hAnsi="Times New Roman" w:cs="Times New Roman"/>
-          <w:sz w:val="24"/>
-          <w:szCs w:val="24"/>
-        </w:rPr>
-      </w:pPr>
-      <w:r>
-        <w:rPr>
-          <w:rFonts w:ascii="Times New Roman" w:hAnsi="Times New Roman" w:cs="Times New Roman"/>
-          <w:sz w:val="24"/>
-          <w:szCs w:val="24"/>
-        </w:rPr>
-        <w:t>There can be a fine historiographical and political line between independence and secession, and between dependence and merger. In the case of a dispute, we err on the side of the contemporary or later diplomatic recognition of an event by the U.S.</w:t>
+        <w:t>There can be a fine historiographical and political line between</w:t>
+      </w:r>
+      <w:r>
+        <w:rPr>
+          <w:rFonts w:ascii="Times New Roman" w:hAnsi="Times New Roman" w:cs="Times New Roman"/>
+          <w:sz w:val="24"/>
+          <w:szCs w:val="24"/>
+        </w:rPr>
+        <w:t xml:space="preserve"> some of these categories</w:t>
+      </w:r>
+      <w:r>
+        <w:rPr>
+          <w:rFonts w:ascii="Times New Roman" w:hAnsi="Times New Roman" w:cs="Times New Roman"/>
+          <w:sz w:val="24"/>
+          <w:szCs w:val="24"/>
+        </w:rPr>
+        <w:t>. In the case of a dispute, we err on the side of the contemporary or later diplomatic recognition of an event by the U.S.</w:t>
       </w:r>
       <w:r>
         <w:rPr>
@@ -6774,7 +6988,16 @@
           <w:sz w:val="24"/>
           <w:szCs w:val="24"/>
         </w:rPr>
-        <w:t>t will undergird the taxonomy used to tag FRUS volumes, and eventually, compilations and documents</w:t>
+        <w:t xml:space="preserve">t will undergird the </w:t>
+      </w:r>
+      <w:r>
+        <w:rPr>
+          <w:rFonts w:ascii="Times New Roman" w:hAnsi="Times New Roman" w:cs="Times New Roman"/>
+          <w:sz w:val="24"/>
+          <w:szCs w:val="24"/>
+        </w:rPr>
+        <w:lastRenderedPageBreak/>
+        <w:t>taxonomy used to tag FRUS volumes, and eventually, compilations and documents</w:t>
       </w:r>
       <w:r>
         <w:rPr>
@@ -6813,7 +7036,6 @@
           <w:sz w:val="24"/>
           <w:szCs w:val="24"/>
         </w:rPr>
-        <w:lastRenderedPageBreak/>
         <w:t>(</w:t>
       </w:r>
       <w:r>
@@ -7106,7 +7328,7 @@
             <w:sz w:val="24"/>
             <w:szCs w:val="24"/>
           </w:rPr>
-          <w:t>5</w:t>
+          <w:t>1</w:t>
         </w:r>
         <w:r>
           <w:rPr>
@@ -7444,7 +7666,7 @@
     </w:lvl>
   </w:abstractNum>
   <w:abstractNum w:abstractNumId="3">
-    <w:nsid w:val="517541F0"/>
+    <w:nsid w:val="4EFB453E"/>
     <w:multiLevelType w:val="hybridMultilevel"/>
     <w:tmpl w:val="8B800F1E"/>
     <w:lvl w:ilvl="0" w:tplc="0409000F">
@@ -7557,9 +7779,9 @@
     </w:lvl>
   </w:abstractNum>
   <w:abstractNum w:abstractNumId="4">
-    <w:nsid w:val="5FEB17EB"/>
+    <w:nsid w:val="517541F0"/>
     <w:multiLevelType w:val="hybridMultilevel"/>
-    <w:tmpl w:val="7DDE36BA"/>
+    <w:tmpl w:val="8B800F1E"/>
     <w:lvl w:ilvl="0" w:tplc="0409000F">
       <w:start w:val="1"/>
       <w:numFmt w:val="decimal"/>
@@ -7670,6 +7892,119 @@
     </w:lvl>
   </w:abstractNum>
   <w:abstractNum w:abstractNumId="5">
+    <w:nsid w:val="5FEB17EB"/>
+    <w:multiLevelType w:val="hybridMultilevel"/>
+    <w:tmpl w:val="7DDE36BA"/>
+    <w:lvl w:ilvl="0" w:tplc="0409000F">
+      <w:start w:val="1"/>
+      <w:numFmt w:val="decimal"/>
+      <w:lvlText w:val="%1."/>
+      <w:lvlJc w:val="left"/>
+      <w:pPr>
+        <w:ind w:left="720" w:hanging="360"/>
+      </w:pPr>
+      <w:rPr>
+        <w:rFonts w:hint="default"/>
+      </w:rPr>
+    </w:lvl>
+    <w:lvl w:ilvl="1" w:tplc="04090003" w:tentative="1">
+      <w:start w:val="1"/>
+      <w:numFmt w:val="bullet"/>
+      <w:lvlText w:val="o"/>
+      <w:lvlJc w:val="left"/>
+      <w:pPr>
+        <w:ind w:left="1440" w:hanging="360"/>
+      </w:pPr>
+      <w:rPr>
+        <w:rFonts w:ascii="Courier New" w:hAnsi="Courier New" w:cs="Courier New" w:hint="default"/>
+      </w:rPr>
+    </w:lvl>
+    <w:lvl w:ilvl="2" w:tplc="04090005" w:tentative="1">
+      <w:start w:val="1"/>
+      <w:numFmt w:val="bullet"/>
+      <w:lvlText w:val=""/>
+      <w:lvlJc w:val="left"/>
+      <w:pPr>
+        <w:ind w:left="2160" w:hanging="360"/>
+      </w:pPr>
+      <w:rPr>
+        <w:rFonts w:ascii="Wingdings" w:hAnsi="Wingdings" w:hint="default"/>
+      </w:rPr>
+    </w:lvl>
+    <w:lvl w:ilvl="3" w:tplc="04090001" w:tentative="1">
+      <w:start w:val="1"/>
+      <w:numFmt w:val="bullet"/>
+      <w:lvlText w:val=""/>
+      <w:lvlJc w:val="left"/>
+      <w:pPr>
+        <w:ind w:left="2880" w:hanging="360"/>
+      </w:pPr>
+      <w:rPr>
+        <w:rFonts w:ascii="Symbol" w:hAnsi="Symbol" w:hint="default"/>
+      </w:rPr>
+    </w:lvl>
+    <w:lvl w:ilvl="4" w:tplc="04090003" w:tentative="1">
+      <w:start w:val="1"/>
+      <w:numFmt w:val="bullet"/>
+      <w:lvlText w:val="o"/>
+      <w:lvlJc w:val="left"/>
+      <w:pPr>
+        <w:ind w:left="3600" w:hanging="360"/>
+      </w:pPr>
+      <w:rPr>
+        <w:rFonts w:ascii="Courier New" w:hAnsi="Courier New" w:cs="Courier New" w:hint="default"/>
+      </w:rPr>
+    </w:lvl>
+    <w:lvl w:ilvl="5" w:tplc="04090005" w:tentative="1">
+      <w:start w:val="1"/>
+      <w:numFmt w:val="bullet"/>
+      <w:lvlText w:val=""/>
+      <w:lvlJc w:val="left"/>
+      <w:pPr>
+        <w:ind w:left="4320" w:hanging="360"/>
+      </w:pPr>
+      <w:rPr>
+        <w:rFonts w:ascii="Wingdings" w:hAnsi="Wingdings" w:hint="default"/>
+      </w:rPr>
+    </w:lvl>
+    <w:lvl w:ilvl="6" w:tplc="04090001" w:tentative="1">
+      <w:start w:val="1"/>
+      <w:numFmt w:val="bullet"/>
+      <w:lvlText w:val=""/>
+      <w:lvlJc w:val="left"/>
+      <w:pPr>
+        <w:ind w:left="5040" w:hanging="360"/>
+      </w:pPr>
+      <w:rPr>
+        <w:rFonts w:ascii="Symbol" w:hAnsi="Symbol" w:hint="default"/>
+      </w:rPr>
+    </w:lvl>
+    <w:lvl w:ilvl="7" w:tplc="04090003" w:tentative="1">
+      <w:start w:val="1"/>
+      <w:numFmt w:val="bullet"/>
+      <w:lvlText w:val="o"/>
+      <w:lvlJc w:val="left"/>
+      <w:pPr>
+        <w:ind w:left="5760" w:hanging="360"/>
+      </w:pPr>
+      <w:rPr>
+        <w:rFonts w:ascii="Courier New" w:hAnsi="Courier New" w:cs="Courier New" w:hint="default"/>
+      </w:rPr>
+    </w:lvl>
+    <w:lvl w:ilvl="8" w:tplc="04090005" w:tentative="1">
+      <w:start w:val="1"/>
+      <w:numFmt w:val="bullet"/>
+      <w:lvlText w:val=""/>
+      <w:lvlJc w:val="left"/>
+      <w:pPr>
+        <w:ind w:left="6480" w:hanging="360"/>
+      </w:pPr>
+      <w:rPr>
+        <w:rFonts w:ascii="Wingdings" w:hAnsi="Wingdings" w:hint="default"/>
+      </w:rPr>
+    </w:lvl>
+  </w:abstractNum>
+  <w:abstractNum w:abstractNumId="6">
     <w:nsid w:val="73F837A0"/>
     <w:multiLevelType w:val="hybridMultilevel"/>
     <w:tmpl w:val="6AE8C00C"/>
@@ -7792,13 +8127,16 @@
     <w:abstractNumId w:val="2"/>
   </w:num>
   <w:num w:numId="4">
+    <w:abstractNumId w:val="6"/>
+  </w:num>
+  <w:num w:numId="5">
+    <w:abstractNumId w:val="4"/>
+  </w:num>
+  <w:num w:numId="6">
     <w:abstractNumId w:val="5"/>
   </w:num>
-  <w:num w:numId="5">
+  <w:num w:numId="7">
     <w:abstractNumId w:val="3"/>
-  </w:num>
-  <w:num w:numId="6">
-    <w:abstractNumId w:val="4"/>
   </w:num>
 </w:numbering>
 </file>
@@ -7820,7 +8158,7 @@
       </w:pPr>
     </w:pPrDefault>
   </w:docDefaults>
-  <w:latentStyles w:defLockedState="0" w:defUIPriority="99" w:defSemiHidden="0" w:defUnhideWhenUsed="0" w:defQFormat="0" w:count="382">
+  <w:latentStyles w:defLockedState="0" w:defUIPriority="99" w:defSemiHidden="0" w:defUnhideWhenUsed="0" w:defQFormat="0" w:count="380">
     <w:lsdException w:name="Normal" w:uiPriority="0" w:qFormat="1"/>
     <w:lsdException w:name="heading 1" w:uiPriority="9" w:qFormat="1"/>
     <w:lsdException w:name="heading 2" w:semiHidden="1" w:uiPriority="9" w:unhideWhenUsed="1" w:qFormat="1"/>
@@ -8201,8 +8539,6 @@
     <w:lsdException w:name="List Table 5 Dark Accent 6" w:uiPriority="50"/>
     <w:lsdException w:name="List Table 6 Colorful Accent 6" w:uiPriority="51"/>
     <w:lsdException w:name="List Table 7 Colorful Accent 6" w:uiPriority="52"/>
-    <w:lsdException w:name="Mention" w:semiHidden="1" w:unhideWhenUsed="1"/>
-    <w:lsdException w:name="Smart Hyperlink" w:semiHidden="1" w:unhideWhenUsed="1"/>
   </w:latentStyles>
   <w:style w:type="paragraph" w:default="1" w:styleId="Normal">
     <w:name w:val="Normal"/>

</xml_diff>

<commit_message>
Add link to S3
</commit_message>
<xml_diff>
--- a/review/County Names Database - Review Instructions.docx
+++ b/review/County Names Database - Review Instructions.docx
@@ -1997,17 +1997,7 @@
           <w:sz w:val="24"/>
           <w:szCs w:val="24"/>
         </w:rPr>
-        <w:t>194</w:t>
-      </w:r>
-      <w:bookmarkStart w:id="0" w:name="_GoBack"/>
-      <w:bookmarkEnd w:id="0"/>
-      <w:r>
-        <w:rPr>
-          <w:rFonts w:ascii="Times New Roman" w:hAnsi="Times New Roman" w:cs="Times New Roman"/>
-          <w:sz w:val="24"/>
-          <w:szCs w:val="24"/>
-        </w:rPr>
-        <w:t>6</w:t>
+        <w:t>1946</w:t>
       </w:r>
       <w:r>
         <w:rPr>
@@ -2627,33 +2617,17 @@
         </w:rPr>
         <w:t xml:space="preserve"> </w:t>
       </w:r>
-      <w:r>
-        <w:rPr>
-          <w:rFonts w:ascii="Times New Roman" w:hAnsi="Times New Roman" w:cs="Times New Roman"/>
-          <w:sz w:val="24"/>
-          <w:szCs w:val="24"/>
-          <w:highlight w:val="yellow"/>
-        </w:rPr>
-        <w:t>[[</w:t>
-      </w:r>
-      <w:r>
-        <w:rPr>
-          <w:rFonts w:ascii="Times New Roman" w:hAnsi="Times New Roman" w:cs="Times New Roman"/>
-          <w:sz w:val="24"/>
-          <w:szCs w:val="24"/>
-          <w:highlight w:val="yellow"/>
-        </w:rPr>
-        <w:t>Insert link to documents</w:t>
-      </w:r>
-      <w:r>
-        <w:rPr>
-          <w:rFonts w:ascii="Times New Roman" w:hAnsi="Times New Roman" w:cs="Times New Roman"/>
-          <w:sz w:val="24"/>
-          <w:szCs w:val="24"/>
-          <w:highlight w:val="yellow"/>
-        </w:rPr>
-        <w:t>]]</w:t>
-      </w:r>
+      <w:hyperlink r:id="rId10" w:history="1">
+        <w:r>
+          <w:rPr>
+            <w:rStyle w:val="Hyperlink"/>
+            <w:rFonts w:ascii="Times New Roman" w:hAnsi="Times New Roman" w:cs="Times New Roman"/>
+            <w:sz w:val="24"/>
+            <w:szCs w:val="24"/>
+          </w:rPr>
+          <w:t>https://s3.amazonaws.com/static.history.state.gov/temp/review/index.html</w:t>
+        </w:r>
+      </w:hyperlink>
       <w:r>
         <w:rPr>
           <w:rFonts w:ascii="Times New Roman" w:hAnsi="Times New Roman" w:cs="Times New Roman"/>
@@ -3786,7 +3760,7 @@
         </w:rPr>
         <w:t xml:space="preserve"> (See these respective lists at </w:t>
       </w:r>
-      <w:hyperlink r:id="rId10" w:history="1">
+      <w:hyperlink r:id="rId11" w:history="1">
         <w:r>
           <w:rPr>
             <w:rStyle w:val="Hyperlink"/>
@@ -3806,7 +3780,7 @@
         </w:rPr>
         <w:t xml:space="preserve"> and </w:t>
       </w:r>
-      <w:hyperlink r:id="rId11" w:history="1">
+      <w:hyperlink r:id="rId12" w:history="1">
         <w:r>
           <w:rPr>
             <w:rStyle w:val="Hyperlink"/>
@@ -3944,7 +3918,7 @@
         </w:rPr>
         <w:t xml:space="preserve"> (See </w:t>
       </w:r>
-      <w:hyperlink r:id="rId12" w:history="1">
+      <w:hyperlink r:id="rId13" w:history="1">
         <w:r>
           <w:rPr>
             <w:rStyle w:val="Hyperlink"/>
@@ -4553,7 +4527,18 @@
           <w:sz w:val="24"/>
           <w:szCs w:val="24"/>
         </w:rPr>
-        <w:t xml:space="preserve"> We also show a “display name,” a shorthand for referring to the country that takes the form, </w:t>
+        <w:t xml:space="preserve"> We also show</w:t>
+      </w:r>
+      <w:bookmarkStart w:id="0" w:name="_GoBack"/>
+      <w:bookmarkEnd w:id="0"/>
+      <w:r>
+        <w:rPr>
+          <w:rFonts w:ascii="Times New Roman" w:hAnsi="Times New Roman" w:cs="Times New Roman"/>
+          <w:color w:val="000000"/>
+          <w:sz w:val="24"/>
+          <w:szCs w:val="24"/>
+        </w:rPr>
+        <w:t xml:space="preserve"> a “display name,” a shorthand for referring to the country that takes the form, </w:t>
       </w:r>
       <w:r>
         <w:rPr>
@@ -7257,7 +7242,7 @@
       </w:r>
     </w:p>
     <w:sectPr>
-      <w:footerReference w:type="default" r:id="rId13"/>
+      <w:footerReference w:type="default" r:id="rId14"/>
       <w:pgSz w:w="12240" w:h="15840"/>
       <w:pgMar w:top="1440" w:right="1440" w:bottom="1440" w:left="1440" w:header="720" w:footer="720" w:gutter="0"/>
       <w:cols w:space="720"/>
@@ -7352,7 +7337,7 @@
             <w:sz w:val="24"/>
             <w:szCs w:val="24"/>
           </w:rPr>
-          <w:t>2</w:t>
+          <w:t>4</w:t>
         </w:r>
         <w:r>
           <w:rPr>

</xml_diff>

<commit_message>
Final update to instructions & assignments before rollout
</commit_message>
<xml_diff>
--- a/review/County Names Database - Review Instructions.docx
+++ b/review/County Names Database - Review Instructions.docx
@@ -332,47 +332,7 @@
             <w:sz w:val="24"/>
             <w:szCs w:val="24"/>
           </w:rPr>
-          <w:t>state.gov/s/</w:t>
-        </w:r>
-        <w:proofErr w:type="spellStart"/>
-        <w:r>
-          <w:rPr>
-            <w:rStyle w:val="Hyperlink"/>
-            <w:rFonts w:ascii="Times New Roman" w:hAnsi="Times New Roman" w:cs="Times New Roman"/>
-            <w:sz w:val="24"/>
-            <w:szCs w:val="24"/>
-          </w:rPr>
-          <w:t>inr</w:t>
-        </w:r>
-        <w:proofErr w:type="spellEnd"/>
-        <w:r>
-          <w:rPr>
-            <w:rStyle w:val="Hyperlink"/>
-            <w:rFonts w:ascii="Times New Roman" w:hAnsi="Times New Roman" w:cs="Times New Roman"/>
-            <w:sz w:val="24"/>
-            <w:szCs w:val="24"/>
-          </w:rPr>
-          <w:t>/</w:t>
-        </w:r>
-        <w:proofErr w:type="spellStart"/>
-        <w:r>
-          <w:rPr>
-            <w:rStyle w:val="Hyperlink"/>
-            <w:rFonts w:ascii="Times New Roman" w:hAnsi="Times New Roman" w:cs="Times New Roman"/>
-            <w:sz w:val="24"/>
-            <w:szCs w:val="24"/>
-          </w:rPr>
-          <w:t>rls</w:t>
-        </w:r>
-        <w:proofErr w:type="spellEnd"/>
-        <w:r>
-          <w:rPr>
-            <w:rStyle w:val="Hyperlink"/>
-            <w:rFonts w:ascii="Times New Roman" w:hAnsi="Times New Roman" w:cs="Times New Roman"/>
-            <w:sz w:val="24"/>
-            <w:szCs w:val="24"/>
-          </w:rPr>
-          <w:t>/4250.htm</w:t>
+          <w:t>state.gov/s/inr/rls/4250.htm</w:t>
         </w:r>
       </w:hyperlink>
       <w:r>
@@ -423,47 +383,7 @@
             <w:sz w:val="24"/>
             <w:szCs w:val="24"/>
           </w:rPr>
-          <w:t>state.gov/s/</w:t>
-        </w:r>
-        <w:proofErr w:type="spellStart"/>
-        <w:r>
-          <w:rPr>
-            <w:rStyle w:val="Hyperlink"/>
-            <w:rFonts w:ascii="Times New Roman" w:hAnsi="Times New Roman" w:cs="Times New Roman"/>
-            <w:sz w:val="24"/>
-            <w:szCs w:val="24"/>
-          </w:rPr>
-          <w:t>inr</w:t>
-        </w:r>
-        <w:proofErr w:type="spellEnd"/>
-        <w:r>
-          <w:rPr>
-            <w:rStyle w:val="Hyperlink"/>
-            <w:rFonts w:ascii="Times New Roman" w:hAnsi="Times New Roman" w:cs="Times New Roman"/>
-            <w:sz w:val="24"/>
-            <w:szCs w:val="24"/>
-          </w:rPr>
-          <w:t>/</w:t>
-        </w:r>
-        <w:proofErr w:type="spellStart"/>
-        <w:r>
-          <w:rPr>
-            <w:rStyle w:val="Hyperlink"/>
-            <w:rFonts w:ascii="Times New Roman" w:hAnsi="Times New Roman" w:cs="Times New Roman"/>
-            <w:sz w:val="24"/>
-            <w:szCs w:val="24"/>
-          </w:rPr>
-          <w:t>rls</w:t>
-        </w:r>
-        <w:proofErr w:type="spellEnd"/>
-        <w:r>
-          <w:rPr>
-            <w:rStyle w:val="Hyperlink"/>
-            <w:rFonts w:ascii="Times New Roman" w:hAnsi="Times New Roman" w:cs="Times New Roman"/>
-            <w:sz w:val="24"/>
-            <w:szCs w:val="24"/>
-          </w:rPr>
-          <w:t>/10543.htm</w:t>
+          <w:t>state.gov/s/inr/rls/10543.htm</w:t>
         </w:r>
       </w:hyperlink>
       <w:r>
@@ -531,47 +451,7 @@
             <w:sz w:val="24"/>
             <w:szCs w:val="24"/>
           </w:rPr>
-          <w:t>fao.org/</w:t>
-        </w:r>
-        <w:proofErr w:type="spellStart"/>
-        <w:r>
-          <w:rPr>
-            <w:rStyle w:val="Hyperlink"/>
-            <w:rFonts w:ascii="Times New Roman" w:hAnsi="Times New Roman" w:cs="Times New Roman"/>
-            <w:sz w:val="24"/>
-            <w:szCs w:val="24"/>
-          </w:rPr>
-          <w:t>countryprofiles</w:t>
-        </w:r>
-        <w:proofErr w:type="spellEnd"/>
-        <w:r>
-          <w:rPr>
-            <w:rStyle w:val="Hyperlink"/>
-            <w:rFonts w:ascii="Times New Roman" w:hAnsi="Times New Roman" w:cs="Times New Roman"/>
-            <w:sz w:val="24"/>
-            <w:szCs w:val="24"/>
-          </w:rPr>
-          <w:t>/</w:t>
-        </w:r>
-        <w:proofErr w:type="spellStart"/>
-        <w:r>
-          <w:rPr>
-            <w:rStyle w:val="Hyperlink"/>
-            <w:rFonts w:ascii="Times New Roman" w:hAnsi="Times New Roman" w:cs="Times New Roman"/>
-            <w:sz w:val="24"/>
-            <w:szCs w:val="24"/>
-          </w:rPr>
-          <w:t>geoinfo</w:t>
-        </w:r>
-        <w:proofErr w:type="spellEnd"/>
-        <w:r>
-          <w:rPr>
-            <w:rStyle w:val="Hyperlink"/>
-            <w:rFonts w:ascii="Times New Roman" w:hAnsi="Times New Roman" w:cs="Times New Roman"/>
-            <w:sz w:val="24"/>
-            <w:szCs w:val="24"/>
-          </w:rPr>
-          <w:t>/en/</w:t>
+          <w:t>fao.org/countryprofiles/geoinfo/en/</w:t>
         </w:r>
       </w:hyperlink>
       <w:r>
@@ -2522,61 +2402,6 @@
           <w:u w:val="single"/>
         </w:rPr>
         <w:t>What are the steps in the review?</w:t>
-      </w:r>
-    </w:p>
-    <w:p>
-      <w:pPr>
-        <w:pStyle w:val="ListParagraph"/>
-        <w:numPr>
-          <w:ilvl w:val="0"/>
-          <w:numId w:val="2"/>
-        </w:numPr>
-        <w:spacing w:after="0" w:line="240" w:lineRule="auto"/>
-        <w:rPr>
-          <w:rFonts w:ascii="Times New Roman" w:hAnsi="Times New Roman" w:cs="Times New Roman"/>
-          <w:sz w:val="24"/>
-          <w:szCs w:val="24"/>
-        </w:rPr>
-      </w:pPr>
-      <w:r>
-        <w:rPr>
-          <w:rFonts w:ascii="Times New Roman" w:hAnsi="Times New Roman" w:cs="Times New Roman"/>
-          <w:sz w:val="24"/>
-          <w:szCs w:val="24"/>
-        </w:rPr>
-        <w:t xml:space="preserve">Go to the </w:t>
-      </w:r>
-      <w:r>
-        <w:rPr>
-          <w:rFonts w:ascii="Times New Roman" w:hAnsi="Times New Roman" w:cs="Times New Roman"/>
-          <w:sz w:val="24"/>
-          <w:szCs w:val="24"/>
-        </w:rPr>
-        <w:t>“</w:t>
-      </w:r>
-      <w:r>
-        <w:rPr>
-          <w:rFonts w:ascii="Times New Roman" w:hAnsi="Times New Roman" w:cs="Times New Roman"/>
-          <w:sz w:val="24"/>
-          <w:szCs w:val="24"/>
-        </w:rPr>
-        <w:t>Assignments</w:t>
-      </w:r>
-      <w:r>
-        <w:rPr>
-          <w:rFonts w:ascii="Times New Roman" w:hAnsi="Times New Roman" w:cs="Times New Roman"/>
-          <w:sz w:val="24"/>
-          <w:szCs w:val="24"/>
-        </w:rPr>
-        <w:t>”</w:t>
-      </w:r>
-      <w:r>
-        <w:rPr>
-          <w:rFonts w:ascii="Times New Roman" w:hAnsi="Times New Roman" w:cs="Times New Roman"/>
-          <w:sz w:val="24"/>
-          <w:szCs w:val="24"/>
-        </w:rPr>
-        <w:t xml:space="preserve"> section at the end of this document. Find your name, and see what countries you have been assigned.</w:t>
       </w:r>
     </w:p>
     <w:p>
@@ -2665,7 +2490,33 @@
           <w:sz w:val="24"/>
           <w:szCs w:val="24"/>
         </w:rPr>
-        <w:t xml:space="preserve">Click on each of your assigned countries and print them out. You may find it useful to consult the web page, since it lets you follow links to sources. </w:t>
+        <w:t>Click on each of your assigned countries and print them out</w:t>
+      </w:r>
+      <w:r>
+        <w:rPr>
+          <w:rFonts w:ascii="Times New Roman" w:hAnsi="Times New Roman" w:cs="Times New Roman"/>
+          <w:sz w:val="24"/>
+          <w:szCs w:val="24"/>
+        </w:rPr>
+        <w:t xml:space="preserve"> (a downloadable </w:t>
+      </w:r>
+      <w:bookmarkStart w:id="0" w:name="_GoBack"/>
+      <w:bookmarkEnd w:id="0"/>
+      <w:r>
+        <w:rPr>
+          <w:rFonts w:ascii="Times New Roman" w:hAnsi="Times New Roman" w:cs="Times New Roman"/>
+          <w:sz w:val="24"/>
+          <w:szCs w:val="24"/>
+        </w:rPr>
+        <w:t>PDF is available for each)</w:t>
+      </w:r>
+      <w:r>
+        <w:rPr>
+          <w:rFonts w:ascii="Times New Roman" w:hAnsi="Times New Roman" w:cs="Times New Roman"/>
+          <w:sz w:val="24"/>
+          <w:szCs w:val="24"/>
+        </w:rPr>
+        <w:t xml:space="preserve">. You may find it useful to consult the web page, since it lets you follow links to sources. </w:t>
       </w:r>
       <w:r>
         <w:rPr>
@@ -2689,16 +2540,7 @@
           <w:sz w:val="24"/>
           <w:szCs w:val="24"/>
         </w:rPr>
-        <w:t xml:space="preserve"> If you propose additions to Notes or Sources for any entries, </w:t>
-      </w:r>
-      <w:r>
-        <w:rPr>
-          <w:rFonts w:ascii="Times New Roman" w:hAnsi="Times New Roman" w:cs="Times New Roman"/>
-          <w:sz w:val="24"/>
-          <w:szCs w:val="24"/>
-        </w:rPr>
-        <w:lastRenderedPageBreak/>
-        <w:t>please type these in an email or Word document and submit this as a supplement to the printed worksheets.</w:t>
+        <w:t xml:space="preserve"> If you propose additions to Notes or Sources for any entries, please type these in an email or Word document and submit this as a supplement to the printed worksheets.</w:t>
       </w:r>
     </w:p>
     <w:p>
@@ -2721,6 +2563,7 @@
           <w:sz w:val="24"/>
           <w:szCs w:val="24"/>
         </w:rPr>
+        <w:lastRenderedPageBreak/>
         <w:t>Using the checkboxes on these printouts to record your assessments, review</w:t>
       </w:r>
       <w:r>
@@ -3586,7 +3429,79 @@
           <w:sz w:val="24"/>
           <w:szCs w:val="24"/>
         </w:rPr>
-        <w:t xml:space="preserve"> the project actually uses a </w:t>
+        <w:t xml:space="preserve"> the project actually uses a somewhat broader term than </w:t>
+      </w:r>
+      <w:r>
+        <w:rPr>
+          <w:rFonts w:ascii="Times New Roman" w:hAnsi="Times New Roman" w:cs="Times New Roman"/>
+          <w:color w:val="000000"/>
+          <w:sz w:val="24"/>
+          <w:szCs w:val="24"/>
+        </w:rPr>
+        <w:t>“</w:t>
+      </w:r>
+      <w:r>
+        <w:rPr>
+          <w:rFonts w:ascii="Times New Roman" w:hAnsi="Times New Roman" w:cs="Times New Roman"/>
+          <w:color w:val="000000"/>
+          <w:sz w:val="24"/>
+          <w:szCs w:val="24"/>
+        </w:rPr>
+        <w:t>country</w:t>
+      </w:r>
+      <w:r>
+        <w:rPr>
+          <w:rFonts w:ascii="Times New Roman" w:hAnsi="Times New Roman" w:cs="Times New Roman"/>
+          <w:color w:val="000000"/>
+          <w:sz w:val="24"/>
+          <w:szCs w:val="24"/>
+        </w:rPr>
+        <w:t>”</w:t>
+      </w:r>
+      <w:r>
+        <w:rPr>
+          <w:rFonts w:ascii="Times New Roman" w:hAnsi="Times New Roman" w:cs="Times New Roman"/>
+          <w:color w:val="000000"/>
+          <w:sz w:val="24"/>
+          <w:szCs w:val="24"/>
+        </w:rPr>
+        <w:t xml:space="preserve"> to refer to the basic unit: </w:t>
+      </w:r>
+      <w:r>
+        <w:rPr>
+          <w:rFonts w:ascii="Times New Roman" w:hAnsi="Times New Roman" w:cs="Times New Roman"/>
+          <w:color w:val="000000"/>
+          <w:sz w:val="24"/>
+          <w:szCs w:val="24"/>
+        </w:rPr>
+        <w:t>“</w:t>
+      </w:r>
+      <w:r>
+        <w:rPr>
+          <w:rFonts w:ascii="Times New Roman" w:hAnsi="Times New Roman" w:cs="Times New Roman"/>
+          <w:color w:val="000000"/>
+          <w:sz w:val="24"/>
+          <w:szCs w:val="24"/>
+        </w:rPr>
+        <w:t>territories.</w:t>
+      </w:r>
+      <w:r>
+        <w:rPr>
+          <w:rFonts w:ascii="Times New Roman" w:hAnsi="Times New Roman" w:cs="Times New Roman"/>
+          <w:color w:val="000000"/>
+          <w:sz w:val="24"/>
+          <w:szCs w:val="24"/>
+        </w:rPr>
+        <w:t>”</w:t>
+      </w:r>
+      <w:r>
+        <w:rPr>
+          <w:rFonts w:ascii="Times New Roman" w:hAnsi="Times New Roman" w:cs="Times New Roman"/>
+          <w:color w:val="000000"/>
+          <w:sz w:val="24"/>
+          <w:szCs w:val="24"/>
+        </w:rPr>
+        <w:t xml:space="preserve"> This concept encompasses independent states, dependencies, and areas of special sovereignty. We borrow </w:t>
       </w:r>
       <w:r>
         <w:rPr>
@@ -3596,79 +3511,7 @@
           <w:szCs w:val="24"/>
         </w:rPr>
         <w:lastRenderedPageBreak/>
-        <w:t xml:space="preserve">somewhat broader term than </w:t>
-      </w:r>
-      <w:r>
-        <w:rPr>
-          <w:rFonts w:ascii="Times New Roman" w:hAnsi="Times New Roman" w:cs="Times New Roman"/>
-          <w:color w:val="000000"/>
-          <w:sz w:val="24"/>
-          <w:szCs w:val="24"/>
-        </w:rPr>
-        <w:t>“</w:t>
-      </w:r>
-      <w:r>
-        <w:rPr>
-          <w:rFonts w:ascii="Times New Roman" w:hAnsi="Times New Roman" w:cs="Times New Roman"/>
-          <w:color w:val="000000"/>
-          <w:sz w:val="24"/>
-          <w:szCs w:val="24"/>
-        </w:rPr>
-        <w:t>country</w:t>
-      </w:r>
-      <w:r>
-        <w:rPr>
-          <w:rFonts w:ascii="Times New Roman" w:hAnsi="Times New Roman" w:cs="Times New Roman"/>
-          <w:color w:val="000000"/>
-          <w:sz w:val="24"/>
-          <w:szCs w:val="24"/>
-        </w:rPr>
-        <w:t>”</w:t>
-      </w:r>
-      <w:r>
-        <w:rPr>
-          <w:rFonts w:ascii="Times New Roman" w:hAnsi="Times New Roman" w:cs="Times New Roman"/>
-          <w:color w:val="000000"/>
-          <w:sz w:val="24"/>
-          <w:szCs w:val="24"/>
-        </w:rPr>
-        <w:t xml:space="preserve"> to refer to the basic unit: </w:t>
-      </w:r>
-      <w:r>
-        <w:rPr>
-          <w:rFonts w:ascii="Times New Roman" w:hAnsi="Times New Roman" w:cs="Times New Roman"/>
-          <w:color w:val="000000"/>
-          <w:sz w:val="24"/>
-          <w:szCs w:val="24"/>
-        </w:rPr>
-        <w:t>“</w:t>
-      </w:r>
-      <w:r>
-        <w:rPr>
-          <w:rFonts w:ascii="Times New Roman" w:hAnsi="Times New Roman" w:cs="Times New Roman"/>
-          <w:color w:val="000000"/>
-          <w:sz w:val="24"/>
-          <w:szCs w:val="24"/>
-        </w:rPr>
-        <w:t>territories.</w:t>
-      </w:r>
-      <w:r>
-        <w:rPr>
-          <w:rFonts w:ascii="Times New Roman" w:hAnsi="Times New Roman" w:cs="Times New Roman"/>
-          <w:color w:val="000000"/>
-          <w:sz w:val="24"/>
-          <w:szCs w:val="24"/>
-        </w:rPr>
-        <w:t>”</w:t>
-      </w:r>
-      <w:r>
-        <w:rPr>
-          <w:rFonts w:ascii="Times New Roman" w:hAnsi="Times New Roman" w:cs="Times New Roman"/>
-          <w:color w:val="000000"/>
-          <w:sz w:val="24"/>
-          <w:szCs w:val="24"/>
-        </w:rPr>
-        <w:t xml:space="preserve"> This concept encompasses independent states, dependencies, and areas of special sovereignty. We borrow these distinctions from the Department of State</w:t>
+        <w:t>these distinctions from the Department of State</w:t>
       </w:r>
       <w:r>
         <w:rPr>
@@ -4415,47 +4258,7 @@
           <w:sz w:val="24"/>
           <w:szCs w:val="24"/>
         </w:rPr>
-        <w:t xml:space="preserve"> For example, when the Czech Republic officially declared </w:t>
-      </w:r>
-      <w:proofErr w:type="spellStart"/>
-      <w:r>
-        <w:rPr>
-          <w:rFonts w:ascii="Times New Roman" w:hAnsi="Times New Roman" w:cs="Times New Roman"/>
-          <w:color w:val="000000"/>
-          <w:sz w:val="24"/>
-          <w:szCs w:val="24"/>
-        </w:rPr>
-        <w:t>Czechia</w:t>
-      </w:r>
-      <w:proofErr w:type="spellEnd"/>
-      <w:r>
-        <w:rPr>
-          <w:rFonts w:ascii="Times New Roman" w:hAnsi="Times New Roman" w:cs="Times New Roman"/>
-          <w:color w:val="000000"/>
-          <w:sz w:val="24"/>
-          <w:szCs w:val="24"/>
-        </w:rPr>
-        <w:t xml:space="preserve"> to be its short-form name in 2016, we revised the short-form name for the existing entry to be </w:t>
-      </w:r>
-      <w:proofErr w:type="spellStart"/>
-      <w:r>
-        <w:rPr>
-          <w:rFonts w:ascii="Times New Roman" w:hAnsi="Times New Roman" w:cs="Times New Roman"/>
-          <w:color w:val="000000"/>
-          <w:sz w:val="24"/>
-          <w:szCs w:val="24"/>
-        </w:rPr>
-        <w:t>Czechia</w:t>
-      </w:r>
-      <w:proofErr w:type="spellEnd"/>
-      <w:r>
-        <w:rPr>
-          <w:rFonts w:ascii="Times New Roman" w:hAnsi="Times New Roman" w:cs="Times New Roman"/>
-          <w:color w:val="000000"/>
-          <w:sz w:val="24"/>
-          <w:szCs w:val="24"/>
-        </w:rPr>
-        <w:t xml:space="preserve">, entering </w:t>
+        <w:t xml:space="preserve"> For example, when the Czech Republic officially declared Czechia to be its short-form name in 2016, we revised the short-form name for the existing entry to be Czechia, entering </w:t>
       </w:r>
       <w:r>
         <w:rPr>
@@ -4527,18 +4330,7 @@
           <w:sz w:val="24"/>
           <w:szCs w:val="24"/>
         </w:rPr>
-        <w:t xml:space="preserve"> We also show</w:t>
-      </w:r>
-      <w:bookmarkStart w:id="0" w:name="_GoBack"/>
-      <w:bookmarkEnd w:id="0"/>
-      <w:r>
-        <w:rPr>
-          <w:rFonts w:ascii="Times New Roman" w:hAnsi="Times New Roman" w:cs="Times New Roman"/>
-          <w:color w:val="000000"/>
-          <w:sz w:val="24"/>
-          <w:szCs w:val="24"/>
-        </w:rPr>
-        <w:t xml:space="preserve"> a “display name,” a shorthand for referring to the country that takes the form, </w:t>
+        <w:t xml:space="preserve"> We also show a “display name,” a shorthand for referring to the country that takes the form, </w:t>
       </w:r>
       <w:r>
         <w:rPr>
@@ -4621,25 +4413,14 @@
         </w:rPr>
         <w:t>“</w:t>
       </w:r>
-      <w:proofErr w:type="spellStart"/>
-      <w:r>
-        <w:rPr>
-          <w:rFonts w:ascii="Times New Roman" w:hAnsi="Times New Roman" w:cs="Times New Roman"/>
-          <w:color w:val="000000"/>
-          <w:sz w:val="24"/>
-          <w:szCs w:val="24"/>
-        </w:rPr>
-        <w:t>Czechia</w:t>
-      </w:r>
-      <w:proofErr w:type="spellEnd"/>
-      <w:r>
-        <w:rPr>
-          <w:rFonts w:ascii="Times New Roman" w:hAnsi="Times New Roman" w:cs="Times New Roman"/>
-          <w:color w:val="000000"/>
-          <w:sz w:val="24"/>
-          <w:szCs w:val="24"/>
-        </w:rPr>
-        <w:t xml:space="preserve"> (1993–present)</w:t>
+      <w:r>
+        <w:rPr>
+          <w:rFonts w:ascii="Times New Roman" w:hAnsi="Times New Roman" w:cs="Times New Roman"/>
+          <w:color w:val="000000"/>
+          <w:sz w:val="24"/>
+          <w:szCs w:val="24"/>
+        </w:rPr>
+        <w:t>Czechia (1993–present)</w:t>
       </w:r>
       <w:r>
         <w:rPr>
@@ -5523,7 +5304,79 @@
           <w:sz w:val="24"/>
           <w:szCs w:val="24"/>
         </w:rPr>
-        <w:t xml:space="preserve"> </w:t>
+        <w:t xml:space="preserve"> records for Korea in the period 1910</w:t>
+      </w:r>
+      <w:r>
+        <w:rPr>
+          <w:rFonts w:ascii="Times New Roman" w:hAnsi="Times New Roman" w:cs="Times New Roman"/>
+          <w:color w:val="000000"/>
+          <w:sz w:val="24"/>
+          <w:szCs w:val="24"/>
+        </w:rPr>
+        <w:t>–</w:t>
+      </w:r>
+      <w:r>
+        <w:rPr>
+          <w:rFonts w:ascii="Times New Roman" w:hAnsi="Times New Roman" w:cs="Times New Roman"/>
+          <w:color w:val="000000"/>
+          <w:sz w:val="24"/>
+          <w:szCs w:val="24"/>
+        </w:rPr>
+        <w:t>50</w:t>
+      </w:r>
+      <w:r>
+        <w:rPr>
+          <w:rFonts w:ascii="Times New Roman" w:hAnsi="Times New Roman" w:cs="Times New Roman"/>
+          <w:color w:val="000000"/>
+          <w:sz w:val="24"/>
+          <w:szCs w:val="24"/>
+        </w:rPr>
+        <w:t>. In the first record, Korea is a dependency (of the Japanese Empire) from 1910</w:t>
+      </w:r>
+      <w:r>
+        <w:rPr>
+          <w:rFonts w:ascii="Times New Roman" w:hAnsi="Times New Roman" w:cs="Times New Roman"/>
+          <w:color w:val="000000"/>
+          <w:sz w:val="24"/>
+          <w:szCs w:val="24"/>
+        </w:rPr>
+        <w:t>–</w:t>
+      </w:r>
+      <w:r>
+        <w:rPr>
+          <w:rFonts w:ascii="Times New Roman" w:hAnsi="Times New Roman" w:cs="Times New Roman"/>
+          <w:color w:val="000000"/>
+          <w:sz w:val="24"/>
+          <w:szCs w:val="24"/>
+        </w:rPr>
+        <w:t xml:space="preserve">45; </w:t>
+      </w:r>
+      <w:r>
+        <w:rPr>
+          <w:rFonts w:ascii="Times New Roman" w:hAnsi="Times New Roman" w:cs="Times New Roman"/>
+          <w:color w:val="000000"/>
+          <w:sz w:val="24"/>
+          <w:szCs w:val="24"/>
+        </w:rPr>
+        <w:t>in</w:t>
+      </w:r>
+      <w:r>
+        <w:rPr>
+          <w:rFonts w:ascii="Times New Roman" w:hAnsi="Times New Roman" w:cs="Times New Roman"/>
+          <w:color w:val="000000"/>
+          <w:sz w:val="24"/>
+          <w:szCs w:val="24"/>
+        </w:rPr>
+        <w:t xml:space="preserve"> the second record, Korea is a</w:t>
+      </w:r>
+      <w:r>
+        <w:rPr>
+          <w:rFonts w:ascii="Times New Roman" w:hAnsi="Times New Roman" w:cs="Times New Roman"/>
+          <w:color w:val="000000"/>
+          <w:sz w:val="24"/>
+          <w:szCs w:val="24"/>
+        </w:rPr>
+        <w:t xml:space="preserve">n area of special sovereignty </w:t>
       </w:r>
       <w:r>
         <w:rPr>
@@ -5533,87 +5386,6 @@
           <w:szCs w:val="24"/>
         </w:rPr>
         <w:lastRenderedPageBreak/>
-        <w:t>records for Korea in the period 1910</w:t>
-      </w:r>
-      <w:r>
-        <w:rPr>
-          <w:rFonts w:ascii="Times New Roman" w:hAnsi="Times New Roman" w:cs="Times New Roman"/>
-          <w:color w:val="000000"/>
-          <w:sz w:val="24"/>
-          <w:szCs w:val="24"/>
-        </w:rPr>
-        <w:t>–</w:t>
-      </w:r>
-      <w:r>
-        <w:rPr>
-          <w:rFonts w:ascii="Times New Roman" w:hAnsi="Times New Roman" w:cs="Times New Roman"/>
-          <w:color w:val="000000"/>
-          <w:sz w:val="24"/>
-          <w:szCs w:val="24"/>
-        </w:rPr>
-        <w:t>50</w:t>
-      </w:r>
-      <w:r>
-        <w:rPr>
-          <w:rFonts w:ascii="Times New Roman" w:hAnsi="Times New Roman" w:cs="Times New Roman"/>
-          <w:color w:val="000000"/>
-          <w:sz w:val="24"/>
-          <w:szCs w:val="24"/>
-        </w:rPr>
-        <w:t>. In the first record, Korea is a dependency (of the Japanese Empire) from 1910</w:t>
-      </w:r>
-      <w:r>
-        <w:rPr>
-          <w:rFonts w:ascii="Times New Roman" w:hAnsi="Times New Roman" w:cs="Times New Roman"/>
-          <w:color w:val="000000"/>
-          <w:sz w:val="24"/>
-          <w:szCs w:val="24"/>
-        </w:rPr>
-        <w:t>–</w:t>
-      </w:r>
-      <w:r>
-        <w:rPr>
-          <w:rFonts w:ascii="Times New Roman" w:hAnsi="Times New Roman" w:cs="Times New Roman"/>
-          <w:color w:val="000000"/>
-          <w:sz w:val="24"/>
-          <w:szCs w:val="24"/>
-        </w:rPr>
-        <w:t xml:space="preserve">45; </w:t>
-      </w:r>
-      <w:r>
-        <w:rPr>
-          <w:rFonts w:ascii="Times New Roman" w:hAnsi="Times New Roman" w:cs="Times New Roman"/>
-          <w:color w:val="000000"/>
-          <w:sz w:val="24"/>
-          <w:szCs w:val="24"/>
-        </w:rPr>
-        <w:t>in</w:t>
-      </w:r>
-      <w:r>
-        <w:rPr>
-          <w:rFonts w:ascii="Times New Roman" w:hAnsi="Times New Roman" w:cs="Times New Roman"/>
-          <w:color w:val="000000"/>
-          <w:sz w:val="24"/>
-          <w:szCs w:val="24"/>
-        </w:rPr>
-        <w:t xml:space="preserve"> the second record, Korea is a</w:t>
-      </w:r>
-      <w:r>
-        <w:rPr>
-          <w:rFonts w:ascii="Times New Roman" w:hAnsi="Times New Roman" w:cs="Times New Roman"/>
-          <w:color w:val="000000"/>
-          <w:sz w:val="24"/>
-          <w:szCs w:val="24"/>
-        </w:rPr>
-        <w:t xml:space="preserve">n area of special sovereignty </w:t>
-      </w:r>
-      <w:r>
-        <w:rPr>
-          <w:rFonts w:ascii="Times New Roman" w:hAnsi="Times New Roman" w:cs="Times New Roman"/>
-          <w:color w:val="000000"/>
-          <w:sz w:val="24"/>
-          <w:szCs w:val="24"/>
-        </w:rPr>
         <w:t>(</w:t>
       </w:r>
       <w:r>
@@ -6997,16 +6769,7 @@
           <w:sz w:val="24"/>
           <w:szCs w:val="24"/>
         </w:rPr>
-        <w:t xml:space="preserve">t will undergird the </w:t>
-      </w:r>
-      <w:r>
-        <w:rPr>
-          <w:rFonts w:ascii="Times New Roman" w:hAnsi="Times New Roman" w:cs="Times New Roman"/>
-          <w:sz w:val="24"/>
-          <w:szCs w:val="24"/>
-        </w:rPr>
-        <w:lastRenderedPageBreak/>
-        <w:t>taxonomy used to tag FRUS volumes, and eventually, compilations and documents</w:t>
+        <w:t>t will undergird the taxonomy used to tag FRUS volumes, and eventually, compilations and documents</w:t>
       </w:r>
       <w:r>
         <w:rPr>
@@ -7045,6 +6808,7 @@
           <w:sz w:val="24"/>
           <w:szCs w:val="24"/>
         </w:rPr>
+        <w:lastRenderedPageBreak/>
         <w:t>(</w:t>
       </w:r>
       <w:r>
@@ -7337,7 +7101,7 @@
             <w:sz w:val="24"/>
             <w:szCs w:val="24"/>
           </w:rPr>
-          <w:t>4</w:t>
+          <w:t>1</w:t>
         </w:r>
         <w:r>
           <w:rPr>
@@ -8167,7 +7931,7 @@
       </w:pPr>
     </w:pPrDefault>
   </w:docDefaults>
-  <w:latentStyles w:defLockedState="0" w:defUIPriority="99" w:defSemiHidden="0" w:defUnhideWhenUsed="0" w:defQFormat="0" w:count="380">
+  <w:latentStyles w:defLockedState="0" w:defUIPriority="99" w:defSemiHidden="0" w:defUnhideWhenUsed="0" w:defQFormat="0" w:count="382">
     <w:lsdException w:name="Normal" w:uiPriority="0" w:qFormat="1"/>
     <w:lsdException w:name="heading 1" w:uiPriority="9" w:qFormat="1"/>
     <w:lsdException w:name="heading 2" w:semiHidden="1" w:uiPriority="9" w:unhideWhenUsed="1" w:qFormat="1"/>
@@ -8273,7 +8037,6 @@
     <w:lsdException w:name="HTML Sample" w:semiHidden="1" w:unhideWhenUsed="1"/>
     <w:lsdException w:name="HTML Typewriter" w:semiHidden="1" w:unhideWhenUsed="1"/>
     <w:lsdException w:name="HTML Variable" w:semiHidden="1" w:unhideWhenUsed="1"/>
-    <w:lsdException w:name="Normal Table" w:semiHidden="1" w:unhideWhenUsed="1"/>
     <w:lsdException w:name="annotation subject" w:semiHidden="1" w:unhideWhenUsed="1"/>
     <w:lsdException w:name="No List" w:semiHidden="1" w:unhideWhenUsed="1"/>
     <w:lsdException w:name="Outline List 1" w:semiHidden="1" w:unhideWhenUsed="1"/>
@@ -8319,11 +8082,9 @@
     <w:lsdException w:name="Table Subtle 1" w:semiHidden="1" w:unhideWhenUsed="1"/>
     <w:lsdException w:name="Table Subtle 2" w:semiHidden="1" w:unhideWhenUsed="1"/>
     <w:lsdException w:name="Table Web 1" w:semiHidden="1" w:unhideWhenUsed="1"/>
-    <w:lsdException w:name="Table Web 2" w:semiHidden="1" w:unhideWhenUsed="1"/>
     <w:lsdException w:name="Table Web 3" w:semiHidden="1" w:unhideWhenUsed="1"/>
     <w:lsdException w:name="Balloon Text" w:semiHidden="1" w:unhideWhenUsed="1"/>
     <w:lsdException w:name="Table Grid" w:uiPriority="59"/>
-    <w:lsdException w:name="Table Theme" w:semiHidden="1" w:unhideWhenUsed="1"/>
     <w:lsdException w:name="Note Level 1" w:semiHidden="1" w:unhideWhenUsed="1"/>
     <w:lsdException w:name="Note Level 2" w:semiHidden="1" w:unhideWhenUsed="1"/>
     <w:lsdException w:name="Note Level 3" w:semiHidden="1" w:unhideWhenUsed="1"/>
@@ -8548,6 +8309,8 @@
     <w:lsdException w:name="List Table 5 Dark Accent 6" w:uiPriority="50"/>
     <w:lsdException w:name="List Table 6 Colorful Accent 6" w:uiPriority="51"/>
     <w:lsdException w:name="List Table 7 Colorful Accent 6" w:uiPriority="52"/>
+    <w:lsdException w:name="Mention" w:semiHidden="1" w:unhideWhenUsed="1"/>
+    <w:lsdException w:name="Smart Hyperlink" w:semiHidden="1" w:unhideWhenUsed="1"/>
   </w:latentStyles>
   <w:style w:type="paragraph" w:default="1" w:styleId="Normal">
     <w:name w:val="Normal"/>

</xml_diff>